<commit_message>
Added major updates to the RSM paper
</commit_message>
<xml_diff>
--- a/RSM-paper/manuscript.docx
+++ b/RSM-paper/manuscript.docx
@@ -10,11 +10,4061 @@
         <w:t xml:space="preserve">RSM-paper</w:t>
       </w:r>
     </w:p>
+    <w:p>
+      <w:pPr>
+        <w:pStyle w:val="Heading1"/>
+      </w:pPr>
+      <w:bookmarkStart w:id="20" w:name="front-matter"/>
+      <w:r>
+        <w:t xml:space="preserve">Front Matter</w:t>
+      </w:r>
+      <w:bookmarkEnd w:id="20"/>
+    </w:p>
+    <w:p>
+      <w:pPr>
+        <w:pStyle w:val="FirstParagraph"/>
+      </w:pPr>
+      <w:r>
+        <w:rPr>
+          <w:b/>
+        </w:rPr>
+        <w:t xml:space="preserve">Title:</w:t>
+      </w:r>
+      <w:r>
+        <w:rPr>
+          <w:b/>
+        </w:rPr>
+        <w:t xml:space="preserve"> </w:t>
+      </w:r>
+      <w:r>
+        <w:br/>
+      </w:r>
+      <w:r>
+        <w:t xml:space="preserve">Developing visualization tools with R and Shiny: a case study of the new Risk of Bias visualization tool.</w:t>
+      </w:r>
+    </w:p>
+    <w:p>
+      <w:pPr>
+        <w:pStyle w:val="BodyText"/>
+      </w:pPr>
+      <w:r>
+        <w:t xml:space="preserve"> </w:t>
+      </w:r>
+    </w:p>
+    <w:p>
+      <w:pPr>
+        <w:pStyle w:val="BodyText"/>
+      </w:pPr>
+      <w:r>
+        <w:rPr>
+          <w:b/>
+        </w:rPr>
+        <w:t xml:space="preserve">Authors and Affliations</w:t>
+      </w:r>
+    </w:p>
+    <w:p>
+      <w:pPr>
+        <w:pStyle w:val="BodyText"/>
+      </w:pPr>
+      <w:r>
+        <w:t xml:space="preserve">Luke A McGuinness</w:t>
+      </w:r>
+      <w:r>
+        <w:rPr>
+          <w:vertAlign w:val="superscript"/>
+        </w:rPr>
+        <w:t xml:space="preserve">1,2</w:t>
+      </w:r>
+      <w:r>
+        <w:t xml:space="preserve"> </w:t>
+      </w:r>
+      <w:r>
+        <w:t xml:space="preserve">(ORCID: 0000-0001-8730-9761), Julian PT Higgins</w:t>
+      </w:r>
+      <w:r>
+        <w:rPr>
+          <w:vertAlign w:val="superscript"/>
+        </w:rPr>
+        <w:t xml:space="preserve">1,2</w:t>
+      </w:r>
+      <w:r>
+        <w:t xml:space="preserve"> </w:t>
+      </w:r>
+      <w:r>
+        <w:t xml:space="preserve">(ORCID: 0000-0002-8323-2514)</w:t>
+      </w:r>
+    </w:p>
+    <w:p>
+      <w:pPr>
+        <w:pStyle w:val="Compact"/>
+        <w:numPr>
+          <w:numId w:val="1001"/>
+          <w:ilvl w:val="0"/>
+        </w:numPr>
+      </w:pPr>
+      <w:r>
+        <w:t xml:space="preserve">MRC University of Bristol Integrative Epidemiology Unit, Bristol, UK</w:t>
+      </w:r>
+    </w:p>
+    <w:p>
+      <w:pPr>
+        <w:pStyle w:val="Compact"/>
+        <w:numPr>
+          <w:numId w:val="1001"/>
+          <w:ilvl w:val="0"/>
+        </w:numPr>
+      </w:pPr>
+      <w:r>
+        <w:t xml:space="preserve">Bristol Medical School: Population Health Sciences, University of Bristol, Bristol, UK</w:t>
+      </w:r>
+    </w:p>
+    <w:p>
+      <w:pPr>
+        <w:pStyle w:val="FirstParagraph"/>
+      </w:pPr>
+      <w:r>
+        <w:t xml:space="preserve"> </w:t>
+      </w:r>
+    </w:p>
+    <w:p>
+      <w:pPr>
+        <w:pStyle w:val="BodyText"/>
+      </w:pPr>
+      <w:r>
+        <w:rPr>
+          <w:b/>
+        </w:rPr>
+        <w:t xml:space="preserve">Corresponding author:</w:t>
+      </w:r>
+    </w:p>
+    <w:p>
+      <w:pPr>
+        <w:pStyle w:val="BodyText"/>
+      </w:pPr>
+      <w:r>
+        <w:t xml:space="preserve">Luke McGuinness; Bristol Medical School, University of Bristol,</w:t>
+      </w:r>
+      <w:r>
+        <w:t xml:space="preserve"> </w:t>
+      </w:r>
+      <w:r>
+        <w:t xml:space="preserve">Canynge Hall, 39 Whatley Road, Bristol, BS8 2PS, United Kingdom.;</w:t>
+      </w:r>
+      <w:r>
+        <w:t xml:space="preserve"> </w:t>
+      </w:r>
+      <w:hyperlink r:id="rId21">
+        <w:r>
+          <w:rPr>
+            <w:rStyle w:val="Hyperlink"/>
+          </w:rPr>
+          <w:t xml:space="preserve">luke.mcguinness@bristol.ac.uk</w:t>
+        </w:r>
+      </w:hyperlink>
+    </w:p>
+    <w:p>
+      <w:pPr>
+        <w:pStyle w:val="BodyText"/>
+      </w:pPr>
+      <w:r>
+        <w:t xml:space="preserve"> </w:t>
+      </w:r>
+    </w:p>
+    <w:p>
+      <w:pPr>
+        <w:pStyle w:val="BodyText"/>
+      </w:pPr>
+      <w:r>
+        <w:rPr>
+          <w:b/>
+        </w:rPr>
+        <w:t xml:space="preserve">Article type</w:t>
+      </w:r>
+      <w:r>
+        <w:t xml:space="preserve"> </w:t>
+      </w:r>
+      <w:r>
+        <w:t xml:space="preserve">Computational Tools and Methods</w:t>
+      </w:r>
+    </w:p>
+    <w:p>
+      <w:pPr>
+        <w:pStyle w:val="BodyText"/>
+      </w:pPr>
+      <w:r>
+        <w:t xml:space="preserve"> </w:t>
+      </w:r>
+    </w:p>
+    <w:p>
+      <w:pPr>
+        <w:pStyle w:val="BodyText"/>
+      </w:pPr>
+      <w:r>
+        <w:rPr>
+          <w:b/>
+        </w:rPr>
+        <w:t xml:space="preserve">Funding</w:t>
+      </w:r>
+      <w:r>
+        <w:t xml:space="preserve"> </w:t>
+      </w:r>
+      <w:r>
+        <w:t xml:space="preserve">LAM is supported by an NIHR Doctoral Research Fellowship (DRF-2018-11-ST2-048). Attendence at the Evidence Synthesis Hackathon in April 2019 was supported by a grant from the Evidence Synthesis Hackathon itself and the University of Bristol Alumni Foundation.</w:t>
+      </w:r>
+    </w:p>
+    <w:p>
+      <w:pPr>
+        <w:pStyle w:val="Heading5"/>
+      </w:pPr>
+      <w:bookmarkStart w:id="22" w:name="section"/>
+      <w:bookmarkEnd w:id="22"/>
+    </w:p>
+    <w:p>
+      <w:pPr>
+        <w:pStyle w:val="Heading1"/>
+      </w:pPr>
+      <w:bookmarkStart w:id="23" w:name="abstract"/>
+      <w:r>
+        <w:t xml:space="preserve">Abstract</w:t>
+      </w:r>
+      <w:bookmarkEnd w:id="23"/>
+    </w:p>
+    <w:p>
+      <w:pPr>
+        <w:pStyle w:val="FirstParagraph"/>
+      </w:pPr>
+      <w:r>
+        <w:t xml:space="preserve">At present there is is no open source tool to</w:t>
+      </w:r>
+    </w:p>
+    <w:p>
+      <w:pPr>
+        <w:pStyle w:val="BodyText"/>
+      </w:pPr>
+      <w:r>
+        <w:t xml:space="preserve">Here I present robvis, an R package and Shiny web app that showcase how R can be used to build open source tools for R users and non-users alike. It provides two main functions to</w:t>
+      </w:r>
+    </w:p>
+    <w:p>
+      <w:pPr>
+        <w:pStyle w:val="BodyText"/>
+      </w:pPr>
+      <w:r>
+        <w:t xml:space="preserve">The entire offering is open source, and has benefitted from this fact through several community suggested improvements.</w:t>
+      </w:r>
+    </w:p>
+    <w:p>
+      <w:pPr>
+        <w:pStyle w:val="Heading5"/>
+      </w:pPr>
+      <w:bookmarkStart w:id="24" w:name="section-1"/>
+      <w:bookmarkEnd w:id="24"/>
+    </w:p>
+    <w:p>
+      <w:pPr>
+        <w:pStyle w:val="Heading1"/>
+      </w:pPr>
+      <w:bookmarkStart w:id="25" w:name="highlights"/>
+      <w:r>
+        <w:t xml:space="preserve">Highlights</w:t>
+      </w:r>
+      <w:bookmarkEnd w:id="25"/>
+    </w:p>
+    <w:p>
+      <w:pPr>
+        <w:pStyle w:val="Compact"/>
+        <w:numPr>
+          <w:numId w:val="1002"/>
+          <w:ilvl w:val="0"/>
+        </w:numPr>
+      </w:pPr>
+      <w:r>
+        <w:t xml:space="preserve">No other open-source visualisation tool exists explicitly for the purpose of visualising risk of bias results</w:t>
+      </w:r>
+    </w:p>
+    <w:p>
+      <w:pPr>
+        <w:pStyle w:val="Compact"/>
+        <w:numPr>
+          <w:numId w:val="1002"/>
+          <w:ilvl w:val="0"/>
+        </w:numPr>
+      </w:pPr>
+      <w:r>
+        <w:t xml:space="preserve">Here we present</w:t>
+      </w:r>
+      <w:r>
+        <w:t xml:space="preserve"> </w:t>
+      </w:r>
+      <w:r>
+        <w:rPr>
+          <w:rStyle w:val="VerbatimChar"/>
+        </w:rPr>
+        <w:t xml:space="preserve">robvis</w:t>
+      </w:r>
+      <w:r>
+        <w:t xml:space="preserve">, an R package and Shiny web app for visualising risk of bias assessment results</w:t>
+      </w:r>
+    </w:p>
+    <w:p>
+      <w:pPr>
+        <w:pStyle w:val="Compact"/>
+        <w:numPr>
+          <w:numId w:val="1002"/>
+          <w:ilvl w:val="0"/>
+        </w:numPr>
+      </w:pPr>
+      <w:r>
+        <w:rPr>
+          <w:rStyle w:val="VerbatimChar"/>
+        </w:rPr>
+        <w:t xml:space="preserve">robvis</w:t>
+      </w:r>
+      <w:r>
+        <w:t xml:space="preserve"> </w:t>
+      </w:r>
+      <w:r>
+        <w:t xml:space="preserve">allows users to procude publication quality graphics which confrom to the</w:t>
+      </w:r>
+    </w:p>
+    <w:p>
+      <w:pPr>
+        <w:pStyle w:val="Compact"/>
+        <w:numPr>
+          <w:numId w:val="1002"/>
+          <w:ilvl w:val="0"/>
+        </w:numPr>
+      </w:pPr>
+      <w:r>
+        <w:rPr>
+          <w:rStyle w:val="VerbatimChar"/>
+        </w:rPr>
+        <w:t xml:space="preserve">robvis</w:t>
+      </w:r>
+      <w:r>
+        <w:t xml:space="preserve"> </w:t>
+      </w:r>
+      <w:r>
+        <w:t xml:space="preserve">is completely open source, as had benefitted from community suggested features.</w:t>
+      </w:r>
+    </w:p>
+    <w:p>
+      <w:pPr>
+        <w:pStyle w:val="Compact"/>
+        <w:numPr>
+          <w:numId w:val="1002"/>
+          <w:ilvl w:val="0"/>
+        </w:numPr>
+      </w:pPr>
+      <w:r>
+        <w:rPr>
+          <w:rStyle w:val="VerbatimChar"/>
+        </w:rPr>
+        <w:t xml:space="preserve">robvis</w:t>
+      </w:r>
+      <w:r>
+        <w:t xml:space="preserve"> </w:t>
+      </w:r>
+      <w:r>
+        <w:t xml:space="preserve">forms part of the</w:t>
+      </w:r>
+      <w:r>
+        <w:t xml:space="preserve"> </w:t>
+      </w:r>
+      <w:r>
+        <w:rPr>
+          <w:rStyle w:val="VerbatimChar"/>
+        </w:rPr>
+        <w:t xml:space="preserve">metaverse</w:t>
+      </w:r>
+      <w:r>
+        <w:t xml:space="preserve">, a collection of R packages designed to provide an evidence synthesis workflow in R.</w:t>
+      </w:r>
+    </w:p>
+    <w:p>
+      <w:pPr>
+        <w:pStyle w:val="Heading5"/>
+      </w:pPr>
+      <w:bookmarkStart w:id="26" w:name="section-2"/>
+      <w:bookmarkEnd w:id="26"/>
+    </w:p>
+    <w:p>
+      <w:pPr>
+        <w:pStyle w:val="Heading1"/>
+      </w:pPr>
+      <w:bookmarkStart w:id="27" w:name="introduction"/>
+      <w:r>
+        <w:t xml:space="preserve">Introduction</w:t>
+      </w:r>
+      <w:bookmarkEnd w:id="27"/>
+    </w:p>
+    <w:p>
+      <w:pPr>
+        <w:pStyle w:val="FirstParagraph"/>
+      </w:pPr>
+      <w:r>
+        <w:t xml:space="preserve">Evidence synthesis as a field has recently experience a substantial growth in software offerings</w:t>
+      </w:r>
+    </w:p>
+    <w:p>
+      <w:pPr>
+        <w:pStyle w:val="BodyText"/>
+      </w:pPr>
+      <w:r>
+        <w:t xml:space="preserve">Risk of bias assessment - assessment of the internal validity of studies included in a systematic review - forms a key part of the evidence synthesis process, particularly in the health sciences. There are several tools that are routinely used to produce risk of bias assessments, depending on the type of study under consideration. Similarly, there are two recommended formats for presenting graphically the results of the risk of bias assessments. While software does exist to create these graphs, they are exclusively commercial offerings.</w:t>
+      </w:r>
+      <w:r>
+        <w:t xml:space="preserve"> </w:t>
+      </w:r>
+      <w:r>
+        <w:rPr>
+          <w:rStyle w:val="VerbatimChar"/>
+        </w:rPr>
+        <w:t xml:space="preserve">robvis</w:t>
+      </w:r>
+      <w:r>
+        <w:t xml:space="preserve">, a package written in and for the R computing environment, seeks to solve this issue.</w:t>
+      </w:r>
+    </w:p>
+    <w:p>
+      <w:pPr>
+        <w:pStyle w:val="BodyText"/>
+      </w:pPr>
+      <w:r>
+        <w:rPr>
+          <w:rStyle w:val="VerbatimChar"/>
+        </w:rPr>
+        <w:t xml:space="preserve">robvis</w:t>
+      </w:r>
+      <w:r>
+        <w:t xml:space="preserve"> </w:t>
+      </w:r>
+      <w:r>
+        <w:t xml:space="preserve">also originated as part of the</w:t>
+      </w:r>
+      <w:r>
+        <w:t xml:space="preserve"> </w:t>
+      </w:r>
+      <w:r>
+        <w:rPr>
+          <w:rStyle w:val="VerbatimChar"/>
+        </w:rPr>
+        <w:t xml:space="preserve">metaverse</w:t>
+      </w:r>
+      <w:r>
+        <w:t xml:space="preserve"> </w:t>
+      </w:r>
+      <w:r>
+        <w:t xml:space="preserve">a collection of packages for R which seeks to provide an opinionated workflow for performing evidence synthesis.</w:t>
+      </w:r>
+    </w:p>
+    <w:p>
+      <w:pPr>
+        <w:pStyle w:val="BodyText"/>
+      </w:pPr>
+      <w:r>
+        <w:t xml:space="preserve">Tools such as R and Shiny (an R package for building interactive web apps) have made it easier than ever to produce tools to visualize the complex data produced as part of a research synthesis project.</w:t>
+      </w:r>
+    </w:p>
+    <w:p>
+      <w:pPr>
+        <w:pStyle w:val="BodyText"/>
+      </w:pPr>
+      <w:r>
+        <w:t xml:space="preserve">We will present a recently developed tool, robvis (Risk Of Bias VISualization), which allows users to rapidly produce publication quality figures to explore the risk-of-bias assessments that routinely take place as part of systematic review (Supporting Figures 1 &amp; 2). We will present a timeline of the tool’s development, its key functionality, its advantages over commercially available software, and the main challenges we encountered in creating it.</w:t>
+      </w:r>
+    </w:p>
+    <w:p>
+      <w:pPr>
+        <w:pStyle w:val="BodyText"/>
+      </w:pPr>
+      <w:r>
+        <w:t xml:space="preserve">Users can download the stable version of</w:t>
+      </w:r>
+      <w:r>
+        <w:t xml:space="preserve"> </w:t>
+      </w:r>
+      <w:r>
+        <w:rPr>
+          <w:rStyle w:val="VerbatimChar"/>
+        </w:rPr>
+        <w:t xml:space="preserve">robvis</w:t>
+      </w:r>
+      <w:r>
+        <w:t xml:space="preserve"> </w:t>
+      </w:r>
+      <w:r>
+        <w:t xml:space="preserve">from CRAN (</w:t>
+      </w:r>
+      <w:hyperlink r:id="rId28">
+        <w:r>
+          <w:rPr>
+            <w:rStyle w:val="Hyperlink"/>
+          </w:rPr>
+          <w:t xml:space="preserve">https://cran.r-project.org/package=robvis</w:t>
+        </w:r>
+      </w:hyperlink>
+      <w:r>
+        <w:t xml:space="preserve">); or contribute to the development version on GitHub (</w:t>
+      </w:r>
+      <w:hyperlink r:id="rId29">
+        <w:r>
+          <w:rPr>
+            <w:rStyle w:val="Hyperlink"/>
+          </w:rPr>
+          <w:t xml:space="preserve">https://github.com/mcguinlu/robvis</w:t>
+        </w:r>
+      </w:hyperlink>
+      <w:r>
+        <w:t xml:space="preserve">). Extended guidance for the tool is also available in the</w:t>
+      </w:r>
+      <w:r>
+        <w:t xml:space="preserve"> </w:t>
+      </w:r>
+      <w:r>
+        <w:t xml:space="preserve">“</w:t>
+      </w:r>
+      <w:r>
+        <w:t xml:space="preserve">Doing Meta-Analysis in R</w:t>
+      </w:r>
+      <w:r>
+        <w:t xml:space="preserve">”</w:t>
+      </w:r>
+      <w:r>
+        <w:t xml:space="preserve"> </w:t>
+      </w:r>
+      <w:r>
+        <w:t xml:space="preserve">online guide.</w:t>
+      </w:r>
+      <w:r>
+        <w:rPr>
+          <w:vertAlign w:val="superscript"/>
+        </w:rPr>
+        <w:t xml:space="preserve">1</w:t>
+      </w:r>
+      <w:r>
+        <w:t xml:space="preserve">.</w:t>
+      </w:r>
+    </w:p>
+    <w:p>
+      <w:pPr>
+        <w:pStyle w:val="BodyText"/>
+      </w:pPr>
+      <w:r>
+        <w:t xml:space="preserve">While created originally for use the major risk of bias assessment tools used in healthcare/epidemiology, a general template within the tool allows users to visualise the results produced by other domain-based risk of bias/quality appraisal tools.</w:t>
+      </w:r>
+    </w:p>
+    <w:p>
+      <w:pPr>
+        <w:pStyle w:val="BodyText"/>
+      </w:pPr>
+      <w:r>
+        <w:t xml:space="preserve">Creating the figure by hand may lead to unintentional errors. IN an age where reproducibility and replicability are crucial to the confidence of</w:t>
+      </w:r>
+    </w:p>
+    <w:p>
+      <w:pPr>
+        <w:pStyle w:val="BodyText"/>
+      </w:pPr>
+      <w:r>
+        <w:t xml:space="preserve">So in an effort to</w:t>
+      </w:r>
+    </w:p>
+    <w:p>
+      <w:pPr>
+        <w:pStyle w:val="BodyText"/>
+      </w:pPr>
+      <w:r>
+        <w:t xml:space="preserve">In the healthcare field, the move from point-based scoring systems and checklists to domain-based assessments of the internal validity of the study has produced a range of domain-based tools.</w:t>
+      </w:r>
+      <w:r>
+        <w:rPr>
+          <w:vertAlign w:val="superscript"/>
+        </w:rPr>
+        <w:t xml:space="preserve">2–5</w:t>
+      </w:r>
+      <w:r>
+        <w:t xml:space="preserve"> </w:t>
+      </w:r>
+      <w:r>
+        <w:t xml:space="preserve">Many of these are recommneded by the Cochrane Collaboration, the</w:t>
+      </w:r>
+    </w:p>
+    <w:p>
+      <w:pPr>
+        <w:pStyle w:val="Heading1"/>
+      </w:pPr>
+      <w:bookmarkStart w:id="30" w:name="development"/>
+      <w:r>
+        <w:t xml:space="preserve">Development</w:t>
+      </w:r>
+      <w:bookmarkEnd w:id="30"/>
+    </w:p>
+    <w:p>
+      <w:pPr>
+        <w:pStyle w:val="FirstParagraph"/>
+      </w:pPr>
+      <w:r>
+        <w:t xml:space="preserve">Time/ESH/Community involvement</w:t>
+      </w:r>
+    </w:p>
+    <w:p>
+      <w:pPr>
+        <w:pStyle w:val="BodyText"/>
+      </w:pPr>
+      <w:r>
+        <w:t xml:space="preserve">Development of</w:t>
+      </w:r>
+      <w:r>
+        <w:t xml:space="preserve"> </w:t>
+      </w:r>
+      <w:r>
+        <w:rPr>
+          <w:rStyle w:val="VerbatimChar"/>
+        </w:rPr>
+        <w:t xml:space="preserve">robvis</w:t>
+      </w:r>
+      <w:r>
+        <w:t xml:space="preserve"> </w:t>
+      </w:r>
+      <w:r>
+        <w:t xml:space="preserve">began in April 2019 at the Evidence Synthesis Hackathon in April 2019, with the first completed version fo the software uploaded to CRAN in November 2019.</w:t>
+      </w:r>
+    </w:p>
+    <w:p>
+      <w:pPr>
+        <w:pStyle w:val="Heading1"/>
+      </w:pPr>
+      <w:bookmarkStart w:id="31" w:name="functionality"/>
+      <w:r>
+        <w:t xml:space="preserve">Functionality</w:t>
+      </w:r>
+      <w:bookmarkEnd w:id="31"/>
+    </w:p>
+    <w:p>
+      <w:pPr>
+        <w:pStyle w:val="Heading2"/>
+      </w:pPr>
+      <w:bookmarkStart w:id="32" w:name="r-package"/>
+      <w:r>
+        <w:t xml:space="preserve">R package</w:t>
+      </w:r>
+      <w:bookmarkEnd w:id="32"/>
+    </w:p>
+    <w:p>
+      <w:pPr>
+        <w:pStyle w:val="SourceCode"/>
+      </w:pPr>
+      <w:r>
+        <w:rPr>
+          <w:rStyle w:val="CommentTok"/>
+        </w:rPr>
+        <w:t xml:space="preserve"># Stable version</w:t>
+      </w:r>
+      <w:r>
+        <w:br/>
+      </w:r>
+      <w:r>
+        <w:rPr>
+          <w:rStyle w:val="KeywordTok"/>
+        </w:rPr>
+        <w:t xml:space="preserve">install.packages</w:t>
+      </w:r>
+      <w:r>
+        <w:rPr>
+          <w:rStyle w:val="NormalTok"/>
+        </w:rPr>
+        <w:t xml:space="preserve">(robvis)</w:t>
+      </w:r>
+      <w:r>
+        <w:br/>
+      </w:r>
+      <w:r>
+        <w:br/>
+      </w:r>
+      <w:r>
+        <w:rPr>
+          <w:rStyle w:val="CommentTok"/>
+        </w:rPr>
+        <w:t xml:space="preserve"># Development version</w:t>
+      </w:r>
+      <w:r>
+        <w:br/>
+      </w:r>
+      <w:r>
+        <w:rPr>
+          <w:rStyle w:val="KeywordTok"/>
+        </w:rPr>
+        <w:t xml:space="preserve">install.packages</w:t>
+      </w:r>
+      <w:r>
+        <w:rPr>
+          <w:rStyle w:val="NormalTok"/>
+        </w:rPr>
+        <w:t xml:space="preserve">(</w:t>
+      </w:r>
+      <w:r>
+        <w:rPr>
+          <w:rStyle w:val="StringTok"/>
+        </w:rPr>
+        <w:t xml:space="preserve">"devtools"</w:t>
+      </w:r>
+      <w:r>
+        <w:rPr>
+          <w:rStyle w:val="NormalTok"/>
+        </w:rPr>
+        <w:t xml:space="preserve">)</w:t>
+      </w:r>
+      <w:r>
+        <w:br/>
+      </w:r>
+      <w:r>
+        <w:rPr>
+          <w:rStyle w:val="NormalTok"/>
+        </w:rPr>
+        <w:t xml:space="preserve">devtools</w:t>
+      </w:r>
+      <w:r>
+        <w:rPr>
+          <w:rStyle w:val="OperatorTok"/>
+        </w:rPr>
+        <w:t xml:space="preserve">::</w:t>
+      </w:r>
+      <w:r>
+        <w:rPr>
+          <w:rStyle w:val="KeywordTok"/>
+        </w:rPr>
+        <w:t xml:space="preserve">install_github</w:t>
+      </w:r>
+      <w:r>
+        <w:rPr>
+          <w:rStyle w:val="NormalTok"/>
+        </w:rPr>
+        <w:t xml:space="preserve">(</w:t>
+      </w:r>
+      <w:r>
+        <w:rPr>
+          <w:rStyle w:val="StringTok"/>
+        </w:rPr>
+        <w:t xml:space="preserve">"mcguinlu/robvis"</w:t>
+      </w:r>
+      <w:r>
+        <w:rPr>
+          <w:rStyle w:val="NormalTok"/>
+        </w:rPr>
+        <w:t xml:space="preserve">)</w:t>
+      </w:r>
+      <w:r>
+        <w:br/>
+      </w:r>
+      <w:r>
+        <w:br/>
+      </w:r>
+      <w:r>
+        <w:rPr>
+          <w:rStyle w:val="CommentTok"/>
+        </w:rPr>
+        <w:t xml:space="preserve"># Load the package</w:t>
+      </w:r>
+      <w:r>
+        <w:br/>
+      </w:r>
+      <w:r>
+        <w:rPr>
+          <w:rStyle w:val="KeywordTok"/>
+        </w:rPr>
+        <w:t xml:space="preserve">library</w:t>
+      </w:r>
+      <w:r>
+        <w:rPr>
+          <w:rStyle w:val="NormalTok"/>
+        </w:rPr>
+        <w:t xml:space="preserve">(robvis)</w:t>
+      </w:r>
+    </w:p>
+    <w:p>
+      <w:pPr>
+        <w:pStyle w:val="Heading3"/>
+      </w:pPr>
+      <w:bookmarkStart w:id="33" w:name="data-import"/>
+      <w:r>
+        <w:t xml:space="preserve">Data import</w:t>
+      </w:r>
+      <w:bookmarkEnd w:id="33"/>
+    </w:p>
+    <w:p>
+      <w:pPr>
+        <w:pStyle w:val="FirstParagraph"/>
+      </w:pPr>
+      <w:r>
+        <w:rPr>
+          <w:rStyle w:val="VerbatimChar"/>
+        </w:rPr>
+        <w:t xml:space="preserve">robvis</w:t>
+      </w:r>
+      <w:r>
+        <w:t xml:space="preserve"> </w:t>
+      </w:r>
+      <w:r>
+        <w:t xml:space="preserve">expects data in a specific format, namely:</w:t>
+      </w:r>
+      <w:r>
+        <w:t xml:space="preserve"> </w:t>
+      </w:r>
+      <w:r>
+        <w:t xml:space="preserve">1. The first column</w:t>
+      </w:r>
+      <w:r>
+        <w:t xml:space="preserve"> </w:t>
+      </w:r>
+      <w:r>
+        <w:t xml:space="preserve">2. The second-to-last column</w:t>
+      </w:r>
+      <w:r>
+        <w:t xml:space="preserve"> </w:t>
+      </w:r>
+      <w:r>
+        <w:t xml:space="preserve">3. The final column contains the weights</w:t>
+      </w:r>
+      <w:r>
+        <w:t xml:space="preserve"> </w:t>
+      </w:r>
+      <w:r>
+        <w:t xml:space="preserve">4. The first row of data does not contain column headings. This can be achieved using the</w:t>
+      </w:r>
+      <w:r>
+        <w:t xml:space="preserve"> </w:t>
+      </w:r>
+      <w:r>
+        <w:rPr>
+          <w:rStyle w:val="VerbatimChar"/>
+        </w:rPr>
+        <w:t xml:space="preserve">header = TRUE</w:t>
+      </w:r>
+      <w:r>
+        <w:t xml:space="preserve"> </w:t>
+      </w:r>
+      <w:r>
+        <w:t xml:space="preserve">argument in the code block above</w:t>
+      </w:r>
+    </w:p>
+    <w:p>
+      <w:pPr>
+        <w:pStyle w:val="SourceCode"/>
+      </w:pPr>
+      <w:r>
+        <w:rPr>
+          <w:rStyle w:val="NormalTok"/>
+        </w:rPr>
+        <w:t xml:space="preserve">data_rob &lt;-</w:t>
+      </w:r>
+      <w:r>
+        <w:rPr>
+          <w:rStyle w:val="StringTok"/>
+        </w:rPr>
+        <w:t xml:space="preserve"> </w:t>
+      </w:r>
+      <w:r>
+        <w:rPr>
+          <w:rStyle w:val="KeywordTok"/>
+        </w:rPr>
+        <w:t xml:space="preserve">read.csv</w:t>
+      </w:r>
+      <w:r>
+        <w:rPr>
+          <w:rStyle w:val="NormalTok"/>
+        </w:rPr>
+        <w:t xml:space="preserve">(</w:t>
+      </w:r>
+      <w:r>
+        <w:rPr>
+          <w:rStyle w:val="StringTok"/>
+        </w:rPr>
+        <w:t xml:space="preserve">"path/to/riskofbiasdata.csv"</w:t>
+      </w:r>
+      <w:r>
+        <w:rPr>
+          <w:rStyle w:val="NormalTok"/>
+        </w:rPr>
+        <w:t xml:space="preserve">, </w:t>
+      </w:r>
+      <w:r>
+        <w:br/>
+      </w:r>
+      <w:r>
+        <w:rPr>
+          <w:rStyle w:val="NormalTok"/>
+        </w:rPr>
+        <w:t xml:space="preserve">                      </w:t>
+      </w:r>
+      <w:r>
+        <w:rPr>
+          <w:rStyle w:val="DataTypeTok"/>
+        </w:rPr>
+        <w:t xml:space="preserve">header =</w:t>
+      </w:r>
+      <w:r>
+        <w:rPr>
+          <w:rStyle w:val="NormalTok"/>
+        </w:rPr>
+        <w:t xml:space="preserve"> </w:t>
+      </w:r>
+      <w:r>
+        <w:rPr>
+          <w:rStyle w:val="OtherTok"/>
+        </w:rPr>
+        <w:t xml:space="preserve">TRUE</w:t>
+      </w:r>
+      <w:r>
+        <w:rPr>
+          <w:rStyle w:val="NormalTok"/>
+        </w:rPr>
+        <w:t xml:space="preserve">)</w:t>
+      </w:r>
+    </w:p>
+    <w:p>
+      <w:pPr>
+        <w:pStyle w:val="Heading3"/>
+      </w:pPr>
+      <w:bookmarkStart w:id="34" w:name="templates-and-example-data-sets"/>
+      <w:r>
+        <w:t xml:space="preserve">Templates and example data sets</w:t>
+      </w:r>
+      <w:bookmarkEnd w:id="34"/>
+    </w:p>
+    <w:p>
+      <w:pPr>
+        <w:pStyle w:val="FirstParagraph"/>
+      </w:pPr>
+      <w:r>
+        <w:t xml:space="preserve">The tool contains figure templates, created via</w:t>
+      </w:r>
+      <w:r>
+        <w:t xml:space="preserve"> </w:t>
+      </w:r>
+      <w:r>
+        <w:rPr>
+          <w:rStyle w:val="VerbatimChar"/>
+        </w:rPr>
+        <w:t xml:space="preserve">ggplot2</w:t>
+      </w:r>
+      <w:r>
+        <w:t xml:space="preserve">(</w:t>
+      </w:r>
+      <w:r>
+        <w:t xml:space="preserve">6</w:t>
+      </w:r>
+      <w:r>
+        <w:t xml:space="preserve">) which the uploaded data are used to customize.</w:t>
+      </w:r>
+    </w:p>
+    <w:p>
+      <w:pPr>
+        <w:pStyle w:val="BodyText"/>
+      </w:pPr>
+      <w:r>
+        <w:t xml:space="preserve">Templates for three major tools</w:t>
+      </w:r>
+    </w:p>
+    <w:p>
+      <w:pPr>
+        <w:pStyle w:val="BodyText"/>
+      </w:pPr>
+      <w:r>
+        <w:t xml:space="preserve">However,</w:t>
+      </w:r>
+    </w:p>
+    <w:p>
+      <w:pPr>
+        <w:pStyle w:val="BodyText"/>
+      </w:pPr>
+      <w:r>
+        <w:t xml:space="preserve">While developed primarily for use with the tools routinely used in the healthcare field,</w:t>
+      </w:r>
+      <w:r>
+        <w:t xml:space="preserve"> </w:t>
+      </w:r>
+      <w:r>
+        <w:rPr>
+          <w:rStyle w:val="VerbatimChar"/>
+        </w:rPr>
+        <w:t xml:space="preserve">robvis</w:t>
+      </w:r>
+      <w:r>
+        <w:t xml:space="preserve"> </w:t>
+      </w:r>
+      <w:r>
+        <w:t xml:space="preserve">also contains a general template that can be used to visualise the result of any domain-based assesssment tool. This template has far more flexibility, allowing a variable number of domains a. However, we would encourage authors to not interpret this as a licence to create visualisations of</w:t>
+      </w:r>
+    </w:p>
+    <w:p>
+      <w:pPr>
+        <w:pStyle w:val="BodyText"/>
+      </w:pPr>
+      <w:r>
+        <w:rPr>
+          <w:rStyle w:val="VerbatimChar"/>
+        </w:rPr>
+        <w:t xml:space="preserve">robvis</w:t>
+      </w:r>
+      <w:r>
+        <w:t xml:space="preserve"> </w:t>
+      </w:r>
+      <w:r>
+        <w:t xml:space="preserve">contains an example dataset for each template, and for illustrative purposes, the example data for the RoB2 tool for assessing risk of bias in randomised controlled trials is presented in Table</w:t>
+      </w:r>
+      <w:r>
+        <w:t xml:space="preserve"> </w:t>
+      </w:r>
+      <w:r>
+        <w:t xml:space="preserve">1</w:t>
+      </w:r>
+    </w:p>
+    <w:p>
+      <w:pPr>
+        <w:pStyle w:val="Heading3"/>
+      </w:pPr>
+      <w:bookmarkStart w:id="35" w:name="functions"/>
+      <w:r>
+        <w:t xml:space="preserve">Functions</w:t>
+      </w:r>
+      <w:bookmarkEnd w:id="35"/>
+    </w:p>
+    <w:p>
+      <w:pPr>
+        <w:pStyle w:val="FirstParagraph"/>
+      </w:pPr>
+      <w:r>
+        <w:t xml:space="preserve">The central functions of</w:t>
+      </w:r>
+      <w:r>
+        <w:t xml:space="preserve"> </w:t>
+      </w:r>
+      <w:r>
+        <w:rPr>
+          <w:rStyle w:val="VerbatimChar"/>
+        </w:rPr>
+        <w:t xml:space="preserve">robvis</w:t>
+      </w:r>
+      <w:r>
+        <w:t xml:space="preserve"> </w:t>
+      </w:r>
+      <w:r>
+        <w:t xml:space="preserve">are</w:t>
+      </w:r>
+      <w:r>
+        <w:t xml:space="preserve"> </w:t>
+      </w:r>
+      <w:r>
+        <w:rPr>
+          <w:rStyle w:val="VerbatimChar"/>
+        </w:rPr>
+        <w:t xml:space="preserve">rob_summary()</w:t>
+      </w:r>
+      <w:r>
+        <w:t xml:space="preserve">, which creates a weighted barplot showing the proportion of information at a certain level of risk of bias within each domain of the assessment tool specified, and</w:t>
+      </w:r>
+      <w:r>
+        <w:t xml:space="preserve"> </w:t>
+      </w:r>
+      <w:r>
+        <w:rPr>
+          <w:rStyle w:val="VerbatimChar"/>
+        </w:rPr>
+        <w:t xml:space="preserve">rob_traffic_light()</w:t>
+      </w:r>
+      <w:r>
+        <w:t xml:space="preserve">, which</w:t>
+      </w:r>
+    </w:p>
+    <w:p>
+      <w:pPr>
+        <w:pStyle w:val="BodyText"/>
+      </w:pPr>
+      <w:r>
+        <w:t xml:space="preserve">A worked example using these functions is outlined below, showing the ease with which risk of bias plots can be created using</w:t>
+      </w:r>
+      <w:r>
+        <w:t xml:space="preserve"> </w:t>
+      </w:r>
+      <w:r>
+        <w:rPr>
+          <w:rStyle w:val="VerbatimChar"/>
+        </w:rPr>
+        <w:t xml:space="preserve">robvis</w:t>
+      </w:r>
+      <w:r>
+        <w:t xml:space="preserve">.</w:t>
+      </w:r>
+    </w:p>
+    <w:p>
+      <w:pPr>
+        <w:pStyle w:val="BodyText"/>
+      </w:pPr>
+      <w:r>
+        <w:t xml:space="preserve">First, install and load the package:</w:t>
+      </w:r>
+    </w:p>
+    <w:p>
+      <w:pPr>
+        <w:pStyle w:val="SourceCode"/>
+      </w:pPr>
+      <w:r>
+        <w:rPr>
+          <w:rStyle w:val="KeywordTok"/>
+        </w:rPr>
+        <w:t xml:space="preserve">install.packages</w:t>
+      </w:r>
+      <w:r>
+        <w:rPr>
+          <w:rStyle w:val="NormalTok"/>
+        </w:rPr>
+        <w:t xml:space="preserve">(</w:t>
+      </w:r>
+      <w:r>
+        <w:rPr>
+          <w:rStyle w:val="StringTok"/>
+        </w:rPr>
+        <w:t xml:space="preserve">"robvis"</w:t>
+      </w:r>
+      <w:r>
+        <w:rPr>
+          <w:rStyle w:val="NormalTok"/>
+        </w:rPr>
+        <w:t xml:space="preserve">)</w:t>
+      </w:r>
+      <w:r>
+        <w:br/>
+      </w:r>
+      <w:r>
+        <w:br/>
+      </w:r>
+      <w:r>
+        <w:rPr>
+          <w:rStyle w:val="KeywordTok"/>
+        </w:rPr>
+        <w:t xml:space="preserve">library</w:t>
+      </w:r>
+      <w:r>
+        <w:rPr>
+          <w:rStyle w:val="NormalTok"/>
+        </w:rPr>
+        <w:t xml:space="preserve">(robvis)</w:t>
+      </w:r>
+    </w:p>
+    <w:p>
+      <w:pPr>
+        <w:pStyle w:val="FirstParagraph"/>
+      </w:pPr>
+      <w:r>
+        <w:t xml:space="preserve">Using the example data set (</w:t>
+      </w:r>
+      <w:r>
+        <w:rPr>
+          <w:rStyle w:val="VerbatimChar"/>
+        </w:rPr>
+        <w:t xml:space="preserve">data_rob2</w:t>
+      </w:r>
+      <w:r>
+        <w:t xml:space="preserve">) presented in Table</w:t>
+      </w:r>
+      <w:r>
+        <w:t xml:space="preserve"> </w:t>
+      </w:r>
+      <w:r>
+        <w:t xml:space="preserve">1</w:t>
+      </w:r>
+      <w:r>
+        <w:t xml:space="preserve">, the summary barplot shown in Figure</w:t>
+      </w:r>
+      <w:r>
+        <w:t xml:space="preserve"> </w:t>
+      </w:r>
+      <w:r>
+        <w:t xml:space="preserve">1</w:t>
+      </w:r>
+      <w:r>
+        <w:t xml:space="preserve"> </w:t>
+      </w:r>
+      <w:r>
+        <w:t xml:space="preserve">is created using the following code:</w:t>
+      </w:r>
+    </w:p>
+    <w:p>
+      <w:pPr>
+        <w:pStyle w:val="SourceCode"/>
+      </w:pPr>
+      <w:r>
+        <w:rPr>
+          <w:rStyle w:val="CommentTok"/>
+        </w:rPr>
+        <w:t xml:space="preserve"># Create your plot</w:t>
+      </w:r>
+      <w:r>
+        <w:br/>
+      </w:r>
+      <w:r>
+        <w:rPr>
+          <w:rStyle w:val="KeywordTok"/>
+        </w:rPr>
+        <w:t xml:space="preserve">rob_summary</w:t>
+      </w:r>
+      <w:r>
+        <w:rPr>
+          <w:rStyle w:val="NormalTok"/>
+        </w:rPr>
+        <w:t xml:space="preserve">(</w:t>
+      </w:r>
+      <w:r>
+        <w:rPr>
+          <w:rStyle w:val="DataTypeTok"/>
+        </w:rPr>
+        <w:t xml:space="preserve">data =</w:t>
+      </w:r>
+      <w:r>
+        <w:rPr>
+          <w:rStyle w:val="NormalTok"/>
+        </w:rPr>
+        <w:t xml:space="preserve"> data_rob2,</w:t>
+      </w:r>
+      <w:r>
+        <w:br/>
+      </w:r>
+      <w:r>
+        <w:rPr>
+          <w:rStyle w:val="NormalTok"/>
+        </w:rPr>
+        <w:t xml:space="preserve">            </w:t>
+      </w:r>
+      <w:r>
+        <w:rPr>
+          <w:rStyle w:val="DataTypeTok"/>
+        </w:rPr>
+        <w:t xml:space="preserve">tool =</w:t>
+      </w:r>
+      <w:r>
+        <w:rPr>
+          <w:rStyle w:val="NormalTok"/>
+        </w:rPr>
+        <w:t xml:space="preserve"> </w:t>
+      </w:r>
+      <w:r>
+        <w:rPr>
+          <w:rStyle w:val="StringTok"/>
+        </w:rPr>
+        <w:t xml:space="preserve">"ROB2"</w:t>
+      </w:r>
+      <w:r>
+        <w:rPr>
+          <w:rStyle w:val="NormalTok"/>
+        </w:rPr>
+        <w:t xml:space="preserve">, </w:t>
+      </w:r>
+      <w:r>
+        <w:br/>
+      </w:r>
+      <w:r>
+        <w:rPr>
+          <w:rStyle w:val="NormalTok"/>
+        </w:rPr>
+        <w:t xml:space="preserve">            </w:t>
+      </w:r>
+      <w:r>
+        <w:rPr>
+          <w:rStyle w:val="DataTypeTok"/>
+        </w:rPr>
+        <w:t xml:space="preserve">overall =</w:t>
+      </w:r>
+      <w:r>
+        <w:rPr>
+          <w:rStyle w:val="NormalTok"/>
+        </w:rPr>
+        <w:t xml:space="preserve"> </w:t>
+      </w:r>
+      <w:r>
+        <w:rPr>
+          <w:rStyle w:val="OtherTok"/>
+        </w:rPr>
+        <w:t xml:space="preserve">TRUE</w:t>
+      </w:r>
+      <w:r>
+        <w:rPr>
+          <w:rStyle w:val="NormalTok"/>
+        </w:rPr>
+        <w:t xml:space="preserve">)</w:t>
+      </w:r>
+    </w:p>
+    <w:p>
+      <w:pPr>
+        <w:pStyle w:val="FirstParagraph"/>
+      </w:pPr>
+      <w:r>
+        <w:t xml:space="preserve">Similary, using the same data set, the traffic light plot shown in Figure</w:t>
+      </w:r>
+      <w:r>
+        <w:t xml:space="preserve"> </w:t>
+      </w:r>
+      <w:r>
+        <w:t xml:space="preserve">2</w:t>
+      </w:r>
+      <w:r>
+        <w:t xml:space="preserve"> </w:t>
+      </w:r>
+      <w:r>
+        <w:t xml:space="preserve">is created using:</w:t>
+      </w:r>
+    </w:p>
+    <w:p>
+      <w:pPr>
+        <w:pStyle w:val="SourceCode"/>
+      </w:pPr>
+      <w:r>
+        <w:rPr>
+          <w:rStyle w:val="KeywordTok"/>
+        </w:rPr>
+        <w:t xml:space="preserve">rob_traffic_light</w:t>
+      </w:r>
+      <w:r>
+        <w:rPr>
+          <w:rStyle w:val="NormalTok"/>
+        </w:rPr>
+        <w:t xml:space="preserve">(</w:t>
+      </w:r>
+      <w:r>
+        <w:rPr>
+          <w:rStyle w:val="DataTypeTok"/>
+        </w:rPr>
+        <w:t xml:space="preserve">data =</w:t>
+      </w:r>
+      <w:r>
+        <w:rPr>
+          <w:rStyle w:val="NormalTok"/>
+        </w:rPr>
+        <w:t xml:space="preserve"> data_rob2,</w:t>
+      </w:r>
+      <w:r>
+        <w:br/>
+      </w:r>
+      <w:r>
+        <w:rPr>
+          <w:rStyle w:val="NormalTok"/>
+        </w:rPr>
+        <w:t xml:space="preserve">                  </w:t>
+      </w:r>
+      <w:r>
+        <w:rPr>
+          <w:rStyle w:val="DataTypeTok"/>
+        </w:rPr>
+        <w:t xml:space="preserve">tool =</w:t>
+      </w:r>
+      <w:r>
+        <w:rPr>
+          <w:rStyle w:val="NormalTok"/>
+        </w:rPr>
+        <w:t xml:space="preserve"> </w:t>
+      </w:r>
+      <w:r>
+        <w:rPr>
+          <w:rStyle w:val="StringTok"/>
+        </w:rPr>
+        <w:t xml:space="preserve">"ROB2"</w:t>
+      </w:r>
+      <w:r>
+        <w:rPr>
+          <w:rStyle w:val="NormalTok"/>
+        </w:rPr>
+        <w:t xml:space="preserve">,</w:t>
+      </w:r>
+      <w:r>
+        <w:br/>
+      </w:r>
+      <w:r>
+        <w:rPr>
+          <w:rStyle w:val="NormalTok"/>
+        </w:rPr>
+        <w:t xml:space="preserve">                  </w:t>
+      </w:r>
+      <w:r>
+        <w:rPr>
+          <w:rStyle w:val="DataTypeTok"/>
+        </w:rPr>
+        <w:t xml:space="preserve">colour =</w:t>
+      </w:r>
+      <w:r>
+        <w:rPr>
+          <w:rStyle w:val="NormalTok"/>
+        </w:rPr>
+        <w:t xml:space="preserve"> </w:t>
+      </w:r>
+      <w:r>
+        <w:rPr>
+          <w:rStyle w:val="StringTok"/>
+        </w:rPr>
+        <w:t xml:space="preserve">"colourblind"</w:t>
+      </w:r>
+      <w:r>
+        <w:rPr>
+          <w:rStyle w:val="NormalTok"/>
+        </w:rPr>
+        <w:t xml:space="preserve">, </w:t>
+      </w:r>
+      <w:r>
+        <w:br/>
+      </w:r>
+      <w:r>
+        <w:rPr>
+          <w:rStyle w:val="NormalTok"/>
+        </w:rPr>
+        <w:t xml:space="preserve">                  </w:t>
+      </w:r>
+      <w:r>
+        <w:rPr>
+          <w:rStyle w:val="DataTypeTok"/>
+        </w:rPr>
+        <w:t xml:space="preserve">psize =</w:t>
+      </w:r>
+      <w:r>
+        <w:rPr>
+          <w:rStyle w:val="NormalTok"/>
+        </w:rPr>
+        <w:t xml:space="preserve"> </w:t>
+      </w:r>
+      <w:r>
+        <w:rPr>
+          <w:rStyle w:val="DecValTok"/>
+        </w:rPr>
+        <w:t xml:space="preserve">15</w:t>
+      </w:r>
+      <w:r>
+        <w:rPr>
+          <w:rStyle w:val="NormalTok"/>
+        </w:rPr>
+        <w:t xml:space="preserve">)</w:t>
+      </w:r>
+    </w:p>
+    <w:p>
+      <w:pPr>
+        <w:pStyle w:val="Heading3"/>
+      </w:pPr>
+      <w:bookmarkStart w:id="36" w:name="other-comments"/>
+      <w:r>
+        <w:t xml:space="preserve">Other comments</w:t>
+      </w:r>
+      <w:bookmarkEnd w:id="36"/>
+    </w:p>
+    <w:p>
+      <w:pPr>
+        <w:pStyle w:val="FirstParagraph"/>
+      </w:pPr>
+      <w:r>
+        <w:t xml:space="preserve">The tool can deals with small misspellings in terms of judgements (e.g., it can recognise</w:t>
+      </w:r>
+      <w:r>
+        <w:t xml:space="preserve"> </w:t>
+      </w:r>
+      <w:r>
+        <w:t xml:space="preserve">“</w:t>
+      </w:r>
+      <w:r>
+        <w:rPr>
+          <w:i/>
+        </w:rPr>
+        <w:t xml:space="preserve">Seroius</w:t>
+      </w:r>
+      <w:r>
+        <w:t xml:space="preserve">”</w:t>
+      </w:r>
+      <w:r>
+        <w:t xml:space="preserve">), and has the capacity to deal with</w:t>
+      </w:r>
+      <w:r>
+        <w:t xml:space="preserve"> </w:t>
+      </w:r>
+      <w:r>
+        <w:t xml:space="preserve">“</w:t>
+      </w:r>
+      <w:r>
+        <w:t xml:space="preserve">No Information</w:t>
+      </w:r>
+      <w:r>
+        <w:t xml:space="preserve">”</w:t>
+      </w:r>
+      <w:r>
+        <w:t xml:space="preserve"> </w:t>
+      </w:r>
+      <w:r>
+        <w:t xml:space="preserve">judgements (See Figure</w:t>
+      </w:r>
+      <w:r>
+        <w:t xml:space="preserve"> </w:t>
+      </w:r>
+      <w:r>
+        <w:t xml:space="preserve">1</w:t>
+      </w:r>
+      <w:r>
+        <w:t xml:space="preserve">).</w:t>
+      </w:r>
+    </w:p>
+    <w:p>
+      <w:pPr>
+        <w:pStyle w:val="BodyText"/>
+      </w:pPr>
+      <w:r>
+        <w:t xml:space="preserve">Both graphing functions return a</w:t>
+      </w:r>
+      <w:r>
+        <w:t xml:space="preserve"> </w:t>
+      </w:r>
+      <w:r>
+        <w:rPr>
+          <w:rStyle w:val="VerbatimChar"/>
+        </w:rPr>
+        <w:t xml:space="preserve">ggplot</w:t>
+      </w:r>
+      <w:r>
+        <w:t xml:space="preserve"> </w:t>
+      </w:r>
+      <w:r>
+        <w:t xml:space="preserve">object, meaning the can be easily customised further using the</w:t>
+      </w:r>
+      <w:r>
+        <w:t xml:space="preserve"> </w:t>
+      </w:r>
+      <w:r>
+        <w:rPr>
+          <w:rStyle w:val="VerbatimChar"/>
+        </w:rPr>
+        <w:t xml:space="preserve">ggplot2</w:t>
+      </w:r>
+      <w:r>
+        <w:t xml:space="preserve"> </w:t>
+      </w:r>
+      <w:r>
+        <w:t xml:space="preserve">framework. For example, to add a title to the plot:</w:t>
+      </w:r>
+    </w:p>
+    <w:p>
+      <w:pPr>
+        <w:pStyle w:val="SourceCode"/>
+      </w:pPr>
+      <w:r>
+        <w:rPr>
+          <w:rStyle w:val="NormalTok"/>
+        </w:rPr>
+        <w:t xml:space="preserve">plot &lt;-</w:t>
+      </w:r>
+      <w:r>
+        <w:rPr>
+          <w:rStyle w:val="StringTok"/>
+        </w:rPr>
+        <w:t xml:space="preserve"> </w:t>
+      </w:r>
+      <w:r>
+        <w:rPr>
+          <w:rStyle w:val="KeywordTok"/>
+        </w:rPr>
+        <w:t xml:space="preserve">rob_summary</w:t>
+      </w:r>
+      <w:r>
+        <w:rPr>
+          <w:rStyle w:val="NormalTok"/>
+        </w:rPr>
+        <w:t xml:space="preserve">(data_robDF, </w:t>
+      </w:r>
+      <w:r>
+        <w:rPr>
+          <w:rStyle w:val="DataTypeTok"/>
+        </w:rPr>
+        <w:t xml:space="preserve">tool =</w:t>
+      </w:r>
+      <w:r>
+        <w:rPr>
+          <w:rStyle w:val="NormalTok"/>
+        </w:rPr>
+        <w:t xml:space="preserve"> </w:t>
+      </w:r>
+      <w:r>
+        <w:rPr>
+          <w:rStyle w:val="StringTok"/>
+        </w:rPr>
+        <w:t xml:space="preserve">"ROB2"</w:t>
+      </w:r>
+      <w:r>
+        <w:rPr>
+          <w:rStyle w:val="NormalTok"/>
+        </w:rPr>
+        <w:t xml:space="preserve">)</w:t>
+      </w:r>
+      <w:r>
+        <w:br/>
+      </w:r>
+      <w:r>
+        <w:br/>
+      </w:r>
+      <w:r>
+        <w:rPr>
+          <w:rStyle w:val="NormalTok"/>
+        </w:rPr>
+        <w:t xml:space="preserve">plot </w:t>
+      </w:r>
+      <w:r>
+        <w:rPr>
+          <w:rStyle w:val="OperatorTok"/>
+        </w:rPr>
+        <w:t xml:space="preserve">+</w:t>
+      </w:r>
+      <w:r>
+        <w:br/>
+      </w:r>
+      <w:r>
+        <w:rPr>
+          <w:rStyle w:val="NormalTok"/>
+        </w:rPr>
+        <w:t xml:space="preserve">ggplot2</w:t>
+      </w:r>
+      <w:r>
+        <w:rPr>
+          <w:rStyle w:val="OperatorTok"/>
+        </w:rPr>
+        <w:t xml:space="preserve">::</w:t>
+      </w:r>
+      <w:r>
+        <w:rPr>
+          <w:rStyle w:val="KeywordTok"/>
+        </w:rPr>
+        <w:t xml:space="preserve">ggtitle</w:t>
+      </w:r>
+      <w:r>
+        <w:rPr>
+          <w:rStyle w:val="NormalTok"/>
+        </w:rPr>
+        <w:t xml:space="preserve">(</w:t>
+      </w:r>
+      <w:r>
+        <w:rPr>
+          <w:rStyle w:val="StringTok"/>
+        </w:rPr>
+        <w:t xml:space="preserve">"Summary Bar Plot"</w:t>
+      </w:r>
+      <w:r>
+        <w:rPr>
+          <w:rStyle w:val="NormalTok"/>
+        </w:rPr>
+        <w:t xml:space="preserve">)</w:t>
+      </w:r>
+    </w:p>
+    <w:p>
+      <w:pPr>
+        <w:pStyle w:val="Heading2"/>
+      </w:pPr>
+      <w:bookmarkStart w:id="37" w:name="shiny-web-app"/>
+      <w:r>
+        <w:t xml:space="preserve">Shiny web app</w:t>
+      </w:r>
+      <w:bookmarkEnd w:id="37"/>
+    </w:p>
+    <w:p>
+      <w:pPr>
+        <w:pStyle w:val="FirstParagraph"/>
+      </w:pPr>
+      <w:r>
+        <w:t xml:space="preserve">Although</w:t>
+      </w:r>
+      <w:r>
+        <w:t xml:space="preserve"> </w:t>
+      </w:r>
+      <w:r>
+        <w:rPr>
+          <w:rStyle w:val="VerbatimChar"/>
+        </w:rPr>
+        <w:t xml:space="preserve">robvis</w:t>
+      </w:r>
+      <w:r>
+        <w:t xml:space="preserve"> </w:t>
+      </w:r>
+      <w:r>
+        <w:t xml:space="preserve">was originally designed for use in the command-line–based R programming environment, in order to make the tool available to those without knowledge of the R environment,</w:t>
+      </w:r>
+      <w:r>
+        <w:t xml:space="preserve"> </w:t>
+      </w:r>
+      <w:r>
+        <w:rPr>
+          <w:rStyle w:val="VerbatimChar"/>
+        </w:rPr>
+        <w:t xml:space="preserve">robvis</w:t>
+      </w:r>
+      <w:r>
+        <w:t xml:space="preserve"> </w:t>
+      </w:r>
+      <w:r>
+        <w:t xml:space="preserve">also exists as a web-app.</w:t>
+      </w:r>
+      <w:r>
+        <w:rPr>
+          <w:vertAlign w:val="superscript"/>
+        </w:rPr>
+        <w:t xml:space="preserve">7</w:t>
+      </w:r>
+    </w:p>
+    <w:p>
+      <w:pPr>
+        <w:pStyle w:val="BodyText"/>
+      </w:pPr>
+      <w:r>
+        <w:t xml:space="preserve">The app was built using</w:t>
+      </w:r>
+      <w:r>
+        <w:t xml:space="preserve"> </w:t>
+      </w:r>
+      <w:r>
+        <w:rPr>
+          <w:rStyle w:val="VerbatimChar"/>
+        </w:rPr>
+        <w:t xml:space="preserve">Shiny</w:t>
+      </w:r>
+      <w:r>
+        <w:t xml:space="preserve">,</w:t>
+      </w:r>
+      <w:r>
+        <w:rPr>
+          <w:vertAlign w:val="superscript"/>
+        </w:rPr>
+        <w:t xml:space="preserve">8</w:t>
+      </w:r>
+      <w:r>
+        <w:t xml:space="preserve"> </w:t>
+      </w:r>
+      <w:r>
+        <w:t xml:space="preserve">a R package which makes it easy to produce interactive web-apps. The app provides a graphical user interface for the functions described above</w:t>
+      </w:r>
+    </w:p>
+    <w:p>
+      <w:pPr>
+        <w:pStyle w:val="BodyText"/>
+      </w:pPr>
+      <w:r>
+        <w:t xml:space="preserve">In this case, the Shiny app provides users with a Graphical User Interface for each argument of the R functions. Users can upload their data, choose the tool they used to perform the assessments, select a colour scheme, and define other parameters depending on whether they are producing a traffic light or summary bar plot.</w:t>
+      </w:r>
+    </w:p>
+    <w:p>
+      <w:pPr>
+        <w:pStyle w:val="BodyText"/>
+      </w:pPr>
+      <w:r>
+        <w:t xml:space="preserve">A singular advantage of the web-app is the ability to autosize the images for download, and to readily specify a range of download formats (PNG, JPEG, TIFF, &amp; EPS). Images from the web appa are created at publication quality (800 dpi).</w:t>
+      </w:r>
+    </w:p>
+    <w:p>
+      <w:pPr>
+        <w:pStyle w:val="Heading1"/>
+      </w:pPr>
+      <w:bookmarkStart w:id="38" w:name="discussion"/>
+      <w:r>
+        <w:t xml:space="preserve">Discussion</w:t>
+      </w:r>
+      <w:bookmarkEnd w:id="38"/>
+    </w:p>
+    <w:p>
+      <w:pPr>
+        <w:pStyle w:val="FirstParagraph"/>
+      </w:pPr>
+      <w:r>
+        <w:rPr>
+          <w:rStyle w:val="VerbatimChar"/>
+        </w:rPr>
+        <w:t xml:space="preserve">robvis</w:t>
+      </w:r>
+      <w:r>
+        <w:t xml:space="preserve"> </w:t>
+      </w:r>
+      <w:r>
+        <w:t xml:space="preserve">can be incoporated into Rmarkdown document</w:t>
+      </w:r>
+    </w:p>
+    <w:p>
+      <w:pPr>
+        <w:pStyle w:val="BodyText"/>
+      </w:pPr>
+      <w:r>
+        <w:t xml:space="preserve">Anyone can design</w:t>
+      </w:r>
+    </w:p>
+    <w:p>
+      <w:pPr>
+        <w:pStyle w:val="BodyText"/>
+      </w:pPr>
+      <w:r>
+        <w:t xml:space="preserve">With reference to robvis, we will explore the benefits that creating visualization tools for complex data visualization can have, both to the individual researcher in terms of career progression and increased competitiveness when applying for funding, and to the field of research synthesis as a whole. We will also highlight the advantages of maintaining these visualization tools as open-source projects, with specific reference to new robvis functionality that was added as a result of community involvement (e.g. the addition of a colour-blind scheme; see Supporting Figure 2 for an example).</w:t>
+      </w:r>
+    </w:p>
+    <w:p>
+      <w:pPr>
+        <w:pStyle w:val="BodyText"/>
+      </w:pPr>
+      <w:r>
+        <w:t xml:space="preserve">Overall, with reference to robvis, we will argue that if a research synthesist has created a R script to visualize complex data, the tools and resources now exist to package their code in a readily shareable format and to provide a user-friendly graphical interface for it within a very short timeframe.</w:t>
+      </w:r>
+    </w:p>
+    <w:p>
+      <w:pPr>
+        <w:pStyle w:val="BodyText"/>
+      </w:pPr>
+      <w:r>
+        <w:rPr>
+          <w:rStyle w:val="VerbatimChar"/>
+        </w:rPr>
+        <w:t xml:space="preserve">robvis</w:t>
+      </w:r>
+      <w:r>
+        <w:t xml:space="preserve"> </w:t>
+      </w:r>
+      <w:r>
+        <w:t xml:space="preserve">is already being cited in the published literature,</w:t>
+      </w:r>
+      <w:r>
+        <w:rPr>
+          <w:vertAlign w:val="superscript"/>
+        </w:rPr>
+        <w:t xml:space="preserve">9–11</w:t>
+      </w:r>
+      <w:r>
+        <w:t xml:space="preserve"> </w:t>
+      </w:r>
+      <w:r>
+        <w:t xml:space="preserve">indicating a citation benefit of designing, releasing and promoting open source tools.</w:t>
+      </w:r>
+    </w:p>
+    <w:p>
+      <w:pPr>
+        <w:pStyle w:val="BodyText"/>
+      </w:pPr>
+      <w:r>
+        <w:t xml:space="preserve">In broader terms,</w:t>
+      </w:r>
+      <w:r>
+        <w:t xml:space="preserve"> </w:t>
+      </w:r>
+      <w:r>
+        <w:rPr>
+          <w:rStyle w:val="VerbatimChar"/>
+        </w:rPr>
+        <w:t xml:space="preserve">robvis</w:t>
+      </w:r>
+      <w:r>
+        <w:t xml:space="preserve"> </w:t>
+      </w:r>
+      <w:r>
+        <w:t xml:space="preserve">forms part of the metaverse, a collection of R packages that seek to make it easier to produce r</w:t>
+      </w:r>
+    </w:p>
+    <w:p>
+      <w:pPr>
+        <w:pStyle w:val="BodyText"/>
+      </w:pPr>
+      <w:r>
+        <w:rPr>
+          <w:rStyle w:val="VerbatimChar"/>
+        </w:rPr>
+        <w:t xml:space="preserve">robvis</w:t>
+      </w:r>
+      <w:r>
+        <w:t xml:space="preserve"> </w:t>
+      </w:r>
+      <w:r>
+        <w:t xml:space="preserve">forms one part of the</w:t>
+      </w:r>
+      <w:r>
+        <w:t xml:space="preserve"> </w:t>
+      </w:r>
+      <w:r>
+        <w:rPr>
+          <w:rStyle w:val="VerbatimChar"/>
+        </w:rPr>
+        <w:t xml:space="preserve">metaverse</w:t>
+      </w:r>
+      <w:r>
+        <w:t xml:space="preserve">, a collection of tools written using R that cover different aspects of the systematic review and meta-analysis pipelines. Key example is</w:t>
+      </w:r>
+      <w:r>
+        <w:t xml:space="preserve"> </w:t>
+      </w:r>
+      <w:r>
+        <w:rPr>
+          <w:rStyle w:val="VerbatimChar"/>
+        </w:rPr>
+        <w:t xml:space="preserve">revtools</w:t>
+      </w:r>
+      <w:r>
+        <w:t xml:space="preserve">, original published in this journal, litsearcher and metafor.</w:t>
+      </w:r>
+    </w:p>
+    <w:p>
+      <w:pPr>
+        <w:pStyle w:val="Heading2"/>
+      </w:pPr>
+      <w:bookmarkStart w:id="39" w:name="limitations"/>
+      <w:r>
+        <w:t xml:space="preserve">Limitations</w:t>
+      </w:r>
+      <w:bookmarkEnd w:id="39"/>
+    </w:p>
+    <w:p>
+      <w:pPr>
+        <w:pStyle w:val="FirstParagraph"/>
+      </w:pPr>
+      <w:r>
+        <w:t xml:space="preserve">At present, the number of tools with a specific template included in</w:t>
+      </w:r>
+      <w:r>
+        <w:t xml:space="preserve"> </w:t>
+      </w:r>
+      <w:r>
+        <w:rPr>
+          <w:rStyle w:val="VerbatimChar"/>
+        </w:rPr>
+        <w:t xml:space="preserve">robvis</w:t>
+      </w:r>
+      <w:r>
+        <w:t xml:space="preserve"> </w:t>
+      </w:r>
+      <w:r>
+        <w:t xml:space="preserve">is low,</w:t>
+      </w:r>
+      <w:r>
+        <w:t xml:space="preserve"> </w:t>
+      </w:r>
+      <w:r>
+        <w:t xml:space="preserve">Additionally, the tool does not yet allow for the production of paried forest plots, where the risk of bias judgement for each specific result included in the meta-analysis. This was initally considered to be beyond the scope of th However, this functionality is in development and will be available in the near future.</w:t>
+      </w:r>
+    </w:p>
+    <w:p>
+      <w:pPr>
+        <w:pStyle w:val="BodyText"/>
+      </w:pPr>
+      <w:r>
+        <w:t xml:space="preserve">R and the collection of packages it is comprised of, currently represents an untapped source</w:t>
+      </w:r>
+    </w:p>
+    <w:p>
+      <w:pPr>
+        <w:pStyle w:val="Heading5"/>
+      </w:pPr>
+      <w:bookmarkStart w:id="40" w:name="section-3"/>
+      <w:bookmarkEnd w:id="40"/>
+    </w:p>
+    <w:p>
+      <w:pPr>
+        <w:pStyle w:val="Heading1"/>
+      </w:pPr>
+      <w:bookmarkStart w:id="41" w:name="back-matter"/>
+      <w:r>
+        <w:t xml:space="preserve">Back Matter</w:t>
+      </w:r>
+      <w:bookmarkEnd w:id="41"/>
+    </w:p>
+    <w:p>
+      <w:pPr>
+        <w:pStyle w:val="Heading2"/>
+      </w:pPr>
+      <w:bookmarkStart w:id="42" w:name="acknowledgements"/>
+      <w:r>
+        <w:t xml:space="preserve">Acknowledgements</w:t>
+      </w:r>
+      <w:bookmarkEnd w:id="42"/>
+    </w:p>
+    <w:p>
+      <w:pPr>
+        <w:pStyle w:val="FirstParagraph"/>
+      </w:pPr>
+      <w:r>
+        <w:t xml:space="preserve">The following people provided valuable feedback that contributed to the development of the</w:t>
+      </w:r>
+      <w:r>
+        <w:t xml:space="preserve"> </w:t>
+      </w:r>
+      <w:r>
+        <w:rPr>
+          <w:rStyle w:val="VerbatimChar"/>
+        </w:rPr>
+        <w:t xml:space="preserve">robvis</w:t>
+      </w:r>
+      <w:r>
+        <w:t xml:space="preserve"> </w:t>
+      </w:r>
+      <w:r>
+        <w:t xml:space="preserve">tool: Emily Kothe, Eliza Grames, Matthew Page, Alexandra Bannach-Brown, Kyle Hamilton, Charles Gray, Vincent Cheng, Wouter van Amsterdamn, Neal Haddaway and Martin Westgate.</w:t>
+      </w:r>
+    </w:p>
+    <w:p>
+      <w:pPr>
+        <w:pStyle w:val="Heading2"/>
+      </w:pPr>
+      <w:bookmarkStart w:id="43" w:name="data-availability-statement"/>
+      <w:r>
+        <w:t xml:space="preserve">Data availability statement</w:t>
+      </w:r>
+      <w:bookmarkEnd w:id="43"/>
+    </w:p>
+    <w:p>
+      <w:pPr>
+        <w:pStyle w:val="FirstParagraph"/>
+      </w:pPr>
+      <w:r>
+        <w:t xml:space="preserve">The code and data presented in this paper are freely available on GitHub:</w:t>
+      </w:r>
+      <w:r>
+        <w:t xml:space="preserve"> </w:t>
+      </w:r>
+      <w:hyperlink r:id="rId29">
+        <w:r>
+          <w:rPr>
+            <w:rStyle w:val="Hyperlink"/>
+          </w:rPr>
+          <w:t xml:space="preserve">https://github.com/mcguinlu/robvis</w:t>
+        </w:r>
+      </w:hyperlink>
+    </w:p>
+    <w:p>
+      <w:pPr>
+        <w:pStyle w:val="Heading5"/>
+      </w:pPr>
+      <w:bookmarkStart w:id="44" w:name="section-4"/>
+      <w:bookmarkEnd w:id="44"/>
+    </w:p>
+    <w:p>
+      <w:pPr>
+        <w:pStyle w:val="Heading2"/>
+      </w:pPr>
+      <w:bookmarkStart w:id="45" w:name="tablesfigures"/>
+      <w:r>
+        <w:t xml:space="preserve">Tables/Figures</w:t>
+      </w:r>
+      <w:bookmarkEnd w:id="45"/>
+    </w:p>
+    <w:p>
+      <w:pPr>
+        <w:pStyle w:val="TableCaption"/>
+      </w:pPr>
+      <w:r>
+        <w:t xml:space="preserve">Table 1: Example dataset for the ROB2 tool contained within</w:t>
+      </w:r>
+      <w:r>
+        <w:t xml:space="preserve"> </w:t>
+      </w:r>
+      <w:r>
+        <w:rPr>
+          <w:rStyle w:val="VerbatimChar"/>
+        </w:rPr>
+        <w:t xml:space="preserve">robvis</w:t>
+      </w:r>
+    </w:p>
+    <w:tbl>
+      <w:tblPr>
+        <w:tblStyle w:val="Table"/>
+        <w:tblW w:type="pct" w:w="0.0"/>
+        <w:tblLook w:firstRow="1"/>
+        <w:tblCaption w:val="Table 1: Example dataset for the ROB2 tool contained within robvis"/>
+      </w:tblPr>
+      <w:tblGrid/>
+      <w:tr>
+        <w:trPr>
+          <w:cnfStyle w:firstRow="1"/>
+        </w:trPr>
+        <w:tc>
+          <w:tcPr>
+            <w:tcBorders>
+              <w:bottom w:val="single"/>
+            </w:tcBorders>
+            <w:vAlign w:val="bottom"/>
+          </w:tcPr>
+          <w:p>
+            <w:pPr>
+              <w:pStyle w:val="Compact"/>
+              <w:jc w:val="left"/>
+            </w:pPr>
+            <w:r>
+              <w:t xml:space="preserve">Study</w:t>
+            </w:r>
+          </w:p>
+        </w:tc>
+        <w:tc>
+          <w:tcPr>
+            <w:tcBorders>
+              <w:bottom w:val="single"/>
+            </w:tcBorders>
+            <w:vAlign w:val="bottom"/>
+          </w:tcPr>
+          <w:p>
+            <w:pPr>
+              <w:pStyle w:val="Compact"/>
+              <w:jc w:val="left"/>
+            </w:pPr>
+            <w:r>
+              <w:t xml:space="preserve">D1</w:t>
+            </w:r>
+          </w:p>
+        </w:tc>
+        <w:tc>
+          <w:tcPr>
+            <w:tcBorders>
+              <w:bottom w:val="single"/>
+            </w:tcBorders>
+            <w:vAlign w:val="bottom"/>
+          </w:tcPr>
+          <w:p>
+            <w:pPr>
+              <w:pStyle w:val="Compact"/>
+              <w:jc w:val="left"/>
+            </w:pPr>
+            <w:r>
+              <w:t xml:space="preserve">D2</w:t>
+            </w:r>
+          </w:p>
+        </w:tc>
+        <w:tc>
+          <w:tcPr>
+            <w:tcBorders>
+              <w:bottom w:val="single"/>
+            </w:tcBorders>
+            <w:vAlign w:val="bottom"/>
+          </w:tcPr>
+          <w:p>
+            <w:pPr>
+              <w:pStyle w:val="Compact"/>
+              <w:jc w:val="left"/>
+            </w:pPr>
+            <w:r>
+              <w:t xml:space="preserve">D3</w:t>
+            </w:r>
+          </w:p>
+        </w:tc>
+        <w:tc>
+          <w:tcPr>
+            <w:tcBorders>
+              <w:bottom w:val="single"/>
+            </w:tcBorders>
+            <w:vAlign w:val="bottom"/>
+          </w:tcPr>
+          <w:p>
+            <w:pPr>
+              <w:pStyle w:val="Compact"/>
+              <w:jc w:val="left"/>
+            </w:pPr>
+            <w:r>
+              <w:t xml:space="preserve">D4</w:t>
+            </w:r>
+          </w:p>
+        </w:tc>
+        <w:tc>
+          <w:tcPr>
+            <w:tcBorders>
+              <w:bottom w:val="single"/>
+            </w:tcBorders>
+            <w:vAlign w:val="bottom"/>
+          </w:tcPr>
+          <w:p>
+            <w:pPr>
+              <w:pStyle w:val="Compact"/>
+              <w:jc w:val="left"/>
+            </w:pPr>
+            <w:r>
+              <w:t xml:space="preserve">D5</w:t>
+            </w:r>
+          </w:p>
+        </w:tc>
+        <w:tc>
+          <w:tcPr>
+            <w:tcBorders>
+              <w:bottom w:val="single"/>
+            </w:tcBorders>
+            <w:vAlign w:val="bottom"/>
+          </w:tcPr>
+          <w:p>
+            <w:pPr>
+              <w:pStyle w:val="Compact"/>
+              <w:jc w:val="left"/>
+            </w:pPr>
+            <w:r>
+              <w:t xml:space="preserve">Overall</w:t>
+            </w:r>
+          </w:p>
+        </w:tc>
+        <w:tc>
+          <w:tcPr>
+            <w:tcBorders>
+              <w:bottom w:val="single"/>
+            </w:tcBorders>
+            <w:vAlign w:val="bottom"/>
+          </w:tcPr>
+          <w:p>
+            <w:pPr>
+              <w:pStyle w:val="Compact"/>
+              <w:jc w:val="right"/>
+            </w:pPr>
+            <w:r>
+              <w:t xml:space="preserve">Weight</w:t>
+            </w:r>
+          </w:p>
+        </w:tc>
+      </w:tr>
+      <w:tr>
+        <w:tc>
+          <w:p>
+            <w:pPr>
+              <w:pStyle w:val="Compact"/>
+              <w:jc w:val="left"/>
+            </w:pPr>
+            <w:r>
+              <w:t xml:space="preserve">Study 1</w:t>
+            </w:r>
+          </w:p>
+        </w:tc>
+        <w:tc>
+          <w:p>
+            <w:pPr>
+              <w:pStyle w:val="Compact"/>
+              <w:jc w:val="left"/>
+            </w:pPr>
+            <w:r>
+              <w:t xml:space="preserve">Low</w:t>
+            </w:r>
+          </w:p>
+        </w:tc>
+        <w:tc>
+          <w:p>
+            <w:pPr>
+              <w:pStyle w:val="Compact"/>
+              <w:jc w:val="left"/>
+            </w:pPr>
+            <w:r>
+              <w:t xml:space="preserve">Low</w:t>
+            </w:r>
+          </w:p>
+        </w:tc>
+        <w:tc>
+          <w:p>
+            <w:pPr>
+              <w:pStyle w:val="Compact"/>
+              <w:jc w:val="left"/>
+            </w:pPr>
+            <w:r>
+              <w:t xml:space="preserve">Low</w:t>
+            </w:r>
+          </w:p>
+        </w:tc>
+        <w:tc>
+          <w:p>
+            <w:pPr>
+              <w:pStyle w:val="Compact"/>
+              <w:jc w:val="left"/>
+            </w:pPr>
+            <w:r>
+              <w:t xml:space="preserve">Low</w:t>
+            </w:r>
+          </w:p>
+        </w:tc>
+        <w:tc>
+          <w:p>
+            <w:pPr>
+              <w:pStyle w:val="Compact"/>
+              <w:jc w:val="left"/>
+            </w:pPr>
+            <w:r>
+              <w:t xml:space="preserve">Low</w:t>
+            </w:r>
+          </w:p>
+        </w:tc>
+        <w:tc>
+          <w:p>
+            <w:pPr>
+              <w:pStyle w:val="Compact"/>
+              <w:jc w:val="left"/>
+            </w:pPr>
+            <w:r>
+              <w:t xml:space="preserve">Low</w:t>
+            </w:r>
+          </w:p>
+        </w:tc>
+        <w:tc>
+          <w:p>
+            <w:pPr>
+              <w:pStyle w:val="Compact"/>
+              <w:jc w:val="right"/>
+            </w:pPr>
+            <w:r>
+              <w:t xml:space="preserve">33.3333333</w:t>
+            </w:r>
+          </w:p>
+        </w:tc>
+      </w:tr>
+      <w:tr>
+        <w:tc>
+          <w:p>
+            <w:pPr>
+              <w:pStyle w:val="Compact"/>
+              <w:jc w:val="left"/>
+            </w:pPr>
+            <w:r>
+              <w:t xml:space="preserve">Study 2</w:t>
+            </w:r>
+          </w:p>
+        </w:tc>
+        <w:tc>
+          <w:p>
+            <w:pPr>
+              <w:pStyle w:val="Compact"/>
+              <w:jc w:val="left"/>
+            </w:pPr>
+            <w:r>
+              <w:t xml:space="preserve">Some concerns</w:t>
+            </w:r>
+          </w:p>
+        </w:tc>
+        <w:tc>
+          <w:p>
+            <w:pPr>
+              <w:pStyle w:val="Compact"/>
+              <w:jc w:val="left"/>
+            </w:pPr>
+            <w:r>
+              <w:t xml:space="preserve">Low</w:t>
+            </w:r>
+          </w:p>
+        </w:tc>
+        <w:tc>
+          <w:p>
+            <w:pPr>
+              <w:pStyle w:val="Compact"/>
+              <w:jc w:val="left"/>
+            </w:pPr>
+            <w:r>
+              <w:t xml:space="preserve">Low</w:t>
+            </w:r>
+          </w:p>
+        </w:tc>
+        <w:tc>
+          <w:p>
+            <w:pPr>
+              <w:pStyle w:val="Compact"/>
+              <w:jc w:val="left"/>
+            </w:pPr>
+            <w:r>
+              <w:t xml:space="preserve">Low</w:t>
+            </w:r>
+          </w:p>
+        </w:tc>
+        <w:tc>
+          <w:p>
+            <w:pPr>
+              <w:pStyle w:val="Compact"/>
+              <w:jc w:val="left"/>
+            </w:pPr>
+            <w:r>
+              <w:t xml:space="preserve">Low</w:t>
+            </w:r>
+          </w:p>
+        </w:tc>
+        <w:tc>
+          <w:p>
+            <w:pPr>
+              <w:pStyle w:val="Compact"/>
+              <w:jc w:val="left"/>
+            </w:pPr>
+            <w:r>
+              <w:t xml:space="preserve">Low</w:t>
+            </w:r>
+          </w:p>
+        </w:tc>
+        <w:tc>
+          <w:p>
+            <w:pPr>
+              <w:pStyle w:val="Compact"/>
+              <w:jc w:val="right"/>
+            </w:pPr>
+            <w:r>
+              <w:t xml:space="preserve">33.3333333</w:t>
+            </w:r>
+          </w:p>
+        </w:tc>
+      </w:tr>
+      <w:tr>
+        <w:tc>
+          <w:p>
+            <w:pPr>
+              <w:pStyle w:val="Compact"/>
+              <w:jc w:val="left"/>
+            </w:pPr>
+            <w:r>
+              <w:t xml:space="preserve">Study 3</w:t>
+            </w:r>
+          </w:p>
+        </w:tc>
+        <w:tc>
+          <w:p>
+            <w:pPr>
+              <w:pStyle w:val="Compact"/>
+              <w:jc w:val="left"/>
+            </w:pPr>
+            <w:r>
+              <w:t xml:space="preserve">Some concerns</w:t>
+            </w:r>
+          </w:p>
+        </w:tc>
+        <w:tc>
+          <w:p>
+            <w:pPr>
+              <w:pStyle w:val="Compact"/>
+              <w:jc w:val="left"/>
+            </w:pPr>
+            <w:r>
+              <w:t xml:space="preserve">Low</w:t>
+            </w:r>
+          </w:p>
+        </w:tc>
+        <w:tc>
+          <w:p>
+            <w:pPr>
+              <w:pStyle w:val="Compact"/>
+              <w:jc w:val="left"/>
+            </w:pPr>
+            <w:r>
+              <w:t xml:space="preserve">Some concerns</w:t>
+            </w:r>
+          </w:p>
+        </w:tc>
+        <w:tc>
+          <w:p>
+            <w:pPr>
+              <w:pStyle w:val="Compact"/>
+              <w:jc w:val="left"/>
+            </w:pPr>
+            <w:r>
+              <w:t xml:space="preserve">Low</w:t>
+            </w:r>
+          </w:p>
+        </w:tc>
+        <w:tc>
+          <w:p>
+            <w:pPr>
+              <w:pStyle w:val="Compact"/>
+              <w:jc w:val="left"/>
+            </w:pPr>
+            <w:r>
+              <w:t xml:space="preserve">Low</w:t>
+            </w:r>
+          </w:p>
+        </w:tc>
+        <w:tc>
+          <w:p>
+            <w:pPr>
+              <w:pStyle w:val="Compact"/>
+              <w:jc w:val="left"/>
+            </w:pPr>
+            <w:r>
+              <w:t xml:space="preserve">Some concerns</w:t>
+            </w:r>
+          </w:p>
+        </w:tc>
+        <w:tc>
+          <w:p>
+            <w:pPr>
+              <w:pStyle w:val="Compact"/>
+              <w:jc w:val="right"/>
+            </w:pPr>
+            <w:r>
+              <w:t xml:space="preserve">0.1428571</w:t>
+            </w:r>
+          </w:p>
+        </w:tc>
+      </w:tr>
+      <w:tr>
+        <w:tc>
+          <w:p>
+            <w:pPr>
+              <w:pStyle w:val="Compact"/>
+              <w:jc w:val="left"/>
+            </w:pPr>
+            <w:r>
+              <w:t xml:space="preserve">Study 4</w:t>
+            </w:r>
+          </w:p>
+        </w:tc>
+        <w:tc>
+          <w:p>
+            <w:pPr>
+              <w:pStyle w:val="Compact"/>
+              <w:jc w:val="left"/>
+            </w:pPr>
+            <w:r>
+              <w:t xml:space="preserve">Low</w:t>
+            </w:r>
+          </w:p>
+        </w:tc>
+        <w:tc>
+          <w:p>
+            <w:pPr>
+              <w:pStyle w:val="Compact"/>
+              <w:jc w:val="left"/>
+            </w:pPr>
+            <w:r>
+              <w:t xml:space="preserve">Low</w:t>
+            </w:r>
+          </w:p>
+        </w:tc>
+        <w:tc>
+          <w:p>
+            <w:pPr>
+              <w:pStyle w:val="Compact"/>
+              <w:jc w:val="left"/>
+            </w:pPr>
+            <w:r>
+              <w:t xml:space="preserve">High</w:t>
+            </w:r>
+          </w:p>
+        </w:tc>
+        <w:tc>
+          <w:p>
+            <w:pPr>
+              <w:pStyle w:val="Compact"/>
+              <w:jc w:val="left"/>
+            </w:pPr>
+            <w:r>
+              <w:t xml:space="preserve">Low</w:t>
+            </w:r>
+          </w:p>
+        </w:tc>
+        <w:tc>
+          <w:p>
+            <w:pPr>
+              <w:pStyle w:val="Compact"/>
+              <w:jc w:val="left"/>
+            </w:pPr>
+            <w:r>
+              <w:t xml:space="preserve">Some concerns</w:t>
+            </w:r>
+          </w:p>
+        </w:tc>
+        <w:tc>
+          <w:p>
+            <w:pPr>
+              <w:pStyle w:val="Compact"/>
+              <w:jc w:val="left"/>
+            </w:pPr>
+            <w:r>
+              <w:t xml:space="preserve">High</w:t>
+            </w:r>
+          </w:p>
+        </w:tc>
+        <w:tc>
+          <w:p>
+            <w:pPr>
+              <w:pStyle w:val="Compact"/>
+              <w:jc w:val="right"/>
+            </w:pPr>
+            <w:r>
+              <w:t xml:space="preserve">9.0909091</w:t>
+            </w:r>
+          </w:p>
+        </w:tc>
+      </w:tr>
+      <w:tr>
+        <w:tc>
+          <w:p>
+            <w:pPr>
+              <w:pStyle w:val="Compact"/>
+              <w:jc w:val="left"/>
+            </w:pPr>
+            <w:r>
+              <w:t xml:space="preserve">Study 5</w:t>
+            </w:r>
+          </w:p>
+        </w:tc>
+        <w:tc>
+          <w:p>
+            <w:pPr>
+              <w:pStyle w:val="Compact"/>
+              <w:jc w:val="left"/>
+            </w:pPr>
+            <w:r>
+              <w:t xml:space="preserve">High</w:t>
+            </w:r>
+          </w:p>
+        </w:tc>
+        <w:tc>
+          <w:p>
+            <w:pPr>
+              <w:pStyle w:val="Compact"/>
+              <w:jc w:val="left"/>
+            </w:pPr>
+            <w:r>
+              <w:t xml:space="preserve">High</w:t>
+            </w:r>
+          </w:p>
+        </w:tc>
+        <w:tc>
+          <w:p>
+            <w:pPr>
+              <w:pStyle w:val="Compact"/>
+              <w:jc w:val="left"/>
+            </w:pPr>
+            <w:r>
+              <w:t xml:space="preserve">Low</w:t>
+            </w:r>
+          </w:p>
+        </w:tc>
+        <w:tc>
+          <w:p>
+            <w:pPr>
+              <w:pStyle w:val="Compact"/>
+              <w:jc w:val="left"/>
+            </w:pPr>
+            <w:r>
+              <w:t xml:space="preserve">Low</w:t>
+            </w:r>
+          </w:p>
+        </w:tc>
+        <w:tc>
+          <w:p>
+            <w:pPr>
+              <w:pStyle w:val="Compact"/>
+              <w:jc w:val="left"/>
+            </w:pPr>
+            <w:r>
+              <w:t xml:space="preserve">Some concerns</w:t>
+            </w:r>
+          </w:p>
+        </w:tc>
+        <w:tc>
+          <w:p>
+            <w:pPr>
+              <w:pStyle w:val="Compact"/>
+              <w:jc w:val="left"/>
+            </w:pPr>
+            <w:r>
+              <w:t xml:space="preserve">Low</w:t>
+            </w:r>
+          </w:p>
+        </w:tc>
+        <w:tc>
+          <w:p>
+            <w:pPr>
+              <w:pStyle w:val="Compact"/>
+              <w:jc w:val="right"/>
+            </w:pPr>
+            <w:r>
+              <w:t xml:space="preserve">12.5000000</w:t>
+            </w:r>
+          </w:p>
+        </w:tc>
+      </w:tr>
+      <w:tr>
+        <w:tc>
+          <w:p>
+            <w:pPr>
+              <w:pStyle w:val="Compact"/>
+              <w:jc w:val="left"/>
+            </w:pPr>
+            <w:r>
+              <w:t xml:space="preserve">Study 6</w:t>
+            </w:r>
+          </w:p>
+        </w:tc>
+        <w:tc>
+          <w:p>
+            <w:pPr>
+              <w:pStyle w:val="Compact"/>
+              <w:jc w:val="left"/>
+            </w:pPr>
+            <w:r>
+              <w:t xml:space="preserve">Low</w:t>
+            </w:r>
+          </w:p>
+        </w:tc>
+        <w:tc>
+          <w:p>
+            <w:pPr>
+              <w:pStyle w:val="Compact"/>
+              <w:jc w:val="left"/>
+            </w:pPr>
+            <w:r>
+              <w:t xml:space="preserve">High</w:t>
+            </w:r>
+          </w:p>
+        </w:tc>
+        <w:tc>
+          <w:p>
+            <w:pPr>
+              <w:pStyle w:val="Compact"/>
+              <w:jc w:val="left"/>
+            </w:pPr>
+            <w:r>
+              <w:t xml:space="preserve">Some concerns</w:t>
+            </w:r>
+          </w:p>
+        </w:tc>
+        <w:tc>
+          <w:p>
+            <w:pPr>
+              <w:pStyle w:val="Compact"/>
+              <w:jc w:val="left"/>
+            </w:pPr>
+            <w:r>
+              <w:t xml:space="preserve">Low</w:t>
+            </w:r>
+          </w:p>
+        </w:tc>
+        <w:tc>
+          <w:p>
+            <w:pPr>
+              <w:pStyle w:val="Compact"/>
+              <w:jc w:val="left"/>
+            </w:pPr>
+            <w:r>
+              <w:t xml:space="preserve">Low</w:t>
+            </w:r>
+          </w:p>
+        </w:tc>
+        <w:tc>
+          <w:p>
+            <w:pPr>
+              <w:pStyle w:val="Compact"/>
+              <w:jc w:val="left"/>
+            </w:pPr>
+            <w:r>
+              <w:t xml:space="preserve">Some concerns</w:t>
+            </w:r>
+          </w:p>
+        </w:tc>
+        <w:tc>
+          <w:p>
+            <w:pPr>
+              <w:pStyle w:val="Compact"/>
+              <w:jc w:val="right"/>
+            </w:pPr>
+            <w:r>
+              <w:t xml:space="preserve">25.0000000</w:t>
+            </w:r>
+          </w:p>
+        </w:tc>
+      </w:tr>
+      <w:tr>
+        <w:tc>
+          <w:p>
+            <w:pPr>
+              <w:pStyle w:val="Compact"/>
+              <w:jc w:val="left"/>
+            </w:pPr>
+            <w:r>
+              <w:t xml:space="preserve">Study 7</w:t>
+            </w:r>
+          </w:p>
+        </w:tc>
+        <w:tc>
+          <w:p>
+            <w:pPr>
+              <w:pStyle w:val="Compact"/>
+              <w:jc w:val="left"/>
+            </w:pPr>
+            <w:r>
+              <w:t xml:space="preserve">Low</w:t>
+            </w:r>
+          </w:p>
+        </w:tc>
+        <w:tc>
+          <w:p>
+            <w:pPr>
+              <w:pStyle w:val="Compact"/>
+              <w:jc w:val="left"/>
+            </w:pPr>
+            <w:r>
+              <w:t xml:space="preserve">Some concerns</w:t>
+            </w:r>
+          </w:p>
+        </w:tc>
+        <w:tc>
+          <w:p>
+            <w:pPr>
+              <w:pStyle w:val="Compact"/>
+              <w:jc w:val="left"/>
+            </w:pPr>
+            <w:r>
+              <w:t xml:space="preserve">Some concerns</w:t>
+            </w:r>
+          </w:p>
+        </w:tc>
+        <w:tc>
+          <w:p>
+            <w:pPr>
+              <w:pStyle w:val="Compact"/>
+              <w:jc w:val="left"/>
+            </w:pPr>
+            <w:r>
+              <w:t xml:space="preserve">High</w:t>
+            </w:r>
+          </w:p>
+        </w:tc>
+        <w:tc>
+          <w:p>
+            <w:pPr>
+              <w:pStyle w:val="Compact"/>
+              <w:jc w:val="left"/>
+            </w:pPr>
+            <w:r>
+              <w:t xml:space="preserve">Low</w:t>
+            </w:r>
+          </w:p>
+        </w:tc>
+        <w:tc>
+          <w:p>
+            <w:pPr>
+              <w:pStyle w:val="Compact"/>
+              <w:jc w:val="left"/>
+            </w:pPr>
+            <w:r>
+              <w:t xml:space="preserve">Some concerns</w:t>
+            </w:r>
+          </w:p>
+        </w:tc>
+        <w:tc>
+          <w:p>
+            <w:pPr>
+              <w:pStyle w:val="Compact"/>
+              <w:jc w:val="right"/>
+            </w:pPr>
+            <w:r>
+              <w:t xml:space="preserve">200.0000000</w:t>
+            </w:r>
+          </w:p>
+        </w:tc>
+      </w:tr>
+      <w:tr>
+        <w:tc>
+          <w:p>
+            <w:pPr>
+              <w:pStyle w:val="Compact"/>
+              <w:jc w:val="left"/>
+            </w:pPr>
+            <w:r>
+              <w:t xml:space="preserve">Study 8</w:t>
+            </w:r>
+          </w:p>
+        </w:tc>
+        <w:tc>
+          <w:p>
+            <w:pPr>
+              <w:pStyle w:val="Compact"/>
+              <w:jc w:val="left"/>
+            </w:pPr>
+            <w:r>
+              <w:t xml:space="preserve">Low</w:t>
+            </w:r>
+          </w:p>
+        </w:tc>
+        <w:tc>
+          <w:p>
+            <w:pPr>
+              <w:pStyle w:val="Compact"/>
+              <w:jc w:val="left"/>
+            </w:pPr>
+            <w:r>
+              <w:t xml:space="preserve">Some concerns</w:t>
+            </w:r>
+          </w:p>
+        </w:tc>
+        <w:tc>
+          <w:p>
+            <w:pPr>
+              <w:pStyle w:val="Compact"/>
+              <w:jc w:val="left"/>
+            </w:pPr>
+            <w:r>
+              <w:t xml:space="preserve">Low</w:t>
+            </w:r>
+          </w:p>
+        </w:tc>
+        <w:tc>
+          <w:p>
+            <w:pPr>
+              <w:pStyle w:val="Compact"/>
+              <w:jc w:val="left"/>
+            </w:pPr>
+            <w:r>
+              <w:t xml:space="preserve">Low</w:t>
+            </w:r>
+          </w:p>
+        </w:tc>
+        <w:tc>
+          <w:p>
+            <w:pPr>
+              <w:pStyle w:val="Compact"/>
+              <w:jc w:val="left"/>
+            </w:pPr>
+            <w:r>
+              <w:t xml:space="preserve">Low</w:t>
+            </w:r>
+          </w:p>
+        </w:tc>
+        <w:tc>
+          <w:p>
+            <w:pPr>
+              <w:pStyle w:val="Compact"/>
+              <w:jc w:val="left"/>
+            </w:pPr>
+            <w:r>
+              <w:t xml:space="preserve">Low</w:t>
+            </w:r>
+          </w:p>
+        </w:tc>
+        <w:tc>
+          <w:p>
+            <w:pPr>
+              <w:pStyle w:val="Compact"/>
+              <w:jc w:val="right"/>
+            </w:pPr>
+            <w:r>
+              <w:t xml:space="preserve">11.1111111</w:t>
+            </w:r>
+          </w:p>
+        </w:tc>
+      </w:tr>
+      <w:tr>
+        <w:tc>
+          <w:p>
+            <w:pPr>
+              <w:pStyle w:val="Compact"/>
+              <w:jc w:val="left"/>
+            </w:pPr>
+            <w:r>
+              <w:t xml:space="preserve">Study 9</w:t>
+            </w:r>
+          </w:p>
+        </w:tc>
+        <w:tc>
+          <w:p>
+            <w:pPr>
+              <w:pStyle w:val="Compact"/>
+              <w:jc w:val="left"/>
+            </w:pPr>
+            <w:r>
+              <w:t xml:space="preserve">Low</w:t>
+            </w:r>
+          </w:p>
+        </w:tc>
+        <w:tc>
+          <w:p>
+            <w:pPr>
+              <w:pStyle w:val="Compact"/>
+              <w:jc w:val="left"/>
+            </w:pPr>
+            <w:r>
+              <w:t xml:space="preserve">Low</w:t>
+            </w:r>
+          </w:p>
+        </w:tc>
+        <w:tc>
+          <w:p>
+            <w:pPr>
+              <w:pStyle w:val="Compact"/>
+              <w:jc w:val="left"/>
+            </w:pPr>
+            <w:r>
+              <w:t xml:space="preserve">High</w:t>
+            </w:r>
+          </w:p>
+        </w:tc>
+        <w:tc>
+          <w:p>
+            <w:pPr>
+              <w:pStyle w:val="Compact"/>
+              <w:jc w:val="left"/>
+            </w:pPr>
+            <w:r>
+              <w:t xml:space="preserve">Low</w:t>
+            </w:r>
+          </w:p>
+        </w:tc>
+        <w:tc>
+          <w:p>
+            <w:pPr>
+              <w:pStyle w:val="Compact"/>
+              <w:jc w:val="left"/>
+            </w:pPr>
+            <w:r>
+              <w:t xml:space="preserve">Low</w:t>
+            </w:r>
+          </w:p>
+        </w:tc>
+        <w:tc>
+          <w:p>
+            <w:pPr>
+              <w:pStyle w:val="Compact"/>
+              <w:jc w:val="left"/>
+            </w:pPr>
+            <w:r>
+              <w:t xml:space="preserve">High</w:t>
+            </w:r>
+          </w:p>
+        </w:tc>
+        <w:tc>
+          <w:p>
+            <w:pPr>
+              <w:pStyle w:val="Compact"/>
+              <w:jc w:val="right"/>
+            </w:pPr>
+            <w:r>
+              <w:t xml:space="preserve">1.1111111</w:t>
+            </w:r>
+          </w:p>
+        </w:tc>
+      </w:tr>
+    </w:tbl>
+    <w:p>
+      <w:pPr>
+        <w:pStyle w:val="Heading5"/>
+      </w:pPr>
+      <w:bookmarkStart w:id="46" w:name="section-5"/>
+      <w:bookmarkEnd w:id="46"/>
+    </w:p>
+    <w:p>
+      <w:pPr>
+        <w:pStyle w:val="TableCaption"/>
+      </w:pPr>
+      <w:r>
+        <w:t xml:space="preserve">Table 2: Description of the arguments available in the two main</w:t>
+      </w:r>
+      <w:r>
+        <w:t xml:space="preserve"> </w:t>
+      </w:r>
+      <w:r>
+        <w:rPr>
+          <w:rStyle w:val="VerbatimChar"/>
+        </w:rPr>
+        <w:t xml:space="preserve">robvis</w:t>
+      </w:r>
+      <w:r>
+        <w:t xml:space="preserve"> </w:t>
+      </w:r>
+      <w:r>
+        <w:t xml:space="preserve">functions</w:t>
+      </w:r>
+    </w:p>
+    <w:tbl>
+      <w:tblPr>
+        <w:tblStyle w:val="Table"/>
+        <w:tblW w:type="pct" w:w="0.0"/>
+        <w:tblLook w:firstRow="1"/>
+        <w:tblCaption w:val="Table 2: Description of the arguments available in the two main robvis functions"/>
+      </w:tblPr>
+      <w:tblGrid/>
+      <w:tr>
+        <w:trPr>
+          <w:cnfStyle w:firstRow="1"/>
+        </w:trPr>
+        <w:tc>
+          <w:tcPr>
+            <w:tcBorders>
+              <w:bottom w:val="single"/>
+            </w:tcBorders>
+            <w:vAlign w:val="bottom"/>
+          </w:tcPr>
+          <w:p>
+            <w:pPr>
+              <w:pStyle w:val="Compact"/>
+              <w:jc w:val="left"/>
+            </w:pPr>
+            <w:r>
+              <w:t xml:space="preserve">Argument</w:t>
+            </w:r>
+          </w:p>
+        </w:tc>
+        <w:tc>
+          <w:tcPr>
+            <w:tcBorders>
+              <w:bottom w:val="single"/>
+            </w:tcBorders>
+            <w:vAlign w:val="bottom"/>
+          </w:tcPr>
+          <w:p>
+            <w:pPr>
+              <w:pStyle w:val="Compact"/>
+              <w:jc w:val="center"/>
+            </w:pPr>
+            <w:r>
+              <w:rPr>
+                <w:rStyle w:val="VerbatimChar"/>
+              </w:rPr>
+              <w:t xml:space="preserve">rob_summary()</w:t>
+            </w:r>
+          </w:p>
+        </w:tc>
+        <w:tc>
+          <w:tcPr>
+            <w:tcBorders>
+              <w:bottom w:val="single"/>
+            </w:tcBorders>
+            <w:vAlign w:val="bottom"/>
+          </w:tcPr>
+          <w:p>
+            <w:pPr>
+              <w:pStyle w:val="Compact"/>
+              <w:jc w:val="center"/>
+            </w:pPr>
+            <w:r>
+              <w:rPr>
+                <w:rStyle w:val="VerbatimChar"/>
+              </w:rPr>
+              <w:t xml:space="preserve">rob_traffic_light()</w:t>
+            </w:r>
+          </w:p>
+        </w:tc>
+        <w:tc>
+          <w:tcPr>
+            <w:tcBorders>
+              <w:bottom w:val="single"/>
+            </w:tcBorders>
+            <w:vAlign w:val="bottom"/>
+          </w:tcPr>
+          <w:p>
+            <w:pPr>
+              <w:pStyle w:val="Compact"/>
+              <w:jc w:val="left"/>
+            </w:pPr>
+            <w:r>
+              <w:t xml:space="preserve">Description</w:t>
+            </w:r>
+          </w:p>
+        </w:tc>
+      </w:tr>
+      <w:tr>
+        <w:tc>
+          <w:p>
+            <w:pPr>
+              <w:pStyle w:val="Compact"/>
+              <w:jc w:val="left"/>
+            </w:pPr>
+            <w:r>
+              <w:t xml:space="preserve">data</w:t>
+            </w:r>
+          </w:p>
+        </w:tc>
+        <w:tc>
+          <w:p>
+            <w:pPr>
+              <w:pStyle w:val="Compact"/>
+              <w:jc w:val="center"/>
+            </w:pPr>
+            <w:r>
+              <w:t xml:space="preserve">X</w:t>
+            </w:r>
+          </w:p>
+        </w:tc>
+        <w:tc>
+          <w:p>
+            <w:pPr>
+              <w:pStyle w:val="Compact"/>
+              <w:jc w:val="center"/>
+            </w:pPr>
+            <w:r>
+              <w:t xml:space="preserve">X</w:t>
+            </w:r>
+          </w:p>
+        </w:tc>
+        <w:tc>
+          <w:p>
+            <w:pPr>
+              <w:pStyle w:val="Compact"/>
+              <w:jc w:val="left"/>
+            </w:pPr>
+            <w:r>
+              <w:t xml:space="preserve">Defines the dataframe containing the summary (domain) level risk-of-bias assessments. See the text and Table 1 for the format expected by</w:t>
+            </w:r>
+            <w:r>
+              <w:t xml:space="preserve"> </w:t>
+            </w:r>
+            <w:r>
+              <w:rPr>
+                <w:rStyle w:val="VerbatimChar"/>
+              </w:rPr>
+              <w:t xml:space="preserve">robvis</w:t>
+            </w:r>
+          </w:p>
+        </w:tc>
+      </w:tr>
+      <w:tr>
+        <w:tc>
+          <w:p>
+            <w:pPr>
+              <w:pStyle w:val="Compact"/>
+              <w:jc w:val="left"/>
+            </w:pPr>
+            <w:r>
+              <w:t xml:space="preserve">tool</w:t>
+            </w:r>
+          </w:p>
+        </w:tc>
+        <w:tc>
+          <w:p>
+            <w:pPr>
+              <w:pStyle w:val="Compact"/>
+              <w:jc w:val="center"/>
+            </w:pPr>
+            <w:r>
+              <w:t xml:space="preserve">X</w:t>
+            </w:r>
+          </w:p>
+        </w:tc>
+        <w:tc>
+          <w:p>
+            <w:pPr>
+              <w:pStyle w:val="Compact"/>
+              <w:jc w:val="center"/>
+            </w:pPr>
+            <w:r>
+              <w:t xml:space="preserve">X</w:t>
+            </w:r>
+          </w:p>
+        </w:tc>
+        <w:tc>
+          <w:p>
+            <w:pPr>
+              <w:pStyle w:val="Compact"/>
+              <w:jc w:val="left"/>
+            </w:pPr>
+            <w:r>
+              <w:t xml:space="preserve">Defines the risk of bias assessment tool used. The RoB2 (</w:t>
+            </w:r>
+            <w:r>
+              <w:rPr>
+                <w:rStyle w:val="VerbatimChar"/>
+              </w:rPr>
+              <w:t xml:space="preserve">tool='ROB2'</w:t>
+            </w:r>
+            <w:r>
+              <w:t xml:space="preserve">), ROBINS-I (</w:t>
+            </w:r>
+            <w:r>
+              <w:rPr>
+                <w:rStyle w:val="VerbatimChar"/>
+              </w:rPr>
+              <w:t xml:space="preserve">tool='ROBINS-I'</w:t>
+            </w:r>
+            <w:r>
+              <w:t xml:space="preserve">), and QUADAS-2 (</w:t>
+            </w:r>
+            <w:r>
+              <w:rPr>
+                <w:rStyle w:val="VerbatimChar"/>
+              </w:rPr>
+              <w:t xml:space="preserve">tool='QUADAS-2'</w:t>
+            </w:r>
+            <w:r>
+              <w:t xml:space="preserve">) assessments tools are currently supported. Other tools can be visualised using the generic template (</w:t>
+            </w:r>
+            <w:r>
+              <w:rPr>
+                <w:rStyle w:val="VerbatimChar"/>
+              </w:rPr>
+              <w:t xml:space="preserve">tool = 'ROB1'</w:t>
+            </w:r>
+            <w:r>
+              <w:t xml:space="preserve">)</w:t>
+            </w:r>
+          </w:p>
+        </w:tc>
+      </w:tr>
+      <w:tr>
+        <w:tc>
+          <w:p>
+            <w:pPr>
+              <w:pStyle w:val="Compact"/>
+              <w:jc w:val="left"/>
+            </w:pPr>
+            <w:r>
+              <w:t xml:space="preserve">colour</w:t>
+            </w:r>
+          </w:p>
+        </w:tc>
+        <w:tc>
+          <w:p>
+            <w:pPr>
+              <w:pStyle w:val="Compact"/>
+              <w:jc w:val="center"/>
+            </w:pPr>
+            <w:r>
+              <w:t xml:space="preserve">X</w:t>
+            </w:r>
+          </w:p>
+        </w:tc>
+        <w:tc>
+          <w:p>
+            <w:pPr>
+              <w:pStyle w:val="Compact"/>
+              <w:jc w:val="center"/>
+            </w:pPr>
+            <w:r>
+              <w:t xml:space="preserve">X</w:t>
+            </w:r>
+          </w:p>
+        </w:tc>
+        <w:tc>
+          <w:p>
+            <w:pPr>
+              <w:pStyle w:val="Compact"/>
+              <w:jc w:val="left"/>
+            </w:pPr>
+            <w:r>
+              <w:t xml:space="preserve">Defines the colour scheme for the plot. The default is</w:t>
+            </w:r>
+            <w:r>
+              <w:t xml:space="preserve"> </w:t>
+            </w:r>
+            <w:r>
+              <w:rPr>
+                <w:rStyle w:val="VerbatimChar"/>
+              </w:rPr>
+              <w:t xml:space="preserve">colour</w:t>
+            </w:r>
+            <w:r>
+              <w:t xml:space="preserve"> </w:t>
+            </w:r>
+            <w:r>
+              <w:t xml:space="preserve">=</w:t>
+            </w:r>
+            <w:r>
+              <w:t xml:space="preserve"> </w:t>
+            </w:r>
+            <w:r>
+              <w:t xml:space="preserve">‘</w:t>
+            </w:r>
+            <w:r>
+              <w:t xml:space="preserve">cochrane</w:t>
+            </w:r>
+            <w:r>
+              <w:t xml:space="preserve">’</w:t>
+            </w:r>
+            <w:r>
+              <w:t xml:space="preserve"> </w:t>
+            </w:r>
+            <w:r>
+              <w:t xml:space="preserve">which uses the ubiquitous Cochrane colours, while a preset option for a colour-blind friendly palette is also available (</w:t>
+            </w:r>
+            <w:r>
+              <w:rPr>
+                <w:rStyle w:val="VerbatimChar"/>
+              </w:rPr>
+              <w:t xml:space="preserve">colour = 'colourblind'</w:t>
+            </w:r>
+            <w:r>
+              <w:t xml:space="preserve">). Alternatively, users can specify their own colour scheme e.g. </w:t>
+            </w:r>
+            <w:r>
+              <w:rPr>
+                <w:rStyle w:val="VerbatimChar"/>
+              </w:rPr>
+              <w:t xml:space="preserve">colour = c('#f442c8', '#bef441', '#000000')</w:t>
+            </w:r>
+          </w:p>
+        </w:tc>
+      </w:tr>
+      <w:tr>
+        <w:tc>
+          <w:p>
+            <w:pPr>
+              <w:pStyle w:val="Compact"/>
+              <w:jc w:val="left"/>
+            </w:pPr>
+            <w:r>
+              <w:t xml:space="preserve">overall</w:t>
+            </w:r>
+          </w:p>
+        </w:tc>
+        <w:tc>
+          <w:p>
+            <w:pPr>
+              <w:pStyle w:val="Compact"/>
+              <w:jc w:val="center"/>
+            </w:pPr>
+            <w:r>
+              <w:t xml:space="preserve">X</w:t>
+            </w:r>
+          </w:p>
+        </w:tc>
+        <w:tc>
+          <w:p/>
+        </w:tc>
+        <w:tc>
+          <w:p>
+            <w:pPr>
+              <w:pStyle w:val="Compact"/>
+              <w:jc w:val="left"/>
+            </w:pPr>
+            <w:r>
+              <w:t xml:space="preserve">Defines whether to include an additional bar showing the distibution of overall risk of bias judgements in the summary barplot figure. Default is</w:t>
+            </w:r>
+            <w:r>
+              <w:t xml:space="preserve"> </w:t>
+            </w:r>
+            <w:r>
+              <w:rPr>
+                <w:rStyle w:val="VerbatimChar"/>
+              </w:rPr>
+              <w:t xml:space="preserve">overall = FALSE</w:t>
+            </w:r>
+            <w:r>
+              <w:t xml:space="preserve">.</w:t>
+            </w:r>
+          </w:p>
+        </w:tc>
+      </w:tr>
+      <w:tr>
+        <w:tc>
+          <w:p>
+            <w:pPr>
+              <w:pStyle w:val="Compact"/>
+              <w:jc w:val="left"/>
+            </w:pPr>
+            <w:r>
+              <w:t xml:space="preserve">weighted</w:t>
+            </w:r>
+          </w:p>
+        </w:tc>
+        <w:tc>
+          <w:p>
+            <w:pPr>
+              <w:pStyle w:val="Compact"/>
+              <w:jc w:val="center"/>
+            </w:pPr>
+            <w:r>
+              <w:t xml:space="preserve">X</w:t>
+            </w:r>
+          </w:p>
+        </w:tc>
+        <w:tc>
+          <w:p/>
+        </w:tc>
+        <w:tc>
+          <w:p>
+            <w:pPr>
+              <w:pStyle w:val="Compact"/>
+              <w:jc w:val="left"/>
+            </w:pPr>
+            <w:r>
+              <w:t xml:space="preserve">Defines whether weights should be used to produce the summary barplot figure. Default is</w:t>
+            </w:r>
+            <w:r>
+              <w:t xml:space="preserve"> </w:t>
+            </w:r>
+            <w:r>
+              <w:rPr>
+                <w:rStyle w:val="VerbatimChar"/>
+              </w:rPr>
+              <w:t xml:space="preserve">weighted = TRUE</w:t>
+            </w:r>
+            <w:r>
+              <w:t xml:space="preserve">, in line with current Cochrane Collaboration guidance.</w:t>
+            </w:r>
+          </w:p>
+        </w:tc>
+      </w:tr>
+      <w:tr>
+        <w:tc>
+          <w:p>
+            <w:pPr>
+              <w:pStyle w:val="Compact"/>
+              <w:jc w:val="left"/>
+            </w:pPr>
+            <w:r>
+              <w:t xml:space="preserve">psize</w:t>
+            </w:r>
+          </w:p>
+        </w:tc>
+        <w:tc>
+          <w:p/>
+        </w:tc>
+        <w:tc>
+          <w:p>
+            <w:pPr>
+              <w:pStyle w:val="Compact"/>
+              <w:jc w:val="center"/>
+            </w:pPr>
+            <w:r>
+              <w:t xml:space="preserve">X</w:t>
+            </w:r>
+          </w:p>
+        </w:tc>
+        <w:tc>
+          <w:p>
+            <w:pPr>
+              <w:pStyle w:val="Compact"/>
+              <w:jc w:val="left"/>
+            </w:pPr>
+            <w:r>
+              <w:t xml:space="preserve">Defines the size of the points in the traffic light plot. Default is</w:t>
+            </w:r>
+            <w:r>
+              <w:t xml:space="preserve"> </w:t>
+            </w:r>
+            <w:r>
+              <w:rPr>
+                <w:rStyle w:val="VerbatimChar"/>
+              </w:rPr>
+              <w:t xml:space="preserve">psize = 20</w:t>
+            </w:r>
+            <w:r>
+              <w:t xml:space="preserve">.</w:t>
+            </w:r>
+          </w:p>
+        </w:tc>
+      </w:tr>
+    </w:tbl>
+    <w:p>
+      <w:pPr>
+        <w:pStyle w:val="Heading5"/>
+      </w:pPr>
+      <w:bookmarkStart w:id="47" w:name="section-6"/>
+      <w:bookmarkEnd w:id="47"/>
+    </w:p>
+    <w:p>
+      <w:pPr>
+        <w:pStyle w:val="CaptionedFigure"/>
+      </w:pPr>
+      <w:r>
+        <w:drawing>
+          <wp:inline>
+            <wp:extent cx="5943600" cy="1790509"/>
+            <wp:effectExtent b="0" l="0" r="0" t="0"/>
+            <wp:docPr descr="Figure 1: Example risk of bias summary plot created using robvis" title="" id="1" name="Picture"/>
+            <a:graphic>
+              <a:graphicData uri="http://schemas.openxmlformats.org/drawingml/2006/picture">
+                <pic:pic>
+                  <pic:nvPicPr>
+                    <pic:cNvPr descr="figs/robsummplot.png" id="0" name="Picture"/>
+                    <pic:cNvPicPr>
+                      <a:picLocks noChangeArrowheads="1" noChangeAspect="1"/>
+                    </pic:cNvPicPr>
+                  </pic:nvPicPr>
+                  <pic:blipFill>
+                    <a:blip r:embed="rId48"/>
+                    <a:stretch>
+                      <a:fillRect/>
+                    </a:stretch>
+                  </pic:blipFill>
+                  <pic:spPr bwMode="auto">
+                    <a:xfrm>
+                      <a:off x="0" y="0"/>
+                      <a:ext cx="5943600" cy="1790509"/>
+                    </a:xfrm>
+                    <a:prstGeom prst="rect">
+                      <a:avLst/>
+                    </a:prstGeom>
+                    <a:noFill/>
+                    <a:ln w="9525">
+                      <a:noFill/>
+                      <a:headEnd/>
+                      <a:tailEnd/>
+                    </a:ln>
+                  </pic:spPr>
+                </pic:pic>
+              </a:graphicData>
+            </a:graphic>
+          </wp:inline>
+        </w:drawing>
+      </w:r>
+    </w:p>
+    <w:p>
+      <w:pPr>
+        <w:pStyle w:val="ImageCaption"/>
+      </w:pPr>
+      <w:r>
+        <w:t xml:space="preserve">Figure 1: Example risk of bias summary plot created using</w:t>
+      </w:r>
+      <w:r>
+        <w:t xml:space="preserve"> </w:t>
+      </w:r>
+      <w:r>
+        <w:rPr>
+          <w:rStyle w:val="VerbatimChar"/>
+        </w:rPr>
+        <w:t xml:space="preserve">robvis</w:t>
+      </w:r>
+    </w:p>
+    <w:p>
+      <w:pPr>
+        <w:pStyle w:val="Heading6"/>
+      </w:pPr>
+      <w:bookmarkStart w:id="49" w:name="section-7"/>
+      <w:bookmarkEnd w:id="49"/>
+    </w:p>
+    <w:p>
+      <w:pPr>
+        <w:pStyle w:val="CaptionedFigure"/>
+      </w:pPr>
+      <w:r>
+        <w:drawing>
+          <wp:inline>
+            <wp:extent cx="5943600" cy="6792685"/>
+            <wp:effectExtent b="0" l="0" r="0" t="0"/>
+            <wp:docPr descr="Figure 2: Example risk of bias traffic light plot created using robvis" title="" id="1" name="Picture"/>
+            <a:graphic>
+              <a:graphicData uri="http://schemas.openxmlformats.org/drawingml/2006/picture">
+                <pic:pic>
+                  <pic:nvPicPr>
+                    <pic:cNvPr descr="figs/robtfplot.png" id="0" name="Picture"/>
+                    <pic:cNvPicPr>
+                      <a:picLocks noChangeArrowheads="1" noChangeAspect="1"/>
+                    </pic:cNvPicPr>
+                  </pic:nvPicPr>
+                  <pic:blipFill>
+                    <a:blip r:embed="rId50"/>
+                    <a:stretch>
+                      <a:fillRect/>
+                    </a:stretch>
+                  </pic:blipFill>
+                  <pic:spPr bwMode="auto">
+                    <a:xfrm>
+                      <a:off x="0" y="0"/>
+                      <a:ext cx="5943600" cy="6792685"/>
+                    </a:xfrm>
+                    <a:prstGeom prst="rect">
+                      <a:avLst/>
+                    </a:prstGeom>
+                    <a:noFill/>
+                    <a:ln w="9525">
+                      <a:noFill/>
+                      <a:headEnd/>
+                      <a:tailEnd/>
+                    </a:ln>
+                  </pic:spPr>
+                </pic:pic>
+              </a:graphicData>
+            </a:graphic>
+          </wp:inline>
+        </w:drawing>
+      </w:r>
+    </w:p>
+    <w:p>
+      <w:pPr>
+        <w:pStyle w:val="ImageCaption"/>
+      </w:pPr>
+      <w:r>
+        <w:t xml:space="preserve">Figure 2: Example risk of bias traffic light plot created using</w:t>
+      </w:r>
+      <w:r>
+        <w:t xml:space="preserve"> </w:t>
+      </w:r>
+      <w:r>
+        <w:rPr>
+          <w:rStyle w:val="VerbatimChar"/>
+        </w:rPr>
+        <w:t xml:space="preserve">robvis</w:t>
+      </w:r>
+    </w:p>
+    <w:p>
+      <w:pPr>
+        <w:pStyle w:val="Heading5"/>
+      </w:pPr>
+      <w:bookmarkStart w:id="51" w:name="section-8"/>
+      <w:bookmarkEnd w:id="51"/>
+    </w:p>
+    <w:p>
+      <w:pPr>
+        <w:pStyle w:val="Heading1"/>
+      </w:pPr>
+      <w:bookmarkStart w:id="52" w:name="bibliography"/>
+      <w:r>
+        <w:t xml:space="preserve">Bibliography</w:t>
+      </w:r>
+      <w:bookmarkEnd w:id="52"/>
+    </w:p>
+    <w:bookmarkStart w:id="65" w:name="refs"/>
+    <w:bookmarkStart w:id="54" w:name="ref-mathias_harrer_2019_2551803"/>
+    <w:p>
+      <w:pPr>
+        <w:pStyle w:val="Bibliography"/>
+      </w:pPr>
+      <w:r>
+        <w:t xml:space="preserve">1. Harrer, M., Cuijpers, P. &amp; Ebert, D. Doing meta-analysis in r. (2019). doi:</w:t>
+      </w:r>
+      <w:hyperlink r:id="rId53">
+        <w:r>
+          <w:rPr>
+            <w:rStyle w:val="Hyperlink"/>
+          </w:rPr>
+          <w:t xml:space="preserve">10.5281/zenodo.2551803</w:t>
+        </w:r>
+      </w:hyperlink>
+    </w:p>
+    <w:bookmarkEnd w:id="54"/>
+    <w:bookmarkStart w:id="55" w:name="ref-sterne2016robins"/>
+    <w:p>
+      <w:pPr>
+        <w:pStyle w:val="Bibliography"/>
+      </w:pPr>
+      <w:r>
+        <w:t xml:space="preserve">2. Sterne, J. A.</w:t>
+      </w:r>
+      <w:r>
+        <w:t xml:space="preserve"> </w:t>
+      </w:r>
+      <w:r>
+        <w:rPr>
+          <w:i/>
+        </w:rPr>
+        <w:t xml:space="preserve">et al.</w:t>
+      </w:r>
+      <w:r>
+        <w:t xml:space="preserve"> </w:t>
+      </w:r>
+      <w:r>
+        <w:t xml:space="preserve">ROBINS-i: A tool for assessing risk of bias in non-randomised studies of interventions.</w:t>
+      </w:r>
+      <w:r>
+        <w:t xml:space="preserve"> </w:t>
+      </w:r>
+      <w:r>
+        <w:rPr>
+          <w:i/>
+        </w:rPr>
+        <w:t xml:space="preserve">BMJ</w:t>
+      </w:r>
+      <w:r>
+        <w:t xml:space="preserve"> </w:t>
+      </w:r>
+      <w:r>
+        <w:rPr>
+          <w:b/>
+        </w:rPr>
+        <w:t xml:space="preserve">355</w:t>
+      </w:r>
+      <w:r>
+        <w:t xml:space="preserve">, i4919 (2016).</w:t>
+      </w:r>
+    </w:p>
+    <w:bookmarkEnd w:id="55"/>
+    <w:bookmarkStart w:id="56" w:name="ref-sterne2019rob"/>
+    <w:p>
+      <w:pPr>
+        <w:pStyle w:val="Bibliography"/>
+      </w:pPr>
+      <w:r>
+        <w:t xml:space="preserve">3. Sterne, J. A.</w:t>
+      </w:r>
+      <w:r>
+        <w:t xml:space="preserve"> </w:t>
+      </w:r>
+      <w:r>
+        <w:rPr>
+          <w:i/>
+        </w:rPr>
+        <w:t xml:space="preserve">et al.</w:t>
+      </w:r>
+      <w:r>
+        <w:t xml:space="preserve"> </w:t>
+      </w:r>
+      <w:r>
+        <w:t xml:space="preserve">RoB 2: A revised tool for assessing risk of bias in randomised trials.</w:t>
+      </w:r>
+      <w:r>
+        <w:t xml:space="preserve"> </w:t>
+      </w:r>
+      <w:r>
+        <w:rPr>
+          <w:i/>
+        </w:rPr>
+        <w:t xml:space="preserve">BMJ</w:t>
+      </w:r>
+      <w:r>
+        <w:t xml:space="preserve"> </w:t>
+      </w:r>
+      <w:r>
+        <w:rPr>
+          <w:b/>
+        </w:rPr>
+        <w:t xml:space="preserve">366</w:t>
+      </w:r>
+      <w:r>
+        <w:t xml:space="preserve">, (2019).</w:t>
+      </w:r>
+    </w:p>
+    <w:bookmarkEnd w:id="56"/>
+    <w:bookmarkStart w:id="57" w:name="ref-whiting2011quadas"/>
+    <w:p>
+      <w:pPr>
+        <w:pStyle w:val="Bibliography"/>
+      </w:pPr>
+      <w:r>
+        <w:t xml:space="preserve">4. Whiting, P. F.</w:t>
+      </w:r>
+      <w:r>
+        <w:t xml:space="preserve"> </w:t>
+      </w:r>
+      <w:r>
+        <w:rPr>
+          <w:i/>
+        </w:rPr>
+        <w:t xml:space="preserve">et al.</w:t>
+      </w:r>
+      <w:r>
+        <w:t xml:space="preserve"> </w:t>
+      </w:r>
+      <w:r>
+        <w:t xml:space="preserve">QUADAS-2: A revised tool for the quality assessment of diagnostic accuracy studies.</w:t>
+      </w:r>
+      <w:r>
+        <w:t xml:space="preserve"> </w:t>
+      </w:r>
+      <w:r>
+        <w:rPr>
+          <w:i/>
+        </w:rPr>
+        <w:t xml:space="preserve">Annals of Internal Medicine</w:t>
+      </w:r>
+      <w:r>
+        <w:t xml:space="preserve"> </w:t>
+      </w:r>
+      <w:r>
+        <w:rPr>
+          <w:b/>
+        </w:rPr>
+        <w:t xml:space="preserve">155</w:t>
+      </w:r>
+      <w:r>
+        <w:t xml:space="preserve">, 529–536 (2011).</w:t>
+      </w:r>
+    </w:p>
+    <w:bookmarkEnd w:id="57"/>
+    <w:bookmarkStart w:id="58" w:name="ref-whiting2016robis"/>
+    <w:p>
+      <w:pPr>
+        <w:pStyle w:val="Bibliography"/>
+      </w:pPr>
+      <w:r>
+        <w:t xml:space="preserve">5. Whiting, P.</w:t>
+      </w:r>
+      <w:r>
+        <w:t xml:space="preserve"> </w:t>
+      </w:r>
+      <w:r>
+        <w:rPr>
+          <w:i/>
+        </w:rPr>
+        <w:t xml:space="preserve">et al.</w:t>
+      </w:r>
+      <w:r>
+        <w:t xml:space="preserve"> </w:t>
+      </w:r>
+      <w:r>
+        <w:t xml:space="preserve">ROBIS: A new tool to assess risk of bias in systematic reviews was developed.</w:t>
+      </w:r>
+      <w:r>
+        <w:t xml:space="preserve"> </w:t>
+      </w:r>
+      <w:r>
+        <w:rPr>
+          <w:i/>
+        </w:rPr>
+        <w:t xml:space="preserve">Journal of Clinical Epidemiology</w:t>
+      </w:r>
+      <w:r>
+        <w:t xml:space="preserve"> </w:t>
+      </w:r>
+      <w:r>
+        <w:rPr>
+          <w:b/>
+        </w:rPr>
+        <w:t xml:space="preserve">69</w:t>
+      </w:r>
+      <w:r>
+        <w:t xml:space="preserve">, 225–234 (2016).</w:t>
+      </w:r>
+    </w:p>
+    <w:bookmarkEnd w:id="58"/>
+    <w:bookmarkStart w:id="59" w:name="ref-ggplot2ref"/>
+    <w:p>
+      <w:pPr>
+        <w:pStyle w:val="Bibliography"/>
+      </w:pPr>
+      <w:r>
+        <w:t xml:space="preserve">6. Wickham, H.</w:t>
+      </w:r>
+      <w:r>
+        <w:t xml:space="preserve"> </w:t>
+      </w:r>
+      <w:r>
+        <w:rPr>
+          <w:i/>
+        </w:rPr>
+        <w:t xml:space="preserve">Ggplot2: Elegant graphics for data analysis</w:t>
+      </w:r>
+      <w:r>
+        <w:t xml:space="preserve">. (Springer-Verlag New York, 2016).</w:t>
+      </w:r>
+    </w:p>
+    <w:bookmarkEnd w:id="59"/>
+    <w:bookmarkStart w:id="60" w:name="ref-robviswebapp"/>
+    <w:p>
+      <w:pPr>
+        <w:pStyle w:val="Bibliography"/>
+      </w:pPr>
+      <w:r>
+        <w:t xml:space="preserve">7. Robvis web application.</w:t>
+      </w:r>
+      <w:r>
+        <w:t xml:space="preserve"> </w:t>
+      </w:r>
+      <w:r>
+        <w:rPr>
+          <w:i/>
+        </w:rPr>
+        <w:t xml:space="preserve">riskofbias.info</w:t>
+      </w:r>
+    </w:p>
+    <w:bookmarkEnd w:id="60"/>
+    <w:bookmarkStart w:id="61" w:name="ref-shinyref"/>
+    <w:p>
+      <w:pPr>
+        <w:pStyle w:val="Bibliography"/>
+      </w:pPr>
+      <w:r>
+        <w:t xml:space="preserve">8. Chang, W., Cheng, J., Allaire, J., Xie, Y. &amp; McPherson, J.</w:t>
+      </w:r>
+      <w:r>
+        <w:t xml:space="preserve"> </w:t>
+      </w:r>
+      <w:r>
+        <w:rPr>
+          <w:i/>
+        </w:rPr>
+        <w:t xml:space="preserve">Shiny: Web application framework for r</w:t>
+      </w:r>
+      <w:r>
+        <w:t xml:space="preserve">. (2019).</w:t>
+      </w:r>
+    </w:p>
+    <w:bookmarkEnd w:id="61"/>
+    <w:bookmarkStart w:id="62" w:name="ref-veloso2020effectiveness"/>
+    <w:p>
+      <w:pPr>
+        <w:pStyle w:val="Bibliography"/>
+      </w:pPr>
+      <w:r>
+        <w:t xml:space="preserve">9. Veloso, A., Vicente, S. G. &amp; Filipe, M. G. Effectiveness of cognitive training for school-aged children and adolescents with attention deficit/hyperactivity disorder: A systematic review.</w:t>
+      </w:r>
+      <w:r>
+        <w:t xml:space="preserve"> </w:t>
+      </w:r>
+      <w:r>
+        <w:rPr>
+          <w:i/>
+        </w:rPr>
+        <w:t xml:space="preserve">Frontiers in Psychology</w:t>
+      </w:r>
+      <w:r>
+        <w:t xml:space="preserve"> </w:t>
+      </w:r>
+      <w:r>
+        <w:rPr>
+          <w:b/>
+        </w:rPr>
+        <w:t xml:space="preserve">10</w:t>
+      </w:r>
+      <w:r>
+        <w:t xml:space="preserve">, 2983 (2020).</w:t>
+      </w:r>
+    </w:p>
+    <w:bookmarkEnd w:id="62"/>
+    <w:bookmarkStart w:id="63" w:name="ref-habadi2019prevalence"/>
+    <w:p>
+      <w:pPr>
+        <w:pStyle w:val="Bibliography"/>
+      </w:pPr>
+      <w:r>
+        <w:t xml:space="preserve">10. Habadi, M. I.</w:t>
+      </w:r>
+      <w:r>
+        <w:t xml:space="preserve"> </w:t>
+      </w:r>
+      <w:r>
+        <w:rPr>
+          <w:i/>
+        </w:rPr>
+        <w:t xml:space="preserve">et al.</w:t>
+      </w:r>
+      <w:r>
+        <w:t xml:space="preserve"> </w:t>
+      </w:r>
+      <w:r>
+        <w:t xml:space="preserve">Prevalence of panic disorders in the primary health care setting: A systematic review and meta-analysis.</w:t>
+      </w:r>
+      <w:r>
+        <w:t xml:space="preserve"> </w:t>
+      </w:r>
+      <w:r>
+        <w:rPr>
+          <w:i/>
+        </w:rPr>
+        <w:t xml:space="preserve">EC Microbiology</w:t>
+      </w:r>
+      <w:r>
+        <w:t xml:space="preserve"> </w:t>
+      </w:r>
+      <w:r>
+        <w:rPr>
+          <w:b/>
+        </w:rPr>
+        <w:t xml:space="preserve">16</w:t>
+      </w:r>
+      <w:r>
+        <w:t xml:space="preserve">, 01–09 (2019).</w:t>
+      </w:r>
+    </w:p>
+    <w:bookmarkEnd w:id="63"/>
+    <w:bookmarkStart w:id="64" w:name="ref-gibb2019consistent"/>
+    <w:p>
+      <w:pPr>
+        <w:pStyle w:val="Bibliography"/>
+      </w:pPr>
+      <w:r>
+        <w:t xml:space="preserve">11. Gibb, K.</w:t>
+      </w:r>
+      <w:r>
+        <w:t xml:space="preserve"> </w:t>
+      </w:r>
+      <w:r>
+        <w:rPr>
+          <w:i/>
+        </w:rPr>
+        <w:t xml:space="preserve">et al.</w:t>
+      </w:r>
+      <w:r>
+        <w:t xml:space="preserve"> </w:t>
+      </w:r>
+      <w:r>
+        <w:t xml:space="preserve">The consistent burden in published estimates of delirium occurrence in medical inpatients over four decades: A systematic review and meta-analysis study.</w:t>
+      </w:r>
+      <w:r>
+        <w:t xml:space="preserve"> </w:t>
+      </w:r>
+      <w:r>
+        <w:rPr>
+          <w:i/>
+        </w:rPr>
+        <w:t xml:space="preserve">medRxiv</w:t>
+      </w:r>
+      <w:r>
+        <w:t xml:space="preserve"> </w:t>
+      </w:r>
+      <w:r>
+        <w:t xml:space="preserve">19005165 (2019).</w:t>
+      </w:r>
+    </w:p>
+    <w:bookmarkEnd w:id="64"/>
+    <w:bookmarkEnd w:id="65"/>
     <w:sectPr>
       <w:footerReference w:type="default" r:id="rId9"/>
       <w:pgSz w:w="12240" w:h="15840"/>
       <w:pgMar w:top="1440" w:right="1440" w:bottom="1440" w:left="1440" w:header="720" w:footer="720" w:gutter="0"/>
-      <w:lnNumType w:countBy="1" w:distance="851" w:restart="continuous"/>
       <w:cols w:space="720"/>
       <w:docGrid w:linePitch="326"/>
     </w:sectPr>
@@ -1056,6 +5106,221 @@
     <w:lvl w:ilvl="8">
       <w:numFmt w:val="bullet"/>
       <w:lvlText w:val=" "/>
+      <w:lvlJc w:val="left"/>
+      <w:pPr>
+        <w:tabs>
+          <w:tab w:val="num" w:pos="5760"/>
+        </w:tabs>
+        <w:ind w:left="6240" w:hanging="480"/>
+      </w:pPr>
+    </w:lvl>
+  </w:abstractNum>
+  <w:abstractNum w:abstractNumId="99431">
+    <w:nsid w:val="ea454b4c"/>
+    <w:multiLevelType w:val="multilevel"/>
+    <w:lvl w:ilvl="0">
+      <w:start w:val="1"/>
+      <w:numFmt w:val="decimal"/>
+      <w:lvlText w:val="(%1)"/>
+      <w:lvlJc w:val="left"/>
+      <w:pPr>
+        <w:tabs>
+          <w:tab w:val="num" w:pos="0"/>
+        </w:tabs>
+        <w:ind w:left="480" w:hanging="480"/>
+      </w:pPr>
+    </w:lvl>
+    <w:lvl w:ilvl="1">
+      <w:start w:val="1"/>
+      <w:numFmt w:val="decimal"/>
+      <w:lvlText w:val="(%2)"/>
+      <w:lvlJc w:val="left"/>
+      <w:pPr>
+        <w:tabs>
+          <w:tab w:val="num" w:pos="720"/>
+        </w:tabs>
+        <w:ind w:left="1200" w:hanging="480"/>
+      </w:pPr>
+    </w:lvl>
+    <w:lvl w:ilvl="2">
+      <w:start w:val="1"/>
+      <w:numFmt w:val="decimal"/>
+      <w:lvlText w:val="(%3)"/>
+      <w:lvlJc w:val="left"/>
+      <w:pPr>
+        <w:tabs>
+          <w:tab w:val="num" w:pos="1440"/>
+        </w:tabs>
+        <w:ind w:left="1920" w:hanging="480"/>
+      </w:pPr>
+    </w:lvl>
+    <w:lvl w:ilvl="3">
+      <w:start w:val="1"/>
+      <w:numFmt w:val="decimal"/>
+      <w:lvlText w:val="(%4)"/>
+      <w:lvlJc w:val="left"/>
+      <w:pPr>
+        <w:tabs>
+          <w:tab w:val="num" w:pos="2160"/>
+        </w:tabs>
+        <w:ind w:left="2640" w:hanging="480"/>
+      </w:pPr>
+    </w:lvl>
+    <w:lvl w:ilvl="4">
+      <w:start w:val="1"/>
+      <w:numFmt w:val="decimal"/>
+      <w:lvlText w:val="(%5)"/>
+      <w:lvlJc w:val="left"/>
+      <w:pPr>
+        <w:tabs>
+          <w:tab w:val="num" w:pos="2880"/>
+        </w:tabs>
+        <w:ind w:left="3360" w:hanging="480"/>
+      </w:pPr>
+    </w:lvl>
+    <w:lvl w:ilvl="5">
+      <w:start w:val="1"/>
+      <w:numFmt w:val="decimal"/>
+      <w:lvlText w:val="(%6)"/>
+      <w:lvlJc w:val="left"/>
+      <w:pPr>
+        <w:tabs>
+          <w:tab w:val="num" w:pos="3600"/>
+        </w:tabs>
+        <w:ind w:left="4080" w:hanging="480"/>
+      </w:pPr>
+    </w:lvl>
+    <w:lvl w:ilvl="6">
+      <w:start w:val="1"/>
+      <w:numFmt w:val="decimal"/>
+      <w:lvlText w:val="(%7)"/>
+      <w:lvlJc w:val="left"/>
+      <w:pPr>
+        <w:tabs>
+          <w:tab w:val="num" w:pos="4320"/>
+        </w:tabs>
+        <w:ind w:left="4800" w:hanging="480"/>
+      </w:pPr>
+    </w:lvl>
+    <w:lvl w:ilvl="7">
+      <w:start w:val="1"/>
+      <w:numFmt w:val="decimal"/>
+      <w:lvlText w:val="(%8)"/>
+      <w:lvlJc w:val="left"/>
+      <w:pPr>
+        <w:tabs>
+          <w:tab w:val="num" w:pos="5040"/>
+        </w:tabs>
+        <w:ind w:left="5520" w:hanging="480"/>
+      </w:pPr>
+    </w:lvl>
+    <w:lvl w:ilvl="8">
+      <w:start w:val="1"/>
+      <w:numFmt w:val="decimal"/>
+      <w:lvlText w:val="(%9)"/>
+      <w:lvlJc w:val="left"/>
+      <w:pPr>
+        <w:tabs>
+          <w:tab w:val="num" w:pos="5760"/>
+        </w:tabs>
+        <w:ind w:left="6240" w:hanging="480"/>
+      </w:pPr>
+    </w:lvl>
+  </w:abstractNum>
+  <w:abstractNum w:abstractNumId="991">
+    <w:nsid w:val="71315dca"/>
+    <w:multiLevelType w:val="multilevel"/>
+    <w:lvl w:ilvl="0">
+      <w:numFmt w:val="bullet"/>
+      <w:lvlText w:val="•"/>
+      <w:lvlJc w:val="left"/>
+      <w:pPr>
+        <w:tabs>
+          <w:tab w:val="num" w:pos="0"/>
+        </w:tabs>
+        <w:ind w:left="480" w:hanging="480"/>
+      </w:pPr>
+    </w:lvl>
+    <w:lvl w:ilvl="1">
+      <w:numFmt w:val="bullet"/>
+      <w:lvlText w:val="–"/>
+      <w:lvlJc w:val="left"/>
+      <w:pPr>
+        <w:tabs>
+          <w:tab w:val="num" w:pos="720"/>
+        </w:tabs>
+        <w:ind w:left="1200" w:hanging="480"/>
+      </w:pPr>
+    </w:lvl>
+    <w:lvl w:ilvl="2">
+      <w:numFmt w:val="bullet"/>
+      <w:lvlText w:val="•"/>
+      <w:lvlJc w:val="left"/>
+      <w:pPr>
+        <w:tabs>
+          <w:tab w:val="num" w:pos="1440"/>
+        </w:tabs>
+        <w:ind w:left="1920" w:hanging="480"/>
+      </w:pPr>
+    </w:lvl>
+    <w:lvl w:ilvl="3">
+      <w:numFmt w:val="bullet"/>
+      <w:lvlText w:val="–"/>
+      <w:lvlJc w:val="left"/>
+      <w:pPr>
+        <w:tabs>
+          <w:tab w:val="num" w:pos="2160"/>
+        </w:tabs>
+        <w:ind w:left="2640" w:hanging="480"/>
+      </w:pPr>
+    </w:lvl>
+    <w:lvl w:ilvl="4">
+      <w:numFmt w:val="bullet"/>
+      <w:lvlText w:val="•"/>
+      <w:lvlJc w:val="left"/>
+      <w:pPr>
+        <w:tabs>
+          <w:tab w:val="num" w:pos="2880"/>
+        </w:tabs>
+        <w:ind w:left="3360" w:hanging="480"/>
+      </w:pPr>
+    </w:lvl>
+    <w:lvl w:ilvl="5">
+      <w:numFmt w:val="bullet"/>
+      <w:lvlText w:val="–"/>
+      <w:lvlJc w:val="left"/>
+      <w:pPr>
+        <w:tabs>
+          <w:tab w:val="num" w:pos="3600"/>
+        </w:tabs>
+        <w:ind w:left="4080" w:hanging="480"/>
+      </w:pPr>
+    </w:lvl>
+    <w:lvl w:ilvl="6">
+      <w:numFmt w:val="bullet"/>
+      <w:lvlText w:val="•"/>
+      <w:lvlJc w:val="left"/>
+      <w:pPr>
+        <w:tabs>
+          <w:tab w:val="num" w:pos="4320"/>
+        </w:tabs>
+        <w:ind w:left="4800" w:hanging="480"/>
+      </w:pPr>
+    </w:lvl>
+    <w:lvl w:ilvl="7">
+      <w:numFmt w:val="bullet"/>
+      <w:lvlText w:val="–"/>
+      <w:lvlJc w:val="left"/>
+      <w:pPr>
+        <w:tabs>
+          <w:tab w:val="num" w:pos="5040"/>
+        </w:tabs>
+        <w:ind w:left="5520" w:hanging="480"/>
+      </w:pPr>
+    </w:lvl>
+    <w:lvl w:ilvl="8">
+      <w:numFmt w:val="bullet"/>
+      <w:lvlText w:val="•"/>
       <w:lvlJc w:val="left"/>
       <w:pPr>
         <w:tabs>
@@ -1139,6 +5404,39 @@
   </w:num>
   <w:num w:numId="1000">
     <w:abstractNumId w:val="990"/>
+  </w:num>
+  <w:num w:numId="1001">
+    <w:abstractNumId w:val="99431"/>
+    <w:lvlOverride w:ilvl="0">
+      <w:startOverride w:val="1"/>
+    </w:lvlOverride>
+    <w:lvlOverride w:ilvl="1">
+      <w:startOverride w:val="1"/>
+    </w:lvlOverride>
+    <w:lvlOverride w:ilvl="2">
+      <w:startOverride w:val="1"/>
+    </w:lvlOverride>
+    <w:lvlOverride w:ilvl="3">
+      <w:startOverride w:val="1"/>
+    </w:lvlOverride>
+    <w:lvlOverride w:ilvl="4">
+      <w:startOverride w:val="1"/>
+    </w:lvlOverride>
+    <w:lvlOverride w:ilvl="5">
+      <w:startOverride w:val="1"/>
+    </w:lvlOverride>
+    <w:lvlOverride w:ilvl="6">
+      <w:startOverride w:val="1"/>
+    </w:lvlOverride>
+    <w:lvlOverride w:ilvl="7">
+      <w:startOverride w:val="1"/>
+    </w:lvlOverride>
+    <w:lvlOverride w:ilvl="8">
+      <w:startOverride w:val="1"/>
+    </w:lvlOverride>
+  </w:num>
+  <w:num w:numId="1002">
+    <w:abstractNumId w:val="991"/>
   </w:num>
 </w:numbering>
 </file>

</xml_diff>

<commit_message>
Updates to RSM Paper
</commit_message>
<xml_diff>
--- a/RSM-paper/manuscript.docx
+++ b/RSM-paper/manuscript.docx
@@ -79,7 +79,13 @@
         <w:t xml:space="preserve"> </w:t>
       </w:r>
       <w:r>
-        <w:t xml:space="preserve">(ORCID: 0000-0001-8730-9761), Julian PT Higgins</w:t>
+        <w:t xml:space="preserve">(ORCID: 0000-0001-8730-9761),</w:t>
+      </w:r>
+      <w:r>
+        <w:t xml:space="preserve"> </w:t>
+      </w:r>
+      <w:r>
+        <w:t xml:space="preserve">Julian PT Higgins</w:t>
       </w:r>
       <w:r>
         <w:rPr>
@@ -180,10 +186,15 @@
         </w:rPr>
         <w:t xml:space="preserve">Article type</w:t>
       </w:r>
-      <w:r>
-        <w:t xml:space="preserve"> </w:t>
-      </w:r>
-      <w:r>
+    </w:p>
+    <w:p>
+      <w:pPr>
+        <w:pStyle w:val="BodyText"/>
+      </w:pPr>
+      <w:r>
+        <w:rPr>
+          <w:i/>
+        </w:rPr>
         <w:t xml:space="preserve">Computational Tools and Methods</w:t>
       </w:r>
     </w:p>
@@ -205,9 +216,11 @@
         </w:rPr>
         <w:t xml:space="preserve">Funding</w:t>
       </w:r>
-      <w:r>
-        <w:t xml:space="preserve"> </w:t>
-      </w:r>
+    </w:p>
+    <w:p>
+      <w:pPr>
+        <w:pStyle w:val="BodyText"/>
+      </w:pPr>
       <w:r>
         <w:t xml:space="preserve">LAM is supported by an NIHR Doctoral Research Fellowship (DRF-2018-11-ST2-048). Attendence at the Evidence Synthesis Hackathon in April 2019 was supported by a grant from the Evidence Synthesis Hackathon itself and the University of Bristol Alumni Foundation.</w:t>
       </w:r>
@@ -234,23 +247,7 @@
         <w:pStyle w:val="FirstParagraph"/>
       </w:pPr>
       <w:r>
-        <w:t xml:space="preserve">At present there is is no open source tool to</w:t>
-      </w:r>
-    </w:p>
-    <w:p>
-      <w:pPr>
-        <w:pStyle w:val="BodyText"/>
-      </w:pPr>
-      <w:r>
-        <w:t xml:space="preserve">Here I present robvis, an R package and Shiny web app that showcase how R can be used to build open source tools for R users and non-users alike. It provides two main functions to</w:t>
-      </w:r>
-    </w:p>
-    <w:p>
-      <w:pPr>
-        <w:pStyle w:val="BodyText"/>
-      </w:pPr>
-      <w:r>
-        <w:t xml:space="preserve">The entire offering is open source, and has benefitted from this fact through several community suggested improvements.</w:t>
+        <w:t xml:space="preserve">TBC</w:t>
       </w:r>
     </w:p>
     <w:p>
@@ -303,7 +300,22 @@
         <w:t xml:space="preserve">robvis</w:t>
       </w:r>
       <w:r>
-        <w:t xml:space="preserve">, an R package and Shiny web app for visualising risk of bias assessment results</w:t>
+        <w:t xml:space="preserve">, an R package and</w:t>
+      </w:r>
+      <w:r>
+        <w:t xml:space="preserve"> </w:t>
+      </w:r>
+      <w:r>
+        <w:rPr>
+          <w:rStyle w:val="VerbatimChar"/>
+        </w:rPr>
+        <w:t xml:space="preserve">Shiny</w:t>
+      </w:r>
+      <w:r>
+        <w:t xml:space="preserve"> </w:t>
+      </w:r>
+      <w:r>
+        <w:t xml:space="preserve">web app for visualising risk of bias assessment results</w:t>
       </w:r>
     </w:p>
     <w:p>
@@ -345,7 +357,7 @@
         <w:t xml:space="preserve"> </w:t>
       </w:r>
       <w:r>
-        <w:t xml:space="preserve">is completely open source, as had benefitted from community suggested features.</w:t>
+        <w:t xml:space="preserve">is completely open-source, and has benefitted from community suggested features.</w:t>
       </w:r>
     </w:p>
     <w:p>
@@ -403,7 +415,10 @@
         <w:pStyle w:val="FirstParagraph"/>
       </w:pPr>
       <w:r>
-        <w:t xml:space="preserve">Evidence synthesis as a field has recently experience a substantial growth in software offerings</w:t>
+        <w:rPr>
+          <w:b/>
+        </w:rPr>
+        <w:t xml:space="preserve">Intro and importance of evidence synthesis</w:t>
       </w:r>
     </w:p>
     <w:p>
@@ -411,7 +426,163 @@
         <w:pStyle w:val="BodyText"/>
       </w:pPr>
       <w:r>
-        <w:t xml:space="preserve">Risk of bias assessment - assessment of the internal validity of studies included in a systematic review - forms a key part of the evidence synthesis process, particularly in the health sciences. There are several tools that are routinely used to produce risk of bias assessments, depending on the type of study under consideration. Similarly, there are two recommended formats for presenting graphically the results of the risk of bias assessments. While software does exist to create these graphs, they are exclusively commercial offerings.</w:t>
+        <w:t xml:space="preserve">Evidence synthesis, the act of drawing together all relevant information to inform, is becoming more important than ever in informing policy across an increasingly wide range of fields.</w:t>
+      </w:r>
+      <w:r>
+        <w:rPr>
+          <w:vertAlign w:val="superscript"/>
+        </w:rPr>
+        <w:t xml:space="preserve">1</w:t>
+      </w:r>
+      <w:r>
+        <w:t xml:space="preserve"> </w:t>
+      </w:r>
+      <w:r>
+        <w:t xml:space="preserve">Risk of bias assessment - assessment of the internal validity of studies included in a systematic review - often forms a key part of the evidence synthesis process, particularly in the health sciences.</w:t>
+      </w:r>
+      <w:r>
+        <w:rPr>
+          <w:vertAlign w:val="superscript"/>
+        </w:rPr>
+        <w:t xml:space="preserve">2</w:t>
+      </w:r>
+      <w:r>
+        <w:t xml:space="preserve"> </w:t>
+      </w:r>
+      <w:r>
+        <w:t xml:space="preserve">There are several well developed tools that are routinely used to produce risk of bias assessments, depending on the type of study under consideration.</w:t>
+      </w:r>
+      <w:r>
+        <w:rPr>
+          <w:vertAlign w:val="superscript"/>
+        </w:rPr>
+        <w:t xml:space="preserve">3–6</w:t>
+      </w:r>
+      <w:r>
+        <w:t xml:space="preserve"> </w:t>
+      </w:r>
+      <w:r>
+        <w:t xml:space="preserve">(</w:t>
+      </w:r>
+      <w:r>
+        <w:rPr>
+          <w:b/>
+        </w:rPr>
+        <w:t xml:space="preserve">Worht including non-health citiations here - example welcome!</w:t>
+      </w:r>
+      <w:r>
+        <w:t xml:space="preserve">) Rather than making use of checklists or point-scoring systems, these tools are domain-based, assessing the risk of bias across a number of equally important categories. For example, the first domain in the Cochrane ROB2 tool for the assessmnt of randomised controlled trials deals with</w:t>
+      </w:r>
+      <w:r>
+        <w:t xml:space="preserve"> </w:t>
+      </w:r>
+      <w:r>
+        <w:t xml:space="preserve">“</w:t>
+      </w:r>
+      <w:r>
+        <w:t xml:space="preserve">Bias arising due to randomisation</w:t>
+      </w:r>
+      <w:r>
+        <w:t xml:space="preserve">”</w:t>
+      </w:r>
+      <w:r>
+        <w:t xml:space="preserve">.</w:t>
+      </w:r>
+      <w:r>
+        <w:rPr>
+          <w:vertAlign w:val="superscript"/>
+        </w:rPr>
+        <w:t xml:space="preserve">4</w:t>
+      </w:r>
+      <w:r>
+        <w:t xml:space="preserve"> </w:t>
+      </w:r>
+      <w:r>
+        <w:t xml:space="preserve">Accessible graphics summarising the results of these domain-based risk-of-bias assessments are frequently produced, the two most common being weighted barplots, which show the proportion of information with each judgement for each domain in the assessment tool specified, and</w:t>
+      </w:r>
+      <w:r>
+        <w:t xml:space="preserve"> </w:t>
+      </w:r>
+      <w:r>
+        <w:t xml:space="preserve">“</w:t>
+      </w:r>
+      <w:r>
+        <w:t xml:space="preserve">traffic light</w:t>
+      </w:r>
+      <w:r>
+        <w:t xml:space="preserve">”</w:t>
+      </w:r>
+      <w:r>
+        <w:t xml:space="preserve"> </w:t>
+      </w:r>
+      <w:r>
+        <w:t xml:space="preserve">plots, which tabulate each study by each domain and provide a more detailed view of the results of the risk-of-bias assessment.</w:t>
+      </w:r>
+      <w:r>
+        <w:rPr>
+          <w:vertAlign w:val="superscript"/>
+        </w:rPr>
+        <w:t xml:space="preserve">2</w:t>
+      </w:r>
+    </w:p>
+    <w:p>
+      <w:pPr>
+        <w:pStyle w:val="BodyText"/>
+      </w:pPr>
+      <w:r>
+        <w:t xml:space="preserve">However, researchers often face a number of barriers in creating such plots. While some commerical evidence synthesis platforms, such as RevMan,</w:t>
+      </w:r>
+      <w:r>
+        <w:rPr>
+          <w:vertAlign w:val="superscript"/>
+        </w:rPr>
+        <w:t xml:space="preserve">7</w:t>
+      </w:r>
+      <w:r>
+        <w:t xml:space="preserve"> </w:t>
+      </w:r>
+      <w:r>
+        <w:t xml:space="preserve">are able to produce these visualisations, not all researchers use these systems to conduct their systematic reviews, meaning that copying the risk of bias data into these systems simply to produce the plots is inefficient and error prone. Likewise, creating the figures by hand, through software such as MS PowerPoint or Adobe Illustrator, may lead to unintentional errors and require the plots to be redrawn during an (increasingly common) update to the review.</w:t>
+      </w:r>
+    </w:p>
+    <w:p>
+      <w:pPr>
+        <w:pStyle w:val="BodyText"/>
+      </w:pPr>
+      <w:r>
+        <w:t xml:space="preserve">A further barrier is that in recent years, the field of evidence synthesis software has grown rapidly,</w:t>
+      </w:r>
+      <w:r>
+        <w:rPr>
+          <w:vertAlign w:val="superscript"/>
+        </w:rPr>
+        <w:t xml:space="preserve">8</w:t>
+      </w:r>
+      <w:r>
+        <w:t xml:space="preserve"> </w:t>
+      </w:r>
+      <w:r>
+        <w:t xml:space="preserve">but this growth has not been equally distributed across the different aspects of the systematic review process. For example, a recent review found several software offerings aimed specifcally at the abstract screening stage of the review process,</w:t>
+      </w:r>
+      <w:r>
+        <w:rPr>
+          <w:vertAlign w:val="superscript"/>
+        </w:rPr>
+        <w:t xml:space="preserve">9</w:t>
+      </w:r>
+      <w:r>
+        <w:t xml:space="preserve"> </w:t>
+      </w:r>
+      <w:r>
+        <w:t xml:space="preserve">but no similar time- and error-reducing tool has been proposed for visualising the results of risk-of-bias assessments.</w:t>
+      </w:r>
+    </w:p>
+    <w:p>
+      <w:pPr>
+        <w:pStyle w:val="BodyText"/>
+      </w:pPr>
+      <w:r>
+        <w:t xml:space="preserve">Fortunately, tools such as R, RStudio and</w:t>
       </w:r>
       <w:r>
         <w:t xml:space="preserve"> </w:t>
@@ -420,10 +591,55 @@
         <w:rPr>
           <w:rStyle w:val="VerbatimChar"/>
         </w:rPr>
+        <w:t xml:space="preserve">Shiny</w:t>
+      </w:r>
+      <w:r>
+        <w:t xml:space="preserve"> </w:t>
+      </w:r>
+      <w:r>
+        <w:t xml:space="preserve">(an R package for building interactive web apps) have made it easier than ever to produce such a tool.</w:t>
+      </w:r>
+      <w:r>
+        <w:rPr>
+          <w:vertAlign w:val="superscript"/>
+        </w:rPr>
+        <w:t xml:space="preserve">10–12</w:t>
+      </w:r>
+      <w:r>
+        <w:t xml:space="preserve"> </w:t>
+      </w:r>
+      <w:r>
+        <w:t xml:space="preserve">Here, we present</w:t>
+      </w:r>
+      <w:r>
+        <w:t xml:space="preserve"> </w:t>
+      </w:r>
+      <w:r>
+        <w:rPr>
+          <w:rStyle w:val="VerbatimChar"/>
+        </w:rPr>
         <w:t xml:space="preserve">robvis</w:t>
       </w:r>
       <w:r>
-        <w:t xml:space="preserve">, a package written in and for the R computing environment, seeks to solve this issue.</w:t>
+        <w:t xml:space="preserve"> </w:t>
+      </w:r>
+      <w:r>
+        <w:t xml:space="preserve">(Risk Of Bias VISualiation), an R package and</w:t>
+      </w:r>
+      <w:r>
+        <w:t xml:space="preserve"> </w:t>
+      </w:r>
+      <w:r>
+        <w:rPr>
+          <w:rStyle w:val="VerbatimChar"/>
+        </w:rPr>
+        <w:t xml:space="preserve">Shiny</w:t>
+      </w:r>
+      <w:r>
+        <w:t xml:space="preserve"> </w:t>
+      </w:r>
+      <w:r>
+        <w:t xml:space="preserve">web-app that allows users to quickly create publication-ready risk-of-bias plots. While created originally for use with the major risk of bias assessment tools used in epidemiology, the tool allows users to visualise the results from any domain-based risk of bias assessment or quality appraisal tool.</w:t>
       </w:r>
     </w:p>
     <w:p>
@@ -431,70 +647,7 @@
         <w:pStyle w:val="BodyText"/>
       </w:pPr>
       <w:r>
-        <w:rPr>
-          <w:rStyle w:val="VerbatimChar"/>
-        </w:rPr>
-        <w:t xml:space="preserve">robvis</w:t>
-      </w:r>
-      <w:r>
-        <w:t xml:space="preserve"> </w:t>
-      </w:r>
-      <w:r>
-        <w:t xml:space="preserve">also originated as part of the</w:t>
-      </w:r>
-      <w:r>
-        <w:t xml:space="preserve"> </w:t>
-      </w:r>
-      <w:r>
-        <w:rPr>
-          <w:rStyle w:val="VerbatimChar"/>
-        </w:rPr>
-        <w:t xml:space="preserve">metaverse</w:t>
-      </w:r>
-      <w:r>
-        <w:t xml:space="preserve"> </w:t>
-      </w:r>
-      <w:r>
-        <w:t xml:space="preserve">a collection of packages for R which seeks to provide an opinionated workflow for performing evidence synthesis.</w:t>
-      </w:r>
-    </w:p>
-    <w:p>
-      <w:pPr>
-        <w:pStyle w:val="BodyText"/>
-      </w:pPr>
-      <w:r>
-        <w:t xml:space="preserve">Tools such as R and Shiny (an R package for building interactive web apps) have made it easier than ever to produce tools to visualize the complex data produced as part of a research synthesis project.</w:t>
-      </w:r>
-    </w:p>
-    <w:p>
-      <w:pPr>
-        <w:pStyle w:val="BodyText"/>
-      </w:pPr>
-      <w:r>
-        <w:t xml:space="preserve">We will present a recently developed tool, robvis (Risk Of Bias VISualization), which allows users to rapidly produce publication quality figures to explore the risk-of-bias assessments that routinely take place as part of systematic review (Supporting Figures 1 &amp; 2). We will present a timeline of the tool’s development, its key functionality, its advantages over commercially available software, and the main challenges we encountered in creating it.</w:t>
-      </w:r>
-    </w:p>
-    <w:p>
-      <w:pPr>
-        <w:pStyle w:val="BodyText"/>
-      </w:pPr>
-      <w:r>
-        <w:t xml:space="preserve">Users can download the stable version of</w:t>
-      </w:r>
-      <w:r>
-        <w:t xml:space="preserve"> </w:t>
-      </w:r>
-      <w:r>
-        <w:rPr>
-          <w:rStyle w:val="VerbatimChar"/>
-        </w:rPr>
-        <w:t xml:space="preserve">robvis</w:t>
-      </w:r>
-      <w:r>
-        <w:t xml:space="preserve"> </w:t>
-      </w:r>
-      <w:r>
-        <w:t xml:space="preserve">from CRAN (</w:t>
+        <w:t xml:space="preserve">The tool is open-source and available to use free of charge. Users can download a stable version of the R package from CRAN (</w:t>
       </w:r>
       <w:hyperlink r:id="rId28">
         <w:r>
@@ -505,7 +658,7 @@
         </w:r>
       </w:hyperlink>
       <w:r>
-        <w:t xml:space="preserve">); or contribute to the development version on GitHub (</w:t>
+        <w:t xml:space="preserve">); or access and contribute to the development version via GitHub (</w:t>
       </w:r>
       <w:hyperlink r:id="rId29">
         <w:r>
@@ -516,7 +669,7 @@
         </w:r>
       </w:hyperlink>
       <w:r>
-        <w:t xml:space="preserve">). Extended guidance for the tool is also available in the</w:t>
+        <w:t xml:space="preserve">). Extended guidance for the tool is also available via the</w:t>
       </w:r>
       <w:r>
         <w:t xml:space="preserve"> </w:t>
@@ -540,6 +693,221 @@
         <w:rPr>
           <w:vertAlign w:val="superscript"/>
         </w:rPr>
+        <w:t xml:space="preserve">13</w:t>
+      </w:r>
+      <w:r>
+        <w:t xml:space="preserve"> </w:t>
+      </w:r>
+      <w:r>
+        <w:t xml:space="preserve">Below, we discuss the tools development, key functionality, and role in the evidence synthesis in R eco-system.</w:t>
+      </w:r>
+    </w:p>
+    <w:p>
+      <w:pPr>
+        <w:pStyle w:val="Heading1"/>
+      </w:pPr>
+      <w:bookmarkStart w:id="30" w:name="development"/>
+      <w:r>
+        <w:t xml:space="preserve">Development</w:t>
+      </w:r>
+      <w:bookmarkEnd w:id="30"/>
+    </w:p>
+    <w:p>
+      <w:pPr>
+        <w:pStyle w:val="FirstParagraph"/>
+      </w:pPr>
+      <w:r>
+        <w:t xml:space="preserve">Development of</w:t>
+      </w:r>
+      <w:r>
+        <w:t xml:space="preserve"> </w:t>
+      </w:r>
+      <w:r>
+        <w:rPr>
+          <w:rStyle w:val="VerbatimChar"/>
+        </w:rPr>
+        <w:t xml:space="preserve">robvis</w:t>
+      </w:r>
+      <w:r>
+        <w:t xml:space="preserve"> </w:t>
+      </w:r>
+      <w:r>
+        <w:t xml:space="preserve">began in April 2019 at the Evidence Synthesis Hackathon (ESH), an event which brings together interested researchers, practitioners and coders to discuss and develop new open-source evidence synthesis technologies. Testing versions of both the R package and the web app were made available in early June 2019, with attendees of the ESH and members of the evidence synthesis research group at the University of Bristol being invited to test the tool and provide feedback. This feedback, along with other feature suggestions from the wider evidence synthesis community captured via GitHub issues, was incorporated and the first release version of the package was uploaded to CRAN in November 2019. To date, the tool has been well received and is beginning to be cited in the evidence synthesis literature.</w:t>
+      </w:r>
+      <w:r>
+        <w:rPr>
+          <w:vertAlign w:val="superscript"/>
+        </w:rPr>
+        <w:t xml:space="preserve">14–16</w:t>
+      </w:r>
+      <w:r>
+        <w:t xml:space="preserve">.</w:t>
+      </w:r>
+    </w:p>
+    <w:p>
+      <w:pPr>
+        <w:pStyle w:val="Heading1"/>
+      </w:pPr>
+      <w:bookmarkStart w:id="31" w:name="functionality"/>
+      <w:r>
+        <w:t xml:space="preserve">Functionality</w:t>
+      </w:r>
+      <w:bookmarkEnd w:id="31"/>
+    </w:p>
+    <w:p>
+      <w:pPr>
+        <w:pStyle w:val="Heading2"/>
+      </w:pPr>
+      <w:bookmarkStart w:id="32" w:name="r-package"/>
+      <w:r>
+        <w:t xml:space="preserve">R package</w:t>
+      </w:r>
+      <w:bookmarkEnd w:id="32"/>
+    </w:p>
+    <w:p>
+      <w:pPr>
+        <w:pStyle w:val="Heading3"/>
+      </w:pPr>
+      <w:bookmarkStart w:id="33" w:name="tool-templates-and-example-data-sets"/>
+      <w:r>
+        <w:t xml:space="preserve">Tool templates and example data sets</w:t>
+      </w:r>
+      <w:bookmarkEnd w:id="33"/>
+    </w:p>
+    <w:p>
+      <w:pPr>
+        <w:pStyle w:val="FirstParagraph"/>
+      </w:pPr>
+      <w:r>
+        <w:t xml:space="preserve">The package works by using user-provided data to populate a predefined templates specific to the assessment tool used. These templates automatically apply the correct risk of bias domain names to the figure and label the judgement levels appropriately (e.g. </w:t>
+      </w:r>
+      <w:r>
+        <w:t xml:space="preserve">“</w:t>
+      </w:r>
+      <w:r>
+        <w:t xml:space="preserve">Low</w:t>
+      </w:r>
+      <w:r>
+        <w:t xml:space="preserve">”</w:t>
+      </w:r>
+      <w:r>
+        <w:t xml:space="preserve">,</w:t>
+      </w:r>
+      <w:r>
+        <w:t xml:space="preserve"> </w:t>
+      </w:r>
+      <w:r>
+        <w:t xml:space="preserve">“</w:t>
+      </w:r>
+      <w:r>
+        <w:t xml:space="preserve">Some Concerns</w:t>
+      </w:r>
+      <w:r>
+        <w:t xml:space="preserve">”</w:t>
+      </w:r>
+      <w:r>
+        <w:t xml:space="preserve">,</w:t>
+      </w:r>
+      <w:r>
+        <w:t xml:space="preserve"> </w:t>
+      </w:r>
+      <w:r>
+        <w:t xml:space="preserve">“</w:t>
+      </w:r>
+      <w:r>
+        <w:t xml:space="preserve">High</w:t>
+      </w:r>
+      <w:r>
+        <w:t xml:space="preserve">”</w:t>
+      </w:r>
+      <w:r>
+        <w:t xml:space="preserve"> </w:t>
+      </w:r>
+      <w:r>
+        <w:t xml:space="preserve">in the case of the ROB2 tool).</w:t>
+      </w:r>
+    </w:p>
+    <w:p>
+      <w:pPr>
+        <w:pStyle w:val="BodyText"/>
+      </w:pPr>
+      <w:r>
+        <w:t xml:space="preserve">Currently, the tool contains templates for three major tools: the Cochrane RoB2 tool for assessing randomised controlled trials,</w:t>
+      </w:r>
+      <w:r>
+        <w:rPr>
+          <w:vertAlign w:val="superscript"/>
+        </w:rPr>
+        <w:t xml:space="preserve">4</w:t>
+      </w:r>
+      <w:r>
+        <w:t xml:space="preserve"> </w:t>
+      </w:r>
+      <w:r>
+        <w:t xml:space="preserve">the ROBINS-I tool for assessing non-randomized studies of interventions,</w:t>
+      </w:r>
+      <w:r>
+        <w:rPr>
+          <w:vertAlign w:val="superscript"/>
+        </w:rPr>
+        <w:t xml:space="preserve">3</w:t>
+      </w:r>
+      <w:r>
+        <w:t xml:space="preserve"> </w:t>
+      </w:r>
+      <w:r>
+        <w:t xml:space="preserve">and the QUADAS-2 tool for assessing diagnostic accuracy studies.</w:t>
+      </w:r>
+      <w:r>
+        <w:rPr>
+          <w:vertAlign w:val="superscript"/>
+        </w:rPr>
+        <w:t xml:space="preserve">5</w:t>
+      </w:r>
+    </w:p>
+    <w:p>
+      <w:pPr>
+        <w:pStyle w:val="BodyText"/>
+      </w:pPr>
+      <w:r>
+        <w:rPr>
+          <w:rStyle w:val="VerbatimChar"/>
+        </w:rPr>
+        <w:t xml:space="preserve">robvis</w:t>
+      </w:r>
+      <w:r>
+        <w:t xml:space="preserve"> </w:t>
+      </w:r>
+      <w:r>
+        <w:t xml:space="preserve">also contains a general template that can be used to visualise the result of any domain-based assesssment tool. This template has greater flexibility than the tool-specific templates, allowing a variable number of domains and custom domain titles to be used. However, we would dissuade authors from viewing this as a means to create visualisations of assessments performed using adjusted versions of the tools listed above (e.g. with one or more columns removed/added).</w:t>
+      </w:r>
+    </w:p>
+    <w:p>
+      <w:pPr>
+        <w:pStyle w:val="BodyText"/>
+      </w:pPr>
+      <w:r>
+        <w:t xml:space="preserve">In order to help users familiarise themselves with the package and its functionality,</w:t>
+      </w:r>
+      <w:r>
+        <w:t xml:space="preserve"> </w:t>
+      </w:r>
+      <w:r>
+        <w:rPr>
+          <w:rStyle w:val="VerbatimChar"/>
+        </w:rPr>
+        <w:t xml:space="preserve">robvis</w:t>
+      </w:r>
+      <w:r>
+        <w:t xml:space="preserve"> </w:t>
+      </w:r>
+      <w:r>
+        <w:t xml:space="preserve">contains built-in example datasets for each template, and for illustrative purposes, the example data for the RoB2 tool for assessing risk of bias in randomised controlled trials is presented in Table</w:t>
+      </w:r>
+      <w:r>
+        <w:t xml:space="preserve"> </w:t>
+      </w:r>
+      <w:r>
         <w:t xml:space="preserve">1</w:t>
       </w:r>
       <w:r>
@@ -548,10 +916,151 @@
     </w:p>
     <w:p>
       <w:pPr>
+        <w:pStyle w:val="Heading3"/>
+      </w:pPr>
+      <w:bookmarkStart w:id="34" w:name="data-import-and-cleaning"/>
+      <w:r>
+        <w:t xml:space="preserve">Data import and cleaning</w:t>
+      </w:r>
+      <w:bookmarkEnd w:id="34"/>
+    </w:p>
+    <w:p>
+      <w:pPr>
+        <w:pStyle w:val="FirstParagraph"/>
+      </w:pPr>
+      <w:r>
+        <w:rPr>
+          <w:rStyle w:val="VerbatimChar"/>
+        </w:rPr>
+        <w:t xml:space="preserve">robvis</w:t>
+      </w:r>
+      <w:r>
+        <w:t xml:space="preserve"> </w:t>
+      </w:r>
+      <w:r>
+        <w:t xml:space="preserve">expects certain facts about the risk of bias summary table we provide it (see Table</w:t>
+      </w:r>
+      <w:r>
+        <w:t xml:space="preserve"> </w:t>
+      </w:r>
+      <w:r>
+        <w:t xml:space="preserve">1</w:t>
+      </w:r>
+      <w:r>
+        <w:t xml:space="preserve"> </w:t>
+      </w:r>
+      <w:r>
+        <w:t xml:space="preserve">for an example of a correctly formatted data set). The first column should contain the unique study/result identifier. The second-to-last column should contain the overall risk of bias judgements. The final column contains the weights (e.g. study precision or the weight assigned in a meta-anlysis). This weight column is used to create the summary barplot, as current guidance recommends dividing the bars to show the proportion of information at each level of risk of bias, determined by the cumulative weight at that level, rather than simply showing the number of studies in each category.</w:t>
+      </w:r>
+      <w:r>
+        <w:rPr>
+          <w:vertAlign w:val="superscript"/>
+        </w:rPr>
+        <w:t xml:space="preserve">17</w:t>
+      </w:r>
+    </w:p>
+    <w:p>
+      <w:pPr>
         <w:pStyle w:val="BodyText"/>
       </w:pPr>
       <w:r>
-        <w:t xml:space="preserve">While created originally for use the major risk of bias assessment tools used in healthcare/epidemiology, a general template within the tool allows users to visualise the results produced by other domain-based risk of bias/quality appraisal tools.</w:t>
+        <w:t xml:space="preserve">Once imported, robvis cleans the data, corrects for small spelling errors by coverting each judgement to lowercase and taking only the first letter (e.g. </w:t>
+      </w:r>
+      <w:r>
+        <w:t xml:space="preserve">“</w:t>
+      </w:r>
+      <w:r>
+        <w:t xml:space="preserve">Seriuos</w:t>
+      </w:r>
+      <w:r>
+        <w:t xml:space="preserve">”</w:t>
+      </w:r>
+      <w:r>
+        <w:t xml:space="preserve"> </w:t>
+      </w:r>
+      <w:r>
+        <w:t xml:space="preserve">becomes</w:t>
+      </w:r>
+      <w:r>
+        <w:t xml:space="preserve"> </w:t>
+      </w:r>
+      <w:r>
+        <w:t xml:space="preserve">“</w:t>
+      </w:r>
+      <w:r>
+        <w:t xml:space="preserve">s</w:t>
+      </w:r>
+      <w:r>
+        <w:t xml:space="preserve">”</w:t>
+      </w:r>
+      <w:r>
+        <w:t xml:space="preserve">, avoiding a potential error from the misspelling), and converts the summary table to a</w:t>
+      </w:r>
+      <w:r>
+        <w:t xml:space="preserve"> </w:t>
+      </w:r>
+      <w:r>
+        <w:rPr>
+          <w:i/>
+        </w:rPr>
+        <w:t xml:space="preserve">long tidy format</w:t>
+      </w:r>
+      <w:r>
+        <w:t xml:space="preserve"> </w:t>
+      </w:r>
+      <w:r>
+        <w:t xml:space="preserve">to aid in creating the plots.</w:t>
+      </w:r>
+    </w:p>
+    <w:p>
+      <w:pPr>
+        <w:pStyle w:val="Heading3"/>
+      </w:pPr>
+      <w:bookmarkStart w:id="35" w:name="functions"/>
+      <w:r>
+        <w:t xml:space="preserve">Functions</w:t>
+      </w:r>
+      <w:bookmarkEnd w:id="35"/>
+    </w:p>
+    <w:p>
+      <w:pPr>
+        <w:pStyle w:val="FirstParagraph"/>
+      </w:pPr>
+      <w:r>
+        <w:rPr>
+          <w:rStyle w:val="VerbatimChar"/>
+        </w:rPr>
+        <w:t xml:space="preserve">robvis</w:t>
+      </w:r>
+      <w:r>
+        <w:t xml:space="preserve"> </w:t>
+      </w:r>
+      <w:r>
+        <w:t xml:space="preserve">contains two main functions. The first,</w:t>
+      </w:r>
+      <w:r>
+        <w:t xml:space="preserve"> </w:t>
+      </w:r>
+      <w:r>
+        <w:rPr>
+          <w:rStyle w:val="VerbatimChar"/>
+        </w:rPr>
+        <w:t xml:space="preserve">rob_summary()</w:t>
+      </w:r>
+      <w:r>
+        <w:t xml:space="preserve">, creates a weighted barplot showing the proportion of information with each judgement for each domain in the assessment tool specified. The second,</w:t>
+      </w:r>
+      <w:r>
+        <w:t xml:space="preserve"> </w:t>
+      </w:r>
+      <w:r>
+        <w:rPr>
+          <w:rStyle w:val="VerbatimChar"/>
+        </w:rPr>
+        <w:t xml:space="preserve">rob_traffic_light()</w:t>
+      </w:r>
+      <w:r>
+        <w:t xml:space="preserve">, creates a traffic light plot by tabulating each study by each domain, providing a more detailed view of the results of the risk-of-bias assessment.</w:t>
       </w:r>
     </w:p>
     <w:p>
@@ -559,7 +1068,28 @@
         <w:pStyle w:val="BodyText"/>
       </w:pPr>
       <w:r>
-        <w:t xml:space="preserve">Creating the figure by hand may lead to unintentional errors. IN an age where reproducibility and replicability are crucial to the confidence of</w:t>
+        <w:t xml:space="preserve">A worked example using these functions is outlined below, showing the ease with which risk-of-bias plots can be created using</w:t>
+      </w:r>
+      <w:r>
+        <w:t xml:space="preserve"> </w:t>
+      </w:r>
+      <w:r>
+        <w:rPr>
+          <w:rStyle w:val="VerbatimChar"/>
+        </w:rPr>
+        <w:t xml:space="preserve">robvis</w:t>
+      </w:r>
+      <w:r>
+        <w:t xml:space="preserve">, while a detailed description of the additional options that can be used with each function is presented in Table</w:t>
+      </w:r>
+      <w:r>
+        <w:t xml:space="preserve"> </w:t>
+      </w:r>
+      <w:r>
+        <w:t xml:space="preserve">2</w:t>
+      </w:r>
+      <w:r>
+        <w:t xml:space="preserve">. Please note that all examples produced here are created using the stable version available from CRAN.</w:t>
       </w:r>
     </w:p>
     <w:p>
@@ -567,7 +1097,7 @@
         <w:pStyle w:val="BodyText"/>
       </w:pPr>
       <w:r>
-        <w:t xml:space="preserve">So in an effort to</w:t>
+        <w:t xml:space="preserve">First, install and load the package:</w:t>
       </w:r>
     </w:p>
     <w:p>
@@ -575,37 +1105,919 @@
         <w:pStyle w:val="BodyText"/>
       </w:pPr>
       <w:r>
-        <w:t xml:space="preserve">In the healthcare field, the move from point-based scoring systems and checklists to domain-based assessments of the internal validity of the study has produced a range of domain-based tools.</w:t>
+        <w:t xml:space="preserve"> </w:t>
+      </w:r>
+    </w:p>
+    <w:p>
+      <w:pPr>
+        <w:pStyle w:val="SourceCode"/>
+      </w:pPr>
+      <w:r>
+        <w:rPr>
+          <w:rStyle w:val="KeywordTok"/>
+        </w:rPr>
+        <w:t xml:space="preserve">install.packages</w:t>
+      </w:r>
+      <w:r>
+        <w:rPr>
+          <w:rStyle w:val="NormalTok"/>
+        </w:rPr>
+        <w:t xml:space="preserve">(</w:t>
+      </w:r>
+      <w:r>
+        <w:rPr>
+          <w:rStyle w:val="StringTok"/>
+        </w:rPr>
+        <w:t xml:space="preserve">"robvis"</w:t>
+      </w:r>
+      <w:r>
+        <w:rPr>
+          <w:rStyle w:val="NormalTok"/>
+        </w:rPr>
+        <w:t xml:space="preserve">)</w:t>
+      </w:r>
+      <w:r>
+        <w:br/>
+      </w:r>
+      <w:r>
+        <w:br/>
+      </w:r>
+      <w:r>
+        <w:rPr>
+          <w:rStyle w:val="KeywordTok"/>
+        </w:rPr>
+        <w:t xml:space="preserve">library</w:t>
+      </w:r>
+      <w:r>
+        <w:rPr>
+          <w:rStyle w:val="NormalTok"/>
+        </w:rPr>
+        <w:t xml:space="preserve">(robvis)</w:t>
+      </w:r>
+    </w:p>
+    <w:p>
+      <w:pPr>
+        <w:pStyle w:val="FirstParagraph"/>
+      </w:pPr>
+      <w:r>
+        <w:t xml:space="preserve"> </w:t>
+      </w:r>
+    </w:p>
+    <w:p>
+      <w:pPr>
+        <w:pStyle w:val="BodyText"/>
+      </w:pPr>
+      <w:r>
+        <w:t xml:space="preserve">Using the example data set (</w:t>
+      </w:r>
+      <w:r>
+        <w:rPr>
+          <w:rStyle w:val="VerbatimChar"/>
+        </w:rPr>
+        <w:t xml:space="preserve">data_rob2</w:t>
+      </w:r>
+      <w:r>
+        <w:t xml:space="preserve">) which is built into the package and is presented in Table</w:t>
+      </w:r>
+      <w:r>
+        <w:t xml:space="preserve"> </w:t>
+      </w:r>
+      <w:r>
+        <w:t xml:space="preserve">1</w:t>
+      </w:r>
+      <w:r>
+        <w:t xml:space="preserve"> </w:t>
+      </w:r>
+      <w:r>
+        <w:t xml:space="preserve">for reference, the summary barplot shown in Figure</w:t>
+      </w:r>
+      <w:r>
+        <w:t xml:space="preserve"> </w:t>
+      </w:r>
+      <w:r>
+        <w:t xml:space="preserve">1</w:t>
+      </w:r>
+      <w:r>
+        <w:t xml:space="preserve"> </w:t>
+      </w:r>
+      <w:r>
+        <w:t xml:space="preserve">is created using the following code:</w:t>
+      </w:r>
+    </w:p>
+    <w:p>
+      <w:pPr>
+        <w:pStyle w:val="BodyText"/>
+      </w:pPr>
+      <w:r>
+        <w:t xml:space="preserve"> </w:t>
+      </w:r>
+    </w:p>
+    <w:p>
+      <w:pPr>
+        <w:pStyle w:val="SourceCode"/>
+      </w:pPr>
+      <w:r>
+        <w:rPr>
+          <w:rStyle w:val="NormalTok"/>
+        </w:rPr>
+        <w:t xml:space="preserve">    </w:t>
+      </w:r>
+      <w:r>
+        <w:rPr>
+          <w:rStyle w:val="KeywordTok"/>
+        </w:rPr>
+        <w:t xml:space="preserve">rob_summary</w:t>
+      </w:r>
+      <w:r>
+        <w:rPr>
+          <w:rStyle w:val="NormalTok"/>
+        </w:rPr>
+        <w:t xml:space="preserve">(</w:t>
+      </w:r>
+      <w:r>
+        <w:rPr>
+          <w:rStyle w:val="DataTypeTok"/>
+        </w:rPr>
+        <w:t xml:space="preserve">data =</w:t>
+      </w:r>
+      <w:r>
+        <w:rPr>
+          <w:rStyle w:val="NormalTok"/>
+        </w:rPr>
+        <w:t xml:space="preserve"> data_rob2,</w:t>
+      </w:r>
+      <w:r>
+        <w:br/>
+      </w:r>
+      <w:r>
+        <w:rPr>
+          <w:rStyle w:val="NormalTok"/>
+        </w:rPr>
+        <w:t xml:space="preserve">                </w:t>
+      </w:r>
+      <w:r>
+        <w:rPr>
+          <w:rStyle w:val="DataTypeTok"/>
+        </w:rPr>
+        <w:t xml:space="preserve">tool =</w:t>
+      </w:r>
+      <w:r>
+        <w:rPr>
+          <w:rStyle w:val="NormalTok"/>
+        </w:rPr>
+        <w:t xml:space="preserve"> </w:t>
+      </w:r>
+      <w:r>
+        <w:rPr>
+          <w:rStyle w:val="StringTok"/>
+        </w:rPr>
+        <w:t xml:space="preserve">"ROB2"</w:t>
+      </w:r>
+      <w:r>
+        <w:rPr>
+          <w:rStyle w:val="NormalTok"/>
+        </w:rPr>
+        <w:t xml:space="preserve">, </w:t>
+      </w:r>
+      <w:r>
+        <w:br/>
+      </w:r>
+      <w:r>
+        <w:rPr>
+          <w:rStyle w:val="NormalTok"/>
+        </w:rPr>
+        <w:t xml:space="preserve">                </w:t>
+      </w:r>
+      <w:r>
+        <w:rPr>
+          <w:rStyle w:val="DataTypeTok"/>
+        </w:rPr>
+        <w:t xml:space="preserve">overall =</w:t>
+      </w:r>
+      <w:r>
+        <w:rPr>
+          <w:rStyle w:val="NormalTok"/>
+        </w:rPr>
+        <w:t xml:space="preserve"> </w:t>
+      </w:r>
+      <w:r>
+        <w:rPr>
+          <w:rStyle w:val="OtherTok"/>
+        </w:rPr>
+        <w:t xml:space="preserve">TRUE</w:t>
+      </w:r>
+      <w:r>
+        <w:rPr>
+          <w:rStyle w:val="NormalTok"/>
+        </w:rPr>
+        <w:t xml:space="preserve">)</w:t>
+      </w:r>
+    </w:p>
+    <w:p>
+      <w:pPr>
+        <w:pStyle w:val="FirstParagraph"/>
+      </w:pPr>
+      <w:r>
+        <w:t xml:space="preserve"> </w:t>
+      </w:r>
+    </w:p>
+    <w:p>
+      <w:pPr>
+        <w:pStyle w:val="BodyText"/>
+      </w:pPr>
+      <w:r>
+        <w:t xml:space="preserve">Similary, using the same data set, the traffic light plot shown in Figure</w:t>
+      </w:r>
+      <w:r>
+        <w:t xml:space="preserve"> </w:t>
+      </w:r>
+      <w:r>
+        <w:t xml:space="preserve">2</w:t>
+      </w:r>
+      <w:r>
+        <w:t xml:space="preserve"> </w:t>
+      </w:r>
+      <w:r>
+        <w:t xml:space="preserve">is created using:</w:t>
+      </w:r>
+    </w:p>
+    <w:p>
+      <w:pPr>
+        <w:pStyle w:val="BodyText"/>
+      </w:pPr>
+      <w:r>
+        <w:t xml:space="preserve"> </w:t>
+      </w:r>
+    </w:p>
+    <w:p>
+      <w:pPr>
+        <w:pStyle w:val="SourceCode"/>
+      </w:pPr>
+      <w:r>
+        <w:rPr>
+          <w:rStyle w:val="NormalTok"/>
+        </w:rPr>
+        <w:t xml:space="preserve">    </w:t>
+      </w:r>
+      <w:r>
+        <w:rPr>
+          <w:rStyle w:val="KeywordTok"/>
+        </w:rPr>
+        <w:t xml:space="preserve">rob_traffic_light</w:t>
+      </w:r>
+      <w:r>
+        <w:rPr>
+          <w:rStyle w:val="NormalTok"/>
+        </w:rPr>
+        <w:t xml:space="preserve">(</w:t>
+      </w:r>
+      <w:r>
+        <w:rPr>
+          <w:rStyle w:val="DataTypeTok"/>
+        </w:rPr>
+        <w:t xml:space="preserve">data =</w:t>
+      </w:r>
+      <w:r>
+        <w:rPr>
+          <w:rStyle w:val="NormalTok"/>
+        </w:rPr>
+        <w:t xml:space="preserve"> data_rob2,</w:t>
+      </w:r>
+      <w:r>
+        <w:br/>
+      </w:r>
+      <w:r>
+        <w:rPr>
+          <w:rStyle w:val="NormalTok"/>
+        </w:rPr>
+        <w:t xml:space="preserve">                      </w:t>
+      </w:r>
+      <w:r>
+        <w:rPr>
+          <w:rStyle w:val="DataTypeTok"/>
+        </w:rPr>
+        <w:t xml:space="preserve">tool =</w:t>
+      </w:r>
+      <w:r>
+        <w:rPr>
+          <w:rStyle w:val="NormalTok"/>
+        </w:rPr>
+        <w:t xml:space="preserve"> </w:t>
+      </w:r>
+      <w:r>
+        <w:rPr>
+          <w:rStyle w:val="StringTok"/>
+        </w:rPr>
+        <w:t xml:space="preserve">"ROB2"</w:t>
+      </w:r>
+      <w:r>
+        <w:rPr>
+          <w:rStyle w:val="NormalTok"/>
+        </w:rPr>
+        <w:t xml:space="preserve">,</w:t>
+      </w:r>
+      <w:r>
+        <w:br/>
+      </w:r>
+      <w:r>
+        <w:rPr>
+          <w:rStyle w:val="NormalTok"/>
+        </w:rPr>
+        <w:t xml:space="preserve">                      </w:t>
+      </w:r>
+      <w:r>
+        <w:rPr>
+          <w:rStyle w:val="DataTypeTok"/>
+        </w:rPr>
+        <w:t xml:space="preserve">colour =</w:t>
+      </w:r>
+      <w:r>
+        <w:rPr>
+          <w:rStyle w:val="NormalTok"/>
+        </w:rPr>
+        <w:t xml:space="preserve"> </w:t>
+      </w:r>
+      <w:r>
+        <w:rPr>
+          <w:rStyle w:val="StringTok"/>
+        </w:rPr>
+        <w:t xml:space="preserve">"colourblind"</w:t>
+      </w:r>
+      <w:r>
+        <w:rPr>
+          <w:rStyle w:val="NormalTok"/>
+        </w:rPr>
+        <w:t xml:space="preserve">, </w:t>
+      </w:r>
+      <w:r>
+        <w:br/>
+      </w:r>
+      <w:r>
+        <w:rPr>
+          <w:rStyle w:val="NormalTok"/>
+        </w:rPr>
+        <w:t xml:space="preserve">                      </w:t>
+      </w:r>
+      <w:r>
+        <w:rPr>
+          <w:rStyle w:val="DataTypeTok"/>
+        </w:rPr>
+        <w:t xml:space="preserve">psize =</w:t>
+      </w:r>
+      <w:r>
+        <w:rPr>
+          <w:rStyle w:val="NormalTok"/>
+        </w:rPr>
+        <w:t xml:space="preserve"> </w:t>
+      </w:r>
+      <w:r>
+        <w:rPr>
+          <w:rStyle w:val="DecValTok"/>
+        </w:rPr>
+        <w:t xml:space="preserve">15</w:t>
+      </w:r>
+      <w:r>
+        <w:rPr>
+          <w:rStyle w:val="NormalTok"/>
+        </w:rPr>
+        <w:t xml:space="preserve">)</w:t>
+      </w:r>
+    </w:p>
+    <w:p>
+      <w:pPr>
+        <w:pStyle w:val="FirstParagraph"/>
+      </w:pPr>
+      <w:r>
+        <w:t xml:space="preserve"> </w:t>
+      </w:r>
+    </w:p>
+    <w:p>
+      <w:pPr>
+        <w:pStyle w:val="Heading3"/>
+      </w:pPr>
+      <w:bookmarkStart w:id="36" w:name="further-customisation"/>
+      <w:r>
+        <w:t xml:space="preserve">Further customisation</w:t>
+      </w:r>
+      <w:bookmarkEnd w:id="36"/>
+    </w:p>
+    <w:p>
+      <w:pPr>
+        <w:pStyle w:val="FirstParagraph"/>
+      </w:pPr>
+      <w:r>
+        <w:t xml:space="preserve">The</w:t>
+      </w:r>
+      <w:r>
+        <w:t xml:space="preserve"> </w:t>
+      </w:r>
+      <w:r>
+        <w:rPr>
+          <w:rStyle w:val="VerbatimChar"/>
+        </w:rPr>
+        <w:t xml:space="preserve">ggplot2</w:t>
+      </w:r>
+      <w:r>
+        <w:t xml:space="preserve"> </w:t>
+      </w:r>
+      <w:r>
+        <w:t xml:space="preserve">package in R, based on the</w:t>
+      </w:r>
+      <w:r>
+        <w:t xml:space="preserve"> </w:t>
+      </w:r>
+      <w:r>
+        <w:t xml:space="preserve">“</w:t>
+      </w:r>
+      <w:r>
+        <w:t xml:space="preserve">The Grammer of Graphics</w:t>
+      </w:r>
+      <w:r>
+        <w:t xml:space="preserve">”</w:t>
+      </w:r>
+      <w:r>
+        <w:t xml:space="preserve">, allows users to readily create detailed grahpics using a declarative framework and was used to create the templates found in</w:t>
+      </w:r>
+      <w:r>
+        <w:t xml:space="preserve"> </w:t>
+      </w:r>
+      <w:r>
+        <w:rPr>
+          <w:rStyle w:val="VerbatimChar"/>
+        </w:rPr>
+        <w:t xml:space="preserve">robvis</w:t>
+      </w:r>
+      <w:r>
+        <w:t xml:space="preserve">.</w:t>
       </w:r>
       <w:r>
         <w:rPr>
           <w:vertAlign w:val="superscript"/>
         </w:rPr>
-        <w:t xml:space="preserve">2–5</w:t>
-      </w:r>
-      <w:r>
-        <w:t xml:space="preserve"> </w:t>
-      </w:r>
-      <w:r>
-        <w:t xml:space="preserve">Many of these are recommneded by the Cochrane Collaboration, the</w:t>
+        <w:t xml:space="preserve">18,19</w:t>
+      </w:r>
+      <w:r>
+        <w:t xml:space="preserve"> </w:t>
+      </w:r>
+      <w:r>
+        <w:t xml:space="preserve">As a result, both</w:t>
+      </w:r>
+      <w:r>
+        <w:t xml:space="preserve"> </w:t>
+      </w:r>
+      <w:r>
+        <w:rPr>
+          <w:rStyle w:val="VerbatimChar"/>
+        </w:rPr>
+        <w:t xml:space="preserve">robvis</w:t>
+      </w:r>
+      <w:r>
+        <w:t xml:space="preserve"> </w:t>
+      </w:r>
+      <w:r>
+        <w:t xml:space="preserve">functions return a</w:t>
+      </w:r>
+      <w:r>
+        <w:t xml:space="preserve"> </w:t>
+      </w:r>
+      <w:r>
+        <w:rPr>
+          <w:rStyle w:val="VerbatimChar"/>
+        </w:rPr>
+        <w:t xml:space="preserve">ggplot</w:t>
+      </w:r>
+      <w:r>
+        <w:t xml:space="preserve"> </w:t>
+      </w:r>
+      <w:r>
+        <w:t xml:space="preserve">object, meaning they can be easily customised further using the</w:t>
+      </w:r>
+      <w:r>
+        <w:t xml:space="preserve"> </w:t>
+      </w:r>
+      <w:r>
+        <w:rPr>
+          <w:rStyle w:val="VerbatimChar"/>
+        </w:rPr>
+        <w:t xml:space="preserve">ggplot2</w:t>
+      </w:r>
+      <w:r>
+        <w:t xml:space="preserve"> </w:t>
+      </w:r>
+      <w:r>
+        <w:t xml:space="preserve">framework. For example, to add a title to the summary bar plot:</w:t>
+      </w:r>
+    </w:p>
+    <w:p>
+      <w:pPr>
+        <w:pStyle w:val="BodyText"/>
+      </w:pPr>
+      <w:r>
+        <w:t xml:space="preserve"> </w:t>
+      </w:r>
+    </w:p>
+    <w:p>
+      <w:pPr>
+        <w:pStyle w:val="SourceCode"/>
+      </w:pPr>
+      <w:r>
+        <w:rPr>
+          <w:rStyle w:val="NormalTok"/>
+        </w:rPr>
+        <w:t xml:space="preserve">    </w:t>
+      </w:r>
+      <w:r>
+        <w:rPr>
+          <w:rStyle w:val="KeywordTok"/>
+        </w:rPr>
+        <w:t xml:space="preserve">library</w:t>
+      </w:r>
+      <w:r>
+        <w:rPr>
+          <w:rStyle w:val="NormalTok"/>
+        </w:rPr>
+        <w:t xml:space="preserve">(ggplot2)</w:t>
+      </w:r>
+      <w:r>
+        <w:br/>
+      </w:r>
+      <w:r>
+        <w:rPr>
+          <w:rStyle w:val="NormalTok"/>
+        </w:rPr>
+        <w:t xml:space="preserve">    </w:t>
+      </w:r>
+      <w:r>
+        <w:br/>
+      </w:r>
+      <w:r>
+        <w:rPr>
+          <w:rStyle w:val="NormalTok"/>
+        </w:rPr>
+        <w:t xml:space="preserve">    </w:t>
+      </w:r>
+      <w:r>
+        <w:br/>
+      </w:r>
+      <w:r>
+        <w:rPr>
+          <w:rStyle w:val="NormalTok"/>
+        </w:rPr>
+        <w:t xml:space="preserve">    plot &lt;-</w:t>
+      </w:r>
+      <w:r>
+        <w:rPr>
+          <w:rStyle w:val="StringTok"/>
+        </w:rPr>
+        <w:t xml:space="preserve"> </w:t>
+      </w:r>
+      <w:r>
+        <w:rPr>
+          <w:rStyle w:val="KeywordTok"/>
+        </w:rPr>
+        <w:t xml:space="preserve">rob_summary</w:t>
+      </w:r>
+      <w:r>
+        <w:rPr>
+          <w:rStyle w:val="NormalTok"/>
+        </w:rPr>
+        <w:t xml:space="preserve">(data_rob2, </w:t>
+      </w:r>
+      <w:r>
+        <w:rPr>
+          <w:rStyle w:val="DataTypeTok"/>
+        </w:rPr>
+        <w:t xml:space="preserve">tool =</w:t>
+      </w:r>
+      <w:r>
+        <w:rPr>
+          <w:rStyle w:val="NormalTok"/>
+        </w:rPr>
+        <w:t xml:space="preserve"> </w:t>
+      </w:r>
+      <w:r>
+        <w:rPr>
+          <w:rStyle w:val="StringTok"/>
+        </w:rPr>
+        <w:t xml:space="preserve">"ROB2"</w:t>
+      </w:r>
+      <w:r>
+        <w:rPr>
+          <w:rStyle w:val="NormalTok"/>
+        </w:rPr>
+        <w:t xml:space="preserve">)</w:t>
+      </w:r>
+      <w:r>
+        <w:br/>
+      </w:r>
+      <w:r>
+        <w:rPr>
+          <w:rStyle w:val="NormalTok"/>
+        </w:rPr>
+        <w:t xml:space="preserve">    </w:t>
+      </w:r>
+      <w:r>
+        <w:br/>
+      </w:r>
+      <w:r>
+        <w:rPr>
+          <w:rStyle w:val="NormalTok"/>
+        </w:rPr>
+        <w:t xml:space="preserve">    plot </w:t>
+      </w:r>
+      <w:r>
+        <w:rPr>
+          <w:rStyle w:val="OperatorTok"/>
+        </w:rPr>
+        <w:t xml:space="preserve">+</w:t>
+      </w:r>
+      <w:r>
+        <w:br/>
+      </w:r>
+      <w:r>
+        <w:rPr>
+          <w:rStyle w:val="StringTok"/>
+        </w:rPr>
+        <w:t xml:space="preserve">    </w:t>
+      </w:r>
+      <w:r>
+        <w:rPr>
+          <w:rStyle w:val="KeywordTok"/>
+        </w:rPr>
+        <w:t xml:space="preserve">ggtitle</w:t>
+      </w:r>
+      <w:r>
+        <w:rPr>
+          <w:rStyle w:val="NormalTok"/>
+        </w:rPr>
+        <w:t xml:space="preserve">(</w:t>
+      </w:r>
+      <w:r>
+        <w:rPr>
+          <w:rStyle w:val="StringTok"/>
+        </w:rPr>
+        <w:t xml:space="preserve">"Summary Bar Plot"</w:t>
+      </w:r>
+      <w:r>
+        <w:rPr>
+          <w:rStyle w:val="NormalTok"/>
+        </w:rPr>
+        <w:t xml:space="preserve">)</w:t>
+      </w:r>
+    </w:p>
+    <w:p>
+      <w:pPr>
+        <w:pStyle w:val="FirstParagraph"/>
+      </w:pPr>
+      <w:r>
+        <w:t xml:space="preserve"> </w:t>
+      </w:r>
+    </w:p>
+    <w:p>
+      <w:pPr>
+        <w:pStyle w:val="BodyText"/>
+      </w:pPr>
+      <w:r>
+        <w:t xml:space="preserve">A full discussion of the range of post-production modifcations that can be made to the plots via the</w:t>
+      </w:r>
+      <w:r>
+        <w:t xml:space="preserve"> </w:t>
+      </w:r>
+      <w:r>
+        <w:rPr>
+          <w:rStyle w:val="VerbatimChar"/>
+        </w:rPr>
+        <w:t xml:space="preserve">ggplot2</w:t>
+      </w:r>
+      <w:r>
+        <w:t xml:space="preserve"> </w:t>
+      </w:r>
+      <w:r>
+        <w:t xml:space="preserve">package is beyond the scope of this article, though interested readers are directed towards the extensive guidance available.</w:t>
+      </w:r>
+      <w:r>
+        <w:rPr>
+          <w:vertAlign w:val="superscript"/>
+        </w:rPr>
+        <w:t xml:space="preserve">19</w:t>
+      </w:r>
+    </w:p>
+    <w:p>
+      <w:pPr>
+        <w:pStyle w:val="Heading2"/>
+      </w:pPr>
+      <w:bookmarkStart w:id="37" w:name="shiny-web-app"/>
+      <w:r>
+        <w:rPr>
+          <w:rStyle w:val="VerbatimChar"/>
+        </w:rPr>
+        <w:t xml:space="preserve">Shiny</w:t>
+      </w:r>
+      <w:r>
+        <w:t xml:space="preserve"> </w:t>
+      </w:r>
+      <w:r>
+        <w:t xml:space="preserve">web app</w:t>
+      </w:r>
+      <w:bookmarkEnd w:id="37"/>
+    </w:p>
+    <w:p>
+      <w:pPr>
+        <w:pStyle w:val="FirstParagraph"/>
+      </w:pPr>
+      <w:r>
+        <w:t xml:space="preserve">Although</w:t>
+      </w:r>
+      <w:r>
+        <w:t xml:space="preserve"> </w:t>
+      </w:r>
+      <w:r>
+        <w:rPr>
+          <w:rStyle w:val="VerbatimChar"/>
+        </w:rPr>
+        <w:t xml:space="preserve">robvis</w:t>
+      </w:r>
+      <w:r>
+        <w:t xml:space="preserve"> </w:t>
+      </w:r>
+      <w:r>
+        <w:t xml:space="preserve">was originally designed for use in the command-line–based R programming environment, in order to make the tool available to those without knowledge of R,</w:t>
+      </w:r>
+      <w:r>
+        <w:t xml:space="preserve"> </w:t>
+      </w:r>
+      <w:r>
+        <w:rPr>
+          <w:rStyle w:val="VerbatimChar"/>
+        </w:rPr>
+        <w:t xml:space="preserve">robvis</w:t>
+      </w:r>
+      <w:r>
+        <w:t xml:space="preserve"> </w:t>
+      </w:r>
+      <w:r>
+        <w:t xml:space="preserve">also exists as a web-app, available via www.riskofbias.info/.</w:t>
+      </w:r>
+      <w:r>
+        <w:rPr>
+          <w:vertAlign w:val="superscript"/>
+        </w:rPr>
+        <w:t xml:space="preserve">20</w:t>
+      </w:r>
+    </w:p>
+    <w:p>
+      <w:pPr>
+        <w:pStyle w:val="BodyText"/>
+      </w:pPr>
+      <w:r>
+        <w:t xml:space="preserve">The app was built using</w:t>
+      </w:r>
+      <w:r>
+        <w:t xml:space="preserve"> </w:t>
+      </w:r>
+      <w:r>
+        <w:rPr>
+          <w:rStyle w:val="VerbatimChar"/>
+        </w:rPr>
+        <w:t xml:space="preserve">Shiny</w:t>
+      </w:r>
+      <w:r>
+        <w:t xml:space="preserve">,</w:t>
+      </w:r>
+      <w:r>
+        <w:rPr>
+          <w:vertAlign w:val="superscript"/>
+        </w:rPr>
+        <w:t xml:space="preserve">11</w:t>
+      </w:r>
+      <w:r>
+        <w:t xml:space="preserve"> </w:t>
+      </w:r>
+      <w:r>
+        <w:t xml:space="preserve">a R package which makes it easy to produce interactive web-apps, and provides a Graphical User Interface (GUI) for the</w:t>
+      </w:r>
+      <w:r>
+        <w:t xml:space="preserve"> </w:t>
+      </w:r>
+      <w:r>
+        <w:rPr>
+          <w:rStyle w:val="VerbatimChar"/>
+        </w:rPr>
+        <w:t xml:space="preserve">robvis</w:t>
+      </w:r>
+      <w:r>
+        <w:t xml:space="preserve">, allowing users to interact with the functions presented above without the need to download R or type any commands. Users can upload their data, choose the tool they used to perform the assessments, select a colour scheme, and define other parameters depending on whether they are producing a traffic light or summary bar plot, all through the online app.</w:t>
       </w:r>
     </w:p>
     <w:p>
       <w:pPr>
         <w:pStyle w:val="Heading1"/>
       </w:pPr>
-      <w:bookmarkStart w:id="30" w:name="development"/>
-      <w:r>
-        <w:t xml:space="preserve">Development</w:t>
-      </w:r>
-      <w:bookmarkEnd w:id="30"/>
+      <w:bookmarkStart w:id="38" w:name="discussion"/>
+      <w:r>
+        <w:t xml:space="preserve">Discussion</w:t>
+      </w:r>
+      <w:bookmarkEnd w:id="38"/>
     </w:p>
     <w:p>
       <w:pPr>
         <w:pStyle w:val="FirstParagraph"/>
       </w:pPr>
       <w:r>
-        <w:t xml:space="preserve">Time/ESH/Community involvement</w:t>
+        <w:rPr>
+          <w:rStyle w:val="VerbatimChar"/>
+        </w:rPr>
+        <w:t xml:space="preserve">robvis</w:t>
+      </w:r>
+      <w:r>
+        <w:t xml:space="preserve"> </w:t>
+      </w:r>
+      <w:r>
+        <w:t xml:space="preserve">enables evidence synthesists with varying levels of ability in R to quickly produce two common risk of bias assessment figures at publication quality. While</w:t>
+      </w:r>
+      <w:r>
+        <w:t xml:space="preserve"> </w:t>
+      </w:r>
+      <w:r>
+        <w:rPr>
+          <w:rStyle w:val="VerbatimChar"/>
+        </w:rPr>
+        <w:t xml:space="preserve">robvis</w:t>
+      </w:r>
+      <w:r>
+        <w:t xml:space="preserve"> </w:t>
+      </w:r>
+      <w:r>
+        <w:t xml:space="preserve">is a stable package, there is a range of additional functionality that could be added. At present, the number of tools with a specific template included in</w:t>
+      </w:r>
+      <w:r>
+        <w:t xml:space="preserve"> </w:t>
+      </w:r>
+      <w:r>
+        <w:rPr>
+          <w:rStyle w:val="VerbatimChar"/>
+        </w:rPr>
+        <w:t xml:space="preserve">robvis</w:t>
+      </w:r>
+      <w:r>
+        <w:t xml:space="preserve"> </w:t>
+      </w:r>
+      <w:r>
+        <w:t xml:space="preserve">is limited - adding additional templates is a priority. For example, a template for ROBIS, a tool for assessing risk of bias in systematic reviews, is in developement.</w:t>
+      </w:r>
+      <w:r>
+        <w:rPr>
+          <w:vertAlign w:val="superscript"/>
+        </w:rPr>
+        <w:t xml:space="preserve">6</w:t>
+      </w:r>
+      <w:r>
+        <w:t xml:space="preserve"> </w:t>
+      </w:r>
+      <w:r>
+        <w:t xml:space="preserve">Additionally, the tool does not yet allow for the production of paired forest plots, where the risk of bias judgement is presented alongside each specific result included in the meta-analysis.</w:t>
+      </w:r>
+      <w:r>
+        <w:rPr>
+          <w:vertAlign w:val="superscript"/>
+        </w:rPr>
+        <w:t xml:space="preserve">17</w:t>
+      </w:r>
+      <w:r>
+        <w:t xml:space="preserve"> </w:t>
+      </w:r>
+      <w:r>
+        <w:t xml:space="preserve">This was initally considered to be beyond the scope of the tool, as it involves the visualisation of something other than risk of bias assessments. However, following user-driven demand, this functionality is in development and will be available in the near future. Finally, we would like to add similar functionaly as that provided by the</w:t>
+      </w:r>
+      <w:r>
+        <w:t xml:space="preserve"> </w:t>
+      </w:r>
+      <w:r>
+        <w:rPr>
+          <w:rStyle w:val="VerbatimChar"/>
+        </w:rPr>
+        <w:t xml:space="preserve">metafor::reporter()</w:t>
+      </w:r>
+      <w:r>
+        <w:t xml:space="preserve"> </w:t>
+      </w:r>
+      <w:r>
+        <w:t xml:space="preserve">function, which generates a brief paragraph of text describing the results of a meta-analysis. The future</w:t>
+      </w:r>
+      <w:r>
+        <w:t xml:space="preserve"> </w:t>
+      </w:r>
+      <w:r>
+        <w:rPr>
+          <w:rStyle w:val="VerbatimChar"/>
+        </w:rPr>
+        <w:t xml:space="preserve">robvis::reporter()</w:t>
+      </w:r>
+      <w:r>
+        <w:t xml:space="preserve"> </w:t>
+      </w:r>
+      <w:r>
+        <w:t xml:space="preserve">function would do the same, but provide a boilerplate description of the assessment tool used and the key domains at risk of bias.</w:t>
       </w:r>
     </w:p>
     <w:p>
@@ -613,12 +2025,6 @@
         <w:pStyle w:val="BodyText"/>
       </w:pPr>
       <w:r>
-        <w:t xml:space="preserve">Development of</w:t>
-      </w:r>
-      <w:r>
-        <w:t xml:space="preserve"> </w:t>
-      </w:r>
-      <w:r>
         <w:rPr>
           <w:rStyle w:val="VerbatimChar"/>
         </w:rPr>
@@ -628,175 +2034,211 @@
         <w:t xml:space="preserve"> </w:t>
       </w:r>
       <w:r>
-        <w:t xml:space="preserve">began in April 2019 at the Evidence Synthesis Hackathon in April 2019, with the first completed version fo the software uploaded to CRAN in November 2019.</w:t>
-      </w:r>
+        <w:t xml:space="preserve">serves a good example of the advantages of</w:t>
+      </w:r>
+      <w:r>
+        <w:t xml:space="preserve"> </w:t>
+      </w:r>
+      <w:r>
+        <w:t xml:space="preserve">“</w:t>
+      </w:r>
+      <w:r>
+        <w:t xml:space="preserve">packaging</w:t>
+      </w:r>
+      <w:r>
+        <w:t xml:space="preserve">”</w:t>
+      </w:r>
+      <w:r>
+        <w:t xml:space="preserve"> </w:t>
+      </w:r>
+      <w:r>
+        <w:t xml:space="preserve">the R scripts that evidence synthesists have created for personal use.</w:t>
+      </w:r>
+      <w:r>
+        <w:rPr>
+          <w:vertAlign w:val="superscript"/>
+        </w:rPr>
+        <w:t xml:space="preserve">21</w:t>
+      </w:r>
+      <w:r>
+        <w:t xml:space="preserve"> </w:t>
+      </w:r>
+      <w:r>
+        <w:t xml:space="preserve">For example, it is likely that several other evidence synthesists have written scripts to produce similar risk of bias plots to those presented here - in fact, we personally know of at least one other research group that has done so. This duplication of time and effort is inefficient, and creating and sharing well-documented R packages represents one way to reduce this inefficiency. Taking this approach one step further,</w:t>
+      </w:r>
+      <w:r>
+        <w:t xml:space="preserve"> </w:t>
+      </w:r>
+      <w:r>
+        <w:rPr>
+          <w:rStyle w:val="VerbatimChar"/>
+        </w:rPr>
+        <w:t xml:space="preserve">Shiny</w:t>
+      </w:r>
+      <w:r>
+        <w:t xml:space="preserve"> </w:t>
+      </w:r>
+      <w:r>
+        <w:t xml:space="preserve">apps represent a straightforward way to provide a user-friendly graphical interface for a newly created package within a very short timeframe, expanding the potential pool of users of the new package to anyone with an internet connection.</w:t>
+      </w:r>
+    </w:p>
+    <w:p>
+      <w:pPr>
+        <w:pStyle w:val="BodyText"/>
+      </w:pPr>
+      <w:r>
+        <w:t xml:space="preserve">Further, creating a package using R has a number of unique advantages. In the first instance, it provides access to a range of powerful tools including the</w:t>
+      </w:r>
+      <w:r>
+        <w:t xml:space="preserve"> </w:t>
+      </w:r>
+      <w:r>
+        <w:rPr>
+          <w:rStyle w:val="VerbatimChar"/>
+        </w:rPr>
+        <w:t xml:space="preserve">ggplot</w:t>
+      </w:r>
+      <w:r>
+        <w:t xml:space="preserve"> </w:t>
+      </w:r>
+      <w:r>
+        <w:t xml:space="preserve">infrastructure as demonstated above, but also</w:t>
+      </w:r>
+      <w:r>
+        <w:t xml:space="preserve"> </w:t>
+      </w:r>
+      <w:r>
+        <w:rPr>
+          <w:rStyle w:val="VerbatimChar"/>
+        </w:rPr>
+        <w:t xml:space="preserve">RMarkdown</w:t>
+      </w:r>
+      <w:r>
+        <w:t xml:space="preserve">, which allows you to create documents that can be rendered into a range of formats such as PDF, HTML, or Word.</w:t>
+      </w:r>
+      <w:r>
+        <w:rPr>
+          <w:vertAlign w:val="superscript"/>
+        </w:rPr>
+        <w:t xml:space="preserve">22</w:t>
+      </w:r>
+      <w:r>
+        <w:t xml:space="preserve"> </w:t>
+      </w:r>
+      <w:r>
+        <w:t xml:space="preserve">Additionally, and focusing specifically on evidence synthesis, building new tools as packages in R allows for easy intergration with the range of existing evidence synthesis packages. Recently, the</w:t>
+      </w:r>
+      <w:r>
+        <w:t xml:space="preserve"> </w:t>
+      </w:r>
+      <w:r>
+        <w:rPr>
+          <w:rStyle w:val="VerbatimChar"/>
+        </w:rPr>
+        <w:t xml:space="preserve">metaverse</w:t>
+      </w:r>
+      <w:r>
+        <w:t xml:space="preserve"> </w:t>
+      </w:r>
+      <w:r>
+        <w:t xml:space="preserve">project, of which</w:t>
+      </w:r>
+      <w:r>
+        <w:t xml:space="preserve"> </w:t>
+      </w:r>
+      <w:r>
+        <w:rPr>
+          <w:rStyle w:val="VerbatimChar"/>
+        </w:rPr>
+        <w:t xml:space="preserve">robvis</w:t>
+      </w:r>
+      <w:r>
+        <w:t xml:space="preserve"> </w:t>
+      </w:r>
+      <w:r>
+        <w:t xml:space="preserve">is a part, has begun to curate a collection of R packages that cover different aspects of the systematic review and meta-analysis process which, when taken together, form a cohert end-to-end open-source alternative to commerical offerings such as Covidence or RevMan. Key offerings in this suite of packages include</w:t>
+      </w:r>
+      <w:r>
+        <w:t xml:space="preserve"> </w:t>
+      </w:r>
+      <w:r>
+        <w:rPr>
+          <w:rStyle w:val="VerbatimChar"/>
+        </w:rPr>
+        <w:t xml:space="preserve">litsearcher</w:t>
+      </w:r>
+      <w:r>
+        <w:t xml:space="preserve">, which facilitates systematic search strategy development,</w:t>
+      </w:r>
+      <w:r>
+        <w:t xml:space="preserve"> </w:t>
+      </w:r>
+      <w:r>
+        <w:rPr>
+          <w:rStyle w:val="VerbatimChar"/>
+        </w:rPr>
+        <w:t xml:space="preserve">revtools</w:t>
+      </w:r>
+      <w:r>
+        <w:t xml:space="preserve">, a package for managing the review process and performing title and abstract screening, and</w:t>
+      </w:r>
+      <w:r>
+        <w:t xml:space="preserve"> </w:t>
+      </w:r>
+      <w:r>
+        <w:rPr>
+          <w:rStyle w:val="VerbatimChar"/>
+        </w:rPr>
+        <w:t xml:space="preserve">metafor</w:t>
+      </w:r>
+      <w:r>
+        <w:t xml:space="preserve">, a package for conducting meta-analyses in R.</w:t>
+      </w:r>
+      <w:r>
+        <w:rPr>
+          <w:vertAlign w:val="superscript"/>
+        </w:rPr>
+        <w:t xml:space="preserve">23–25</w:t>
+      </w:r>
+    </w:p>
+    <w:p>
+      <w:pPr>
+        <w:pStyle w:val="Heading5"/>
+      </w:pPr>
+      <w:bookmarkStart w:id="39" w:name="section-3"/>
+      <w:bookmarkEnd w:id="39"/>
     </w:p>
     <w:p>
       <w:pPr>
         <w:pStyle w:val="Heading1"/>
       </w:pPr>
-      <w:bookmarkStart w:id="31" w:name="functionality"/>
-      <w:r>
-        <w:t xml:space="preserve">Functionality</w:t>
-      </w:r>
-      <w:bookmarkEnd w:id="31"/>
+      <w:bookmarkStart w:id="40" w:name="back-matter"/>
+      <w:r>
+        <w:t xml:space="preserve">Back Matter</w:t>
+      </w:r>
+      <w:bookmarkEnd w:id="40"/>
     </w:p>
     <w:p>
       <w:pPr>
         <w:pStyle w:val="Heading2"/>
       </w:pPr>
-      <w:bookmarkStart w:id="32" w:name="r-package"/>
-      <w:r>
-        <w:t xml:space="preserve">R package</w:t>
-      </w:r>
-      <w:bookmarkEnd w:id="32"/>
-    </w:p>
-    <w:p>
-      <w:pPr>
-        <w:pStyle w:val="SourceCode"/>
-      </w:pPr>
-      <w:r>
-        <w:rPr>
-          <w:rStyle w:val="CommentTok"/>
-        </w:rPr>
-        <w:t xml:space="preserve"># Stable version</w:t>
-      </w:r>
-      <w:r>
-        <w:br/>
-      </w:r>
-      <w:r>
-        <w:rPr>
-          <w:rStyle w:val="KeywordTok"/>
-        </w:rPr>
-        <w:t xml:space="preserve">install.packages</w:t>
-      </w:r>
-      <w:r>
-        <w:rPr>
-          <w:rStyle w:val="NormalTok"/>
-        </w:rPr>
-        <w:t xml:space="preserve">(robvis)</w:t>
-      </w:r>
-      <w:r>
-        <w:br/>
-      </w:r>
-      <w:r>
-        <w:br/>
-      </w:r>
-      <w:r>
-        <w:rPr>
-          <w:rStyle w:val="CommentTok"/>
-        </w:rPr>
-        <w:t xml:space="preserve"># Development version</w:t>
-      </w:r>
-      <w:r>
-        <w:br/>
-      </w:r>
-      <w:r>
-        <w:rPr>
-          <w:rStyle w:val="KeywordTok"/>
-        </w:rPr>
-        <w:t xml:space="preserve">install.packages</w:t>
-      </w:r>
-      <w:r>
-        <w:rPr>
-          <w:rStyle w:val="NormalTok"/>
-        </w:rPr>
-        <w:t xml:space="preserve">(</w:t>
-      </w:r>
-      <w:r>
-        <w:rPr>
-          <w:rStyle w:val="StringTok"/>
-        </w:rPr>
-        <w:t xml:space="preserve">"devtools"</w:t>
-      </w:r>
-      <w:r>
-        <w:rPr>
-          <w:rStyle w:val="NormalTok"/>
-        </w:rPr>
-        <w:t xml:space="preserve">)</w:t>
-      </w:r>
-      <w:r>
-        <w:br/>
-      </w:r>
-      <w:r>
-        <w:rPr>
-          <w:rStyle w:val="NormalTok"/>
-        </w:rPr>
-        <w:t xml:space="preserve">devtools</w:t>
-      </w:r>
-      <w:r>
-        <w:rPr>
-          <w:rStyle w:val="OperatorTok"/>
-        </w:rPr>
-        <w:t xml:space="preserve">::</w:t>
-      </w:r>
-      <w:r>
-        <w:rPr>
-          <w:rStyle w:val="KeywordTok"/>
-        </w:rPr>
-        <w:t xml:space="preserve">install_github</w:t>
-      </w:r>
-      <w:r>
-        <w:rPr>
-          <w:rStyle w:val="NormalTok"/>
-        </w:rPr>
-        <w:t xml:space="preserve">(</w:t>
-      </w:r>
-      <w:r>
-        <w:rPr>
-          <w:rStyle w:val="StringTok"/>
-        </w:rPr>
-        <w:t xml:space="preserve">"mcguinlu/robvis"</w:t>
-      </w:r>
-      <w:r>
-        <w:rPr>
-          <w:rStyle w:val="NormalTok"/>
-        </w:rPr>
-        <w:t xml:space="preserve">)</w:t>
-      </w:r>
-      <w:r>
-        <w:br/>
-      </w:r>
-      <w:r>
-        <w:br/>
-      </w:r>
-      <w:r>
-        <w:rPr>
-          <w:rStyle w:val="CommentTok"/>
-        </w:rPr>
-        <w:t xml:space="preserve"># Load the package</w:t>
-      </w:r>
-      <w:r>
-        <w:br/>
-      </w:r>
-      <w:r>
-        <w:rPr>
-          <w:rStyle w:val="KeywordTok"/>
-        </w:rPr>
-        <w:t xml:space="preserve">library</w:t>
-      </w:r>
-      <w:r>
-        <w:rPr>
-          <w:rStyle w:val="NormalTok"/>
-        </w:rPr>
-        <w:t xml:space="preserve">(robvis)</w:t>
-      </w:r>
-    </w:p>
-    <w:p>
-      <w:pPr>
-        <w:pStyle w:val="Heading3"/>
-      </w:pPr>
-      <w:bookmarkStart w:id="33" w:name="data-import"/>
-      <w:r>
-        <w:t xml:space="preserve">Data import</w:t>
-      </w:r>
-      <w:bookmarkEnd w:id="33"/>
+      <w:bookmarkStart w:id="41" w:name="acknowledgments"/>
+      <w:r>
+        <w:t xml:space="preserve">Acknowledgments</w:t>
+      </w:r>
+      <w:bookmarkEnd w:id="41"/>
     </w:p>
     <w:p>
       <w:pPr>
         <w:pStyle w:val="FirstParagraph"/>
       </w:pPr>
       <w:r>
+        <w:t xml:space="preserve">The following people provided valuable feedback that contributed to the development of the</w:t>
+      </w:r>
+      <w:r>
+        <w:t xml:space="preserve"> </w:t>
+      </w:r>
+      <w:r>
         <w:rPr>
           <w:rStyle w:val="VerbatimChar"/>
         </w:rPr>
@@ -806,1212 +2248,25 @@
         <w:t xml:space="preserve"> </w:t>
       </w:r>
       <w:r>
-        <w:t xml:space="preserve">expects data in a specific format, namely:</w:t>
-      </w:r>
-      <w:r>
-        <w:t xml:space="preserve"> </w:t>
-      </w:r>
-      <w:r>
-        <w:t xml:space="preserve">1. The first column</w:t>
-      </w:r>
-      <w:r>
-        <w:t xml:space="preserve"> </w:t>
-      </w:r>
-      <w:r>
-        <w:t xml:space="preserve">2. The second-to-last column</w:t>
-      </w:r>
-      <w:r>
-        <w:t xml:space="preserve"> </w:t>
-      </w:r>
-      <w:r>
-        <w:t xml:space="preserve">3. The final column contains the weights</w:t>
-      </w:r>
-      <w:r>
-        <w:t xml:space="preserve"> </w:t>
-      </w:r>
-      <w:r>
-        <w:t xml:space="preserve">4. The first row of data does not contain column headings. This can be achieved using the</w:t>
-      </w:r>
-      <w:r>
-        <w:t xml:space="preserve"> </w:t>
-      </w:r>
-      <w:r>
-        <w:rPr>
-          <w:rStyle w:val="VerbatimChar"/>
-        </w:rPr>
-        <w:t xml:space="preserve">header = TRUE</w:t>
-      </w:r>
-      <w:r>
-        <w:t xml:space="preserve"> </w:t>
-      </w:r>
-      <w:r>
-        <w:t xml:space="preserve">argument in the code block above</w:t>
-      </w:r>
-    </w:p>
-    <w:p>
-      <w:pPr>
-        <w:pStyle w:val="SourceCode"/>
-      </w:pPr>
-      <w:r>
-        <w:rPr>
-          <w:rStyle w:val="NormalTok"/>
-        </w:rPr>
-        <w:t xml:space="preserve">data_rob &lt;-</w:t>
-      </w:r>
-      <w:r>
-        <w:rPr>
-          <w:rStyle w:val="StringTok"/>
-        </w:rPr>
-        <w:t xml:space="preserve"> </w:t>
-      </w:r>
-      <w:r>
-        <w:rPr>
-          <w:rStyle w:val="KeywordTok"/>
-        </w:rPr>
-        <w:t xml:space="preserve">read.csv</w:t>
-      </w:r>
-      <w:r>
-        <w:rPr>
-          <w:rStyle w:val="NormalTok"/>
-        </w:rPr>
-        <w:t xml:space="preserve">(</w:t>
-      </w:r>
-      <w:r>
-        <w:rPr>
-          <w:rStyle w:val="StringTok"/>
-        </w:rPr>
-        <w:t xml:space="preserve">"path/to/riskofbiasdata.csv"</w:t>
-      </w:r>
-      <w:r>
-        <w:rPr>
-          <w:rStyle w:val="NormalTok"/>
-        </w:rPr>
-        <w:t xml:space="preserve">, </w:t>
-      </w:r>
-      <w:r>
-        <w:br/>
-      </w:r>
-      <w:r>
-        <w:rPr>
-          <w:rStyle w:val="NormalTok"/>
-        </w:rPr>
-        <w:t xml:space="preserve">                      </w:t>
-      </w:r>
-      <w:r>
-        <w:rPr>
-          <w:rStyle w:val="DataTypeTok"/>
-        </w:rPr>
-        <w:t xml:space="preserve">header =</w:t>
-      </w:r>
-      <w:r>
-        <w:rPr>
-          <w:rStyle w:val="NormalTok"/>
-        </w:rPr>
-        <w:t xml:space="preserve"> </w:t>
-      </w:r>
-      <w:r>
-        <w:rPr>
-          <w:rStyle w:val="OtherTok"/>
-        </w:rPr>
-        <w:t xml:space="preserve">TRUE</w:t>
-      </w:r>
-      <w:r>
-        <w:rPr>
-          <w:rStyle w:val="NormalTok"/>
-        </w:rPr>
-        <w:t xml:space="preserve">)</w:t>
-      </w:r>
-    </w:p>
-    <w:p>
-      <w:pPr>
-        <w:pStyle w:val="Heading3"/>
-      </w:pPr>
-      <w:bookmarkStart w:id="34" w:name="templates-and-example-data-sets"/>
-      <w:r>
-        <w:t xml:space="preserve">Templates and example data sets</w:t>
-      </w:r>
-      <w:bookmarkEnd w:id="34"/>
+        <w:t xml:space="preserve">tool: Emily Kothe, Eliza Grames, Matthew Page, Alexandra Bannach-Brown, Kyle Hamilton, Charles Gray, Vincent Cheng, Wouter van Amsterdamn, Neal Haddaway and Martin Westgate.</w:t>
+      </w:r>
+    </w:p>
+    <w:p>
+      <w:pPr>
+        <w:pStyle w:val="Heading2"/>
+      </w:pPr>
+      <w:bookmarkStart w:id="42" w:name="codedata-availability-statement"/>
+      <w:r>
+        <w:t xml:space="preserve">Code/Data availability statement</w:t>
+      </w:r>
+      <w:bookmarkEnd w:id="42"/>
     </w:p>
     <w:p>
       <w:pPr>
         <w:pStyle w:val="FirstParagraph"/>
       </w:pPr>
       <w:r>
-        <w:t xml:space="preserve">The tool contains figure templates, created via</w:t>
-      </w:r>
-      <w:r>
-        <w:t xml:space="preserve"> </w:t>
-      </w:r>
-      <w:r>
-        <w:rPr>
-          <w:rStyle w:val="VerbatimChar"/>
-        </w:rPr>
-        <w:t xml:space="preserve">ggplot2</w:t>
-      </w:r>
-      <w:r>
-        <w:t xml:space="preserve">(</w:t>
-      </w:r>
-      <w:r>
-        <w:t xml:space="preserve">6</w:t>
-      </w:r>
-      <w:r>
-        <w:t xml:space="preserve">) which the uploaded data are used to customize.</w:t>
-      </w:r>
-    </w:p>
-    <w:p>
-      <w:pPr>
-        <w:pStyle w:val="BodyText"/>
-      </w:pPr>
-      <w:r>
-        <w:t xml:space="preserve">Templates for three major tools</w:t>
-      </w:r>
-    </w:p>
-    <w:p>
-      <w:pPr>
-        <w:pStyle w:val="BodyText"/>
-      </w:pPr>
-      <w:r>
-        <w:t xml:space="preserve">However,</w:t>
-      </w:r>
-    </w:p>
-    <w:p>
-      <w:pPr>
-        <w:pStyle w:val="BodyText"/>
-      </w:pPr>
-      <w:r>
-        <w:t xml:space="preserve">While developed primarily for use with the tools routinely used in the healthcare field,</w:t>
-      </w:r>
-      <w:r>
-        <w:t xml:space="preserve"> </w:t>
-      </w:r>
-      <w:r>
-        <w:rPr>
-          <w:rStyle w:val="VerbatimChar"/>
-        </w:rPr>
-        <w:t xml:space="preserve">robvis</w:t>
-      </w:r>
-      <w:r>
-        <w:t xml:space="preserve"> </w:t>
-      </w:r>
-      <w:r>
-        <w:t xml:space="preserve">also contains a general template that can be used to visualise the result of any domain-based assesssment tool. This template has far more flexibility, allowing a variable number of domains a. However, we would encourage authors to not interpret this as a licence to create visualisations of</w:t>
-      </w:r>
-    </w:p>
-    <w:p>
-      <w:pPr>
-        <w:pStyle w:val="BodyText"/>
-      </w:pPr>
-      <w:r>
-        <w:rPr>
-          <w:rStyle w:val="VerbatimChar"/>
-        </w:rPr>
-        <w:t xml:space="preserve">robvis</w:t>
-      </w:r>
-      <w:r>
-        <w:t xml:space="preserve"> </w:t>
-      </w:r>
-      <w:r>
-        <w:t xml:space="preserve">contains an example dataset for each template, and for illustrative purposes, the example data for the RoB2 tool for assessing risk of bias in randomised controlled trials is presented in Table</w:t>
-      </w:r>
-      <w:r>
-        <w:t xml:space="preserve"> </w:t>
-      </w:r>
-      <w:r>
-        <w:t xml:space="preserve">1</w:t>
-      </w:r>
-    </w:p>
-    <w:p>
-      <w:pPr>
-        <w:pStyle w:val="Heading3"/>
-      </w:pPr>
-      <w:bookmarkStart w:id="35" w:name="functions"/>
-      <w:r>
-        <w:t xml:space="preserve">Functions</w:t>
-      </w:r>
-      <w:bookmarkEnd w:id="35"/>
-    </w:p>
-    <w:p>
-      <w:pPr>
-        <w:pStyle w:val="FirstParagraph"/>
-      </w:pPr>
-      <w:r>
-        <w:t xml:space="preserve">The central functions of</w:t>
-      </w:r>
-      <w:r>
-        <w:t xml:space="preserve"> </w:t>
-      </w:r>
-      <w:r>
-        <w:rPr>
-          <w:rStyle w:val="VerbatimChar"/>
-        </w:rPr>
-        <w:t xml:space="preserve">robvis</w:t>
-      </w:r>
-      <w:r>
-        <w:t xml:space="preserve"> </w:t>
-      </w:r>
-      <w:r>
-        <w:t xml:space="preserve">are</w:t>
-      </w:r>
-      <w:r>
-        <w:t xml:space="preserve"> </w:t>
-      </w:r>
-      <w:r>
-        <w:rPr>
-          <w:rStyle w:val="VerbatimChar"/>
-        </w:rPr>
-        <w:t xml:space="preserve">rob_summary()</w:t>
-      </w:r>
-      <w:r>
-        <w:t xml:space="preserve">, which creates a weighted barplot showing the proportion of information at a certain level of risk of bias within each domain of the assessment tool specified, and</w:t>
-      </w:r>
-      <w:r>
-        <w:t xml:space="preserve"> </w:t>
-      </w:r>
-      <w:r>
-        <w:rPr>
-          <w:rStyle w:val="VerbatimChar"/>
-        </w:rPr>
-        <w:t xml:space="preserve">rob_traffic_light()</w:t>
-      </w:r>
-      <w:r>
-        <w:t xml:space="preserve">, which</w:t>
-      </w:r>
-    </w:p>
-    <w:p>
-      <w:pPr>
-        <w:pStyle w:val="BodyText"/>
-      </w:pPr>
-      <w:r>
-        <w:t xml:space="preserve">A worked example using these functions is outlined below, showing the ease with which risk of bias plots can be created using</w:t>
-      </w:r>
-      <w:r>
-        <w:t xml:space="preserve"> </w:t>
-      </w:r>
-      <w:r>
-        <w:rPr>
-          <w:rStyle w:val="VerbatimChar"/>
-        </w:rPr>
-        <w:t xml:space="preserve">robvis</w:t>
-      </w:r>
-      <w:r>
-        <w:t xml:space="preserve">.</w:t>
-      </w:r>
-    </w:p>
-    <w:p>
-      <w:pPr>
-        <w:pStyle w:val="BodyText"/>
-      </w:pPr>
-      <w:r>
-        <w:t xml:space="preserve">First, install and load the package:</w:t>
-      </w:r>
-    </w:p>
-    <w:p>
-      <w:pPr>
-        <w:pStyle w:val="SourceCode"/>
-      </w:pPr>
-      <w:r>
-        <w:rPr>
-          <w:rStyle w:val="KeywordTok"/>
-        </w:rPr>
-        <w:t xml:space="preserve">install.packages</w:t>
-      </w:r>
-      <w:r>
-        <w:rPr>
-          <w:rStyle w:val="NormalTok"/>
-        </w:rPr>
-        <w:t xml:space="preserve">(</w:t>
-      </w:r>
-      <w:r>
-        <w:rPr>
-          <w:rStyle w:val="StringTok"/>
-        </w:rPr>
-        <w:t xml:space="preserve">"robvis"</w:t>
-      </w:r>
-      <w:r>
-        <w:rPr>
-          <w:rStyle w:val="NormalTok"/>
-        </w:rPr>
-        <w:t xml:space="preserve">)</w:t>
-      </w:r>
-      <w:r>
-        <w:br/>
-      </w:r>
-      <w:r>
-        <w:br/>
-      </w:r>
-      <w:r>
-        <w:rPr>
-          <w:rStyle w:val="KeywordTok"/>
-        </w:rPr>
-        <w:t xml:space="preserve">library</w:t>
-      </w:r>
-      <w:r>
-        <w:rPr>
-          <w:rStyle w:val="NormalTok"/>
-        </w:rPr>
-        <w:t xml:space="preserve">(robvis)</w:t>
-      </w:r>
-    </w:p>
-    <w:p>
-      <w:pPr>
-        <w:pStyle w:val="FirstParagraph"/>
-      </w:pPr>
-      <w:r>
-        <w:t xml:space="preserve">Using the example data set (</w:t>
-      </w:r>
-      <w:r>
-        <w:rPr>
-          <w:rStyle w:val="VerbatimChar"/>
-        </w:rPr>
-        <w:t xml:space="preserve">data_rob2</w:t>
-      </w:r>
-      <w:r>
-        <w:t xml:space="preserve">) presented in Table</w:t>
-      </w:r>
-      <w:r>
-        <w:t xml:space="preserve"> </w:t>
-      </w:r>
-      <w:r>
-        <w:t xml:space="preserve">1</w:t>
-      </w:r>
-      <w:r>
-        <w:t xml:space="preserve">, the summary barplot shown in Figure</w:t>
-      </w:r>
-      <w:r>
-        <w:t xml:space="preserve"> </w:t>
-      </w:r>
-      <w:r>
-        <w:t xml:space="preserve">1</w:t>
-      </w:r>
-      <w:r>
-        <w:t xml:space="preserve"> </w:t>
-      </w:r>
-      <w:r>
-        <w:t xml:space="preserve">is created using the following code:</w:t>
-      </w:r>
-    </w:p>
-    <w:p>
-      <w:pPr>
-        <w:pStyle w:val="SourceCode"/>
-      </w:pPr>
-      <w:r>
-        <w:rPr>
-          <w:rStyle w:val="CommentTok"/>
-        </w:rPr>
-        <w:t xml:space="preserve"># Create your plot</w:t>
-      </w:r>
-      <w:r>
-        <w:br/>
-      </w:r>
-      <w:r>
-        <w:rPr>
-          <w:rStyle w:val="KeywordTok"/>
-        </w:rPr>
-        <w:t xml:space="preserve">rob_summary</w:t>
-      </w:r>
-      <w:r>
-        <w:rPr>
-          <w:rStyle w:val="NormalTok"/>
-        </w:rPr>
-        <w:t xml:space="preserve">(</w:t>
-      </w:r>
-      <w:r>
-        <w:rPr>
-          <w:rStyle w:val="DataTypeTok"/>
-        </w:rPr>
-        <w:t xml:space="preserve">data =</w:t>
-      </w:r>
-      <w:r>
-        <w:rPr>
-          <w:rStyle w:val="NormalTok"/>
-        </w:rPr>
-        <w:t xml:space="preserve"> data_rob2,</w:t>
-      </w:r>
-      <w:r>
-        <w:br/>
-      </w:r>
-      <w:r>
-        <w:rPr>
-          <w:rStyle w:val="NormalTok"/>
-        </w:rPr>
-        <w:t xml:space="preserve">            </w:t>
-      </w:r>
-      <w:r>
-        <w:rPr>
-          <w:rStyle w:val="DataTypeTok"/>
-        </w:rPr>
-        <w:t xml:space="preserve">tool =</w:t>
-      </w:r>
-      <w:r>
-        <w:rPr>
-          <w:rStyle w:val="NormalTok"/>
-        </w:rPr>
-        <w:t xml:space="preserve"> </w:t>
-      </w:r>
-      <w:r>
-        <w:rPr>
-          <w:rStyle w:val="StringTok"/>
-        </w:rPr>
-        <w:t xml:space="preserve">"ROB2"</w:t>
-      </w:r>
-      <w:r>
-        <w:rPr>
-          <w:rStyle w:val="NormalTok"/>
-        </w:rPr>
-        <w:t xml:space="preserve">, </w:t>
-      </w:r>
-      <w:r>
-        <w:br/>
-      </w:r>
-      <w:r>
-        <w:rPr>
-          <w:rStyle w:val="NormalTok"/>
-        </w:rPr>
-        <w:t xml:space="preserve">            </w:t>
-      </w:r>
-      <w:r>
-        <w:rPr>
-          <w:rStyle w:val="DataTypeTok"/>
-        </w:rPr>
-        <w:t xml:space="preserve">overall =</w:t>
-      </w:r>
-      <w:r>
-        <w:rPr>
-          <w:rStyle w:val="NormalTok"/>
-        </w:rPr>
-        <w:t xml:space="preserve"> </w:t>
-      </w:r>
-      <w:r>
-        <w:rPr>
-          <w:rStyle w:val="OtherTok"/>
-        </w:rPr>
-        <w:t xml:space="preserve">TRUE</w:t>
-      </w:r>
-      <w:r>
-        <w:rPr>
-          <w:rStyle w:val="NormalTok"/>
-        </w:rPr>
-        <w:t xml:space="preserve">)</w:t>
-      </w:r>
-    </w:p>
-    <w:p>
-      <w:pPr>
-        <w:pStyle w:val="FirstParagraph"/>
-      </w:pPr>
-      <w:r>
-        <w:t xml:space="preserve">Similary, using the same data set, the traffic light plot shown in Figure</w:t>
-      </w:r>
-      <w:r>
-        <w:t xml:space="preserve"> </w:t>
-      </w:r>
-      <w:r>
-        <w:t xml:space="preserve">2</w:t>
-      </w:r>
-      <w:r>
-        <w:t xml:space="preserve"> </w:t>
-      </w:r>
-      <w:r>
-        <w:t xml:space="preserve">is created using:</w:t>
-      </w:r>
-    </w:p>
-    <w:p>
-      <w:pPr>
-        <w:pStyle w:val="SourceCode"/>
-      </w:pPr>
-      <w:r>
-        <w:rPr>
-          <w:rStyle w:val="KeywordTok"/>
-        </w:rPr>
-        <w:t xml:space="preserve">rob_traffic_light</w:t>
-      </w:r>
-      <w:r>
-        <w:rPr>
-          <w:rStyle w:val="NormalTok"/>
-        </w:rPr>
-        <w:t xml:space="preserve">(</w:t>
-      </w:r>
-      <w:r>
-        <w:rPr>
-          <w:rStyle w:val="DataTypeTok"/>
-        </w:rPr>
-        <w:t xml:space="preserve">data =</w:t>
-      </w:r>
-      <w:r>
-        <w:rPr>
-          <w:rStyle w:val="NormalTok"/>
-        </w:rPr>
-        <w:t xml:space="preserve"> data_rob2,</w:t>
-      </w:r>
-      <w:r>
-        <w:br/>
-      </w:r>
-      <w:r>
-        <w:rPr>
-          <w:rStyle w:val="NormalTok"/>
-        </w:rPr>
-        <w:t xml:space="preserve">                  </w:t>
-      </w:r>
-      <w:r>
-        <w:rPr>
-          <w:rStyle w:val="DataTypeTok"/>
-        </w:rPr>
-        <w:t xml:space="preserve">tool =</w:t>
-      </w:r>
-      <w:r>
-        <w:rPr>
-          <w:rStyle w:val="NormalTok"/>
-        </w:rPr>
-        <w:t xml:space="preserve"> </w:t>
-      </w:r>
-      <w:r>
-        <w:rPr>
-          <w:rStyle w:val="StringTok"/>
-        </w:rPr>
-        <w:t xml:space="preserve">"ROB2"</w:t>
-      </w:r>
-      <w:r>
-        <w:rPr>
-          <w:rStyle w:val="NormalTok"/>
-        </w:rPr>
-        <w:t xml:space="preserve">,</w:t>
-      </w:r>
-      <w:r>
-        <w:br/>
-      </w:r>
-      <w:r>
-        <w:rPr>
-          <w:rStyle w:val="NormalTok"/>
-        </w:rPr>
-        <w:t xml:space="preserve">                  </w:t>
-      </w:r>
-      <w:r>
-        <w:rPr>
-          <w:rStyle w:val="DataTypeTok"/>
-        </w:rPr>
-        <w:t xml:space="preserve">colour =</w:t>
-      </w:r>
-      <w:r>
-        <w:rPr>
-          <w:rStyle w:val="NormalTok"/>
-        </w:rPr>
-        <w:t xml:space="preserve"> </w:t>
-      </w:r>
-      <w:r>
-        <w:rPr>
-          <w:rStyle w:val="StringTok"/>
-        </w:rPr>
-        <w:t xml:space="preserve">"colourblind"</w:t>
-      </w:r>
-      <w:r>
-        <w:rPr>
-          <w:rStyle w:val="NormalTok"/>
-        </w:rPr>
-        <w:t xml:space="preserve">, </w:t>
-      </w:r>
-      <w:r>
-        <w:br/>
-      </w:r>
-      <w:r>
-        <w:rPr>
-          <w:rStyle w:val="NormalTok"/>
-        </w:rPr>
-        <w:t xml:space="preserve">                  </w:t>
-      </w:r>
-      <w:r>
-        <w:rPr>
-          <w:rStyle w:val="DataTypeTok"/>
-        </w:rPr>
-        <w:t xml:space="preserve">psize =</w:t>
-      </w:r>
-      <w:r>
-        <w:rPr>
-          <w:rStyle w:val="NormalTok"/>
-        </w:rPr>
-        <w:t xml:space="preserve"> </w:t>
-      </w:r>
-      <w:r>
-        <w:rPr>
-          <w:rStyle w:val="DecValTok"/>
-        </w:rPr>
-        <w:t xml:space="preserve">15</w:t>
-      </w:r>
-      <w:r>
-        <w:rPr>
-          <w:rStyle w:val="NormalTok"/>
-        </w:rPr>
-        <w:t xml:space="preserve">)</w:t>
-      </w:r>
-    </w:p>
-    <w:p>
-      <w:pPr>
-        <w:pStyle w:val="Heading3"/>
-      </w:pPr>
-      <w:bookmarkStart w:id="36" w:name="other-comments"/>
-      <w:r>
-        <w:t xml:space="preserve">Other comments</w:t>
-      </w:r>
-      <w:bookmarkEnd w:id="36"/>
-    </w:p>
-    <w:p>
-      <w:pPr>
-        <w:pStyle w:val="FirstParagraph"/>
-      </w:pPr>
-      <w:r>
-        <w:t xml:space="preserve">The tool can deals with small misspellings in terms of judgements (e.g., it can recognise</w:t>
-      </w:r>
-      <w:r>
-        <w:t xml:space="preserve"> </w:t>
-      </w:r>
-      <w:r>
-        <w:t xml:space="preserve">“</w:t>
-      </w:r>
-      <w:r>
-        <w:rPr>
-          <w:i/>
-        </w:rPr>
-        <w:t xml:space="preserve">Seroius</w:t>
-      </w:r>
-      <w:r>
-        <w:t xml:space="preserve">”</w:t>
-      </w:r>
-      <w:r>
-        <w:t xml:space="preserve">), and has the capacity to deal with</w:t>
-      </w:r>
-      <w:r>
-        <w:t xml:space="preserve"> </w:t>
-      </w:r>
-      <w:r>
-        <w:t xml:space="preserve">“</w:t>
-      </w:r>
-      <w:r>
-        <w:t xml:space="preserve">No Information</w:t>
-      </w:r>
-      <w:r>
-        <w:t xml:space="preserve">”</w:t>
-      </w:r>
-      <w:r>
-        <w:t xml:space="preserve"> </w:t>
-      </w:r>
-      <w:r>
-        <w:t xml:space="preserve">judgements (See Figure</w:t>
-      </w:r>
-      <w:r>
-        <w:t xml:space="preserve"> </w:t>
-      </w:r>
-      <w:r>
-        <w:t xml:space="preserve">1</w:t>
-      </w:r>
-      <w:r>
-        <w:t xml:space="preserve">).</w:t>
-      </w:r>
-    </w:p>
-    <w:p>
-      <w:pPr>
-        <w:pStyle w:val="BodyText"/>
-      </w:pPr>
-      <w:r>
-        <w:t xml:space="preserve">Both graphing functions return a</w:t>
-      </w:r>
-      <w:r>
-        <w:t xml:space="preserve"> </w:t>
-      </w:r>
-      <w:r>
-        <w:rPr>
-          <w:rStyle w:val="VerbatimChar"/>
-        </w:rPr>
-        <w:t xml:space="preserve">ggplot</w:t>
-      </w:r>
-      <w:r>
-        <w:t xml:space="preserve"> </w:t>
-      </w:r>
-      <w:r>
-        <w:t xml:space="preserve">object, meaning the can be easily customised further using the</w:t>
-      </w:r>
-      <w:r>
-        <w:t xml:space="preserve"> </w:t>
-      </w:r>
-      <w:r>
-        <w:rPr>
-          <w:rStyle w:val="VerbatimChar"/>
-        </w:rPr>
-        <w:t xml:space="preserve">ggplot2</w:t>
-      </w:r>
-      <w:r>
-        <w:t xml:space="preserve"> </w:t>
-      </w:r>
-      <w:r>
-        <w:t xml:space="preserve">framework. For example, to add a title to the plot:</w:t>
-      </w:r>
-    </w:p>
-    <w:p>
-      <w:pPr>
-        <w:pStyle w:val="SourceCode"/>
-      </w:pPr>
-      <w:r>
-        <w:rPr>
-          <w:rStyle w:val="NormalTok"/>
-        </w:rPr>
-        <w:t xml:space="preserve">plot &lt;-</w:t>
-      </w:r>
-      <w:r>
-        <w:rPr>
-          <w:rStyle w:val="StringTok"/>
-        </w:rPr>
-        <w:t xml:space="preserve"> </w:t>
-      </w:r>
-      <w:r>
-        <w:rPr>
-          <w:rStyle w:val="KeywordTok"/>
-        </w:rPr>
-        <w:t xml:space="preserve">rob_summary</w:t>
-      </w:r>
-      <w:r>
-        <w:rPr>
-          <w:rStyle w:val="NormalTok"/>
-        </w:rPr>
-        <w:t xml:space="preserve">(data_robDF, </w:t>
-      </w:r>
-      <w:r>
-        <w:rPr>
-          <w:rStyle w:val="DataTypeTok"/>
-        </w:rPr>
-        <w:t xml:space="preserve">tool =</w:t>
-      </w:r>
-      <w:r>
-        <w:rPr>
-          <w:rStyle w:val="NormalTok"/>
-        </w:rPr>
-        <w:t xml:space="preserve"> </w:t>
-      </w:r>
-      <w:r>
-        <w:rPr>
-          <w:rStyle w:val="StringTok"/>
-        </w:rPr>
-        <w:t xml:space="preserve">"ROB2"</w:t>
-      </w:r>
-      <w:r>
-        <w:rPr>
-          <w:rStyle w:val="NormalTok"/>
-        </w:rPr>
-        <w:t xml:space="preserve">)</w:t>
-      </w:r>
-      <w:r>
-        <w:br/>
-      </w:r>
-      <w:r>
-        <w:br/>
-      </w:r>
-      <w:r>
-        <w:rPr>
-          <w:rStyle w:val="NormalTok"/>
-        </w:rPr>
-        <w:t xml:space="preserve">plot </w:t>
-      </w:r>
-      <w:r>
-        <w:rPr>
-          <w:rStyle w:val="OperatorTok"/>
-        </w:rPr>
-        <w:t xml:space="preserve">+</w:t>
-      </w:r>
-      <w:r>
-        <w:br/>
-      </w:r>
-      <w:r>
-        <w:rPr>
-          <w:rStyle w:val="NormalTok"/>
-        </w:rPr>
-        <w:t xml:space="preserve">ggplot2</w:t>
-      </w:r>
-      <w:r>
-        <w:rPr>
-          <w:rStyle w:val="OperatorTok"/>
-        </w:rPr>
-        <w:t xml:space="preserve">::</w:t>
-      </w:r>
-      <w:r>
-        <w:rPr>
-          <w:rStyle w:val="KeywordTok"/>
-        </w:rPr>
-        <w:t xml:space="preserve">ggtitle</w:t>
-      </w:r>
-      <w:r>
-        <w:rPr>
-          <w:rStyle w:val="NormalTok"/>
-        </w:rPr>
-        <w:t xml:space="preserve">(</w:t>
-      </w:r>
-      <w:r>
-        <w:rPr>
-          <w:rStyle w:val="StringTok"/>
-        </w:rPr>
-        <w:t xml:space="preserve">"Summary Bar Plot"</w:t>
-      </w:r>
-      <w:r>
-        <w:rPr>
-          <w:rStyle w:val="NormalTok"/>
-        </w:rPr>
-        <w:t xml:space="preserve">)</w:t>
-      </w:r>
-    </w:p>
-    <w:p>
-      <w:pPr>
-        <w:pStyle w:val="Heading2"/>
-      </w:pPr>
-      <w:bookmarkStart w:id="37" w:name="shiny-web-app"/>
-      <w:r>
-        <w:t xml:space="preserve">Shiny web app</w:t>
-      </w:r>
-      <w:bookmarkEnd w:id="37"/>
-    </w:p>
-    <w:p>
-      <w:pPr>
-        <w:pStyle w:val="FirstParagraph"/>
-      </w:pPr>
-      <w:r>
-        <w:t xml:space="preserve">Although</w:t>
-      </w:r>
-      <w:r>
-        <w:t xml:space="preserve"> </w:t>
-      </w:r>
-      <w:r>
-        <w:rPr>
-          <w:rStyle w:val="VerbatimChar"/>
-        </w:rPr>
-        <w:t xml:space="preserve">robvis</w:t>
-      </w:r>
-      <w:r>
-        <w:t xml:space="preserve"> </w:t>
-      </w:r>
-      <w:r>
-        <w:t xml:space="preserve">was originally designed for use in the command-line–based R programming environment, in order to make the tool available to those without knowledge of the R environment,</w:t>
-      </w:r>
-      <w:r>
-        <w:t xml:space="preserve"> </w:t>
-      </w:r>
-      <w:r>
-        <w:rPr>
-          <w:rStyle w:val="VerbatimChar"/>
-        </w:rPr>
-        <w:t xml:space="preserve">robvis</w:t>
-      </w:r>
-      <w:r>
-        <w:t xml:space="preserve"> </w:t>
-      </w:r>
-      <w:r>
-        <w:t xml:space="preserve">also exists as a web-app.</w:t>
-      </w:r>
-      <w:r>
-        <w:rPr>
-          <w:vertAlign w:val="superscript"/>
-        </w:rPr>
-        <w:t xml:space="preserve">7</w:t>
-      </w:r>
-    </w:p>
-    <w:p>
-      <w:pPr>
-        <w:pStyle w:val="BodyText"/>
-      </w:pPr>
-      <w:r>
-        <w:t xml:space="preserve">The app was built using</w:t>
-      </w:r>
-      <w:r>
-        <w:t xml:space="preserve"> </w:t>
-      </w:r>
-      <w:r>
-        <w:rPr>
-          <w:rStyle w:val="VerbatimChar"/>
-        </w:rPr>
-        <w:t xml:space="preserve">Shiny</w:t>
-      </w:r>
-      <w:r>
-        <w:t xml:space="preserve">,</w:t>
-      </w:r>
-      <w:r>
-        <w:rPr>
-          <w:vertAlign w:val="superscript"/>
-        </w:rPr>
-        <w:t xml:space="preserve">8</w:t>
-      </w:r>
-      <w:r>
-        <w:t xml:space="preserve"> </w:t>
-      </w:r>
-      <w:r>
-        <w:t xml:space="preserve">a R package which makes it easy to produce interactive web-apps. The app provides a graphical user interface for the functions described above</w:t>
-      </w:r>
-    </w:p>
-    <w:p>
-      <w:pPr>
-        <w:pStyle w:val="BodyText"/>
-      </w:pPr>
-      <w:r>
-        <w:t xml:space="preserve">In this case, the Shiny app provides users with a Graphical User Interface for each argument of the R functions. Users can upload their data, choose the tool they used to perform the assessments, select a colour scheme, and define other parameters depending on whether they are producing a traffic light or summary bar plot.</w:t>
-      </w:r>
-    </w:p>
-    <w:p>
-      <w:pPr>
-        <w:pStyle w:val="BodyText"/>
-      </w:pPr>
-      <w:r>
-        <w:t xml:space="preserve">A singular advantage of the web-app is the ability to autosize the images for download, and to readily specify a range of download formats (PNG, JPEG, TIFF, &amp; EPS). Images from the web appa are created at publication quality (800 dpi).</w:t>
-      </w:r>
-    </w:p>
-    <w:p>
-      <w:pPr>
-        <w:pStyle w:val="Heading1"/>
-      </w:pPr>
-      <w:bookmarkStart w:id="38" w:name="discussion"/>
-      <w:r>
-        <w:t xml:space="preserve">Discussion</w:t>
-      </w:r>
-      <w:bookmarkEnd w:id="38"/>
-    </w:p>
-    <w:p>
-      <w:pPr>
-        <w:pStyle w:val="FirstParagraph"/>
-      </w:pPr>
-      <w:r>
-        <w:rPr>
-          <w:rStyle w:val="VerbatimChar"/>
-        </w:rPr>
-        <w:t xml:space="preserve">robvis</w:t>
-      </w:r>
-      <w:r>
-        <w:t xml:space="preserve"> </w:t>
-      </w:r>
-      <w:r>
-        <w:t xml:space="preserve">can be incoporated into Rmarkdown document</w:t>
-      </w:r>
-    </w:p>
-    <w:p>
-      <w:pPr>
-        <w:pStyle w:val="BodyText"/>
-      </w:pPr>
-      <w:r>
-        <w:t xml:space="preserve">Anyone can design</w:t>
-      </w:r>
-    </w:p>
-    <w:p>
-      <w:pPr>
-        <w:pStyle w:val="BodyText"/>
-      </w:pPr>
-      <w:r>
-        <w:t xml:space="preserve">With reference to robvis, we will explore the benefits that creating visualization tools for complex data visualization can have, both to the individual researcher in terms of career progression and increased competitiveness when applying for funding, and to the field of research synthesis as a whole. We will also highlight the advantages of maintaining these visualization tools as open-source projects, with specific reference to new robvis functionality that was added as a result of community involvement (e.g. the addition of a colour-blind scheme; see Supporting Figure 2 for an example).</w:t>
-      </w:r>
-    </w:p>
-    <w:p>
-      <w:pPr>
-        <w:pStyle w:val="BodyText"/>
-      </w:pPr>
-      <w:r>
-        <w:t xml:space="preserve">Overall, with reference to robvis, we will argue that if a research synthesist has created a R script to visualize complex data, the tools and resources now exist to package their code in a readily shareable format and to provide a user-friendly graphical interface for it within a very short timeframe.</w:t>
-      </w:r>
-    </w:p>
-    <w:p>
-      <w:pPr>
-        <w:pStyle w:val="BodyText"/>
-      </w:pPr>
-      <w:r>
-        <w:rPr>
-          <w:rStyle w:val="VerbatimChar"/>
-        </w:rPr>
-        <w:t xml:space="preserve">robvis</w:t>
-      </w:r>
-      <w:r>
-        <w:t xml:space="preserve"> </w:t>
-      </w:r>
-      <w:r>
-        <w:t xml:space="preserve">is already being cited in the published literature,</w:t>
-      </w:r>
-      <w:r>
-        <w:rPr>
-          <w:vertAlign w:val="superscript"/>
-        </w:rPr>
-        <w:t xml:space="preserve">9–11</w:t>
-      </w:r>
-      <w:r>
-        <w:t xml:space="preserve"> </w:t>
-      </w:r>
-      <w:r>
-        <w:t xml:space="preserve">indicating a citation benefit of designing, releasing and promoting open source tools.</w:t>
-      </w:r>
-    </w:p>
-    <w:p>
-      <w:pPr>
-        <w:pStyle w:val="BodyText"/>
-      </w:pPr>
-      <w:r>
-        <w:t xml:space="preserve">In broader terms,</w:t>
-      </w:r>
-      <w:r>
-        <w:t xml:space="preserve"> </w:t>
-      </w:r>
-      <w:r>
-        <w:rPr>
-          <w:rStyle w:val="VerbatimChar"/>
-        </w:rPr>
-        <w:t xml:space="preserve">robvis</w:t>
-      </w:r>
-      <w:r>
-        <w:t xml:space="preserve"> </w:t>
-      </w:r>
-      <w:r>
-        <w:t xml:space="preserve">forms part of the metaverse, a collection of R packages that seek to make it easier to produce r</w:t>
-      </w:r>
-    </w:p>
-    <w:p>
-      <w:pPr>
-        <w:pStyle w:val="BodyText"/>
-      </w:pPr>
-      <w:r>
-        <w:rPr>
-          <w:rStyle w:val="VerbatimChar"/>
-        </w:rPr>
-        <w:t xml:space="preserve">robvis</w:t>
-      </w:r>
-      <w:r>
-        <w:t xml:space="preserve"> </w:t>
-      </w:r>
-      <w:r>
-        <w:t xml:space="preserve">forms one part of the</w:t>
-      </w:r>
-      <w:r>
-        <w:t xml:space="preserve"> </w:t>
-      </w:r>
-      <w:r>
-        <w:rPr>
-          <w:rStyle w:val="VerbatimChar"/>
-        </w:rPr>
-        <w:t xml:space="preserve">metaverse</w:t>
-      </w:r>
-      <w:r>
-        <w:t xml:space="preserve">, a collection of tools written using R that cover different aspects of the systematic review and meta-analysis pipelines. Key example is</w:t>
-      </w:r>
-      <w:r>
-        <w:t xml:space="preserve"> </w:t>
-      </w:r>
-      <w:r>
-        <w:rPr>
-          <w:rStyle w:val="VerbatimChar"/>
-        </w:rPr>
-        <w:t xml:space="preserve">revtools</w:t>
-      </w:r>
-      <w:r>
-        <w:t xml:space="preserve">, original published in this journal, litsearcher and metafor.</w:t>
-      </w:r>
-    </w:p>
-    <w:p>
-      <w:pPr>
-        <w:pStyle w:val="Heading2"/>
-      </w:pPr>
-      <w:bookmarkStart w:id="39" w:name="limitations"/>
-      <w:r>
-        <w:t xml:space="preserve">Limitations</w:t>
-      </w:r>
-      <w:bookmarkEnd w:id="39"/>
-    </w:p>
-    <w:p>
-      <w:pPr>
-        <w:pStyle w:val="FirstParagraph"/>
-      </w:pPr>
-      <w:r>
-        <w:t xml:space="preserve">At present, the number of tools with a specific template included in</w:t>
-      </w:r>
-      <w:r>
-        <w:t xml:space="preserve"> </w:t>
-      </w:r>
-      <w:r>
-        <w:rPr>
-          <w:rStyle w:val="VerbatimChar"/>
-        </w:rPr>
-        <w:t xml:space="preserve">robvis</w:t>
-      </w:r>
-      <w:r>
-        <w:t xml:space="preserve"> </w:t>
-      </w:r>
-      <w:r>
-        <w:t xml:space="preserve">is low,</w:t>
-      </w:r>
-      <w:r>
-        <w:t xml:space="preserve"> </w:t>
-      </w:r>
-      <w:r>
-        <w:t xml:space="preserve">Additionally, the tool does not yet allow for the production of paried forest plots, where the risk of bias judgement for each specific result included in the meta-analysis. This was initally considered to be beyond the scope of th However, this functionality is in development and will be available in the near future.</w:t>
-      </w:r>
-    </w:p>
-    <w:p>
-      <w:pPr>
-        <w:pStyle w:val="BodyText"/>
-      </w:pPr>
-      <w:r>
-        <w:t xml:space="preserve">R and the collection of packages it is comprised of, currently represents an untapped source</w:t>
-      </w:r>
-    </w:p>
-    <w:p>
-      <w:pPr>
-        <w:pStyle w:val="Heading5"/>
-      </w:pPr>
-      <w:bookmarkStart w:id="40" w:name="section-3"/>
-      <w:bookmarkEnd w:id="40"/>
-    </w:p>
-    <w:p>
-      <w:pPr>
-        <w:pStyle w:val="Heading1"/>
-      </w:pPr>
-      <w:bookmarkStart w:id="41" w:name="back-matter"/>
-      <w:r>
-        <w:t xml:space="preserve">Back Matter</w:t>
-      </w:r>
-      <w:bookmarkEnd w:id="41"/>
-    </w:p>
-    <w:p>
-      <w:pPr>
-        <w:pStyle w:val="Heading2"/>
-      </w:pPr>
-      <w:bookmarkStart w:id="42" w:name="acknowledgements"/>
-      <w:r>
-        <w:t xml:space="preserve">Acknowledgements</w:t>
-      </w:r>
-      <w:bookmarkEnd w:id="42"/>
-    </w:p>
-    <w:p>
-      <w:pPr>
-        <w:pStyle w:val="FirstParagraph"/>
-      </w:pPr>
-      <w:r>
-        <w:t xml:space="preserve">The following people provided valuable feedback that contributed to the development of the</w:t>
-      </w:r>
-      <w:r>
-        <w:t xml:space="preserve"> </w:t>
-      </w:r>
-      <w:r>
-        <w:rPr>
-          <w:rStyle w:val="VerbatimChar"/>
-        </w:rPr>
-        <w:t xml:space="preserve">robvis</w:t>
-      </w:r>
-      <w:r>
-        <w:t xml:space="preserve"> </w:t>
-      </w:r>
-      <w:r>
-        <w:t xml:space="preserve">tool: Emily Kothe, Eliza Grames, Matthew Page, Alexandra Bannach-Brown, Kyle Hamilton, Charles Gray, Vincent Cheng, Wouter van Amsterdamn, Neal Haddaway and Martin Westgate.</w:t>
-      </w:r>
-    </w:p>
-    <w:p>
-      <w:pPr>
-        <w:pStyle w:val="Heading2"/>
-      </w:pPr>
-      <w:bookmarkStart w:id="43" w:name="data-availability-statement"/>
-      <w:r>
-        <w:t xml:space="preserve">Data availability statement</w:t>
-      </w:r>
-      <w:bookmarkEnd w:id="43"/>
-    </w:p>
-    <w:p>
-      <w:pPr>
-        <w:pStyle w:val="FirstParagraph"/>
-      </w:pPr>
-      <w:r>
-        <w:t xml:space="preserve">The code and data presented in this paper are freely available on GitHub:</w:t>
+        <w:t xml:space="preserve">The software and data presented in this paper are freely available on GitHub:</w:t>
       </w:r>
       <w:r>
         <w:t xml:space="preserve"> </w:t>
@@ -2024,23 +2279,22 @@
           <w:t xml:space="preserve">https://github.com/mcguinlu/robvis</w:t>
         </w:r>
       </w:hyperlink>
-    </w:p>
-    <w:p>
-      <w:pPr>
-        <w:pStyle w:val="Heading5"/>
-      </w:pPr>
-      <w:bookmarkStart w:id="44" w:name="section-4"/>
-      <w:bookmarkEnd w:id="44"/>
-    </w:p>
-    <w:p>
-      <w:pPr>
-        <w:pStyle w:val="Heading2"/>
-      </w:pPr>
-      <w:bookmarkStart w:id="45" w:name="tablesfigures"/>
+      <w:r>
+        <w:t xml:space="preserve"> </w:t>
+      </w:r>
+      <w:r>
+        <w:t xml:space="preserve">#####</w:t>
+      </w:r>
+    </w:p>
+    <w:p>
+      <w:pPr>
+        <w:pStyle w:val="Heading1"/>
+      </w:pPr>
+      <w:bookmarkStart w:id="43" w:name="tablesfigures"/>
       <w:r>
         <w:t xml:space="preserve">Tables/Figures</w:t>
       </w:r>
-      <w:bookmarkEnd w:id="45"/>
+      <w:bookmarkEnd w:id="43"/>
     </w:p>
     <w:p>
       <w:pPr>
@@ -3023,8 +3277,8 @@
       <w:pPr>
         <w:pStyle w:val="Heading5"/>
       </w:pPr>
-      <w:bookmarkStart w:id="46" w:name="section-5"/>
-      <w:bookmarkEnd w:id="46"/>
+      <w:bookmarkStart w:id="44" w:name="section-4"/>
+      <w:bookmarkEnd w:id="44"/>
     </w:p>
     <w:p>
       <w:pPr>
@@ -3323,25 +3577,7 @@
               <w:rPr>
                 <w:rStyle w:val="VerbatimChar"/>
               </w:rPr>
-              <w:t xml:space="preserve">colour</w:t>
-            </w:r>
-            <w:r>
-              <w:t xml:space="preserve"> </w:t>
-            </w:r>
-            <w:r>
-              <w:t xml:space="preserve">=</w:t>
-            </w:r>
-            <w:r>
-              <w:t xml:space="preserve"> </w:t>
-            </w:r>
-            <w:r>
-              <w:t xml:space="preserve">‘</w:t>
-            </w:r>
-            <w:r>
-              <w:t xml:space="preserve">cochrane</w:t>
-            </w:r>
-            <w:r>
-              <w:t xml:space="preserve">’</w:t>
+              <w:t xml:space="preserve">colour = 'cochrane'</w:t>
             </w:r>
             <w:r>
               <w:t xml:space="preserve"> </w:t>
@@ -3522,8 +3758,8 @@
       <w:pPr>
         <w:pStyle w:val="Heading5"/>
       </w:pPr>
-      <w:bookmarkStart w:id="47" w:name="section-6"/>
-      <w:bookmarkEnd w:id="47"/>
+      <w:bookmarkStart w:id="45" w:name="section-5"/>
+      <w:bookmarkEnd w:id="45"/>
     </w:p>
     <w:p>
       <w:pPr>
@@ -3545,7 +3781,7 @@
                     </pic:cNvPicPr>
                   </pic:nvPicPr>
                   <pic:blipFill>
-                    <a:blip r:embed="rId48"/>
+                    <a:blip r:embed="rId46"/>
                     <a:stretch>
                       <a:fillRect/>
                     </a:stretch>
@@ -3593,8 +3829,8 @@
       <w:pPr>
         <w:pStyle w:val="Heading6"/>
       </w:pPr>
-      <w:bookmarkStart w:id="49" w:name="section-7"/>
-      <w:bookmarkEnd w:id="49"/>
+      <w:bookmarkStart w:id="47" w:name="section-6"/>
+      <w:bookmarkEnd w:id="47"/>
     </w:p>
     <w:p>
       <w:pPr>
@@ -3616,7 +3852,7 @@
                     </pic:cNvPicPr>
                   </pic:nvPicPr>
                   <pic:blipFill>
-                    <a:blip r:embed="rId50"/>
+                    <a:blip r:embed="rId48"/>
                     <a:stretch>
                       <a:fillRect/>
                     </a:stretch>
@@ -3664,29 +3900,395 @@
       <w:pPr>
         <w:pStyle w:val="Heading5"/>
       </w:pPr>
-      <w:bookmarkStart w:id="51" w:name="section-8"/>
-      <w:bookmarkEnd w:id="51"/>
+      <w:bookmarkStart w:id="49" w:name="section-7"/>
+      <w:bookmarkEnd w:id="49"/>
     </w:p>
     <w:p>
       <w:pPr>
         <w:pStyle w:val="Heading1"/>
       </w:pPr>
-      <w:bookmarkStart w:id="52" w:name="bibliography"/>
+      <w:bookmarkStart w:id="50" w:name="bibliography"/>
       <w:r>
         <w:t xml:space="preserve">Bibliography</w:t>
       </w:r>
-      <w:bookmarkEnd w:id="52"/>
-    </w:p>
-    <w:bookmarkStart w:id="65" w:name="refs"/>
-    <w:bookmarkStart w:id="54" w:name="ref-mathias_harrer_2019_2551803"/>
+      <w:bookmarkEnd w:id="50"/>
+    </w:p>
+    <w:bookmarkStart w:id="77" w:name="refs"/>
+    <w:bookmarkStart w:id="51" w:name="ref-donnelly2018four"/>
     <w:p>
       <w:pPr>
         <w:pStyle w:val="Bibliography"/>
       </w:pPr>
       <w:r>
-        <w:t xml:space="preserve">1. Harrer, M., Cuijpers, P. &amp; Ebert, D. Doing meta-analysis in r. (2019). doi:</w:t>
-      </w:r>
-      <w:hyperlink r:id="rId53">
+        <w:t xml:space="preserve">1. Donnelly, C. A.</w:t>
+      </w:r>
+      <w:r>
+        <w:t xml:space="preserve"> </w:t>
+      </w:r>
+      <w:r>
+        <w:rPr>
+          <w:i/>
+        </w:rPr>
+        <w:t xml:space="preserve">et al.</w:t>
+      </w:r>
+      <w:r>
+        <w:t xml:space="preserve"> </w:t>
+      </w:r>
+      <w:r>
+        <w:t xml:space="preserve">Four principles to make evidence synthesis more useful for policy. (2018).</w:t>
+      </w:r>
+    </w:p>
+    <w:bookmarkEnd w:id="51"/>
+    <w:bookmarkStart w:id="52" w:name="ref-higgins2008assessing"/>
+    <w:p>
+      <w:pPr>
+        <w:pStyle w:val="Bibliography"/>
+      </w:pPr>
+      <w:r>
+        <w:t xml:space="preserve">2. Higgins, J. P. &amp; Altman, D. G. Assessing risk of bias in included studies.</w:t>
+      </w:r>
+      <w:r>
+        <w:t xml:space="preserve"> </w:t>
+      </w:r>
+      <w:r>
+        <w:rPr>
+          <w:i/>
+        </w:rPr>
+        <w:t xml:space="preserve">Cochrane handbook for systematic reviews of interventions: Cochrane book series</w:t>
+      </w:r>
+      <w:r>
+        <w:t xml:space="preserve"> </w:t>
+      </w:r>
+      <w:r>
+        <w:t xml:space="preserve">187–241 (2008).</w:t>
+      </w:r>
+    </w:p>
+    <w:bookmarkEnd w:id="52"/>
+    <w:bookmarkStart w:id="53" w:name="ref-sterne2016robins"/>
+    <w:p>
+      <w:pPr>
+        <w:pStyle w:val="Bibliography"/>
+      </w:pPr>
+      <w:r>
+        <w:t xml:space="preserve">3. Sterne, J. A.</w:t>
+      </w:r>
+      <w:r>
+        <w:t xml:space="preserve"> </w:t>
+      </w:r>
+      <w:r>
+        <w:rPr>
+          <w:i/>
+        </w:rPr>
+        <w:t xml:space="preserve">et al.</w:t>
+      </w:r>
+      <w:r>
+        <w:t xml:space="preserve"> </w:t>
+      </w:r>
+      <w:r>
+        <w:t xml:space="preserve">ROBINS-I: A tool for assessing risk of bias in non-randomised studies of interventions.</w:t>
+      </w:r>
+      <w:r>
+        <w:t xml:space="preserve"> </w:t>
+      </w:r>
+      <w:r>
+        <w:rPr>
+          <w:i/>
+        </w:rPr>
+        <w:t xml:space="preserve">BMJ</w:t>
+      </w:r>
+      <w:r>
+        <w:t xml:space="preserve"> </w:t>
+      </w:r>
+      <w:r>
+        <w:rPr>
+          <w:b/>
+        </w:rPr>
+        <w:t xml:space="preserve">355</w:t>
+      </w:r>
+      <w:r>
+        <w:t xml:space="preserve">, i4919 (2016).</w:t>
+      </w:r>
+    </w:p>
+    <w:bookmarkEnd w:id="53"/>
+    <w:bookmarkStart w:id="54" w:name="ref-sterne2019rob"/>
+    <w:p>
+      <w:pPr>
+        <w:pStyle w:val="Bibliography"/>
+      </w:pPr>
+      <w:r>
+        <w:t xml:space="preserve">4. Sterne, J. A.</w:t>
+      </w:r>
+      <w:r>
+        <w:t xml:space="preserve"> </w:t>
+      </w:r>
+      <w:r>
+        <w:rPr>
+          <w:i/>
+        </w:rPr>
+        <w:t xml:space="preserve">et al.</w:t>
+      </w:r>
+      <w:r>
+        <w:t xml:space="preserve"> </w:t>
+      </w:r>
+      <w:r>
+        <w:t xml:space="preserve">RoB 2: A revised tool for assessing risk of bias in randomised trials.</w:t>
+      </w:r>
+      <w:r>
+        <w:t xml:space="preserve"> </w:t>
+      </w:r>
+      <w:r>
+        <w:rPr>
+          <w:i/>
+        </w:rPr>
+        <w:t xml:space="preserve">BMJ</w:t>
+      </w:r>
+      <w:r>
+        <w:t xml:space="preserve"> </w:t>
+      </w:r>
+      <w:r>
+        <w:rPr>
+          <w:b/>
+        </w:rPr>
+        <w:t xml:space="preserve">366</w:t>
+      </w:r>
+      <w:r>
+        <w:t xml:space="preserve">, (2019).</w:t>
+      </w:r>
+    </w:p>
+    <w:bookmarkEnd w:id="54"/>
+    <w:bookmarkStart w:id="55" w:name="ref-whiting2011quadas"/>
+    <w:p>
+      <w:pPr>
+        <w:pStyle w:val="Bibliography"/>
+      </w:pPr>
+      <w:r>
+        <w:t xml:space="preserve">5. Whiting, P. F.</w:t>
+      </w:r>
+      <w:r>
+        <w:t xml:space="preserve"> </w:t>
+      </w:r>
+      <w:r>
+        <w:rPr>
+          <w:i/>
+        </w:rPr>
+        <w:t xml:space="preserve">et al.</w:t>
+      </w:r>
+      <w:r>
+        <w:t xml:space="preserve"> </w:t>
+      </w:r>
+      <w:r>
+        <w:t xml:space="preserve">QUADAS-2: A revised tool for the quality assessment of diagnostic accuracy studies.</w:t>
+      </w:r>
+      <w:r>
+        <w:t xml:space="preserve"> </w:t>
+      </w:r>
+      <w:r>
+        <w:rPr>
+          <w:i/>
+        </w:rPr>
+        <w:t xml:space="preserve">Annals of Internal Medicine</w:t>
+      </w:r>
+      <w:r>
+        <w:t xml:space="preserve"> </w:t>
+      </w:r>
+      <w:r>
+        <w:rPr>
+          <w:b/>
+        </w:rPr>
+        <w:t xml:space="preserve">155</w:t>
+      </w:r>
+      <w:r>
+        <w:t xml:space="preserve">, 529–536 (2011).</w:t>
+      </w:r>
+    </w:p>
+    <w:bookmarkEnd w:id="55"/>
+    <w:bookmarkStart w:id="56" w:name="ref-whiting2016robis"/>
+    <w:p>
+      <w:pPr>
+        <w:pStyle w:val="Bibliography"/>
+      </w:pPr>
+      <w:r>
+        <w:t xml:space="preserve">6. Whiting, P.</w:t>
+      </w:r>
+      <w:r>
+        <w:t xml:space="preserve"> </w:t>
+      </w:r>
+      <w:r>
+        <w:rPr>
+          <w:i/>
+        </w:rPr>
+        <w:t xml:space="preserve">et al.</w:t>
+      </w:r>
+      <w:r>
+        <w:t xml:space="preserve"> </w:t>
+      </w:r>
+      <w:r>
+        <w:t xml:space="preserve">ROBIS: A new tool to assess risk of bias in systematic reviews was developed.</w:t>
+      </w:r>
+      <w:r>
+        <w:t xml:space="preserve"> </w:t>
+      </w:r>
+      <w:r>
+        <w:rPr>
+          <w:i/>
+        </w:rPr>
+        <w:t xml:space="preserve">Journal of Clinical Epidemiology</w:t>
+      </w:r>
+      <w:r>
+        <w:t xml:space="preserve"> </w:t>
+      </w:r>
+      <w:r>
+        <w:rPr>
+          <w:b/>
+        </w:rPr>
+        <w:t xml:space="preserve">69</w:t>
+      </w:r>
+      <w:r>
+        <w:t xml:space="preserve">, 225–234 (2016).</w:t>
+      </w:r>
+    </w:p>
+    <w:bookmarkEnd w:id="56"/>
+    <w:bookmarkStart w:id="57" w:name="ref-cochrane2014review"/>
+    <w:p>
+      <w:pPr>
+        <w:pStyle w:val="Bibliography"/>
+      </w:pPr>
+      <w:r>
+        <w:t xml:space="preserve">7. Collaboration, C. &amp; others. Review manager (revman)[computer program]. (2014).</w:t>
+      </w:r>
+    </w:p>
+    <w:bookmarkEnd w:id="57"/>
+    <w:bookmarkStart w:id="58" w:name="ref-marshall2015systematic"/>
+    <w:p>
+      <w:pPr>
+        <w:pStyle w:val="Bibliography"/>
+      </w:pPr>
+      <w:r>
+        <w:t xml:space="preserve">8. Marshall, C. &amp; Brereton, P. Systematic review toolbox: A catalogue of tools to support systematic reviews. in</w:t>
+      </w:r>
+      <w:r>
+        <w:t xml:space="preserve"> </w:t>
+      </w:r>
+      <w:r>
+        <w:rPr>
+          <w:i/>
+        </w:rPr>
+        <w:t xml:space="preserve">Proceedings of the 19th international conference on evaluation and assessment in software engineering</w:t>
+      </w:r>
+      <w:r>
+        <w:t xml:space="preserve"> </w:t>
+      </w:r>
+      <w:r>
+        <w:t xml:space="preserve">1–6 (2015).</w:t>
+      </w:r>
+    </w:p>
+    <w:bookmarkEnd w:id="58"/>
+    <w:bookmarkStart w:id="59" w:name="ref-harrison2020software"/>
+    <w:p>
+      <w:pPr>
+        <w:pStyle w:val="Bibliography"/>
+      </w:pPr>
+      <w:r>
+        <w:t xml:space="preserve">9. Harrison, H., Griffin, S. J., Kuhn, I. &amp; Usher-Smith, J. A. Software tools to support title and abstract screening for systematic reviews in healthcare: An evaluation.</w:t>
+      </w:r>
+      <w:r>
+        <w:t xml:space="preserve"> </w:t>
+      </w:r>
+      <w:r>
+        <w:rPr>
+          <w:i/>
+        </w:rPr>
+        <w:t xml:space="preserve">BMC Medical Research Methodology</w:t>
+      </w:r>
+      <w:r>
+        <w:t xml:space="preserve"> </w:t>
+      </w:r>
+      <w:r>
+        <w:rPr>
+          <w:b/>
+        </w:rPr>
+        <w:t xml:space="preserve">20</w:t>
+      </w:r>
+      <w:r>
+        <w:t xml:space="preserve">, 7 (2020).</w:t>
+      </w:r>
+    </w:p>
+    <w:bookmarkEnd w:id="59"/>
+    <w:bookmarkStart w:id="60" w:name="ref-rref"/>
+    <w:p>
+      <w:pPr>
+        <w:pStyle w:val="Bibliography"/>
+      </w:pPr>
+      <w:r>
+        <w:t xml:space="preserve">10. R Core Team.</w:t>
+      </w:r>
+      <w:r>
+        <w:t xml:space="preserve"> </w:t>
+      </w:r>
+      <w:r>
+        <w:rPr>
+          <w:i/>
+        </w:rPr>
+        <w:t xml:space="preserve">R: A language and environment for statistical computing</w:t>
+      </w:r>
+      <w:r>
+        <w:t xml:space="preserve">. (R Foundation for Statistical Computing, 2019).</w:t>
+      </w:r>
+    </w:p>
+    <w:bookmarkEnd w:id="60"/>
+    <w:bookmarkStart w:id="61" w:name="ref-shinyref"/>
+    <w:p>
+      <w:pPr>
+        <w:pStyle w:val="Bibliography"/>
+      </w:pPr>
+      <w:r>
+        <w:t xml:space="preserve">11. Chang, W., Cheng, J., Allaire, J., Xie, Y. &amp; McPherson, J.</w:t>
+      </w:r>
+      <w:r>
+        <w:t xml:space="preserve"> </w:t>
+      </w:r>
+      <w:r>
+        <w:rPr>
+          <w:i/>
+        </w:rPr>
+        <w:t xml:space="preserve">Shiny: Web application framework for R</w:t>
+      </w:r>
+      <w:r>
+        <w:t xml:space="preserve">. (2019).</w:t>
+      </w:r>
+    </w:p>
+    <w:bookmarkEnd w:id="61"/>
+    <w:bookmarkStart w:id="62" w:name="ref-rstudioref"/>
+    <w:p>
+      <w:pPr>
+        <w:pStyle w:val="Bibliography"/>
+      </w:pPr>
+      <w:r>
+        <w:t xml:space="preserve">12. RStudio Team.</w:t>
+      </w:r>
+      <w:r>
+        <w:t xml:space="preserve"> </w:t>
+      </w:r>
+      <w:r>
+        <w:rPr>
+          <w:i/>
+        </w:rPr>
+        <w:t xml:space="preserve">RStudio: Integrated development environment for r</w:t>
+      </w:r>
+      <w:r>
+        <w:t xml:space="preserve">. (RStudio, Inc., 2015).</w:t>
+      </w:r>
+    </w:p>
+    <w:bookmarkEnd w:id="62"/>
+    <w:bookmarkStart w:id="64" w:name="ref-mathias_harrer_2019_2551803"/>
+    <w:p>
+      <w:pPr>
+        <w:pStyle w:val="Bibliography"/>
+      </w:pPr>
+      <w:r>
+        <w:t xml:space="preserve">13. Harrer, M., Cuijpers, P. &amp; Ebert, D. Doing meta-analysis in R. (2019). doi:</w:t>
+      </w:r>
+      <w:hyperlink r:id="rId63">
         <w:r>
           <w:rPr>
             <w:rStyle w:val="Hyperlink"/>
@@ -3695,14 +4297,14 @@
         </w:r>
       </w:hyperlink>
     </w:p>
-    <w:bookmarkEnd w:id="54"/>
-    <w:bookmarkStart w:id="55" w:name="ref-sterne2016robins"/>
+    <w:bookmarkEnd w:id="64"/>
+    <w:bookmarkStart w:id="65" w:name="ref-veloso2020effectiveness"/>
     <w:p>
       <w:pPr>
         <w:pStyle w:val="Bibliography"/>
       </w:pPr>
       <w:r>
-        <w:t xml:space="preserve">2. Sterne, J. A.</w:t>
+        <w:t xml:space="preserve">14. Veloso, A., Vicente, S. G. &amp; Filipe, M. G. Effectiveness of cognitive training for school-aged children and adolescents with attention deficit/hyperactivity disorder: A systematic review.</w:t>
       </w:r>
       <w:r>
         <w:t xml:space="preserve"> </w:t>
@@ -3711,13 +4313,44 @@
         <w:rPr>
           <w:i/>
         </w:rPr>
+        <w:t xml:space="preserve">Frontiers in Psychology</w:t>
+      </w:r>
+      <w:r>
+        <w:t xml:space="preserve"> </w:t>
+      </w:r>
+      <w:r>
+        <w:rPr>
+          <w:b/>
+        </w:rPr>
+        <w:t xml:space="preserve">10</w:t>
+      </w:r>
+      <w:r>
+        <w:t xml:space="preserve">, 2983 (2020).</w:t>
+      </w:r>
+    </w:p>
+    <w:bookmarkEnd w:id="65"/>
+    <w:bookmarkStart w:id="66" w:name="ref-habadi2019prevalence"/>
+    <w:p>
+      <w:pPr>
+        <w:pStyle w:val="Bibliography"/>
+      </w:pPr>
+      <w:r>
+        <w:t xml:space="preserve">15. Habadi, M. I.</w:t>
+      </w:r>
+      <w:r>
+        <w:t xml:space="preserve"> </w:t>
+      </w:r>
+      <w:r>
+        <w:rPr>
+          <w:i/>
+        </w:rPr>
         <w:t xml:space="preserve">et al.</w:t>
       </w:r>
       <w:r>
         <w:t xml:space="preserve"> </w:t>
       </w:r>
       <w:r>
-        <w:t xml:space="preserve">ROBINS-i: A tool for assessing risk of bias in non-randomised studies of interventions.</w:t>
+        <w:t xml:space="preserve">Prevalence of panic disorders in the primary health care setting: A systematic review and meta-analysis.</w:t>
       </w:r>
       <w:r>
         <w:t xml:space="preserve"> </w:t>
@@ -3726,7 +4359,7 @@
         <w:rPr>
           <w:i/>
         </w:rPr>
-        <w:t xml:space="preserve">BMJ</w:t>
+        <w:t xml:space="preserve">EC Microbiology</w:t>
       </w:r>
       <w:r>
         <w:t xml:space="preserve"> </w:t>
@@ -3735,20 +4368,20 @@
         <w:rPr>
           <w:b/>
         </w:rPr>
-        <w:t xml:space="preserve">355</w:t>
-      </w:r>
-      <w:r>
-        <w:t xml:space="preserve">, i4919 (2016).</w:t>
-      </w:r>
-    </w:p>
-    <w:bookmarkEnd w:id="55"/>
-    <w:bookmarkStart w:id="56" w:name="ref-sterne2019rob"/>
+        <w:t xml:space="preserve">16</w:t>
+      </w:r>
+      <w:r>
+        <w:t xml:space="preserve">, 01–09 (2019).</w:t>
+      </w:r>
+    </w:p>
+    <w:bookmarkEnd w:id="66"/>
+    <w:bookmarkStart w:id="67" w:name="ref-gibb2019consistent"/>
     <w:p>
       <w:pPr>
         <w:pStyle w:val="Bibliography"/>
       </w:pPr>
       <w:r>
-        <w:t xml:space="preserve">3. Sterne, J. A.</w:t>
+        <w:t xml:space="preserve">16. Gibb, K.</w:t>
       </w:r>
       <w:r>
         <w:t xml:space="preserve"> </w:t>
@@ -3763,7 +4396,7 @@
         <w:t xml:space="preserve"> </w:t>
       </w:r>
       <w:r>
-        <w:t xml:space="preserve">RoB 2: A revised tool for assessing risk of bias in randomised trials.</w:t>
+        <w:t xml:space="preserve">The consistent burden in published estimates of delirium occurrence in medical inpatients over four decades: A systematic review and meta-analysis study.</w:t>
       </w:r>
       <w:r>
         <w:t xml:space="preserve"> </w:t>
@@ -3772,7 +4405,152 @@
         <w:rPr>
           <w:i/>
         </w:rPr>
-        <w:t xml:space="preserve">BMJ</w:t>
+        <w:t xml:space="preserve">medRxiv</w:t>
+      </w:r>
+      <w:r>
+        <w:t xml:space="preserve"> </w:t>
+      </w:r>
+      <w:r>
+        <w:t xml:space="preserve">19005165 (2019).</w:t>
+      </w:r>
+    </w:p>
+    <w:bookmarkEnd w:id="67"/>
+    <w:bookmarkStart w:id="68" w:name="ref-cochranechpt7"/>
+    <w:p>
+      <w:pPr>
+        <w:pStyle w:val="Bibliography"/>
+      </w:pPr>
+      <w:r>
+        <w:t xml:space="preserve">17. Chandler, J., Cumpston, M., Li, T., Page, M. J. &amp; Welch, V. A. Cochrane handbook for systematic reviews of interventions. in (John Wiley &amp; Sons, 2019).</w:t>
+      </w:r>
+    </w:p>
+    <w:bookmarkEnd w:id="68"/>
+    <w:bookmarkStart w:id="69" w:name="ref-wilkinson2012grammar"/>
+    <w:p>
+      <w:pPr>
+        <w:pStyle w:val="Bibliography"/>
+      </w:pPr>
+      <w:r>
+        <w:t xml:space="preserve">18. Wilkinson, L. The grammar of graphics. in</w:t>
+      </w:r>
+      <w:r>
+        <w:t xml:space="preserve"> </w:t>
+      </w:r>
+      <w:r>
+        <w:rPr>
+          <w:i/>
+        </w:rPr>
+        <w:t xml:space="preserve">Handbook of computational statistics</w:t>
+      </w:r>
+      <w:r>
+        <w:t xml:space="preserve"> </w:t>
+      </w:r>
+      <w:r>
+        <w:t xml:space="preserve">375–414 (Springer, 2012).</w:t>
+      </w:r>
+    </w:p>
+    <w:bookmarkEnd w:id="69"/>
+    <w:bookmarkStart w:id="70" w:name="ref-ggplot2ref"/>
+    <w:p>
+      <w:pPr>
+        <w:pStyle w:val="Bibliography"/>
+      </w:pPr>
+      <w:r>
+        <w:t xml:space="preserve">19. Wickham, H.</w:t>
+      </w:r>
+      <w:r>
+        <w:t xml:space="preserve"> </w:t>
+      </w:r>
+      <w:r>
+        <w:rPr>
+          <w:i/>
+        </w:rPr>
+        <w:t xml:space="preserve">ggplot2: Elegant graphics for data analysis</w:t>
+      </w:r>
+      <w:r>
+        <w:t xml:space="preserve">. (Springer-Verlag New York, 2016).</w:t>
+      </w:r>
+    </w:p>
+    <w:bookmarkEnd w:id="70"/>
+    <w:bookmarkStart w:id="71" w:name="ref-robviswebapp"/>
+    <w:p>
+      <w:pPr>
+        <w:pStyle w:val="Bibliography"/>
+      </w:pPr>
+      <w:r>
+        <w:t xml:space="preserve">20. Robvis web application.</w:t>
+      </w:r>
+      <w:r>
+        <w:t xml:space="preserve"> </w:t>
+      </w:r>
+      <w:r>
+        <w:rPr>
+          <w:i/>
+        </w:rPr>
+        <w:t xml:space="preserve">riskofbias.info</w:t>
+      </w:r>
+    </w:p>
+    <w:bookmarkEnd w:id="71"/>
+    <w:bookmarkStart w:id="72" w:name="ref-wickham2015r"/>
+    <w:p>
+      <w:pPr>
+        <w:pStyle w:val="Bibliography"/>
+      </w:pPr>
+      <w:r>
+        <w:t xml:space="preserve">21. Wickham, H.</w:t>
+      </w:r>
+      <w:r>
+        <w:t xml:space="preserve"> </w:t>
+      </w:r>
+      <w:r>
+        <w:rPr>
+          <w:i/>
+        </w:rPr>
+        <w:t xml:space="preserve">R packages: Organize, test, document, and share your code</w:t>
+      </w:r>
+      <w:r>
+        <w:t xml:space="preserve">. (" O’Reilly Media, Inc.", 2015).</w:t>
+      </w:r>
+    </w:p>
+    <w:bookmarkEnd w:id="72"/>
+    <w:bookmarkStart w:id="73" w:name="ref-xie2018r"/>
+    <w:p>
+      <w:pPr>
+        <w:pStyle w:val="Bibliography"/>
+      </w:pPr>
+      <w:r>
+        <w:t xml:space="preserve">22. Xie, Y., Allaire, J. J. &amp; Grolemund, G.</w:t>
+      </w:r>
+      <w:r>
+        <w:t xml:space="preserve"> </w:t>
+      </w:r>
+      <w:r>
+        <w:rPr>
+          <w:i/>
+        </w:rPr>
+        <w:t xml:space="preserve">R markdown: The definitive guide</w:t>
+      </w:r>
+      <w:r>
+        <w:t xml:space="preserve">. (Chapman; Hall/CRC, 2018).</w:t>
+      </w:r>
+    </w:p>
+    <w:bookmarkEnd w:id="73"/>
+    <w:bookmarkStart w:id="74" w:name="ref-grames2019automated"/>
+    <w:p>
+      <w:pPr>
+        <w:pStyle w:val="Bibliography"/>
+      </w:pPr>
+      <w:r>
+        <w:t xml:space="preserve">23. Grames, E. M., Stillman, A. N., Tingley, M. W. &amp; Elphick, C. S. An automated approach to identifying search terms for systematic reviews using keyword co-occurrence networks.</w:t>
+      </w:r>
+      <w:r>
+        <w:t xml:space="preserve"> </w:t>
+      </w:r>
+      <w:r>
+        <w:rPr>
+          <w:i/>
+        </w:rPr>
+        <w:t xml:space="preserve">Methods in Ecology and Evolution</w:t>
       </w:r>
       <w:r>
         <w:t xml:space="preserve"> </w:t>
@@ -3781,20 +4559,20 @@
         <w:rPr>
           <w:b/>
         </w:rPr>
-        <w:t xml:space="preserve">366</w:t>
-      </w:r>
-      <w:r>
-        <w:t xml:space="preserve">, (2019).</w:t>
-      </w:r>
-    </w:p>
-    <w:bookmarkEnd w:id="56"/>
-    <w:bookmarkStart w:id="57" w:name="ref-whiting2011quadas"/>
+        <w:t xml:space="preserve">10</w:t>
+      </w:r>
+      <w:r>
+        <w:t xml:space="preserve">, 1645–1654 (2019).</w:t>
+      </w:r>
+    </w:p>
+    <w:bookmarkEnd w:id="74"/>
+    <w:bookmarkStart w:id="75" w:name="ref-westgate2019revtools"/>
     <w:p>
       <w:pPr>
         <w:pStyle w:val="Bibliography"/>
       </w:pPr>
       <w:r>
-        <w:t xml:space="preserve">4. Whiting, P. F.</w:t>
+        <w:t xml:space="preserve">24. Westgate, M. J. Revtools: An r package to support article screening for evidence synthesis.</w:t>
       </w:r>
       <w:r>
         <w:t xml:space="preserve"> </w:t>
@@ -3803,13 +4581,23 @@
         <w:rPr>
           <w:i/>
         </w:rPr>
-        <w:t xml:space="preserve">et al.</w:t>
-      </w:r>
-      <w:r>
-        <w:t xml:space="preserve"> </w:t>
-      </w:r>
-      <w:r>
-        <w:t xml:space="preserve">QUADAS-2: A revised tool for the quality assessment of diagnostic accuracy studies.</w:t>
+        <w:t xml:space="preserve">Research synthesis methods</w:t>
+      </w:r>
+      <w:r>
+        <w:t xml:space="preserve"> </w:t>
+      </w:r>
+      <w:r>
+        <w:t xml:space="preserve">(2019).</w:t>
+      </w:r>
+    </w:p>
+    <w:bookmarkEnd w:id="75"/>
+    <w:bookmarkStart w:id="76" w:name="ref-metaforref"/>
+    <w:p>
+      <w:pPr>
+        <w:pStyle w:val="Bibliography"/>
+      </w:pPr>
+      <w:r>
+        <w:t xml:space="preserve">25. Viechtbauer, W. Conducting meta-analyses in R with the metafor package.</w:t>
       </w:r>
       <w:r>
         <w:t xml:space="preserve"> </w:t>
@@ -3818,7 +4606,7 @@
         <w:rPr>
           <w:i/>
         </w:rPr>
-        <w:t xml:space="preserve">Annals of Internal Medicine</w:t>
+        <w:t xml:space="preserve">Journal of Statistical Software</w:t>
       </w:r>
       <w:r>
         <w:t xml:space="preserve"> </w:t>
@@ -3827,240 +4615,14 @@
         <w:rPr>
           <w:b/>
         </w:rPr>
-        <w:t xml:space="preserve">155</w:t>
-      </w:r>
-      <w:r>
-        <w:t xml:space="preserve">, 529–536 (2011).</w:t>
-      </w:r>
-    </w:p>
-    <w:bookmarkEnd w:id="57"/>
-    <w:bookmarkStart w:id="58" w:name="ref-whiting2016robis"/>
-    <w:p>
-      <w:pPr>
-        <w:pStyle w:val="Bibliography"/>
-      </w:pPr>
-      <w:r>
-        <w:t xml:space="preserve">5. Whiting, P.</w:t>
-      </w:r>
-      <w:r>
-        <w:t xml:space="preserve"> </w:t>
-      </w:r>
-      <w:r>
-        <w:rPr>
-          <w:i/>
-        </w:rPr>
-        <w:t xml:space="preserve">et al.</w:t>
-      </w:r>
-      <w:r>
-        <w:t xml:space="preserve"> </w:t>
-      </w:r>
-      <w:r>
-        <w:t xml:space="preserve">ROBIS: A new tool to assess risk of bias in systematic reviews was developed.</w:t>
-      </w:r>
-      <w:r>
-        <w:t xml:space="preserve"> </w:t>
-      </w:r>
-      <w:r>
-        <w:rPr>
-          <w:i/>
-        </w:rPr>
-        <w:t xml:space="preserve">Journal of Clinical Epidemiology</w:t>
-      </w:r>
-      <w:r>
-        <w:t xml:space="preserve"> </w:t>
-      </w:r>
-      <w:r>
-        <w:rPr>
-          <w:b/>
-        </w:rPr>
-        <w:t xml:space="preserve">69</w:t>
-      </w:r>
-      <w:r>
-        <w:t xml:space="preserve">, 225–234 (2016).</w:t>
-      </w:r>
-    </w:p>
-    <w:bookmarkEnd w:id="58"/>
-    <w:bookmarkStart w:id="59" w:name="ref-ggplot2ref"/>
-    <w:p>
-      <w:pPr>
-        <w:pStyle w:val="Bibliography"/>
-      </w:pPr>
-      <w:r>
-        <w:t xml:space="preserve">6. Wickham, H.</w:t>
-      </w:r>
-      <w:r>
-        <w:t xml:space="preserve"> </w:t>
-      </w:r>
-      <w:r>
-        <w:rPr>
-          <w:i/>
-        </w:rPr>
-        <w:t xml:space="preserve">Ggplot2: Elegant graphics for data analysis</w:t>
-      </w:r>
-      <w:r>
-        <w:t xml:space="preserve">. (Springer-Verlag New York, 2016).</w:t>
-      </w:r>
-    </w:p>
-    <w:bookmarkEnd w:id="59"/>
-    <w:bookmarkStart w:id="60" w:name="ref-robviswebapp"/>
-    <w:p>
-      <w:pPr>
-        <w:pStyle w:val="Bibliography"/>
-      </w:pPr>
-      <w:r>
-        <w:t xml:space="preserve">7. Robvis web application.</w:t>
-      </w:r>
-      <w:r>
-        <w:t xml:space="preserve"> </w:t>
-      </w:r>
-      <w:r>
-        <w:rPr>
-          <w:i/>
-        </w:rPr>
-        <w:t xml:space="preserve">riskofbias.info</w:t>
-      </w:r>
-    </w:p>
-    <w:bookmarkEnd w:id="60"/>
-    <w:bookmarkStart w:id="61" w:name="ref-shinyref"/>
-    <w:p>
-      <w:pPr>
-        <w:pStyle w:val="Bibliography"/>
-      </w:pPr>
-      <w:r>
-        <w:t xml:space="preserve">8. Chang, W., Cheng, J., Allaire, J., Xie, Y. &amp; McPherson, J.</w:t>
-      </w:r>
-      <w:r>
-        <w:t xml:space="preserve"> </w:t>
-      </w:r>
-      <w:r>
-        <w:rPr>
-          <w:i/>
-        </w:rPr>
-        <w:t xml:space="preserve">Shiny: Web application framework for r</w:t>
-      </w:r>
-      <w:r>
-        <w:t xml:space="preserve">. (2019).</w:t>
-      </w:r>
-    </w:p>
-    <w:bookmarkEnd w:id="61"/>
-    <w:bookmarkStart w:id="62" w:name="ref-veloso2020effectiveness"/>
-    <w:p>
-      <w:pPr>
-        <w:pStyle w:val="Bibliography"/>
-      </w:pPr>
-      <w:r>
-        <w:t xml:space="preserve">9. Veloso, A., Vicente, S. G. &amp; Filipe, M. G. Effectiveness of cognitive training for school-aged children and adolescents with attention deficit/hyperactivity disorder: A systematic review.</w:t>
-      </w:r>
-      <w:r>
-        <w:t xml:space="preserve"> </w:t>
-      </w:r>
-      <w:r>
-        <w:rPr>
-          <w:i/>
-        </w:rPr>
-        <w:t xml:space="preserve">Frontiers in Psychology</w:t>
-      </w:r>
-      <w:r>
-        <w:t xml:space="preserve"> </w:t>
-      </w:r>
-      <w:r>
-        <w:rPr>
-          <w:b/>
-        </w:rPr>
-        <w:t xml:space="preserve">10</w:t>
-      </w:r>
-      <w:r>
-        <w:t xml:space="preserve">, 2983 (2020).</w:t>
-      </w:r>
-    </w:p>
-    <w:bookmarkEnd w:id="62"/>
-    <w:bookmarkStart w:id="63" w:name="ref-habadi2019prevalence"/>
-    <w:p>
-      <w:pPr>
-        <w:pStyle w:val="Bibliography"/>
-      </w:pPr>
-      <w:r>
-        <w:t xml:space="preserve">10. Habadi, M. I.</w:t>
-      </w:r>
-      <w:r>
-        <w:t xml:space="preserve"> </w:t>
-      </w:r>
-      <w:r>
-        <w:rPr>
-          <w:i/>
-        </w:rPr>
-        <w:t xml:space="preserve">et al.</w:t>
-      </w:r>
-      <w:r>
-        <w:t xml:space="preserve"> </w:t>
-      </w:r>
-      <w:r>
-        <w:t xml:space="preserve">Prevalence of panic disorders in the primary health care setting: A systematic review and meta-analysis.</w:t>
-      </w:r>
-      <w:r>
-        <w:t xml:space="preserve"> </w:t>
-      </w:r>
-      <w:r>
-        <w:rPr>
-          <w:i/>
-        </w:rPr>
-        <w:t xml:space="preserve">EC Microbiology</w:t>
-      </w:r>
-      <w:r>
-        <w:t xml:space="preserve"> </w:t>
-      </w:r>
-      <w:r>
-        <w:rPr>
-          <w:b/>
-        </w:rPr>
-        <w:t xml:space="preserve">16</w:t>
-      </w:r>
-      <w:r>
-        <w:t xml:space="preserve">, 01–09 (2019).</w:t>
-      </w:r>
-    </w:p>
-    <w:bookmarkEnd w:id="63"/>
-    <w:bookmarkStart w:id="64" w:name="ref-gibb2019consistent"/>
-    <w:p>
-      <w:pPr>
-        <w:pStyle w:val="Bibliography"/>
-      </w:pPr>
-      <w:r>
-        <w:t xml:space="preserve">11. Gibb, K.</w:t>
-      </w:r>
-      <w:r>
-        <w:t xml:space="preserve"> </w:t>
-      </w:r>
-      <w:r>
-        <w:rPr>
-          <w:i/>
-        </w:rPr>
-        <w:t xml:space="preserve">et al.</w:t>
-      </w:r>
-      <w:r>
-        <w:t xml:space="preserve"> </w:t>
-      </w:r>
-      <w:r>
-        <w:t xml:space="preserve">The consistent burden in published estimates of delirium occurrence in medical inpatients over four decades: A systematic review and meta-analysis study.</w:t>
-      </w:r>
-      <w:r>
-        <w:t xml:space="preserve"> </w:t>
-      </w:r>
-      <w:r>
-        <w:rPr>
-          <w:i/>
-        </w:rPr>
-        <w:t xml:space="preserve">medRxiv</w:t>
-      </w:r>
-      <w:r>
-        <w:t xml:space="preserve"> </w:t>
-      </w:r>
-      <w:r>
-        <w:t xml:space="preserve">19005165 (2019).</w:t>
-      </w:r>
-    </w:p>
-    <w:bookmarkEnd w:id="64"/>
-    <w:bookmarkEnd w:id="65"/>
+        <w:t xml:space="preserve">36</w:t>
+      </w:r>
+      <w:r>
+        <w:t xml:space="preserve">, 1–48 (2010).</w:t>
+      </w:r>
+    </w:p>
+    <w:bookmarkEnd w:id="76"/>
+    <w:bookmarkEnd w:id="77"/>
     <w:sectPr>
       <w:footerReference w:type="default" r:id="rId9"/>
       <w:pgSz w:w="12240" w:h="15840"/>
@@ -5814,14 +6376,14 @@
     <w:next w:val="BodyText"/>
     <w:uiPriority w:val="9"/>
     <w:qFormat/>
-    <w:rsid w:val="00D12337"/>
+    <w:rsid w:val="00072848"/>
     <w:pPr>
       <w:keepNext/>
       <w:keepLines/>
       <w:numPr>
         <w:numId w:val="24"/>
       </w:numPr>
-      <w:spacing w:after="240"/>
+      <w:spacing w:before="240" w:after="240"/>
       <w:ind w:left="0" w:hanging="567"/>
       <w:outlineLvl w:val="0"/>
     </w:pPr>
@@ -5840,7 +6402,7 @@
     <w:uiPriority w:val="9"/>
     <w:unhideWhenUsed/>
     <w:qFormat/>
-    <w:rsid w:val="00D12337"/>
+    <w:rsid w:val="001108D7"/>
     <w:pPr>
       <w:keepNext/>
       <w:keepLines/>
@@ -5848,7 +6410,7 @@
         <w:ilvl w:val="1"/>
         <w:numId w:val="24"/>
       </w:numPr>
-      <w:spacing w:after="240"/>
+      <w:spacing w:before="240" w:after="240"/>
       <w:ind w:left="0" w:hanging="567"/>
       <w:outlineLvl w:val="1"/>
     </w:pPr>
@@ -5867,7 +6429,7 @@
     <w:uiPriority w:val="9"/>
     <w:unhideWhenUsed/>
     <w:qFormat/>
-    <w:rsid w:val="00D12337"/>
+    <w:rsid w:val="00072848"/>
     <w:pPr>
       <w:numPr>
         <w:ilvl w:val="2"/>

</xml_diff>

<commit_message>
Add new versions of RSM paper Includes accepted version (RSM Revision Submitted)
</commit_message>
<xml_diff>
--- a/RSM-paper/manuscript.docx
+++ b/RSM-paper/manuscript.docx
@@ -4,56 +4,6 @@
   <w:body>
     <w:p>
       <w:pPr>
-        <w:pStyle w:val="Title"/>
-      </w:pPr>
-      <w:r>
-        <w:t xml:space="preserve">RSM</w:t>
-      </w:r>
-      <w:r>
-        <w:t xml:space="preserve"> </w:t>
-      </w:r>
-      <w:r>
-        <w:t xml:space="preserve">-</w:t>
-      </w:r>
-      <w:r>
-        <w:t xml:space="preserve"> </w:t>
-      </w:r>
-      <w:r>
-        <w:t xml:space="preserve">Call</w:t>
-      </w:r>
-      <w:r>
-        <w:t xml:space="preserve"> </w:t>
-      </w:r>
-      <w:r>
-        <w:t xml:space="preserve">for</w:t>
-      </w:r>
-      <w:r>
-        <w:t xml:space="preserve"> </w:t>
-      </w:r>
-      <w:r>
-        <w:t xml:space="preserve">papers</w:t>
-      </w:r>
-      <w:r>
-        <w:t xml:space="preserve"> </w:t>
-      </w:r>
-      <w:r>
-        <w:t xml:space="preserve">on</w:t>
-      </w:r>
-      <w:r>
-        <w:t xml:space="preserve"> </w:t>
-      </w:r>
-      <w:r>
-        <w:t xml:space="preserve">data</w:t>
-      </w:r>
-      <w:r>
-        <w:t xml:space="preserve"> </w:t>
-      </w:r>
-      <w:r>
-        <w:t xml:space="preserve">visualization</w:t>
-      </w:r>
-    </w:p>
-    <w:p>
-      <w:pPr>
         <w:pStyle w:val="Heading1"/>
       </w:pPr>
       <w:bookmarkStart w:id="20" w:name="front-matter"/>
@@ -82,7 +32,16 @@
         <w:br/>
       </w:r>
       <w:r>
-        <w:t xml:space="preserve">robvis: an R package and Shiny web app for visualizing risk-of-bias assessments</w:t>
+        <w:t xml:space="preserve">Risk-Of-Bias VISualization (</w:t>
+      </w:r>
+      <w:r>
+        <w:rPr>
+          <w:rStyle w:val="VerbatimChar"/>
+        </w:rPr>
+        <w:t xml:space="preserve">robvis</w:t>
+      </w:r>
+      <w:r>
+        <w:t xml:space="preserve">): an R package and Shiny web app for visualizing risk-of-bias assessments</w:t>
       </w:r>
     </w:p>
     <w:p>
@@ -101,7 +60,7 @@
         <w:rPr>
           <w:b/>
         </w:rPr>
-        <w:t xml:space="preserve">Authors and Affliations</w:t>
+        <w:t xml:space="preserve">Authors and Affiliations</w:t>
       </w:r>
     </w:p>
     <w:p>
@@ -151,7 +110,7 @@
         </w:numPr>
       </w:pPr>
       <w:r>
-        <w:t xml:space="preserve">MRC University of Bristol Integrative Epidemiology Unit, Bristol, UK</w:t>
+        <w:t xml:space="preserve">MRC Integrative Epidemiology Unit at the University of Bristol, Bristol, UK</w:t>
       </w:r>
     </w:p>
     <w:p>
@@ -163,7 +122,7 @@
         </w:numPr>
       </w:pPr>
       <w:r>
-        <w:t xml:space="preserve">Bristol Medical School: Population Health Sciences, University of Bristol, Bristol, UK</w:t>
+        <w:t xml:space="preserve">Population Health Sciences, Bristol Medical School, University of Bristol, Bristol, UK</w:t>
       </w:r>
     </w:p>
     <w:p>
@@ -196,7 +155,7 @@
         <w:t xml:space="preserve"> </w:t>
       </w:r>
       <w:r>
-        <w:t xml:space="preserve">Canynge Hall, 39 Whatley Road, Bristol, BS8 2PS, United Kingdom.;</w:t>
+        <w:t xml:space="preserve">Canynge Hall, 39 Whatley Road, Bristol, BS8 2PS, United Kingdom;</w:t>
       </w:r>
       <w:r>
         <w:t xml:space="preserve"> </w:t>
@@ -264,7 +223,7 @@
         <w:pStyle w:val="BodyText"/>
       </w:pPr>
       <w:r>
-        <w:t xml:space="preserve">LAM is supported by an NIHR Doctoral Research Fellowship (DRF-2018-11-ST2-048). Attendence at the Evidence Synthesis Hackathon in April 2019 was supported by a grant from the Evidence Synthesis Hackathon itself and the University of Bristol Alumni Foundation. JPTH is a National Institute for Health Research (NIHR) Senior Investigator (NF-SI-0617-10145). JPTH is supported by NIHR Bristol Biomedical Research Centre at University Hospitals Bristol NHS Foundation Trust and the University of Bristol. JPTH is supported by the NIHR Applied Research Collaboration West (ARC West) at University Hospitals Bristol NHS Foundation Trust. JPTH is a member of the MRC Integrative Epidemiology Unit at the University of Bristol. The views expressed in this article are those of the authors and do not necessarily represent those of the NHS, the NIHR, MRC, or the Department of Health and Social Care.</w:t>
+        <w:t xml:space="preserve">LAM is supported by an NIHR Doctoral Research Fellowship (DRF-2018-11-ST2-048). Attendance at the Evidence Synthesis Hackathon in April 2019 was supported by a grant from the Evidence Synthesis Hackathon itself and the University of Bristol Alumni Foundation. JPTH is a National Institute for Health Research (NIHR) Senior Investigator (NF-SI-0617-10145). JPTH is supported by NIHR Bristol Biomedical Research Centre at University Hospitals Bristol NHS Foundation Trust and the University of Bristol. JPTH is supported by the NIHR Applied Research Collaboration West (ARC West) at University Hospitals Bristol NHS Foundation Trust. JPTH is a member of the MRC Integrative Epidemiology Unit at the University of Bristol. The views expressed in this article are those of the authors and do not necessarily represent those of the NHS, the NIHR, MRC, or the Department of Health and Social Care.</w:t>
       </w:r>
     </w:p>
     <w:p>
@@ -291,7 +250,7 @@
         <w:pStyle w:val="BodyText"/>
       </w:pPr>
       <w:r>
-        <w:t xml:space="preserve">Risk of bias; Evidence synthesis; Data visualisation; R</w:t>
+        <w:t xml:space="preserve">Risk of bias; Evidence synthesis; Data visualization; R</w:t>
       </w:r>
     </w:p>
     <w:p>
@@ -316,7 +275,7 @@
         <w:pStyle w:val="FirstParagraph"/>
       </w:pPr>
       <w:r>
-        <w:t xml:space="preserve">Despite a major increase in the range and number of software offerings now available to help researchers produce evidence syntheses, there is currently no generic tool for producing figures to display and explore the risk-of-bias assessments that routinely take place as part of systematic review. Fortunately, tools such as the R programming environment and</w:t>
+        <w:t xml:space="preserve">Despite a major increase in the range and number of software offerings now available to help researchers produce evidence syntheses, there is currently no generic tool for producing figures to display and explore the risk-of-bias assessments that routinely take place as part of systematic review. However, tools such as the R programming environment and</w:t>
       </w:r>
       <w:r>
         <w:t xml:space="preserve"> </w:t>
@@ -331,15 +290,7 @@
         <w:t xml:space="preserve"> </w:t>
       </w:r>
       <w:r>
-        <w:t xml:space="preserve">(an R package for building interactive web apps) have made it easier than ever to produce new tools to help in producing evidence syntheses.</w:t>
-      </w:r>
-    </w:p>
-    <w:p>
-      <w:pPr>
-        <w:pStyle w:val="BodyText"/>
-      </w:pPr>
-      <w:r>
-        <w:t xml:space="preserve">We present a new tool,</w:t>
+        <w:t xml:space="preserve">(an R package for building interactive web apps) have made it straightforward to produce new tools to help in producing evidence syntheses. We present a new tool,</w:t>
       </w:r>
       <w:r>
         <w:t xml:space="preserve"> </w:t>
@@ -354,7 +305,7 @@
         <w:t xml:space="preserve"> </w:t>
       </w:r>
       <w:r>
-        <w:t xml:space="preserve">(Risk-Of-Bias VISualization; available as an R package and web app) which facilitates rapid production of publication-quality risk-of-bias assessment figures. We present a timeline of the tool’s development and its key functionality.</w:t>
+        <w:t xml:space="preserve">(Risk-Of-Bias VISualization), available as an R package and web app, which facilitates rapid production of publication-quality risk-of-bias assessment figures. We present a timeline of the tool’s development and its key functionality.</w:t>
       </w:r>
     </w:p>
     <w:p>
@@ -415,7 +366,7 @@
         <w:t xml:space="preserve"> </w:t>
       </w:r>
       <w:r>
-        <w:t xml:space="preserve">These tools include the RoB 2 tool for randomized trials,</w:t>
+        <w:t xml:space="preserve">These tools include the RoB (Risk of Bias) 2 tool for randomized trials,</w:t>
       </w:r>
       <w:r>
         <w:rPr>
@@ -427,7 +378,7 @@
         <w:t xml:space="preserve"> </w:t>
       </w:r>
       <w:r>
-        <w:t xml:space="preserve">the ROBINS-I tool for non-randomized studies of interventions,</w:t>
+        <w:t xml:space="preserve">the ROBINS-I (Risk Of Bias In Non-randomized Studies - of Interventions) tool,</w:t>
       </w:r>
       <w:r>
         <w:rPr>
@@ -439,7 +390,7 @@
         <w:t xml:space="preserve"> </w:t>
       </w:r>
       <w:r>
-        <w:t xml:space="preserve">the QUADAS 2 tool for test accuracy and the ROBIS tool for systematic reviews.</w:t>
+        <w:t xml:space="preserve">the QUADAS 2 (Quality and Applicability of Diagnostic Accuracy Studies) tool</w:t>
       </w:r>
       <w:r>
         <w:rPr>
@@ -451,12 +402,24 @@
         <w:t xml:space="preserve"> </w:t>
       </w:r>
       <w:r>
-        <w:t xml:space="preserve">Within each bias domains a judgement is reached about the strength of the study in that regard: for example, the first domain in the Cochrane RoB 2 tool deals with bias arising from the randomization process.</w:t>
+        <w:t xml:space="preserve">and the ROBIS (Risk Of Bias in Systematic Reviews) tool.</w:t>
       </w:r>
       <w:r>
         <w:rPr>
           <w:vertAlign w:val="superscript"/>
         </w:rPr>
+        <w:t xml:space="preserve">6</w:t>
+      </w:r>
+      <w:r>
+        <w:t xml:space="preserve"> </w:t>
+      </w:r>
+      <w:r>
+        <w:t xml:space="preserve">Within each bias domain a judgement is reached about the strength of the study in that regard: for example, the first domain in the Cochrane RoB 2 tool deals with bias arising from the randomization process.</w:t>
+      </w:r>
+      <w:r>
+        <w:rPr>
+          <w:vertAlign w:val="superscript"/>
+        </w:rPr>
         <w:t xml:space="preserve">3</w:t>
       </w:r>
       <w:r>
@@ -481,13 +444,13 @@
         <w:t xml:space="preserve"> </w:t>
       </w:r>
       <w:r>
-        <w:t xml:space="preserve">plot, which tabulates the judgement for each study in each domain. For larger numbers of studies, when such a table become unmanageable, a popular alternative is a weighted bar plot, which show the proportion of information with each judgement for each domain.</w:t>
+        <w:t xml:space="preserve">plot, which tabulates the judgement for each study in each domain. For larger numbers of studies, when such a table becomes unmanageable, a popular alternative is a (possibly weighted) bar plot, which shows the proportion of information with each judgement for each domain.</w:t>
       </w:r>
       <w:r>
         <w:rPr>
           <w:vertAlign w:val="superscript"/>
         </w:rPr>
-        <w:t xml:space="preserve">6</w:t>
+        <w:t xml:space="preserve">7</w:t>
       </w:r>
     </w:p>
     <w:p>
@@ -501,19 +464,34 @@
         <w:rPr>
           <w:vertAlign w:val="superscript"/>
         </w:rPr>
-        <w:t xml:space="preserve">7</w:t>
-      </w:r>
-      <w:r>
-        <w:t xml:space="preserve"> </w:t>
-      </w:r>
-      <w:r>
-        <w:t xml:space="preserve">are able to produce these visualizations, not all researchers use these systems to conduct their systematic reviews, and copying the risk-of-bias data into these systems simply to produce the plots is inefficient and error prone. Likewise, creating the figures by hand, through software such as MS PowerPoint or Adobe Illustrator, may lead to unintentional errors and require the plots to be redrawn during an update to the review. Additionally, while the field of evidence synthesis software has grown rapidly in recent years,</w:t>
+        <w:t xml:space="preserve">8</w:t>
+      </w:r>
+      <w:r>
+        <w:t xml:space="preserve"> </w:t>
+      </w:r>
+      <w:r>
+        <w:t xml:space="preserve">can produce these visualizations, not all researchers use these systems to conduct their systematic reviews, and copying the risk-of-bias data into these systems solely to produce the plots is inefficient and error prone. On the other hand, creating the figures</w:t>
+      </w:r>
+      <w:r>
+        <w:t xml:space="preserve"> </w:t>
+      </w:r>
+      <w:r>
+        <w:t xml:space="preserve">“</w:t>
+      </w:r>
+      <w:r>
+        <w:t xml:space="preserve">by hand</w:t>
+      </w:r>
+      <w:r>
+        <w:t xml:space="preserve">”</w:t>
+      </w:r>
+      <w:r>
+        <w:t xml:space="preserve">, through software such as MS PowerPoint or Adobe Illustrator, may lead to unintentional errors and require the plots to be redrawn when a review is updated. Additionally, while the field of evidence synthesis software has grown rapidly in recent years,</w:t>
       </w:r>
       <w:r>
         <w:rPr>
           <w:vertAlign w:val="superscript"/>
         </w:rPr>
-        <w:t xml:space="preserve">8</w:t>
+        <w:t xml:space="preserve">9</w:t>
       </w:r>
       <w:r>
         <w:t xml:space="preserve"> </w:t>
@@ -525,7 +503,7 @@
         <w:rPr>
           <w:vertAlign w:val="superscript"/>
         </w:rPr>
-        <w:t xml:space="preserve">9</w:t>
+        <w:t xml:space="preserve">10</w:t>
       </w:r>
       <w:r>
         <w:t xml:space="preserve"> </w:t>
@@ -539,7 +517,7 @@
         <w:pStyle w:val="BodyText"/>
       </w:pPr>
       <w:r>
-        <w:t xml:space="preserve">Fortunately, tools such as R, RStudio and</w:t>
+        <w:t xml:space="preserve">It is now straightforward to produce such a tool, thanks to the availability of powerful computing offerings including R, RStudio and</w:t>
       </w:r>
       <w:r>
         <w:t xml:space="preserve"> </w:t>
@@ -554,13 +532,13 @@
         <w:t xml:space="preserve"> </w:t>
       </w:r>
       <w:r>
-        <w:t xml:space="preserve">(an R package for building interactive web apps) have made it easier than ever to produce such a tool.</w:t>
+        <w:t xml:space="preserve">(an R package for building interactive web apps)</w:t>
       </w:r>
       <w:r>
         <w:rPr>
           <w:vertAlign w:val="superscript"/>
         </w:rPr>
-        <w:t xml:space="preserve">10–12</w:t>
+        <w:t xml:space="preserve">11–13</w:t>
       </w:r>
       <w:r>
         <w:t xml:space="preserve"> </w:t>
@@ -581,13 +559,13 @@
         <w:t xml:space="preserve"> </w:t>
       </w:r>
       <w:r>
-        <w:t xml:space="preserve">(Risk Of Bias VISualiation),</w:t>
+        <w:t xml:space="preserve">(Risk Of Bias VISualization),</w:t>
       </w:r>
       <w:r>
         <w:rPr>
           <w:vertAlign w:val="superscript"/>
         </w:rPr>
-        <w:t xml:space="preserve">13</w:t>
+        <w:t xml:space="preserve">14</w:t>
       </w:r>
       <w:r>
         <w:t xml:space="preserve"> </w:t>
@@ -608,7 +586,7 @@
         <w:t xml:space="preserve"> </w:t>
       </w:r>
       <w:r>
-        <w:t xml:space="preserve">web-app that allows users to create publication-ready risk-of-bias plots quickly and easily. Originally created for use with the major risk-of-bias assessment tools used in health research, the tool allows users to visualize the results from any domain-based risk-of-bias assessment or quality appraisal tool.</w:t>
+        <w:t xml:space="preserve">web-app that allows users to create publication-ready risk-of-bias plots quickly and easily. While primarily designed for use with the major risk-of-bias assessment tools used in health research (ROB2, ROBINS-I &amp; QUADAS-2), the tool allows users to visualize the results from any domain-based risk-of-bias assessment or quality appraisal tool.</w:t>
       </w:r>
     </w:p>
     <w:p>
@@ -627,7 +605,7 @@
         </w:r>
       </w:hyperlink>
       <w:r>
-        <w:t xml:space="preserve">); or access and contribute to the development version via GitHub (</w:t>
+        <w:t xml:space="preserve">); or access and contribute to the open-source code that powers the package via GitHub (</w:t>
       </w:r>
       <w:hyperlink r:id="rId27">
         <w:r>
@@ -638,7 +616,7 @@
         </w:r>
       </w:hyperlink>
       <w:r>
-        <w:t xml:space="preserve">). Extended guidance for the tool is also available via the</w:t>
+        <w:t xml:space="preserve">). Extended guidance for the tool, including a step-by-step walk-through for those new to the R programming environment, is also available via the</w:t>
       </w:r>
       <w:r>
         <w:t xml:space="preserve"> </w:t>
@@ -662,7 +640,7 @@
         <w:rPr>
           <w:vertAlign w:val="superscript"/>
         </w:rPr>
-        <w:t xml:space="preserve">14</w:t>
+        <w:t xml:space="preserve">15</w:t>
       </w:r>
       <w:r>
         <w:t xml:space="preserve"> </w:t>
@@ -707,7 +685,7 @@
         <w:rPr>
           <w:vertAlign w:val="superscript"/>
         </w:rPr>
-        <w:t xml:space="preserve">15–19</w:t>
+        <w:t xml:space="preserve">16–20</w:t>
       </w:r>
     </w:p>
     <w:p>
@@ -745,7 +723,7 @@
         <w:pStyle w:val="FirstParagraph"/>
       </w:pPr>
       <w:r>
-        <w:t xml:space="preserve">At the time of writing, the tool includes templates for three major tools: the Cochrane RoB 2 tool for assessing randomised controlled trials,</w:t>
+        <w:t xml:space="preserve">At the time of writing, the tool includes templates for three major tools: the Cochrane RoB 2 tool for assessing randomized trials,</w:t>
       </w:r>
       <w:r>
         <w:rPr>
@@ -847,7 +825,7 @@
         <w:rPr>
           <w:vertAlign w:val="superscript"/>
         </w:rPr>
-        <w:t xml:space="preserve">20</w:t>
+        <w:t xml:space="preserve">21</w:t>
       </w:r>
       <w:r>
         <w:t xml:space="preserve"> </w:t>
@@ -876,7 +854,7 @@
         <w:t xml:space="preserve"> </w:t>
       </w:r>
       <w:r>
-        <w:t xml:space="preserve">contains built-in example datasets for each template. We illustrate the example data for the RoB 2 tool for assessing risk of bias in randomized controlled trials in Table</w:t>
+        <w:t xml:space="preserve">contains built-in example data-sets for each template. We illustrate the example data for the RoB 2 tool for assessing risk of bias in randomized trials in Table</w:t>
       </w:r>
       <w:r>
         <w:t xml:space="preserve"> </w:t>
@@ -892,9 +870,9 @@
       <w:pPr>
         <w:pStyle w:val="Heading3"/>
       </w:pPr>
-      <w:bookmarkStart w:id="32" w:name="data-import-and-cleaning"/>
-      <w:r>
-        <w:t xml:space="preserve">Data import and cleaning</w:t>
+      <w:bookmarkStart w:id="32" w:name="data-import"/>
+      <w:r>
+        <w:t xml:space="preserve">Data import</w:t>
       </w:r>
       <w:bookmarkEnd w:id="32"/>
     </w:p>
@@ -912,7 +890,7 @@
         <w:t xml:space="preserve"> </w:t>
       </w:r>
       <w:r>
-        <w:t xml:space="preserve">expects risk-of-bias summary table to be provided in a specific format (see Table 1 for an example). The first column should contain the unique study/result identifier. The second-to-last column should contain the overall risk-of-bias judgements. The final column contains the weights (e.g. study precision or the weight assigned in a meta-analysis). This weight column is used to create the summary bar plot, as current guidance recommends dividing the bars to show the proportion of information at each level of risk of bias, determined by the cumulative weight at that level, rather than simply showing the number of studies in each category.</w:t>
+        <w:t xml:space="preserve">expects the risk-of-bias data file to be arranged in a specific way (see Table 1 for an example). The first column should contain the unique study/result identifier. The second-to-last column should contain the overall risk-of-bias judgments. The final column contains some measure of the result’s precision (e.g. the weight assigned to that result in a meta-analysis, or the sample size of the analysis that produced the result). This weight column is used to create the summary bar plot, as current guidance recommends dividing the bars to show the proportion of information at each level of risk of bias, determined by the cumulative weight at that level, rather than simply showing the number of studies/results in each category.</w:t>
       </w:r>
       <w:r>
         <w:rPr>
@@ -920,13 +898,112 @@
         </w:rPr>
         <w:t xml:space="preserve">2</w:t>
       </w:r>
+      <w:r>
+        <w:t xml:space="preserve"> </w:t>
+      </w:r>
+      <w:r>
+        <w:t xml:space="preserve">If a measure of precision is not available, or to reproduce</w:t>
+      </w:r>
+      <w:r>
+        <w:t xml:space="preserve"> </w:t>
+      </w:r>
+      <w:r>
+        <w:t xml:space="preserve">‘</w:t>
+      </w:r>
+      <w:r>
+        <w:t xml:space="preserve">equally</w:t>
+      </w:r>
+      <w:r>
+        <w:t xml:space="preserve">’</w:t>
+      </w:r>
+      <w:r>
+        <w:t xml:space="preserve"> </w:t>
+      </w:r>
+      <w:r>
+        <w:t xml:space="preserve">weighted bar charts as have traditionally been presented in Cochrane Reviews to date, these weights may all be specified to be 1.</w:t>
+      </w:r>
+    </w:p>
+    <w:p>
+      <w:pPr>
+        <w:pStyle w:val="Heading3"/>
+      </w:pPr>
+      <w:bookmarkStart w:id="33" w:name="functions"/>
+      <w:r>
+        <w:t xml:space="preserve">Functions</w:t>
+      </w:r>
+      <w:bookmarkEnd w:id="33"/>
+    </w:p>
+    <w:p>
+      <w:pPr>
+        <w:pStyle w:val="FirstParagraph"/>
+      </w:pPr>
+      <w:r>
+        <w:rPr>
+          <w:rStyle w:val="VerbatimChar"/>
+        </w:rPr>
+        <w:t xml:space="preserve">robvis</w:t>
+      </w:r>
+      <w:r>
+        <w:t xml:space="preserve"> </w:t>
+      </w:r>
+      <w:r>
+        <w:t xml:space="preserve">contains two main functions. The first,</w:t>
+      </w:r>
+      <w:r>
+        <w:t xml:space="preserve"> </w:t>
+      </w:r>
+      <w:r>
+        <w:rPr>
+          <w:rStyle w:val="VerbatimChar"/>
+        </w:rPr>
+        <w:t xml:space="preserve">rob_traffic_light()</w:t>
+      </w:r>
+      <w:r>
+        <w:t xml:space="preserve">, creates a</w:t>
+      </w:r>
+      <w:r>
+        <w:t xml:space="preserve"> </w:t>
+      </w:r>
+      <w:r>
+        <w:rPr>
+          <w:i/>
+        </w:rPr>
+        <w:t xml:space="preserve">traffic light plot</w:t>
+      </w:r>
+      <w:r>
+        <w:t xml:space="preserve">. This displays every risk-of-bias judgement in a matrix, with domains along the horizontal and results/studies down the vertical, similar to the data set. The second function,</w:t>
+      </w:r>
+      <w:r>
+        <w:t xml:space="preserve"> </w:t>
+      </w:r>
+      <w:r>
+        <w:rPr>
+          <w:rStyle w:val="VerbatimChar"/>
+        </w:rPr>
+        <w:t xml:space="preserve">rob_summary()</w:t>
+      </w:r>
+      <w:r>
+        <w:t xml:space="preserve">, creates a</w:t>
+      </w:r>
+      <w:r>
+        <w:t xml:space="preserve"> </w:t>
+      </w:r>
+      <w:r>
+        <w:rPr>
+          <w:i/>
+        </w:rPr>
+        <w:t xml:space="preserve">weighted bar plot</w:t>
+      </w:r>
+      <w:r>
+        <w:t xml:space="preserve">. This shows the proportion of information with each risk-of-bias judgement separately for each domain in the assessment tool specified.</w:t>
+      </w:r>
     </w:p>
     <w:p>
       <w:pPr>
         <w:pStyle w:val="BodyText"/>
       </w:pPr>
       <w:r>
-        <w:t xml:space="preserve">Once imported,</w:t>
+        <w:t xml:space="preserve">A worked example using these functions is outlined below, illustrating the simple steps involved in creating risk-of-bias plots using</w:t>
       </w:r>
       <w:r>
         <w:t xml:space="preserve"> </w:t>
@@ -938,851 +1015,747 @@
         <w:t xml:space="preserve">robvis</w:t>
       </w:r>
       <w:r>
-        <w:t xml:space="preserve"> </w:t>
-      </w:r>
-      <w:r>
-        <w:t xml:space="preserve">cleans the data, corrects for small spelling errors by converting each judgement to lowercase and taking only the first letter (e.g. </w:t>
+        <w:t xml:space="preserve">. A detailed description of the additional options that can be used with each function is presented in Table 2. All examples produced in this article are created using the stable version available from CRAN.</w:t>
+      </w:r>
+    </w:p>
+    <w:p>
+      <w:pPr>
+        <w:pStyle w:val="BodyText"/>
+      </w:pPr>
+      <w:r>
+        <w:t xml:space="preserve">To install and load the package in R, enter the following into the console:</w:t>
+      </w:r>
+    </w:p>
+    <w:p>
+      <w:pPr>
+        <w:pStyle w:val="BodyText"/>
+      </w:pPr>
+      <w:r>
+        <w:t xml:space="preserve"> </w:t>
+      </w:r>
+    </w:p>
+    <w:p>
+      <w:pPr>
+        <w:pStyle w:val="SourceCode"/>
+      </w:pPr>
+      <w:r>
+        <w:rPr>
+          <w:rStyle w:val="KeywordTok"/>
+        </w:rPr>
+        <w:t xml:space="preserve">install.packages</w:t>
+      </w:r>
+      <w:r>
+        <w:rPr>
+          <w:rStyle w:val="NormalTok"/>
+        </w:rPr>
+        <w:t xml:space="preserve">(</w:t>
+      </w:r>
+      <w:r>
+        <w:rPr>
+          <w:rStyle w:val="StringTok"/>
+        </w:rPr>
+        <w:t xml:space="preserve">"robvis"</w:t>
+      </w:r>
+      <w:r>
+        <w:rPr>
+          <w:rStyle w:val="NormalTok"/>
+        </w:rPr>
+        <w:t xml:space="preserve">)</w:t>
+      </w:r>
+      <w:r>
+        <w:br/>
+      </w:r>
+      <w:r>
+        <w:br/>
+      </w:r>
+      <w:r>
+        <w:rPr>
+          <w:rStyle w:val="KeywordTok"/>
+        </w:rPr>
+        <w:t xml:space="preserve">library</w:t>
+      </w:r>
+      <w:r>
+        <w:rPr>
+          <w:rStyle w:val="NormalTok"/>
+        </w:rPr>
+        <w:t xml:space="preserve">(robvis)</w:t>
+      </w:r>
+    </w:p>
+    <w:p>
+      <w:pPr>
+        <w:pStyle w:val="FirstParagraph"/>
+      </w:pPr>
+      <w:r>
+        <w:t xml:space="preserve"> </w:t>
+      </w:r>
+    </w:p>
+    <w:p>
+      <w:pPr>
+        <w:pStyle w:val="BodyText"/>
+      </w:pPr>
+      <w:r>
+        <w:t xml:space="preserve">Using the example data set (</w:t>
+      </w:r>
+      <w:r>
+        <w:rPr>
+          <w:rStyle w:val="VerbatimChar"/>
+        </w:rPr>
+        <w:t xml:space="preserve">data_rob2</w:t>
+      </w:r>
+      <w:r>
+        <w:t xml:space="preserve">) that is built into the package and is presented in Table</w:t>
+      </w:r>
+      <w:r>
+        <w:t xml:space="preserve"> </w:t>
+      </w:r>
+      <w:r>
+        <w:t xml:space="preserve">1</w:t>
+      </w:r>
+      <w:r>
+        <w:t xml:space="preserve"> </w:t>
+      </w:r>
+      <w:r>
+        <w:t xml:space="preserve">for reference, the traffic light plot shown in Figure</w:t>
+      </w:r>
+      <w:r>
+        <w:t xml:space="preserve"> </w:t>
+      </w:r>
+      <w:r>
+        <w:t xml:space="preserve">1</w:t>
+      </w:r>
+      <w:r>
+        <w:t xml:space="preserve"> </w:t>
+      </w:r>
+      <w:r>
+        <w:t xml:space="preserve">is created using:</w:t>
+      </w:r>
+    </w:p>
+    <w:p>
+      <w:pPr>
+        <w:pStyle w:val="BodyText"/>
+      </w:pPr>
+      <w:r>
+        <w:t xml:space="preserve"> </w:t>
+      </w:r>
+    </w:p>
+    <w:p>
+      <w:pPr>
+        <w:pStyle w:val="SourceCode"/>
+      </w:pPr>
+      <w:r>
+        <w:rPr>
+          <w:rStyle w:val="KeywordTok"/>
+        </w:rPr>
+        <w:t xml:space="preserve">rob_traffic_light</w:t>
+      </w:r>
+      <w:r>
+        <w:rPr>
+          <w:rStyle w:val="NormalTok"/>
+        </w:rPr>
+        <w:t xml:space="preserve">(</w:t>
+      </w:r>
+      <w:r>
+        <w:rPr>
+          <w:rStyle w:val="DataTypeTok"/>
+        </w:rPr>
+        <w:t xml:space="preserve">data =</w:t>
+      </w:r>
+      <w:r>
+        <w:rPr>
+          <w:rStyle w:val="NormalTok"/>
+        </w:rPr>
+        <w:t xml:space="preserve"> data_rob2,</w:t>
+      </w:r>
+      <w:r>
+        <w:br/>
+      </w:r>
+      <w:r>
+        <w:rPr>
+          <w:rStyle w:val="NormalTok"/>
+        </w:rPr>
+        <w:t xml:space="preserve">                  </w:t>
+      </w:r>
+      <w:r>
+        <w:rPr>
+          <w:rStyle w:val="DataTypeTok"/>
+        </w:rPr>
+        <w:t xml:space="preserve">tool =</w:t>
+      </w:r>
+      <w:r>
+        <w:rPr>
+          <w:rStyle w:val="NormalTok"/>
+        </w:rPr>
+        <w:t xml:space="preserve"> </w:t>
+      </w:r>
+      <w:r>
+        <w:rPr>
+          <w:rStyle w:val="StringTok"/>
+        </w:rPr>
+        <w:t xml:space="preserve">"ROB2"</w:t>
+      </w:r>
+      <w:r>
+        <w:rPr>
+          <w:rStyle w:val="NormalTok"/>
+        </w:rPr>
+        <w:t xml:space="preserve">,</w:t>
+      </w:r>
+      <w:r>
+        <w:br/>
+      </w:r>
+      <w:r>
+        <w:rPr>
+          <w:rStyle w:val="NormalTok"/>
+        </w:rPr>
+        <w:t xml:space="preserve">                  </w:t>
+      </w:r>
+      <w:r>
+        <w:rPr>
+          <w:rStyle w:val="DataTypeTok"/>
+        </w:rPr>
+        <w:t xml:space="preserve">colour =</w:t>
+      </w:r>
+      <w:r>
+        <w:rPr>
+          <w:rStyle w:val="NormalTok"/>
+        </w:rPr>
+        <w:t xml:space="preserve"> </w:t>
+      </w:r>
+      <w:r>
+        <w:rPr>
+          <w:rStyle w:val="StringTok"/>
+        </w:rPr>
+        <w:t xml:space="preserve">"colourblind"</w:t>
+      </w:r>
+      <w:r>
+        <w:rPr>
+          <w:rStyle w:val="NormalTok"/>
+        </w:rPr>
+        <w:t xml:space="preserve">, </w:t>
+      </w:r>
+      <w:r>
+        <w:br/>
+      </w:r>
+      <w:r>
+        <w:rPr>
+          <w:rStyle w:val="NormalTok"/>
+        </w:rPr>
+        <w:t xml:space="preserve">                  </w:t>
+      </w:r>
+      <w:r>
+        <w:rPr>
+          <w:rStyle w:val="DataTypeTok"/>
+        </w:rPr>
+        <w:t xml:space="preserve">psize =</w:t>
+      </w:r>
+      <w:r>
+        <w:rPr>
+          <w:rStyle w:val="NormalTok"/>
+        </w:rPr>
+        <w:t xml:space="preserve"> </w:t>
+      </w:r>
+      <w:r>
+        <w:rPr>
+          <w:rStyle w:val="DecValTok"/>
+        </w:rPr>
+        <w:t xml:space="preserve">15</w:t>
+      </w:r>
+      <w:r>
+        <w:rPr>
+          <w:rStyle w:val="NormalTok"/>
+        </w:rPr>
+        <w:t xml:space="preserve">)</w:t>
+      </w:r>
+    </w:p>
+    <w:p>
+      <w:pPr>
+        <w:pStyle w:val="FirstParagraph"/>
+      </w:pPr>
+      <w:r>
+        <w:t xml:space="preserve"> </w:t>
+      </w:r>
+    </w:p>
+    <w:p>
+      <w:pPr>
+        <w:pStyle w:val="BodyText"/>
+      </w:pPr>
+      <w:r>
+        <w:t xml:space="preserve">Similarly, using the same data set, the summary barplot shown in Figure</w:t>
+      </w:r>
+      <w:r>
+        <w:t xml:space="preserve"> </w:t>
+      </w:r>
+      <w:r>
+        <w:t xml:space="preserve">2</w:t>
+      </w:r>
+      <w:r>
+        <w:t xml:space="preserve"> </w:t>
+      </w:r>
+      <w:r>
+        <w:t xml:space="preserve">is created using:</w:t>
+      </w:r>
+    </w:p>
+    <w:p>
+      <w:pPr>
+        <w:pStyle w:val="BodyText"/>
+      </w:pPr>
+      <w:r>
+        <w:t xml:space="preserve"> </w:t>
+      </w:r>
+    </w:p>
+    <w:p>
+      <w:pPr>
+        <w:pStyle w:val="SourceCode"/>
+      </w:pPr>
+      <w:r>
+        <w:rPr>
+          <w:rStyle w:val="KeywordTok"/>
+        </w:rPr>
+        <w:t xml:space="preserve">rob_summary</w:t>
+      </w:r>
+      <w:r>
+        <w:rPr>
+          <w:rStyle w:val="NormalTok"/>
+        </w:rPr>
+        <w:t xml:space="preserve">(</w:t>
+      </w:r>
+      <w:r>
+        <w:rPr>
+          <w:rStyle w:val="DataTypeTok"/>
+        </w:rPr>
+        <w:t xml:space="preserve">data =</w:t>
+      </w:r>
+      <w:r>
+        <w:rPr>
+          <w:rStyle w:val="NormalTok"/>
+        </w:rPr>
+        <w:t xml:space="preserve"> data_rob2,</w:t>
+      </w:r>
+      <w:r>
+        <w:br/>
+      </w:r>
+      <w:r>
+        <w:rPr>
+          <w:rStyle w:val="NormalTok"/>
+        </w:rPr>
+        <w:t xml:space="preserve">            </w:t>
+      </w:r>
+      <w:r>
+        <w:rPr>
+          <w:rStyle w:val="DataTypeTok"/>
+        </w:rPr>
+        <w:t xml:space="preserve">tool =</w:t>
+      </w:r>
+      <w:r>
+        <w:rPr>
+          <w:rStyle w:val="NormalTok"/>
+        </w:rPr>
+        <w:t xml:space="preserve"> </w:t>
+      </w:r>
+      <w:r>
+        <w:rPr>
+          <w:rStyle w:val="StringTok"/>
+        </w:rPr>
+        <w:t xml:space="preserve">"ROB2"</w:t>
+      </w:r>
+      <w:r>
+        <w:rPr>
+          <w:rStyle w:val="NormalTok"/>
+        </w:rPr>
+        <w:t xml:space="preserve">, </w:t>
+      </w:r>
+      <w:r>
+        <w:br/>
+      </w:r>
+      <w:r>
+        <w:rPr>
+          <w:rStyle w:val="NormalTok"/>
+        </w:rPr>
+        <w:t xml:space="preserve">            </w:t>
+      </w:r>
+      <w:r>
+        <w:rPr>
+          <w:rStyle w:val="DataTypeTok"/>
+        </w:rPr>
+        <w:t xml:space="preserve">overall =</w:t>
+      </w:r>
+      <w:r>
+        <w:rPr>
+          <w:rStyle w:val="NormalTok"/>
+        </w:rPr>
+        <w:t xml:space="preserve"> </w:t>
+      </w:r>
+      <w:r>
+        <w:rPr>
+          <w:rStyle w:val="OtherTok"/>
+        </w:rPr>
+        <w:t xml:space="preserve">TRUE</w:t>
+      </w:r>
+      <w:r>
+        <w:rPr>
+          <w:rStyle w:val="NormalTok"/>
+        </w:rPr>
+        <w:t xml:space="preserve">)</w:t>
+      </w:r>
+    </w:p>
+    <w:p>
+      <w:pPr>
+        <w:pStyle w:val="FirstParagraph"/>
+      </w:pPr>
+      <w:r>
+        <w:t xml:space="preserve"> </w:t>
+      </w:r>
+    </w:p>
+    <w:p>
+      <w:pPr>
+        <w:pStyle w:val="Heading3"/>
+      </w:pPr>
+      <w:bookmarkStart w:id="34" w:name="further-customization"/>
+      <w:r>
+        <w:t xml:space="preserve">Further customization</w:t>
+      </w:r>
+      <w:bookmarkEnd w:id="34"/>
+    </w:p>
+    <w:p>
+      <w:pPr>
+        <w:pStyle w:val="FirstParagraph"/>
+      </w:pPr>
+      <w:r>
+        <w:t xml:space="preserve">The</w:t>
+      </w:r>
+      <w:r>
+        <w:t xml:space="preserve"> </w:t>
+      </w:r>
+      <w:r>
+        <w:rPr>
+          <w:rStyle w:val="VerbatimChar"/>
+        </w:rPr>
+        <w:t xml:space="preserve">ggplot2</w:t>
+      </w:r>
+      <w:r>
+        <w:t xml:space="preserve"> </w:t>
+      </w:r>
+      <w:r>
+        <w:t xml:space="preserve">package in R, based on the</w:t>
+      </w:r>
+      <w:r>
+        <w:t xml:space="preserve"> </w:t>
       </w:r>
       <w:r>
         <w:t xml:space="preserve">“</w:t>
       </w:r>
       <w:r>
-        <w:t xml:space="preserve">Seriuos</w:t>
+        <w:t xml:space="preserve">The Grammar of Graphics</w:t>
       </w:r>
       <w:r>
         <w:t xml:space="preserve">”</w:t>
       </w:r>
       <w:r>
-        <w:t xml:space="preserve"> </w:t>
-      </w:r>
-      <w:r>
-        <w:t xml:space="preserve">becomes</w:t>
-      </w:r>
-      <w:r>
-        <w:t xml:space="preserve"> </w:t>
-      </w:r>
-      <w:r>
-        <w:t xml:space="preserve">“</w:t>
-      </w:r>
-      <w:r>
-        <w:t xml:space="preserve">s</w:t>
-      </w:r>
-      <w:r>
-        <w:t xml:space="preserve">”</w:t>
-      </w:r>
-      <w:r>
-        <w:t xml:space="preserve">, avoiding a potential error from the misspelling), and converts the summary table to a long tidy format to aid in creating the plots.</w:t>
-      </w:r>
-    </w:p>
-    <w:p>
-      <w:pPr>
-        <w:pStyle w:val="Heading3"/>
-      </w:pPr>
-      <w:bookmarkStart w:id="33" w:name="functions"/>
-      <w:r>
-        <w:t xml:space="preserve">Functions</w:t>
-      </w:r>
-      <w:bookmarkEnd w:id="33"/>
+        <w:t xml:space="preserve">, allows users to create detailed graphics and was used to create the templates found in</w:t>
+      </w:r>
+      <w:r>
+        <w:t xml:space="preserve"> </w:t>
+      </w:r>
+      <w:r>
+        <w:rPr>
+          <w:rStyle w:val="VerbatimChar"/>
+        </w:rPr>
+        <w:t xml:space="preserve">robvis</w:t>
+      </w:r>
+      <w:r>
+        <w:t xml:space="preserve">.</w:t>
+      </w:r>
+      <w:r>
+        <w:rPr>
+          <w:vertAlign w:val="superscript"/>
+        </w:rPr>
+        <w:t xml:space="preserve">22,23</w:t>
+      </w:r>
+      <w:r>
+        <w:t xml:space="preserve"> </w:t>
+      </w:r>
+      <w:r>
+        <w:t xml:space="preserve">As a result, both</w:t>
+      </w:r>
+      <w:r>
+        <w:t xml:space="preserve"> </w:t>
+      </w:r>
+      <w:r>
+        <w:rPr>
+          <w:rStyle w:val="VerbatimChar"/>
+        </w:rPr>
+        <w:t xml:space="preserve">robvis</w:t>
+      </w:r>
+      <w:r>
+        <w:t xml:space="preserve"> </w:t>
+      </w:r>
+      <w:r>
+        <w:t xml:space="preserve">functions return a</w:t>
+      </w:r>
+      <w:r>
+        <w:t xml:space="preserve"> </w:t>
+      </w:r>
+      <w:r>
+        <w:rPr>
+          <w:rStyle w:val="VerbatimChar"/>
+        </w:rPr>
+        <w:t xml:space="preserve">ggplot</w:t>
+      </w:r>
+      <w:r>
+        <w:t xml:space="preserve"> </w:t>
+      </w:r>
+      <w:r>
+        <w:t xml:space="preserve">object, meaning they can be easily customized further using the</w:t>
+      </w:r>
+      <w:r>
+        <w:t xml:space="preserve"> </w:t>
+      </w:r>
+      <w:r>
+        <w:rPr>
+          <w:rStyle w:val="VerbatimChar"/>
+        </w:rPr>
+        <w:t xml:space="preserve">ggplot2</w:t>
+      </w:r>
+      <w:r>
+        <w:t xml:space="preserve"> </w:t>
+      </w:r>
+      <w:r>
+        <w:t xml:space="preserve">framework. For example, to add a title to the summary bar plot:</w:t>
+      </w:r>
+    </w:p>
+    <w:p>
+      <w:pPr>
+        <w:pStyle w:val="BodyText"/>
+      </w:pPr>
+      <w:r>
+        <w:t xml:space="preserve"> </w:t>
+      </w:r>
+    </w:p>
+    <w:p>
+      <w:pPr>
+        <w:pStyle w:val="SourceCode"/>
+      </w:pPr>
+      <w:r>
+        <w:rPr>
+          <w:rStyle w:val="NormalTok"/>
+        </w:rPr>
+        <w:t xml:space="preserve">    </w:t>
+      </w:r>
+      <w:r>
+        <w:rPr>
+          <w:rStyle w:val="KeywordTok"/>
+        </w:rPr>
+        <w:t xml:space="preserve">library</w:t>
+      </w:r>
+      <w:r>
+        <w:rPr>
+          <w:rStyle w:val="NormalTok"/>
+        </w:rPr>
+        <w:t xml:space="preserve">(ggplot2)</w:t>
+      </w:r>
+      <w:r>
+        <w:br/>
+      </w:r>
+      <w:r>
+        <w:rPr>
+          <w:rStyle w:val="NormalTok"/>
+        </w:rPr>
+        <w:t xml:space="preserve">    </w:t>
+      </w:r>
+      <w:r>
+        <w:br/>
+      </w:r>
+      <w:r>
+        <w:rPr>
+          <w:rStyle w:val="NormalTok"/>
+        </w:rPr>
+        <w:t xml:space="preserve">    </w:t>
+      </w:r>
+      <w:r>
+        <w:br/>
+      </w:r>
+      <w:r>
+        <w:rPr>
+          <w:rStyle w:val="NormalTok"/>
+        </w:rPr>
+        <w:t xml:space="preserve">    plot &lt;-</w:t>
+      </w:r>
+      <w:r>
+        <w:rPr>
+          <w:rStyle w:val="StringTok"/>
+        </w:rPr>
+        <w:t xml:space="preserve"> </w:t>
+      </w:r>
+      <w:r>
+        <w:rPr>
+          <w:rStyle w:val="KeywordTok"/>
+        </w:rPr>
+        <w:t xml:space="preserve">rob_summary</w:t>
+      </w:r>
+      <w:r>
+        <w:rPr>
+          <w:rStyle w:val="NormalTok"/>
+        </w:rPr>
+        <w:t xml:space="preserve">(data_rob2, </w:t>
+      </w:r>
+      <w:r>
+        <w:rPr>
+          <w:rStyle w:val="DataTypeTok"/>
+        </w:rPr>
+        <w:t xml:space="preserve">tool =</w:t>
+      </w:r>
+      <w:r>
+        <w:rPr>
+          <w:rStyle w:val="NormalTok"/>
+        </w:rPr>
+        <w:t xml:space="preserve"> </w:t>
+      </w:r>
+      <w:r>
+        <w:rPr>
+          <w:rStyle w:val="StringTok"/>
+        </w:rPr>
+        <w:t xml:space="preserve">"ROB2"</w:t>
+      </w:r>
+      <w:r>
+        <w:rPr>
+          <w:rStyle w:val="NormalTok"/>
+        </w:rPr>
+        <w:t xml:space="preserve">)</w:t>
+      </w:r>
+      <w:r>
+        <w:br/>
+      </w:r>
+      <w:r>
+        <w:rPr>
+          <w:rStyle w:val="NormalTok"/>
+        </w:rPr>
+        <w:t xml:space="preserve">    </w:t>
+      </w:r>
+      <w:r>
+        <w:br/>
+      </w:r>
+      <w:r>
+        <w:rPr>
+          <w:rStyle w:val="NormalTok"/>
+        </w:rPr>
+        <w:t xml:space="preserve">    plot </w:t>
+      </w:r>
+      <w:r>
+        <w:rPr>
+          <w:rStyle w:val="OperatorTok"/>
+        </w:rPr>
+        <w:t xml:space="preserve">+</w:t>
+      </w:r>
+      <w:r>
+        <w:br/>
+      </w:r>
+      <w:r>
+        <w:rPr>
+          <w:rStyle w:val="StringTok"/>
+        </w:rPr>
+        <w:t xml:space="preserve">    </w:t>
+      </w:r>
+      <w:r>
+        <w:rPr>
+          <w:rStyle w:val="KeywordTok"/>
+        </w:rPr>
+        <w:t xml:space="preserve">ggtitle</w:t>
+      </w:r>
+      <w:r>
+        <w:rPr>
+          <w:rStyle w:val="NormalTok"/>
+        </w:rPr>
+        <w:t xml:space="preserve">(</w:t>
+      </w:r>
+      <w:r>
+        <w:rPr>
+          <w:rStyle w:val="StringTok"/>
+        </w:rPr>
+        <w:t xml:space="preserve">"Summary Bar Plot"</w:t>
+      </w:r>
+      <w:r>
+        <w:rPr>
+          <w:rStyle w:val="NormalTok"/>
+        </w:rPr>
+        <w:t xml:space="preserve">)</w:t>
+      </w:r>
     </w:p>
     <w:p>
       <w:pPr>
         <w:pStyle w:val="FirstParagraph"/>
       </w:pPr>
       <w:r>
+        <w:t xml:space="preserve"> </w:t>
+      </w:r>
+    </w:p>
+    <w:p>
+      <w:pPr>
+        <w:pStyle w:val="BodyText"/>
+      </w:pPr>
+      <w:r>
+        <w:t xml:space="preserve">For a full discussion of the range of post-production modifications that can be made to the plots via the</w:t>
+      </w:r>
+      <w:r>
+        <w:t xml:space="preserve"> </w:t>
+      </w:r>
+      <w:r>
         <w:rPr>
           <w:rStyle w:val="VerbatimChar"/>
         </w:rPr>
+        <w:t xml:space="preserve">ggplot2</w:t>
+      </w:r>
+      <w:r>
+        <w:t xml:space="preserve"> </w:t>
+      </w:r>
+      <w:r>
+        <w:t xml:space="preserve">package, we refer the reader to the extensive guidance available.</w:t>
+      </w:r>
+      <w:r>
+        <w:rPr>
+          <w:vertAlign w:val="superscript"/>
+        </w:rPr>
+        <w:t xml:space="preserve">23</w:t>
+      </w:r>
+    </w:p>
+    <w:p>
+      <w:pPr>
+        <w:pStyle w:val="Heading2"/>
+      </w:pPr>
+      <w:bookmarkStart w:id="35" w:name="shiny-web-app"/>
+      <w:r>
+        <w:rPr>
+          <w:rStyle w:val="VerbatimChar"/>
+        </w:rPr>
+        <w:t xml:space="preserve">Shiny</w:t>
+      </w:r>
+      <w:r>
+        <w:t xml:space="preserve"> </w:t>
+      </w:r>
+      <w:r>
+        <w:t xml:space="preserve">web app</w:t>
+      </w:r>
+      <w:bookmarkEnd w:id="35"/>
+    </w:p>
+    <w:p>
+      <w:pPr>
+        <w:pStyle w:val="FirstParagraph"/>
+      </w:pPr>
+      <w:r>
+        <w:t xml:space="preserve">Although</w:t>
+      </w:r>
+      <w:r>
+        <w:t xml:space="preserve"> </w:t>
+      </w:r>
+      <w:r>
+        <w:rPr>
+          <w:rStyle w:val="VerbatimChar"/>
+        </w:rPr>
         <w:t xml:space="preserve">robvis</w:t>
       </w:r>
       <w:r>
         <w:t xml:space="preserve"> </w:t>
       </w:r>
       <w:r>
-        <w:t xml:space="preserve">contains two main functions. The first,</w:t>
-      </w:r>
-      <w:r>
-        <w:t xml:space="preserve"> </w:t>
-      </w:r>
-      <w:r>
-        <w:rPr>
-          <w:rStyle w:val="VerbatimChar"/>
-        </w:rPr>
-        <w:t xml:space="preserve">rob_traffic_light()</w:t>
-      </w:r>
-      <w:r>
-        <w:t xml:space="preserve">, creates a traffic light plot by tabulating each study by each domain, providing a more detailed view of the results of the risk-of-bias assessment. The second,</w:t>
-      </w:r>
-      <w:r>
-        <w:t xml:space="preserve"> </w:t>
-      </w:r>
-      <w:r>
-        <w:rPr>
-          <w:rStyle w:val="VerbatimChar"/>
-        </w:rPr>
-        <w:t xml:space="preserve">rob_summary()</w:t>
-      </w:r>
-      <w:r>
-        <w:t xml:space="preserve">, creates a weighted bar plot showing the proportion of information with each judgement for each domain in the assessment tool specified.</w:t>
-      </w:r>
-    </w:p>
-    <w:p>
-      <w:pPr>
-        <w:pStyle w:val="BodyText"/>
-      </w:pPr>
-      <w:r>
-        <w:t xml:space="preserve">A worked example using these functions is outlined below, showing the ease with which risk-of-bias plots can be created using</w:t>
-      </w:r>
-      <w:r>
-        <w:t xml:space="preserve"> </w:t>
-      </w:r>
-      <w:r>
-        <w:rPr>
-          <w:rStyle w:val="VerbatimChar"/>
-        </w:rPr>
-        <w:t xml:space="preserve">robvis</w:t>
-      </w:r>
-      <w:r>
-        <w:t xml:space="preserve">. A detailed description of the additional options that can be used with each function is presented in Table 2. All examples produced in this article are created using the stable version available from CRAN.</w:t>
-      </w:r>
-    </w:p>
-    <w:p>
-      <w:pPr>
-        <w:pStyle w:val="BodyText"/>
-      </w:pPr>
-      <w:r>
-        <w:t xml:space="preserve">To install and load the package:</w:t>
-      </w:r>
-    </w:p>
-    <w:p>
-      <w:pPr>
-        <w:pStyle w:val="BodyText"/>
-      </w:pPr>
-      <w:r>
-        <w:t xml:space="preserve"> </w:t>
-      </w:r>
-    </w:p>
-    <w:p>
-      <w:pPr>
-        <w:pStyle w:val="SourceCode"/>
-      </w:pPr>
-      <w:r>
-        <w:rPr>
-          <w:rStyle w:val="KeywordTok"/>
-        </w:rPr>
-        <w:t xml:space="preserve">install.packages</w:t>
-      </w:r>
-      <w:r>
-        <w:rPr>
-          <w:rStyle w:val="NormalTok"/>
-        </w:rPr>
-        <w:t xml:space="preserve">(</w:t>
-      </w:r>
-      <w:r>
-        <w:rPr>
-          <w:rStyle w:val="StringTok"/>
-        </w:rPr>
-        <w:t xml:space="preserve">"robvis"</w:t>
-      </w:r>
-      <w:r>
-        <w:rPr>
-          <w:rStyle w:val="NormalTok"/>
-        </w:rPr>
-        <w:t xml:space="preserve">)</w:t>
-      </w:r>
-      <w:r>
-        <w:br/>
-      </w:r>
-      <w:r>
-        <w:br/>
-      </w:r>
-      <w:r>
-        <w:rPr>
-          <w:rStyle w:val="KeywordTok"/>
-        </w:rPr>
-        <w:t xml:space="preserve">library</w:t>
-      </w:r>
-      <w:r>
-        <w:rPr>
-          <w:rStyle w:val="NormalTok"/>
-        </w:rPr>
-        <w:t xml:space="preserve">(robvis)</w:t>
-      </w:r>
-    </w:p>
-    <w:p>
-      <w:pPr>
-        <w:pStyle w:val="FirstParagraph"/>
-      </w:pPr>
-      <w:r>
-        <w:t xml:space="preserve"> </w:t>
-      </w:r>
-    </w:p>
-    <w:p>
-      <w:pPr>
-        <w:pStyle w:val="BodyText"/>
-      </w:pPr>
-      <w:r>
-        <w:t xml:space="preserve">Using the example data set (</w:t>
-      </w:r>
-      <w:r>
-        <w:rPr>
-          <w:rStyle w:val="VerbatimChar"/>
-        </w:rPr>
-        <w:t xml:space="preserve">data_rob2</w:t>
-      </w:r>
-      <w:r>
-        <w:t xml:space="preserve">) which is built into the package and is presented in Table</w:t>
-      </w:r>
-      <w:r>
-        <w:t xml:space="preserve"> </w:t>
-      </w:r>
-      <w:r>
-        <w:t xml:space="preserve">1</w:t>
-      </w:r>
-      <w:r>
-        <w:t xml:space="preserve"> </w:t>
-      </w:r>
-      <w:r>
-        <w:t xml:space="preserve">for reference, the traffic light plot shown in Figure</w:t>
-      </w:r>
-      <w:r>
-        <w:t xml:space="preserve"> </w:t>
-      </w:r>
-      <w:r>
-        <w:t xml:space="preserve">1</w:t>
-      </w:r>
-      <w:r>
-        <w:t xml:space="preserve"> </w:t>
-      </w:r>
-      <w:r>
-        <w:t xml:space="preserve">is created using:</w:t>
-      </w:r>
-    </w:p>
-    <w:p>
-      <w:pPr>
-        <w:pStyle w:val="BodyText"/>
-      </w:pPr>
-      <w:r>
-        <w:t xml:space="preserve"> </w:t>
-      </w:r>
-    </w:p>
-    <w:p>
-      <w:pPr>
-        <w:pStyle w:val="SourceCode"/>
-      </w:pPr>
-      <w:r>
-        <w:rPr>
-          <w:rStyle w:val="KeywordTok"/>
-        </w:rPr>
-        <w:t xml:space="preserve">rob_traffic_light</w:t>
-      </w:r>
-      <w:r>
-        <w:rPr>
-          <w:rStyle w:val="NormalTok"/>
-        </w:rPr>
-        <w:t xml:space="preserve">(</w:t>
-      </w:r>
-      <w:r>
-        <w:rPr>
-          <w:rStyle w:val="DataTypeTok"/>
-        </w:rPr>
-        <w:t xml:space="preserve">data =</w:t>
-      </w:r>
-      <w:r>
-        <w:rPr>
-          <w:rStyle w:val="NormalTok"/>
-        </w:rPr>
-        <w:t xml:space="preserve"> data_rob2,</w:t>
-      </w:r>
-      <w:r>
-        <w:br/>
-      </w:r>
-      <w:r>
-        <w:rPr>
-          <w:rStyle w:val="NormalTok"/>
-        </w:rPr>
-        <w:t xml:space="preserve">                  </w:t>
-      </w:r>
-      <w:r>
-        <w:rPr>
-          <w:rStyle w:val="DataTypeTok"/>
-        </w:rPr>
-        <w:t xml:space="preserve">tool =</w:t>
-      </w:r>
-      <w:r>
-        <w:rPr>
-          <w:rStyle w:val="NormalTok"/>
-        </w:rPr>
-        <w:t xml:space="preserve"> </w:t>
-      </w:r>
-      <w:r>
-        <w:rPr>
-          <w:rStyle w:val="StringTok"/>
-        </w:rPr>
-        <w:t xml:space="preserve">"ROB2"</w:t>
-      </w:r>
-      <w:r>
-        <w:rPr>
-          <w:rStyle w:val="NormalTok"/>
-        </w:rPr>
-        <w:t xml:space="preserve">,</w:t>
-      </w:r>
-      <w:r>
-        <w:br/>
-      </w:r>
-      <w:r>
-        <w:rPr>
-          <w:rStyle w:val="NormalTok"/>
-        </w:rPr>
-        <w:t xml:space="preserve">                  </w:t>
-      </w:r>
-      <w:r>
-        <w:rPr>
-          <w:rStyle w:val="DataTypeTok"/>
-        </w:rPr>
-        <w:t xml:space="preserve">colour =</w:t>
-      </w:r>
-      <w:r>
-        <w:rPr>
-          <w:rStyle w:val="NormalTok"/>
-        </w:rPr>
-        <w:t xml:space="preserve"> </w:t>
-      </w:r>
-      <w:r>
-        <w:rPr>
-          <w:rStyle w:val="StringTok"/>
-        </w:rPr>
-        <w:t xml:space="preserve">"colourblind"</w:t>
-      </w:r>
-      <w:r>
-        <w:rPr>
-          <w:rStyle w:val="NormalTok"/>
-        </w:rPr>
-        <w:t xml:space="preserve">, </w:t>
-      </w:r>
-      <w:r>
-        <w:br/>
-      </w:r>
-      <w:r>
-        <w:rPr>
-          <w:rStyle w:val="NormalTok"/>
-        </w:rPr>
-        <w:t xml:space="preserve">                  </w:t>
-      </w:r>
-      <w:r>
-        <w:rPr>
-          <w:rStyle w:val="DataTypeTok"/>
-        </w:rPr>
-        <w:t xml:space="preserve">psize =</w:t>
-      </w:r>
-      <w:r>
-        <w:rPr>
-          <w:rStyle w:val="NormalTok"/>
-        </w:rPr>
-        <w:t xml:space="preserve"> </w:t>
-      </w:r>
-      <w:r>
-        <w:rPr>
-          <w:rStyle w:val="DecValTok"/>
-        </w:rPr>
-        <w:t xml:space="preserve">15</w:t>
-      </w:r>
-      <w:r>
-        <w:rPr>
-          <w:rStyle w:val="NormalTok"/>
-        </w:rPr>
-        <w:t xml:space="preserve">)</w:t>
-      </w:r>
-    </w:p>
-    <w:p>
-      <w:pPr>
-        <w:pStyle w:val="FirstParagraph"/>
-      </w:pPr>
-      <w:r>
-        <w:t xml:space="preserve"> </w:t>
-      </w:r>
-    </w:p>
-    <w:p>
-      <w:pPr>
-        <w:pStyle w:val="BodyText"/>
-      </w:pPr>
-      <w:r>
-        <w:t xml:space="preserve">Similary, using the same data set, the summary barplot shown in Figure</w:t>
-      </w:r>
-      <w:r>
-        <w:t xml:space="preserve"> </w:t>
-      </w:r>
-      <w:r>
-        <w:t xml:space="preserve">2</w:t>
-      </w:r>
-      <w:r>
-        <w:t xml:space="preserve"> </w:t>
-      </w:r>
-      <w:r>
-        <w:t xml:space="preserve">is created using:</w:t>
-      </w:r>
-    </w:p>
-    <w:p>
-      <w:pPr>
-        <w:pStyle w:val="BodyText"/>
-      </w:pPr>
-      <w:r>
-        <w:t xml:space="preserve"> </w:t>
-      </w:r>
-    </w:p>
-    <w:p>
-      <w:pPr>
-        <w:pStyle w:val="SourceCode"/>
-      </w:pPr>
-      <w:r>
-        <w:rPr>
-          <w:rStyle w:val="KeywordTok"/>
-        </w:rPr>
-        <w:t xml:space="preserve">rob_summary</w:t>
-      </w:r>
-      <w:r>
-        <w:rPr>
-          <w:rStyle w:val="NormalTok"/>
-        </w:rPr>
-        <w:t xml:space="preserve">(</w:t>
-      </w:r>
-      <w:r>
-        <w:rPr>
-          <w:rStyle w:val="DataTypeTok"/>
-        </w:rPr>
-        <w:t xml:space="preserve">data =</w:t>
-      </w:r>
-      <w:r>
-        <w:rPr>
-          <w:rStyle w:val="NormalTok"/>
-        </w:rPr>
-        <w:t xml:space="preserve"> data_rob2,</w:t>
-      </w:r>
-      <w:r>
-        <w:br/>
-      </w:r>
-      <w:r>
-        <w:rPr>
-          <w:rStyle w:val="NormalTok"/>
-        </w:rPr>
-        <w:t xml:space="preserve">            </w:t>
-      </w:r>
-      <w:r>
-        <w:rPr>
-          <w:rStyle w:val="DataTypeTok"/>
-        </w:rPr>
-        <w:t xml:space="preserve">tool =</w:t>
-      </w:r>
-      <w:r>
-        <w:rPr>
-          <w:rStyle w:val="NormalTok"/>
-        </w:rPr>
-        <w:t xml:space="preserve"> </w:t>
-      </w:r>
-      <w:r>
-        <w:rPr>
-          <w:rStyle w:val="StringTok"/>
-        </w:rPr>
-        <w:t xml:space="preserve">"ROB2"</w:t>
-      </w:r>
-      <w:r>
-        <w:rPr>
-          <w:rStyle w:val="NormalTok"/>
-        </w:rPr>
-        <w:t xml:space="preserve">, </w:t>
-      </w:r>
-      <w:r>
-        <w:br/>
-      </w:r>
-      <w:r>
-        <w:rPr>
-          <w:rStyle w:val="NormalTok"/>
-        </w:rPr>
-        <w:t xml:space="preserve">            </w:t>
-      </w:r>
-      <w:r>
-        <w:rPr>
-          <w:rStyle w:val="DataTypeTok"/>
-        </w:rPr>
-        <w:t xml:space="preserve">overall =</w:t>
-      </w:r>
-      <w:r>
-        <w:rPr>
-          <w:rStyle w:val="NormalTok"/>
-        </w:rPr>
-        <w:t xml:space="preserve"> </w:t>
-      </w:r>
-      <w:r>
-        <w:rPr>
-          <w:rStyle w:val="OtherTok"/>
-        </w:rPr>
-        <w:t xml:space="preserve">TRUE</w:t>
-      </w:r>
-      <w:r>
-        <w:rPr>
-          <w:rStyle w:val="NormalTok"/>
-        </w:rPr>
-        <w:t xml:space="preserve">)</w:t>
-      </w:r>
-    </w:p>
-    <w:p>
-      <w:pPr>
-        <w:pStyle w:val="FirstParagraph"/>
-      </w:pPr>
-      <w:r>
-        <w:t xml:space="preserve"> </w:t>
-      </w:r>
-    </w:p>
-    <w:p>
-      <w:pPr>
-        <w:pStyle w:val="Heading3"/>
-      </w:pPr>
-      <w:bookmarkStart w:id="34" w:name="further-customisation"/>
-      <w:r>
-        <w:t xml:space="preserve">Further customisation</w:t>
-      </w:r>
-      <w:bookmarkEnd w:id="34"/>
-    </w:p>
-    <w:p>
-      <w:pPr>
-        <w:pStyle w:val="FirstParagraph"/>
-      </w:pPr>
-      <w:r>
-        <w:t xml:space="preserve">The</w:t>
-      </w:r>
-      <w:r>
-        <w:t xml:space="preserve"> </w:t>
-      </w:r>
-      <w:r>
-        <w:rPr>
-          <w:rStyle w:val="VerbatimChar"/>
-        </w:rPr>
-        <w:t xml:space="preserve">ggplot2</w:t>
-      </w:r>
-      <w:r>
-        <w:t xml:space="preserve"> </w:t>
-      </w:r>
-      <w:r>
-        <w:t xml:space="preserve">package in R, based on the</w:t>
-      </w:r>
-      <w:r>
-        <w:t xml:space="preserve"> </w:t>
-      </w:r>
-      <w:r>
-        <w:t xml:space="preserve">“</w:t>
-      </w:r>
-      <w:r>
-        <w:t xml:space="preserve">The Grammar of Graphics</w:t>
-      </w:r>
-      <w:r>
-        <w:t xml:space="preserve">”</w:t>
-      </w:r>
-      <w:r>
-        <w:t xml:space="preserve">, allows users to create detailed graphics using a declarative framework and was used to create the templates found in</w:t>
-      </w:r>
-      <w:r>
-        <w:t xml:space="preserve"> </w:t>
-      </w:r>
-      <w:r>
-        <w:rPr>
-          <w:rStyle w:val="VerbatimChar"/>
-        </w:rPr>
-        <w:t xml:space="preserve">robvis</w:t>
-      </w:r>
-      <w:r>
-        <w:t xml:space="preserve">.</w:t>
-      </w:r>
-      <w:r>
-        <w:rPr>
-          <w:vertAlign w:val="superscript"/>
-        </w:rPr>
-        <w:t xml:space="preserve">21,22</w:t>
-      </w:r>
-      <w:r>
-        <w:t xml:space="preserve"> </w:t>
-      </w:r>
-      <w:r>
-        <w:t xml:space="preserve">As a result, both</w:t>
-      </w:r>
-      <w:r>
-        <w:t xml:space="preserve"> </w:t>
-      </w:r>
-      <w:r>
-        <w:rPr>
-          <w:rStyle w:val="VerbatimChar"/>
-        </w:rPr>
-        <w:t xml:space="preserve">robvis</w:t>
-      </w:r>
-      <w:r>
-        <w:t xml:space="preserve"> </w:t>
-      </w:r>
-      <w:r>
-        <w:t xml:space="preserve">functions return a</w:t>
-      </w:r>
-      <w:r>
-        <w:t xml:space="preserve"> </w:t>
-      </w:r>
-      <w:r>
-        <w:rPr>
-          <w:rStyle w:val="VerbatimChar"/>
-        </w:rPr>
-        <w:t xml:space="preserve">ggplot</w:t>
-      </w:r>
-      <w:r>
-        <w:t xml:space="preserve"> </w:t>
-      </w:r>
-      <w:r>
-        <w:t xml:space="preserve">object, meaning they can be easily customized further using the</w:t>
-      </w:r>
-      <w:r>
-        <w:t xml:space="preserve"> </w:t>
-      </w:r>
-      <w:r>
-        <w:rPr>
-          <w:rStyle w:val="VerbatimChar"/>
-        </w:rPr>
-        <w:t xml:space="preserve">ggplot2</w:t>
-      </w:r>
-      <w:r>
-        <w:t xml:space="preserve"> </w:t>
-      </w:r>
-      <w:r>
-        <w:t xml:space="preserve">framework. For example, to add a title to the summary bar plot:</w:t>
-      </w:r>
-    </w:p>
-    <w:p>
-      <w:pPr>
-        <w:pStyle w:val="BodyText"/>
-      </w:pPr>
-      <w:r>
-        <w:t xml:space="preserve"> </w:t>
-      </w:r>
-    </w:p>
-    <w:p>
-      <w:pPr>
-        <w:pStyle w:val="SourceCode"/>
-      </w:pPr>
-      <w:r>
-        <w:rPr>
-          <w:rStyle w:val="NormalTok"/>
-        </w:rPr>
-        <w:t xml:space="preserve">    </w:t>
-      </w:r>
-      <w:r>
-        <w:rPr>
-          <w:rStyle w:val="KeywordTok"/>
-        </w:rPr>
-        <w:t xml:space="preserve">library</w:t>
-      </w:r>
-      <w:r>
-        <w:rPr>
-          <w:rStyle w:val="NormalTok"/>
-        </w:rPr>
-        <w:t xml:space="preserve">(ggplot2)</w:t>
-      </w:r>
-      <w:r>
-        <w:br/>
-      </w:r>
-      <w:r>
-        <w:rPr>
-          <w:rStyle w:val="NormalTok"/>
-        </w:rPr>
-        <w:t xml:space="preserve">    </w:t>
-      </w:r>
-      <w:r>
-        <w:br/>
-      </w:r>
-      <w:r>
-        <w:rPr>
-          <w:rStyle w:val="NormalTok"/>
-        </w:rPr>
-        <w:t xml:space="preserve">    </w:t>
-      </w:r>
-      <w:r>
-        <w:br/>
-      </w:r>
-      <w:r>
-        <w:rPr>
-          <w:rStyle w:val="NormalTok"/>
-        </w:rPr>
-        <w:t xml:space="preserve">    plot &lt;-</w:t>
-      </w:r>
-      <w:r>
-        <w:rPr>
-          <w:rStyle w:val="StringTok"/>
-        </w:rPr>
-        <w:t xml:space="preserve"> </w:t>
-      </w:r>
-      <w:r>
-        <w:rPr>
-          <w:rStyle w:val="KeywordTok"/>
-        </w:rPr>
-        <w:t xml:space="preserve">rob_summary</w:t>
-      </w:r>
-      <w:r>
-        <w:rPr>
-          <w:rStyle w:val="NormalTok"/>
-        </w:rPr>
-        <w:t xml:space="preserve">(data_rob2, </w:t>
-      </w:r>
-      <w:r>
-        <w:rPr>
-          <w:rStyle w:val="DataTypeTok"/>
-        </w:rPr>
-        <w:t xml:space="preserve">tool =</w:t>
-      </w:r>
-      <w:r>
-        <w:rPr>
-          <w:rStyle w:val="NormalTok"/>
-        </w:rPr>
-        <w:t xml:space="preserve"> </w:t>
-      </w:r>
-      <w:r>
-        <w:rPr>
-          <w:rStyle w:val="StringTok"/>
-        </w:rPr>
-        <w:t xml:space="preserve">"ROB2"</w:t>
-      </w:r>
-      <w:r>
-        <w:rPr>
-          <w:rStyle w:val="NormalTok"/>
-        </w:rPr>
-        <w:t xml:space="preserve">)</w:t>
-      </w:r>
-      <w:r>
-        <w:br/>
-      </w:r>
-      <w:r>
-        <w:rPr>
-          <w:rStyle w:val="NormalTok"/>
-        </w:rPr>
-        <w:t xml:space="preserve">    </w:t>
-      </w:r>
-      <w:r>
-        <w:br/>
-      </w:r>
-      <w:r>
-        <w:rPr>
-          <w:rStyle w:val="NormalTok"/>
-        </w:rPr>
-        <w:t xml:space="preserve">    plot </w:t>
-      </w:r>
-      <w:r>
-        <w:rPr>
-          <w:rStyle w:val="OperatorTok"/>
-        </w:rPr>
-        <w:t xml:space="preserve">+</w:t>
-      </w:r>
-      <w:r>
-        <w:br/>
-      </w:r>
-      <w:r>
-        <w:rPr>
-          <w:rStyle w:val="StringTok"/>
-        </w:rPr>
-        <w:t xml:space="preserve">    </w:t>
-      </w:r>
-      <w:r>
-        <w:rPr>
-          <w:rStyle w:val="KeywordTok"/>
-        </w:rPr>
-        <w:t xml:space="preserve">ggtitle</w:t>
-      </w:r>
-      <w:r>
-        <w:rPr>
-          <w:rStyle w:val="NormalTok"/>
-        </w:rPr>
-        <w:t xml:space="preserve">(</w:t>
-      </w:r>
-      <w:r>
-        <w:rPr>
-          <w:rStyle w:val="StringTok"/>
-        </w:rPr>
-        <w:t xml:space="preserve">"Summary Bar Plot"</w:t>
-      </w:r>
-      <w:r>
-        <w:rPr>
-          <w:rStyle w:val="NormalTok"/>
-        </w:rPr>
-        <w:t xml:space="preserve">)</w:t>
-      </w:r>
-    </w:p>
-    <w:p>
-      <w:pPr>
-        <w:pStyle w:val="FirstParagraph"/>
-      </w:pPr>
-      <w:r>
-        <w:t xml:space="preserve"> </w:t>
-      </w:r>
-    </w:p>
-    <w:p>
-      <w:pPr>
-        <w:pStyle w:val="BodyText"/>
-      </w:pPr>
-      <w:r>
-        <w:t xml:space="preserve">For a full discussion of the range of post-production modifications that can be made to the plots via the</w:t>
-      </w:r>
-      <w:r>
-        <w:t xml:space="preserve"> </w:t>
-      </w:r>
-      <w:r>
-        <w:rPr>
-          <w:rStyle w:val="VerbatimChar"/>
-        </w:rPr>
-        <w:t xml:space="preserve">ggplot2</w:t>
-      </w:r>
-      <w:r>
-        <w:t xml:space="preserve"> </w:t>
-      </w:r>
-      <w:r>
-        <w:t xml:space="preserve">package, we refer the reader to the extensive guidance available.</w:t>
-      </w:r>
-      <w:r>
-        <w:rPr>
-          <w:vertAlign w:val="superscript"/>
-        </w:rPr>
-        <w:t xml:space="preserve">22</w:t>
-      </w:r>
-    </w:p>
-    <w:p>
-      <w:pPr>
-        <w:pStyle w:val="Heading2"/>
-      </w:pPr>
-      <w:bookmarkStart w:id="35" w:name="shiny-web-app"/>
-      <w:r>
-        <w:rPr>
-          <w:rStyle w:val="VerbatimChar"/>
-        </w:rPr>
-        <w:t xml:space="preserve">Shiny</w:t>
-      </w:r>
-      <w:r>
-        <w:t xml:space="preserve"> </w:t>
-      </w:r>
-      <w:r>
-        <w:t xml:space="preserve">web app</w:t>
-      </w:r>
-      <w:bookmarkEnd w:id="35"/>
-    </w:p>
-    <w:p>
-      <w:pPr>
-        <w:pStyle w:val="FirstParagraph"/>
-      </w:pPr>
-      <w:r>
-        <w:t xml:space="preserve">Although</w:t>
-      </w:r>
-      <w:r>
-        <w:t xml:space="preserve"> </w:t>
-      </w:r>
-      <w:r>
-        <w:rPr>
-          <w:rStyle w:val="VerbatimChar"/>
-        </w:rPr>
-        <w:t xml:space="preserve">robvis</w:t>
-      </w:r>
-      <w:r>
-        <w:t xml:space="preserve"> </w:t>
-      </w:r>
-      <w:r>
-        <w:t xml:space="preserve">was originally designed for use in the command-line–based R programming environment, we developed a web app to make the tool available to those without knowledge of R. This is available via</w:t>
+        <w:t xml:space="preserve">was originally designed for use in the command-line–based R programming environment, we developed a web app to make the tool accessible to those without knowledge of R. This is available via</w:t>
       </w:r>
       <w:r>
         <w:t xml:space="preserve"> </w:t>
@@ -1802,7 +1775,7 @@
         <w:rPr>
           <w:vertAlign w:val="superscript"/>
         </w:rPr>
-        <w:t xml:space="preserve">23</w:t>
+        <w:t xml:space="preserve">24</w:t>
       </w:r>
       <w:r>
         <w:t xml:space="preserve"> </w:t>
@@ -1826,7 +1799,7 @@
         <w:rPr>
           <w:vertAlign w:val="superscript"/>
         </w:rPr>
-        <w:t xml:space="preserve">12</w:t>
+        <w:t xml:space="preserve">13</w:t>
       </w:r>
       <w:r>
         <w:t xml:space="preserve"> </w:t>
@@ -1847,7 +1820,7 @@
         <w:t xml:space="preserve"> </w:t>
       </w:r>
       <w:r>
-        <w:t xml:space="preserve">package, allowing users to interact with the functions presented above without the need to download R or type any commands. Users can upload their data as comma-separate values (a CSV file), choose the tool they used to perform the assessments, select a colour scheme, and define other parameters depending on whether they are producing a traffic light or summary bar plot, all through the online app.</w:t>
+        <w:t xml:space="preserve">package, allowing users to interact with the functions presented above without the need to download R or type any commands. Users can upload their data as either an Excel spreadsheet (recommended) or a comma-separate values (CSV) file, or can manually enter it directly into the app. Uploaded data are passed through a number of quality control checks that ensure the app will work correctly, and users are prevented from producing the plots until any issues identified have been addressed. Finally, users can customize their plots by defining a colour scheme and other parameters, all through the online app.</w:t>
       </w:r>
     </w:p>
     <w:p>
@@ -1950,7 +1923,7 @@
         <w:rPr>
           <w:vertAlign w:val="superscript"/>
         </w:rPr>
-        <w:t xml:space="preserve">24</w:t>
+        <w:t xml:space="preserve">25</w:t>
       </w:r>
       <w:r>
         <w:t xml:space="preserve"> </w:t>
@@ -1971,7 +1944,7 @@
         <w:t xml:space="preserve"> </w:t>
       </w:r>
       <w:r>
-        <w:t xml:space="preserve">apps represent a straightforward way to provide a user-friendly GUI for a newly created R package within a very short timeframe, expanding the potential pool of users of the package to anyone with an internet connection.</w:t>
+        <w:t xml:space="preserve">apps represent a straightforward way to provide a user-friendly GUI for a newly created R package within a very short time-frame, expanding the potential pool of users of the package to anyone with an internet connection.</w:t>
       </w:r>
     </w:p>
     <w:p>
@@ -2000,7 +1973,7 @@
         <w:rPr>
           <w:vertAlign w:val="superscript"/>
         </w:rPr>
-        <w:t xml:space="preserve">25</w:t>
+        <w:t xml:space="preserve">26</w:t>
       </w:r>
       <w:r>
         <w:t xml:space="preserve"> </w:t>
@@ -2027,7 +2000,7 @@
         <w:rPr>
           <w:vertAlign w:val="superscript"/>
         </w:rPr>
-        <w:t xml:space="preserve">26</w:t>
+        <w:t xml:space="preserve">27</w:t>
       </w:r>
       <w:r>
         <w:t xml:space="preserve"> </w:t>
@@ -2048,13 +2021,61 @@
         <w:t xml:space="preserve"> </w:t>
       </w:r>
       <w:r>
-        <w:t xml:space="preserve">is a part, has begun to curate a collection of R packages that cover different aspects of the systematic review and meta-analysis process which, when taken together, form a coherent end-to-end open-source alternative to commercial offerings such as Covidence or Review Manager. Key offerings in this suite of packages include litsearcher, which facilitates systematic search strategy development, revtools, a package for managing the review process and performing title and abstract screening, metaDigitise, a package for automatic extraction of data from figures in research papers, and metafor, a package for conducting meta-analyses in R.</w:t>
+        <w:t xml:space="preserve">is a part, has begun to curate a collection of R packages that cover different aspects of the systematic review and meta-analysis process which, when taken together, form a coherent end-to-end open-source alternative to commercial offerings such as Covidence or Review Manager. Key offerings in this suite of packages include</w:t>
+      </w:r>
+      <w:r>
+        <w:t xml:space="preserve"> </w:t>
+      </w:r>
+      <w:r>
+        <w:rPr>
+          <w:rStyle w:val="VerbatimChar"/>
+        </w:rPr>
+        <w:t xml:space="preserve">litsearcher</w:t>
+      </w:r>
+      <w:r>
+        <w:t xml:space="preserve">, which facilitates systematic search strategy development,</w:t>
+      </w:r>
+      <w:r>
+        <w:t xml:space="preserve"> </w:t>
+      </w:r>
+      <w:r>
+        <w:rPr>
+          <w:rStyle w:val="VerbatimChar"/>
+        </w:rPr>
+        <w:t xml:space="preserve">revtools</w:t>
+      </w:r>
+      <w:r>
+        <w:t xml:space="preserve">, a package for managing the review process and performing title and abstract screening,</w:t>
+      </w:r>
+      <w:r>
+        <w:t xml:space="preserve"> </w:t>
+      </w:r>
+      <w:r>
+        <w:rPr>
+          <w:rStyle w:val="VerbatimChar"/>
+        </w:rPr>
+        <w:t xml:space="preserve">metaDigitise</w:t>
+      </w:r>
+      <w:r>
+        <w:t xml:space="preserve">, a package for automatic extraction of data from figures in research papers, and</w:t>
+      </w:r>
+      <w:r>
+        <w:t xml:space="preserve"> </w:t>
+      </w:r>
+      <w:r>
+        <w:rPr>
+          <w:rStyle w:val="VerbatimChar"/>
+        </w:rPr>
+        <w:t xml:space="preserve">metafor</w:t>
+      </w:r>
+      <w:r>
+        <w:t xml:space="preserve">, a package for conducting meta-analyses in R.</w:t>
       </w:r>
       <w:r>
         <w:rPr>
           <w:vertAlign w:val="superscript"/>
         </w:rPr>
-        <w:t xml:space="preserve">27–30</w:t>
+        <w:t xml:space="preserve">28–31</w:t>
       </w:r>
     </w:p>
     <w:p>
@@ -2092,19 +2113,34 @@
         <w:t xml:space="preserve"> </w:t>
       </w:r>
       <w:r>
-        <w:t xml:space="preserve">is limited - adding additional templates is a priority. For example, a template for ROBIS, a tool for assessing risk of bias in systematic reviews, is in developement.</w:t>
+        <w:t xml:space="preserve">is limited - adding additional templates is a priority. For example, a template for ROBIS, the risk-of-bias assessment tool for systematic reviews,</w:t>
       </w:r>
       <w:r>
         <w:rPr>
           <w:vertAlign w:val="superscript"/>
         </w:rPr>
-        <w:t xml:space="preserve">31</w:t>
-      </w:r>
-      <w:r>
-        <w:t xml:space="preserve"> </w:t>
-      </w:r>
-      <w:r>
-        <w:t xml:space="preserve">Additionally, the tool does not yet allow for the production of paired forest plots, where the risk-of-bias judgement is presented alongside each specific result included in the meta-analysis.</w:t>
+        <w:t xml:space="preserve">6</w:t>
+      </w:r>
+      <w:r>
+        <w:t xml:space="preserve"> </w:t>
+      </w:r>
+      <w:r>
+        <w:t xml:space="preserve">is in development. Additionally, the</w:t>
+      </w:r>
+      <w:r>
+        <w:t xml:space="preserve"> </w:t>
+      </w:r>
+      <w:r>
+        <w:rPr>
+          <w:rStyle w:val="VerbatimChar"/>
+        </w:rPr>
+        <w:t xml:space="preserve">robvis</w:t>
+      </w:r>
+      <w:r>
+        <w:t xml:space="preserve"> </w:t>
+      </w:r>
+      <w:r>
+        <w:t xml:space="preserve">tool does not yet allow for the production of paired forest plots, where the risk-of-bias judgement is presented alongside each specific result included in the meta-analysis.</w:t>
       </w:r>
       <w:r>
         <w:rPr>
@@ -2362,13 +2398,16 @@
         </w:rPr>
         <w:t xml:space="preserve">robvis</w:t>
       </w:r>
+      <w:r>
+        <w:t xml:space="preserve">. Data can be imported to the tool from with an Excel spreadsheet or a CSV file.</w:t>
+      </w:r>
     </w:p>
     <w:tbl>
       <w:tblPr>
         <w:tblStyle w:val="Table"/>
         <w:tblW w:type="pct" w:w="0.0"/>
         <w:tblLook w:firstRow="1"/>
-        <w:tblCaption w:val="Table 1: Example dataset for the ROB 2 tool contained within robvis"/>
+        <w:tblCaption w:val="Table 1: Example dataset for the ROB 2 tool contained within robvis. Data can be imported to the tool from with an Excel spreadsheet or a CSV file."/>
       </w:tblPr>
       <w:tblGrid/>
       <w:tr>
@@ -3335,7 +3374,7 @@
         <w:pStyle w:val="TableCaption"/>
       </w:pPr>
       <w:r>
-        <w:t xml:space="preserve">Table 2: Description of the arguments available in the two main</w:t>
+        <w:t xml:space="preserve">Table 2: Description of the arguments available in the two main functions of the</w:t>
       </w:r>
       <w:r>
         <w:t xml:space="preserve"> </w:t>
@@ -3350,7 +3389,7 @@
         <w:t xml:space="preserve"> </w:t>
       </w:r>
       <w:r>
-        <w:t xml:space="preserve">functions.</w:t>
+        <w:t xml:space="preserve">R package.</w:t>
       </w:r>
       <w:r>
         <w:t xml:space="preserve"> </w:t>
@@ -3376,7 +3415,7 @@
         <w:tblStyle w:val="Table"/>
         <w:tblW w:type="pct" w:w="0.0"/>
         <w:tblLook w:firstRow="1"/>
-        <w:tblCaption w:val="Table 2: Description of the arguments available in the two main robvis functions. ‘X’ indicates that the option is available for the respective function."/>
+        <w:tblCaption w:val="Table 2: Description of the arguments available in the two main functions of the robvis R package. ‘X’ indicates that the option is available for the respective function."/>
       </w:tblPr>
       <w:tblGrid/>
       <w:tr>
@@ -3581,7 +3620,7 @@
               <w:t xml:space="preserve">tool="QUADAS-2"</w:t>
             </w:r>
             <w:r>
-              <w:t xml:space="preserve">) assessments tools are currently supported. Other tools can be visualised using the generic template (</w:t>
+              <w:t xml:space="preserve">) assessments tools are currently supported. Other tools can be visualized using the generic template (</w:t>
             </w:r>
             <w:r>
               <w:rPr>
@@ -3722,7 +3761,7 @@
               <w:jc w:val="left"/>
             </w:pPr>
             <w:r>
-              <w:t xml:space="preserve">Defines whether to include an additional bar showing the distibution of overall risk of bias judgements in the summary barplot figure. Default is</w:t>
+              <w:t xml:space="preserve">Defines whether to include an additional bar showing the distribution of overall risk of bias judgments in the summary barplot figure. Default is</w:t>
             </w:r>
             <w:r>
               <w:t xml:space="preserve"> </w:t>
@@ -3897,7 +3936,7 @@
           <wp:inline>
             <wp:extent cx="5943600" cy="6792685"/>
             <wp:effectExtent b="0" l="0" r="0" t="0"/>
-            <wp:docPr descr="Figure 1: Example risk of bias traffic light plot created using robvis" title="" id="1" name="Picture"/>
+            <wp:docPr descr="Figure 1: Example risk of bias traffic light plot of ROB2 assessments created using robvis and the colourblind palette." title="" id="1" name="Picture"/>
             <a:graphic>
               <a:graphicData uri="http://schemas.openxmlformats.org/drawingml/2006/picture">
                 <pic:pic>
@@ -3940,7 +3979,7 @@
         <w:pStyle w:val="ImageCaption"/>
       </w:pPr>
       <w:r>
-        <w:t xml:space="preserve">Figure 1: Example risk of bias traffic light plot created using</w:t>
+        <w:t xml:space="preserve">Figure 1: Example risk of bias traffic light plot of ROB2 assessments created using</w:t>
       </w:r>
       <w:r>
         <w:t xml:space="preserve"> </w:t>
@@ -3950,6 +3989,12 @@
           <w:rStyle w:val="VerbatimChar"/>
         </w:rPr>
         <w:t xml:space="preserve">robvis</w:t>
+      </w:r>
+      <w:r>
+        <w:t xml:space="preserve"> </w:t>
+      </w:r>
+      <w:r>
+        <w:t xml:space="preserve">and the colourblind palette.</w:t>
       </w:r>
     </w:p>
     <w:p>
@@ -3968,7 +4013,7 @@
           <wp:inline>
             <wp:extent cx="5943600" cy="1790509"/>
             <wp:effectExtent b="0" l="0" r="0" t="0"/>
-            <wp:docPr descr="Figure 2: Example risk of bias summary plot created using robvis" title="" id="1" name="Picture"/>
+            <wp:docPr descr="Figure 2: Example risk of bias summary plot of ROB2 assessments created using robvis and the standard Cochrane palette." title="" id="1" name="Picture"/>
             <a:graphic>
               <a:graphicData uri="http://schemas.openxmlformats.org/drawingml/2006/picture">
                 <pic:pic>
@@ -4011,7 +4056,7 @@
         <w:pStyle w:val="ImageCaption"/>
       </w:pPr>
       <w:r>
-        <w:t xml:space="preserve">Figure 2: Example risk of bias summary plot created using</w:t>
+        <w:t xml:space="preserve">Figure 2: Example risk of bias summary plot of ROB2 assessments created using</w:t>
       </w:r>
       <w:r>
         <w:t xml:space="preserve"> </w:t>
@@ -4021,6 +4066,12 @@
           <w:rStyle w:val="VerbatimChar"/>
         </w:rPr>
         <w:t xml:space="preserve">robvis</w:t>
+      </w:r>
+      <w:r>
+        <w:t xml:space="preserve"> </w:t>
+      </w:r>
+      <w:r>
+        <w:t xml:space="preserve">and the standard Cochrane palette.</w:t>
       </w:r>
     </w:p>
     <w:p>
@@ -4206,13 +4257,13 @@
       </w:r>
     </w:p>
     <w:bookmarkEnd w:id="63"/>
-    <w:bookmarkStart w:id="65" w:name="ref-higgins2008assessing"/>
+    <w:bookmarkStart w:id="65" w:name="ref-whiting2016robis"/>
     <w:p>
       <w:pPr>
         <w:pStyle w:val="Bibliography"/>
       </w:pPr>
       <w:r>
-        <w:t xml:space="preserve">6. Higgins JPT, Altman DG. Chapter 8: Assessing risk of bias in included studies. In: Higgins JPT, Green S, eds.</w:t>
+        <w:t xml:space="preserve">6. Whiting P, Savović J, Higgins JPT, et al. ROBIS: A new tool to assess risk of bias in systematic reviews was developed.</w:t>
       </w:r>
       <w:r>
         <w:t xml:space="preserve"> </w:t>
@@ -4221,6 +4272,39 @@
         <w:rPr>
           <w:i/>
         </w:rPr>
+        <w:t xml:space="preserve">J Clin Epidemiol</w:t>
+      </w:r>
+      <w:r>
+        <w:t xml:space="preserve">. 2016;69:225-234. doi:</w:t>
+      </w:r>
+      <w:hyperlink r:id="rId64">
+        <w:r>
+          <w:rPr>
+            <w:rStyle w:val="Hyperlink"/>
+          </w:rPr>
+          <w:t xml:space="preserve">10.1016/j.jclinepi.2015.06.005</w:t>
+        </w:r>
+      </w:hyperlink>
+      <w:r>
+        <w:t xml:space="preserve">.</w:t>
+      </w:r>
+    </w:p>
+    <w:bookmarkEnd w:id="65"/>
+    <w:bookmarkStart w:id="67" w:name="ref-higgins2008assessing"/>
+    <w:p>
+      <w:pPr>
+        <w:pStyle w:val="Bibliography"/>
+      </w:pPr>
+      <w:r>
+        <w:t xml:space="preserve">7. Higgins JPT, Altman DG. Chapter 8: Assessing risk of bias in included studies. In: Higgins JPT, Green S, eds.</w:t>
+      </w:r>
+      <w:r>
+        <w:t xml:space="preserve"> </w:t>
+      </w:r>
+      <w:r>
+        <w:rPr>
+          <w:i/>
+        </w:rPr>
         <w:t xml:space="preserve">Cochrane Handbook for Systematic Reviews of Interventions</w:t>
       </w:r>
       <w:r>
@@ -4229,7 +4313,7 @@
       <w:r>
         <w:t xml:space="preserve"> </w:t>
       </w:r>
-      <w:hyperlink r:id="rId64">
+      <w:hyperlink r:id="rId66">
         <w:r>
           <w:rPr>
             <w:rStyle w:val="Hyperlink"/>
@@ -4241,19 +4325,19 @@
         <w:t xml:space="preserve">.</w:t>
       </w:r>
     </w:p>
-    <w:bookmarkEnd w:id="65"/>
-    <w:bookmarkStart w:id="67" w:name="ref-cochrane2014review"/>
+    <w:bookmarkEnd w:id="67"/>
+    <w:bookmarkStart w:id="69" w:name="ref-cochrane2014review"/>
     <w:p>
       <w:pPr>
         <w:pStyle w:val="Bibliography"/>
       </w:pPr>
       <w:r>
-        <w:t xml:space="preserve">7. Cochrane Collaboration. Review Manager (RevMan) [Computer program]. 2014.</w:t>
-      </w:r>
-      <w:r>
-        <w:t xml:space="preserve"> </w:t>
-      </w:r>
-      <w:hyperlink r:id="rId66">
+        <w:t xml:space="preserve">8. Cochrane Collaboration. Review Manager (RevMan) [Computer program]. 2014.</w:t>
+      </w:r>
+      <w:r>
+        <w:t xml:space="preserve"> </w:t>
+      </w:r>
+      <w:hyperlink r:id="rId68">
         <w:r>
           <w:rPr>
             <w:rStyle w:val="Hyperlink"/>
@@ -4265,14 +4349,14 @@
         <w:t xml:space="preserve">.</w:t>
       </w:r>
     </w:p>
-    <w:bookmarkEnd w:id="67"/>
-    <w:bookmarkStart w:id="69" w:name="ref-marshall2015systematic"/>
+    <w:bookmarkEnd w:id="69"/>
+    <w:bookmarkStart w:id="71" w:name="ref-marshall2015systematic"/>
     <w:p>
       <w:pPr>
         <w:pStyle w:val="Bibliography"/>
       </w:pPr>
       <w:r>
-        <w:t xml:space="preserve">8. Marshall C, Brereton P. Systematic review toolbox: A catalogue of tools to support systematic reviews. In:</w:t>
+        <w:t xml:space="preserve">9. Marshall C, Brereton P. Systematic review toolbox: A catalogue of tools to support systematic reviews. In:</w:t>
       </w:r>
       <w:r>
         <w:t xml:space="preserve"> </w:t>
@@ -4286,7 +4370,7 @@
       <w:r>
         <w:t xml:space="preserve">. EASE ’15. Association for Computing Machinery; 2015:Article 23; 1-6. doi:</w:t>
       </w:r>
-      <w:hyperlink r:id="rId68">
+      <w:hyperlink r:id="rId70">
         <w:r>
           <w:rPr>
             <w:rStyle w:val="Hyperlink"/>
@@ -4298,14 +4382,14 @@
         <w:t xml:space="preserve">.</w:t>
       </w:r>
     </w:p>
-    <w:bookmarkEnd w:id="69"/>
-    <w:bookmarkStart w:id="71" w:name="ref-harrison2020software"/>
+    <w:bookmarkEnd w:id="71"/>
+    <w:bookmarkStart w:id="73" w:name="ref-harrison2020software"/>
     <w:p>
       <w:pPr>
         <w:pStyle w:val="Bibliography"/>
       </w:pPr>
       <w:r>
-        <w:t xml:space="preserve">9. Harrison H, Griffin SJ, Kuhn I, Usher-Smith JA. Software tools to support title and abstract screening for systematic reviews in healthcare: An evaluation.</w:t>
+        <w:t xml:space="preserve">10. Harrison H, Griffin SJ, Kuhn I, Usher-Smith JA. Software tools to support title and abstract screening for systematic reviews in healthcare: An evaluation.</w:t>
       </w:r>
       <w:r>
         <w:t xml:space="preserve"> </w:t>
@@ -4319,7 +4403,7 @@
       <w:r>
         <w:t xml:space="preserve">. 2020;20(1):7. doi:</w:t>
       </w:r>
-      <w:hyperlink r:id="rId70">
+      <w:hyperlink r:id="rId72">
         <w:r>
           <w:rPr>
             <w:rStyle w:val="Hyperlink"/>
@@ -4331,14 +4415,14 @@
         <w:t xml:space="preserve">.</w:t>
       </w:r>
     </w:p>
-    <w:bookmarkEnd w:id="71"/>
-    <w:bookmarkStart w:id="73" w:name="ref-rref"/>
+    <w:bookmarkEnd w:id="73"/>
+    <w:bookmarkStart w:id="75" w:name="ref-rref"/>
     <w:p>
       <w:pPr>
         <w:pStyle w:val="Bibliography"/>
       </w:pPr>
       <w:r>
-        <w:t xml:space="preserve">10. R Core Team.</w:t>
+        <w:t xml:space="preserve">11. R Core Team.</w:t>
       </w:r>
       <w:r>
         <w:t xml:space="preserve"> </w:t>
@@ -4355,7 +4439,7 @@
       <w:r>
         <w:t xml:space="preserve"> </w:t>
       </w:r>
-      <w:hyperlink r:id="rId72">
+      <w:hyperlink r:id="rId74">
         <w:r>
           <w:rPr>
             <w:rStyle w:val="Hyperlink"/>
@@ -4367,14 +4451,14 @@
         <w:t xml:space="preserve">.</w:t>
       </w:r>
     </w:p>
-    <w:bookmarkEnd w:id="73"/>
-    <w:bookmarkStart w:id="75" w:name="ref-rstudioref"/>
+    <w:bookmarkEnd w:id="75"/>
+    <w:bookmarkStart w:id="77" w:name="ref-rstudioref"/>
     <w:p>
       <w:pPr>
         <w:pStyle w:val="Bibliography"/>
       </w:pPr>
       <w:r>
-        <w:t xml:space="preserve">11. RStudio Team.</w:t>
+        <w:t xml:space="preserve">12. RStudio Team.</w:t>
       </w:r>
       <w:r>
         <w:t xml:space="preserve"> </w:t>
@@ -4391,7 +4475,7 @@
       <w:r>
         <w:t xml:space="preserve"> </w:t>
       </w:r>
-      <w:hyperlink r:id="rId74">
+      <w:hyperlink r:id="rId76">
         <w:r>
           <w:rPr>
             <w:rStyle w:val="Hyperlink"/>
@@ -4403,14 +4487,14 @@
         <w:t xml:space="preserve">.</w:t>
       </w:r>
     </w:p>
-    <w:bookmarkEnd w:id="75"/>
-    <w:bookmarkStart w:id="77" w:name="ref-shinyref"/>
+    <w:bookmarkEnd w:id="77"/>
+    <w:bookmarkStart w:id="79" w:name="ref-shinyref"/>
     <w:p>
       <w:pPr>
         <w:pStyle w:val="Bibliography"/>
       </w:pPr>
       <w:r>
-        <w:t xml:space="preserve">12. Chang W, Cheng J, Allaire J, Xie Y, McPherson J.</w:t>
+        <w:t xml:space="preserve">13. Chang W, Cheng J, Allaire J, Xie Y, McPherson J.</w:t>
       </w:r>
       <w:r>
         <w:t xml:space="preserve"> </w:t>
@@ -4427,7 +4511,7 @@
       <w:r>
         <w:t xml:space="preserve"> </w:t>
       </w:r>
-      <w:hyperlink r:id="rId76">
+      <w:hyperlink r:id="rId78">
         <w:r>
           <w:rPr>
             <w:rStyle w:val="Hyperlink"/>
@@ -4439,16 +4523,16 @@
         <w:t xml:space="preserve">.</w:t>
       </w:r>
     </w:p>
-    <w:bookmarkEnd w:id="77"/>
-    <w:bookmarkStart w:id="79" w:name="ref-mcguinness2019a"/>
+    <w:bookmarkEnd w:id="79"/>
+    <w:bookmarkStart w:id="81" w:name="ref-mcguinness2019a"/>
     <w:p>
       <w:pPr>
         <w:pStyle w:val="Bibliography"/>
       </w:pPr>
       <w:r>
-        <w:t xml:space="preserve">13. McGuinness LA. Robvis: An R package for visualising risk-of-bias assessments. [Computer Software - v0.3.0]. November 2019. doi:</w:t>
-      </w:r>
-      <w:hyperlink r:id="rId78">
+        <w:t xml:space="preserve">14. McGuinness LA. Robvis: An R package for visualising risk-of-bias assessments. [Computer Software - v0.3.0]. November 2019. doi:</w:t>
+      </w:r>
+      <w:hyperlink r:id="rId80">
         <w:r>
           <w:rPr>
             <w:rStyle w:val="Hyperlink"/>
@@ -4460,14 +4544,14 @@
         <w:t xml:space="preserve">.</w:t>
       </w:r>
     </w:p>
-    <w:bookmarkEnd w:id="79"/>
-    <w:bookmarkStart w:id="81" w:name="ref-mathias_harrer_2019_2551803"/>
+    <w:bookmarkEnd w:id="81"/>
+    <w:bookmarkStart w:id="83" w:name="ref-mathias_harrer_2019_2551803"/>
     <w:p>
       <w:pPr>
         <w:pStyle w:val="Bibliography"/>
       </w:pPr>
       <w:r>
-        <w:t xml:space="preserve">14. Harrer M, Cuijpers P, Ebert D.</w:t>
+        <w:t xml:space="preserve">15. Harrer M, Cuijpers P, Ebert D.</w:t>
       </w:r>
       <w:r>
         <w:t xml:space="preserve"> </w:t>
@@ -4484,7 +4568,7 @@
       <w:r>
         <w:t xml:space="preserve"> </w:t>
       </w:r>
-      <w:hyperlink r:id="rId80">
+      <w:hyperlink r:id="rId82">
         <w:r>
           <w:rPr>
             <w:rStyle w:val="Hyperlink"/>
@@ -4493,14 +4577,14 @@
         </w:r>
       </w:hyperlink>
     </w:p>
-    <w:bookmarkEnd w:id="81"/>
-    <w:bookmarkStart w:id="83" w:name="ref-gibb2019consistent"/>
+    <w:bookmarkEnd w:id="83"/>
+    <w:bookmarkStart w:id="85" w:name="ref-gibb2019consistent"/>
     <w:p>
       <w:pPr>
         <w:pStyle w:val="Bibliography"/>
       </w:pPr>
       <w:r>
-        <w:t xml:space="preserve">15. Gibb K, Seeley A, Quinn T, et al. The consistent burden in published estimates of delirium occurrence in medical inpatients over four decades: A systematic review and meta-analysis study.</w:t>
+        <w:t xml:space="preserve">16. Gibb K, Seeley A, Quinn T, et al. The consistent burden in published estimates of delirium occurrence in medical inpatients over four decades: A systematic review and meta-analysis study.</w:t>
       </w:r>
       <w:r>
         <w:t xml:space="preserve"> </w:t>
@@ -4514,7 +4598,7 @@
       <w:r>
         <w:t xml:space="preserve">. 2019:19005165. doi:</w:t>
       </w:r>
-      <w:hyperlink r:id="rId82">
+      <w:hyperlink r:id="rId84">
         <w:r>
           <w:rPr>
             <w:rStyle w:val="Hyperlink"/>
@@ -4526,14 +4610,14 @@
         <w:t xml:space="preserve">.</w:t>
       </w:r>
     </w:p>
-    <w:bookmarkEnd w:id="83"/>
-    <w:bookmarkStart w:id="84" w:name="ref-habadi2019prevalence"/>
+    <w:bookmarkEnd w:id="85"/>
+    <w:bookmarkStart w:id="86" w:name="ref-habadi2019prevalence"/>
     <w:p>
       <w:pPr>
         <w:pStyle w:val="Bibliography"/>
       </w:pPr>
       <w:r>
-        <w:t xml:space="preserve">16. Habadi MI, Asiri AA, Aloufi SA, et al. Prevalence of panic disorders in the primary health care setting: A systematic review and meta-analysis.</w:t>
+        <w:t xml:space="preserve">17. Habadi MI, Asiri AA, Aloufi SA, et al. Prevalence of panic disorders in the primary health care setting: A systematic review and meta-analysis.</w:t>
       </w:r>
       <w:r>
         <w:t xml:space="preserve"> </w:t>
@@ -4548,14 +4632,14 @@
         <w:t xml:space="preserve">. 2019;16(1):01-09.</w:t>
       </w:r>
     </w:p>
-    <w:bookmarkEnd w:id="84"/>
-    <w:bookmarkStart w:id="86" w:name="ref-veloso2020effectiveness"/>
+    <w:bookmarkEnd w:id="86"/>
+    <w:bookmarkStart w:id="88" w:name="ref-veloso2020effectiveness"/>
     <w:p>
       <w:pPr>
         <w:pStyle w:val="Bibliography"/>
       </w:pPr>
       <w:r>
-        <w:t xml:space="preserve">17. Veloso A, Vicente SG, Filipe MG. Effectiveness of cognitive training for school-aged children and adolescents with attention Deficit/Hyperactivity disorder: A systematic review.</w:t>
+        <w:t xml:space="preserve">18. Veloso A, Vicente SG, Filipe MG. Effectiveness of cognitive training for school-aged children and adolescents with attention Deficit/Hyperactivity disorder: A systematic review.</w:t>
       </w:r>
       <w:r>
         <w:t xml:space="preserve"> </w:t>
@@ -4569,7 +4653,7 @@
       <w:r>
         <w:t xml:space="preserve">. 2020;10:2983. doi:</w:t>
       </w:r>
-      <w:hyperlink r:id="rId85">
+      <w:hyperlink r:id="rId87">
         <w:r>
           <w:rPr>
             <w:rStyle w:val="Hyperlink"/>
@@ -4581,14 +4665,14 @@
         <w:t xml:space="preserve">.</w:t>
       </w:r>
     </w:p>
-    <w:bookmarkEnd w:id="86"/>
-    <w:bookmarkStart w:id="88" w:name="ref-simillis2020"/>
+    <w:bookmarkEnd w:id="88"/>
+    <w:bookmarkStart w:id="90" w:name="ref-simillis2020"/>
     <w:p>
       <w:pPr>
         <w:pStyle w:val="Bibliography"/>
       </w:pPr>
       <w:r>
-        <w:t xml:space="preserve">18. Simillis C, Singh HKSI, Afxentiou T, et al. Postoperative chemotherapy improves survival in patients with resected high-risk stage II colorectal cancer: Results of a systematic review and meta-analysis.</w:t>
+        <w:t xml:space="preserve">19. Simillis C, Singh HKSI, Afxentiou T, et al. Postoperative chemotherapy improves survival in patients with resected high-risk stage II colorectal cancer: Results of a systematic review and meta-analysis.</w:t>
       </w:r>
       <w:r>
         <w:t xml:space="preserve"> </w:t>
@@ -4602,7 +4686,7 @@
       <w:r>
         <w:t xml:space="preserve">. 2020;Published online 30th January. doi:</w:t>
       </w:r>
-      <w:hyperlink r:id="rId87">
+      <w:hyperlink r:id="rId89">
         <w:r>
           <w:rPr>
             <w:rStyle w:val="Hyperlink"/>
@@ -4614,14 +4698,14 @@
         <w:t xml:space="preserve">.</w:t>
       </w:r>
     </w:p>
-    <w:bookmarkEnd w:id="88"/>
-    <w:bookmarkStart w:id="90" w:name="ref-tanneru2020"/>
+    <w:bookmarkEnd w:id="90"/>
+    <w:bookmarkStart w:id="92" w:name="ref-tanneru2020"/>
     <w:p>
       <w:pPr>
         <w:pStyle w:val="Bibliography"/>
       </w:pPr>
       <w:r>
-        <w:t xml:space="preserve">19. Tanneru K, Gautam S, Norez D, et al. Meta-analysis and systematic review of intermediate-term follow-up of prostatic urethral lift for benign prostatic hyperplasia.</w:t>
+        <w:t xml:space="preserve">20. Tanneru K, Gautam S, Norez D, et al. Meta-analysis and systematic review of intermediate-term follow-up of prostatic urethral lift for benign prostatic hyperplasia.</w:t>
       </w:r>
       <w:r>
         <w:t xml:space="preserve"> </w:t>
@@ -4638,7 +4722,7 @@
       <w:r>
         <w:t xml:space="preserve"> </w:t>
       </w:r>
-      <w:hyperlink r:id="rId89">
+      <w:hyperlink r:id="rId91">
         <w:r>
           <w:rPr>
             <w:rStyle w:val="Hyperlink"/>
@@ -4650,14 +4734,14 @@
         <w:t xml:space="preserve">. Accessed February 24, 2020.</w:t>
       </w:r>
     </w:p>
-    <w:bookmarkEnd w:id="90"/>
-    <w:bookmarkStart w:id="92" w:name="ref-higgins2011"/>
+    <w:bookmarkEnd w:id="92"/>
+    <w:bookmarkStart w:id="94" w:name="ref-higgins2011"/>
     <w:p>
       <w:pPr>
         <w:pStyle w:val="Bibliography"/>
       </w:pPr>
       <w:r>
-        <w:t xml:space="preserve">20. Higgins JPT, Altman DG, Gøtzsche PC, et al. The Cochrane Collaboration’s tool for assessing risk of bias in randomised trials.</w:t>
+        <w:t xml:space="preserve">21. Higgins JPT, Altman DG, Gøtzsche PC, et al. The Cochrane Collaboration’s tool for assessing risk of bias in randomised trials.</w:t>
       </w:r>
       <w:r>
         <w:t xml:space="preserve"> </w:t>
@@ -4671,7 +4755,7 @@
       <w:r>
         <w:t xml:space="preserve">. 2011;343:d5928. doi:</w:t>
       </w:r>
-      <w:hyperlink r:id="rId91">
+      <w:hyperlink r:id="rId93">
         <w:r>
           <w:rPr>
             <w:rStyle w:val="Hyperlink"/>
@@ -4683,14 +4767,14 @@
         <w:t xml:space="preserve">.</w:t>
       </w:r>
     </w:p>
-    <w:bookmarkEnd w:id="92"/>
-    <w:bookmarkStart w:id="94" w:name="ref-ggplot2ref"/>
+    <w:bookmarkEnd w:id="94"/>
+    <w:bookmarkStart w:id="96" w:name="ref-ggplot2ref"/>
     <w:p>
       <w:pPr>
         <w:pStyle w:val="Bibliography"/>
       </w:pPr>
       <w:r>
-        <w:t xml:space="preserve">21. Wickham H.</w:t>
+        <w:t xml:space="preserve">22. Wickham H.</w:t>
       </w:r>
       <w:r>
         <w:t xml:space="preserve"> </w:t>
@@ -4707,7 +4791,7 @@
       <w:r>
         <w:t xml:space="preserve"> </w:t>
       </w:r>
-      <w:hyperlink r:id="rId93">
+      <w:hyperlink r:id="rId95">
         <w:r>
           <w:rPr>
             <w:rStyle w:val="Hyperlink"/>
@@ -4719,14 +4803,14 @@
         <w:t xml:space="preserve">.</w:t>
       </w:r>
     </w:p>
-    <w:bookmarkEnd w:id="94"/>
-    <w:bookmarkStart w:id="95" w:name="ref-wilkinson2012grammar"/>
+    <w:bookmarkEnd w:id="96"/>
+    <w:bookmarkStart w:id="97" w:name="ref-wilkinson2012grammar"/>
     <w:p>
       <w:pPr>
         <w:pStyle w:val="Bibliography"/>
       </w:pPr>
       <w:r>
-        <w:t xml:space="preserve">22. Wilkinson L.</w:t>
+        <w:t xml:space="preserve">23. Wilkinson L.</w:t>
       </w:r>
       <w:r>
         <w:t xml:space="preserve"> </w:t>
@@ -4738,22 +4822,22 @@
         <w:t xml:space="preserve">The Grammar of Graphics</w:t>
       </w:r>
       <w:r>
-        <w:t xml:space="preserve">. 2nd ed. Springer-Verlag New York; 2012.</w:t>
-      </w:r>
-    </w:p>
-    <w:bookmarkEnd w:id="95"/>
-    <w:bookmarkStart w:id="97" w:name="ref-robviswebapp"/>
+        <w:t xml:space="preserve">. Second. Springer-Verlag New York; 2012.</w:t>
+      </w:r>
+    </w:p>
+    <w:bookmarkEnd w:id="97"/>
+    <w:bookmarkStart w:id="99" w:name="ref-robviswebapp"/>
     <w:p>
       <w:pPr>
         <w:pStyle w:val="Bibliography"/>
       </w:pPr>
       <w:r>
-        <w:t xml:space="preserve">23. McGuinness L. Robvis web application. 2019.</w:t>
-      </w:r>
-      <w:r>
-        <w:t xml:space="preserve"> </w:t>
-      </w:r>
-      <w:hyperlink r:id="rId96">
+        <w:t xml:space="preserve">24. McGuinness L. Robvis web application. 2019.</w:t>
+      </w:r>
+      <w:r>
+        <w:t xml:space="preserve"> </w:t>
+      </w:r>
+      <w:hyperlink r:id="rId98">
         <w:r>
           <w:rPr>
             <w:rStyle w:val="Hyperlink"/>
@@ -4765,14 +4849,14 @@
         <w:t xml:space="preserve">. Accessed January 20, 2020.</w:t>
       </w:r>
     </w:p>
-    <w:bookmarkEnd w:id="97"/>
-    <w:bookmarkStart w:id="99" w:name="ref-wickham2015r"/>
+    <w:bookmarkEnd w:id="99"/>
+    <w:bookmarkStart w:id="101" w:name="ref-wickham2015r"/>
     <w:p>
       <w:pPr>
         <w:pStyle w:val="Bibliography"/>
       </w:pPr>
       <w:r>
-        <w:t xml:space="preserve">24. Wickham H.</w:t>
+        <w:t xml:space="preserve">25. Wickham H.</w:t>
       </w:r>
       <w:r>
         <w:t xml:space="preserve"> </w:t>
@@ -4784,12 +4868,12 @@
         <w:t xml:space="preserve">R Packages: Organize, Test, Document, and Share Your Code</w:t>
       </w:r>
       <w:r>
-        <w:t xml:space="preserve">. 1st ed. O’Reilly Media, Inc.; 2015.</w:t>
-      </w:r>
-      <w:r>
-        <w:t xml:space="preserve"> </w:t>
-      </w:r>
-      <w:hyperlink r:id="rId98">
+        <w:t xml:space="preserve">. First. O’Reilly Media, Inc.; 2015.</w:t>
+      </w:r>
+      <w:r>
+        <w:t xml:space="preserve"> </w:t>
+      </w:r>
+      <w:hyperlink r:id="rId100">
         <w:r>
           <w:rPr>
             <w:rStyle w:val="Hyperlink"/>
@@ -4801,14 +4885,14 @@
         <w:t xml:space="preserve">. Accessed February 20, 2020.</w:t>
       </w:r>
     </w:p>
-    <w:bookmarkEnd w:id="99"/>
-    <w:bookmarkStart w:id="101" w:name="ref-xie2018r"/>
+    <w:bookmarkEnd w:id="101"/>
+    <w:bookmarkStart w:id="103" w:name="ref-xie2018r"/>
     <w:p>
       <w:pPr>
         <w:pStyle w:val="Bibliography"/>
       </w:pPr>
       <w:r>
-        <w:t xml:space="preserve">25. Xie Y, Allaire JJ, Grolemund G.</w:t>
+        <w:t xml:space="preserve">26. Xie Y, Allaire JJ, Grolemund G.</w:t>
       </w:r>
       <w:r>
         <w:t xml:space="preserve"> </w:t>
@@ -4825,7 +4909,7 @@
       <w:r>
         <w:t xml:space="preserve"> </w:t>
       </w:r>
-      <w:hyperlink r:id="rId100">
+      <w:hyperlink r:id="rId102">
         <w:r>
           <w:rPr>
             <w:rStyle w:val="Hyperlink"/>
@@ -4837,19 +4921,19 @@
         <w:t xml:space="preserve">. Accessed February 1, 2020.</w:t>
       </w:r>
     </w:p>
-    <w:bookmarkEnd w:id="101"/>
-    <w:bookmarkStart w:id="103" w:name="ref-variousauthors2020"/>
+    <w:bookmarkEnd w:id="103"/>
+    <w:bookmarkStart w:id="105" w:name="ref-variousauthors2020"/>
     <w:p>
       <w:pPr>
         <w:pStyle w:val="Bibliography"/>
       </w:pPr>
       <w:r>
-        <w:t xml:space="preserve">26. Various Authors. Metaverse: An R ecosystem for meta-research. 2020.</w:t>
-      </w:r>
-      <w:r>
-        <w:t xml:space="preserve"> </w:t>
-      </w:r>
-      <w:hyperlink r:id="rId102">
+        <w:t xml:space="preserve">27. Various Authors. Metaverse: An R ecosystem for meta-research. 2020.</w:t>
+      </w:r>
+      <w:r>
+        <w:t xml:space="preserve"> </w:t>
+      </w:r>
+      <w:hyperlink r:id="rId104">
         <w:r>
           <w:rPr>
             <w:rStyle w:val="Hyperlink"/>
@@ -4861,14 +4945,14 @@
         <w:t xml:space="preserve">. Accessed February 24, 2020.</w:t>
       </w:r>
     </w:p>
-    <w:bookmarkEnd w:id="103"/>
-    <w:bookmarkStart w:id="105" w:name="ref-grames2019automated"/>
+    <w:bookmarkEnd w:id="105"/>
+    <w:bookmarkStart w:id="107" w:name="ref-grames2019automated"/>
     <w:p>
       <w:pPr>
         <w:pStyle w:val="Bibliography"/>
       </w:pPr>
       <w:r>
-        <w:t xml:space="preserve">27. Grames EM, Stillman AN, Tingley MW, Elphick CS. An automated approach to identifying search terms for systematic reviews using keyword co-occurrence networks.</w:t>
+        <w:t xml:space="preserve">28. Grames EM, Stillman AN, Tingley MW, Elphick CS. An automated approach to identifying search terms for systematic reviews using keyword co-occurrence networks.</w:t>
       </w:r>
       <w:r>
         <w:t xml:space="preserve"> </w:t>
@@ -4882,7 +4966,7 @@
       <w:r>
         <w:t xml:space="preserve">. 2019;10:1645-1654. doi:</w:t>
       </w:r>
-      <w:hyperlink r:id="rId104">
+      <w:hyperlink r:id="rId106">
         <w:r>
           <w:rPr>
             <w:rStyle w:val="Hyperlink"/>
@@ -4894,14 +4978,14 @@
         <w:t xml:space="preserve">.</w:t>
       </w:r>
     </w:p>
-    <w:bookmarkEnd w:id="105"/>
-    <w:bookmarkStart w:id="107" w:name="ref-metaforref"/>
+    <w:bookmarkEnd w:id="107"/>
+    <w:bookmarkStart w:id="109" w:name="ref-metaforref"/>
     <w:p>
       <w:pPr>
         <w:pStyle w:val="Bibliography"/>
       </w:pPr>
       <w:r>
-        <w:t xml:space="preserve">28. Viechtbauer W. Conducting meta-analyses in R with the metafor package.</w:t>
+        <w:t xml:space="preserve">29. Viechtbauer W. Conducting meta-analyses in R with the metafor package.</w:t>
       </w:r>
       <w:r>
         <w:t xml:space="preserve"> </w:t>
@@ -4915,7 +4999,7 @@
       <w:r>
         <w:t xml:space="preserve">. 2010;36(3):1-48. doi:</w:t>
       </w:r>
-      <w:hyperlink r:id="rId106">
+      <w:hyperlink r:id="rId108">
         <w:r>
           <w:rPr>
             <w:rStyle w:val="Hyperlink"/>
@@ -4927,14 +5011,14 @@
         <w:t xml:space="preserve">.</w:t>
       </w:r>
     </w:p>
-    <w:bookmarkEnd w:id="107"/>
-    <w:bookmarkStart w:id="109" w:name="ref-pick2018"/>
+    <w:bookmarkEnd w:id="109"/>
+    <w:bookmarkStart w:id="111" w:name="ref-pick2018"/>
     <w:p>
       <w:pPr>
         <w:pStyle w:val="Bibliography"/>
       </w:pPr>
       <w:r>
-        <w:t xml:space="preserve">29. Pick JL, Nakagawa S, Noble DWA. Reproducible, flexible and high-throughput data extraction from primary literature: The metaDigitise R package.</w:t>
+        <w:t xml:space="preserve">30. Pick JL, Nakagawa S, Noble DWA. Reproducible, flexible and high-throughput data extraction from primary literature: The metaDigitise R package.</w:t>
       </w:r>
       <w:r>
         <w:t xml:space="preserve"> </w:t>
@@ -4948,7 +5032,7 @@
       <w:r>
         <w:t xml:space="preserve">. 2018;10:426-431. doi:</w:t>
       </w:r>
-      <w:hyperlink r:id="rId108">
+      <w:hyperlink r:id="rId110">
         <w:r>
           <w:rPr>
             <w:rStyle w:val="Hyperlink"/>
@@ -4960,14 +5044,14 @@
         <w:t xml:space="preserve">.</w:t>
       </w:r>
     </w:p>
-    <w:bookmarkEnd w:id="109"/>
-    <w:bookmarkStart w:id="111" w:name="ref-westgate2019revtools"/>
+    <w:bookmarkEnd w:id="111"/>
+    <w:bookmarkStart w:id="113" w:name="ref-westgate2019revtools"/>
     <w:p>
       <w:pPr>
         <w:pStyle w:val="Bibliography"/>
       </w:pPr>
       <w:r>
-        <w:t xml:space="preserve">30. Westgate MJ. Revtools: An R package to support article screening for evidence synthesis.</w:t>
+        <w:t xml:space="preserve">31. Westgate MJ. Revtools: An R package to support article screening for evidence synthesis.</w:t>
       </w:r>
       <w:r>
         <w:t xml:space="preserve"> </w:t>
@@ -4981,45 +5065,12 @@
       <w:r>
         <w:t xml:space="preserve">. 2019;10:606-614. doi:</w:t>
       </w:r>
-      <w:hyperlink r:id="rId110">
+      <w:hyperlink r:id="rId112">
         <w:r>
           <w:rPr>
             <w:rStyle w:val="Hyperlink"/>
           </w:rPr>
           <w:t xml:space="preserve">10.1002/jrsm.1374</w:t>
-        </w:r>
-      </w:hyperlink>
-      <w:r>
-        <w:t xml:space="preserve">.</w:t>
-      </w:r>
-    </w:p>
-    <w:bookmarkEnd w:id="111"/>
-    <w:bookmarkStart w:id="113" w:name="ref-whiting2016robis"/>
-    <w:p>
-      <w:pPr>
-        <w:pStyle w:val="Bibliography"/>
-      </w:pPr>
-      <w:r>
-        <w:t xml:space="preserve">31. Whiting P, Savović J, Higgins JPT, et al. ROBIS: A new tool to assess risk of bias in systematic reviews was developed.</w:t>
-      </w:r>
-      <w:r>
-        <w:t xml:space="preserve"> </w:t>
-      </w:r>
-      <w:r>
-        <w:rPr>
-          <w:i/>
-        </w:rPr>
-        <w:t xml:space="preserve">J Clin Epidemiol</w:t>
-      </w:r>
-      <w:r>
-        <w:t xml:space="preserve">. 2016;69:225-234. doi:</w:t>
-      </w:r>
-      <w:hyperlink r:id="rId112">
-        <w:r>
-          <w:rPr>
-            <w:rStyle w:val="Hyperlink"/>
-          </w:rPr>
-          <w:t xml:space="preserve">10.1016/j.jclinepi.2015.06.005</w:t>
         </w:r>
       </w:hyperlink>
       <w:r>
@@ -7606,6 +7657,62 @@
     <w:unhideWhenUsed/>
     <w:rsid w:val="001D2E8D"/>
   </w:style>
+  <w:style w:type="table" w:customStyle="1" w:styleId="Style1">
+    <w:name w:val="Style1"/>
+    <w:basedOn w:val="TableNormal"/>
+    <w:uiPriority w:val="99"/>
+    <w:rsid w:val="00B521C7"/>
+    <w:pPr>
+      <w:spacing w:after="0"/>
+    </w:pPr>
+    <w:tblPr>
+      <w:tblStyleRowBandSize w:val="1"/>
+      <w:tblBorders>
+        <w:top w:val="single" w:sz="4" w:space="0" w:color="auto"/>
+        <w:left w:val="single" w:sz="4" w:space="0" w:color="auto"/>
+        <w:bottom w:val="single" w:sz="4" w:space="0" w:color="auto"/>
+        <w:right w:val="single" w:sz="4" w:space="0" w:color="auto"/>
+        <w:insideH w:val="single" w:sz="4" w:space="0" w:color="auto"/>
+        <w:insideV w:val="single" w:sz="4" w:space="0" w:color="auto"/>
+      </w:tblBorders>
+    </w:tblPr>
+    <w:tcPr>
+      <w:vAlign w:val="center"/>
+    </w:tcPr>
+    <w:tblStylePr w:type="firstRow">
+      <w:rPr>
+        <w:b/>
+      </w:rPr>
+      <w:tblPr/>
+      <w:tcPr>
+        <w:shd w:val="clear" w:color="auto" w:fill="BFBFBF" w:themeFill="background1" w:themeFillShade="BF"/>
+      </w:tcPr>
+    </w:tblStylePr>
+    <w:tblStylePr w:type="band2Horz">
+      <w:tblPr/>
+      <w:tcPr>
+        <w:shd w:val="clear" w:color="auto" w:fill="D9D9D9" w:themeFill="background1" w:themeFillShade="D9"/>
+      </w:tcPr>
+    </w:tblStylePr>
+  </w:style>
+  <w:style w:type="table" w:styleId="TableGrid">
+    <w:name w:val="Table Grid"/>
+    <w:basedOn w:val="TableNormal"/>
+    <w:rsid w:val="00B521C7"/>
+    <w:pPr>
+      <w:spacing w:after="0"/>
+    </w:pPr>
+    <w:tblPr>
+      <w:tblBorders>
+        <w:top w:val="single" w:sz="4" w:space="0" w:color="auto"/>
+        <w:left w:val="single" w:sz="4" w:space="0" w:color="auto"/>
+        <w:bottom w:val="single" w:sz="4" w:space="0" w:color="auto"/>
+        <w:right w:val="single" w:sz="4" w:space="0" w:color="auto"/>
+        <w:insideH w:val="single" w:sz="4" w:space="0" w:color="auto"/>
+        <w:insideV w:val="single" w:sz="4" w:space="0" w:color="auto"/>
+      </w:tblBorders>
+    </w:tblPr>
+  </w:style>
 </w:styles>
 </file>
 

</xml_diff>